<commit_message>
Giới thiệu dự án
</commit_message>
<xml_diff>
--- a/MyProjectMgnt.docx
+++ b/MyProjectMgnt.docx
@@ -10,22 +10,88 @@
           <w:szCs w:val="56"/>
         </w:rPr>
       </w:pPr>
+      <w:proofErr w:type="spellStart"/>
       <w:r>
         <w:rPr>
           <w:b/>
           <w:sz w:val="56"/>
           <w:szCs w:val="56"/>
         </w:rPr>
-        <w:t xml:space="preserve">Xây dựng </w:t>
-      </w:r>
+        <w:t>Xây</w:t>
+      </w:r>
+      <w:proofErr w:type="spellEnd"/>
       <w:r>
         <w:rPr>
           <w:b/>
           <w:sz w:val="56"/>
           <w:szCs w:val="56"/>
         </w:rPr>
-        <w:t>phần mềm Hotelhere</w:t>
-      </w:r>
+        <w:t xml:space="preserve"> </w:t>
+      </w:r>
+      <w:proofErr w:type="spellStart"/>
+      <w:r>
+        <w:rPr>
+          <w:b/>
+          <w:sz w:val="56"/>
+          <w:szCs w:val="56"/>
+        </w:rPr>
+        <w:t>dựng</w:t>
+      </w:r>
+      <w:proofErr w:type="spellEnd"/>
+      <w:r>
+        <w:rPr>
+          <w:b/>
+          <w:sz w:val="56"/>
+          <w:szCs w:val="56"/>
+        </w:rPr>
+        <w:t xml:space="preserve"> </w:t>
+      </w:r>
+      <w:proofErr w:type="spellStart"/>
+      <w:r>
+        <w:rPr>
+          <w:b/>
+          <w:sz w:val="56"/>
+          <w:szCs w:val="56"/>
+        </w:rPr>
+        <w:t>phần</w:t>
+      </w:r>
+      <w:proofErr w:type="spellEnd"/>
+      <w:r>
+        <w:rPr>
+          <w:b/>
+          <w:sz w:val="56"/>
+          <w:szCs w:val="56"/>
+        </w:rPr>
+        <w:t xml:space="preserve"> </w:t>
+      </w:r>
+      <w:proofErr w:type="spellStart"/>
+      <w:r>
+        <w:rPr>
+          <w:b/>
+          <w:sz w:val="56"/>
+          <w:szCs w:val="56"/>
+        </w:rPr>
+        <w:t>mềm</w:t>
+      </w:r>
+      <w:proofErr w:type="spellEnd"/>
+      <w:r>
+        <w:rPr>
+          <w:b/>
+          <w:sz w:val="56"/>
+          <w:szCs w:val="56"/>
+        </w:rPr>
+        <w:t xml:space="preserve"> </w:t>
+      </w:r>
+      <w:proofErr w:type="spellStart"/>
+      <w:r>
+        <w:rPr>
+          <w:b/>
+          <w:sz w:val="56"/>
+          <w:szCs w:val="56"/>
+        </w:rPr>
+        <w:t>Hotelhere</w:t>
+      </w:r>
+      <w:proofErr w:type="spellEnd"/>
     </w:p>
     <w:p>
       <w:pPr>
@@ -1432,80 +1498,36 @@
             <w:pPr>
               <w:pStyle w:val="Body"/>
             </w:pPr>
+            <w:proofErr w:type="spellStart"/>
             <w:r>
               <w:rPr>
                 <w:b/>
                 <w:bCs/>
               </w:rPr>
-              <w:t>Ngày lập</w:t>
+              <w:t>Ngày</w:t>
             </w:r>
-          </w:p>
-        </w:tc>
-        <w:tc>
-          <w:tcPr>
-            <w:tcW w:w="3095" w:type="dxa"/>
-            <w:tcBorders>
-              <w:top w:val="single" w:sz="4" w:space="0" w:color="E5B8B7"/>
-              <w:left w:val="single" w:sz="4" w:space="0" w:color="E5B8B7"/>
-              <w:bottom w:val="single" w:sz="4" w:space="0" w:color="E5B8B7"/>
-              <w:right w:val="single" w:sz="4" w:space="0" w:color="E5B8B7"/>
-            </w:tcBorders>
-            <w:shd w:val="clear" w:color="auto" w:fill="auto"/>
-            <w:tcMar>
-              <w:top w:w="80" w:type="dxa"/>
-              <w:left w:w="80" w:type="dxa"/>
-              <w:bottom w:w="80" w:type="dxa"/>
-              <w:right w:w="80" w:type="dxa"/>
-            </w:tcMar>
-            <w:hideMark/>
-          </w:tcPr>
-          <w:p>
-            <w:pPr>
-              <w:pStyle w:val="Body"/>
-            </w:pPr>
+            <w:proofErr w:type="spellEnd"/>
             <w:r>
               <w:rPr>
                 <w:b/>
                 <w:bCs/>
               </w:rPr>
-              <w:t>Mô tả thay đổi</w:t>
+              <w:t xml:space="preserve"> </w:t>
             </w:r>
-          </w:p>
-        </w:tc>
-        <w:tc>
-          <w:tcPr>
-            <w:tcW w:w="1148" w:type="dxa"/>
-            <w:tcBorders>
-              <w:top w:val="single" w:sz="4" w:space="0" w:color="E5B8B7"/>
-              <w:left w:val="single" w:sz="4" w:space="0" w:color="E5B8B7"/>
-              <w:bottom w:val="single" w:sz="4" w:space="0" w:color="E5B8B7"/>
-              <w:right w:val="single" w:sz="4" w:space="0" w:color="E5B8B7"/>
-            </w:tcBorders>
-            <w:shd w:val="clear" w:color="auto" w:fill="auto"/>
-            <w:tcMar>
-              <w:top w:w="80" w:type="dxa"/>
-              <w:left w:w="80" w:type="dxa"/>
-              <w:bottom w:w="80" w:type="dxa"/>
-              <w:right w:w="80" w:type="dxa"/>
-            </w:tcMar>
-            <w:hideMark/>
-          </w:tcPr>
-          <w:p>
-            <w:pPr>
-              <w:pStyle w:val="Body"/>
-            </w:pPr>
+            <w:proofErr w:type="spellStart"/>
             <w:r>
               <w:rPr>
                 <w:b/>
                 <w:bCs/>
               </w:rPr>
-              <w:t>Phiên bản</w:t>
+              <w:t>lập</w:t>
             </w:r>
-          </w:p>
-        </w:tc>
-        <w:tc>
-          <w:tcPr>
-            <w:tcW w:w="1552" w:type="dxa"/>
+            <w:proofErr w:type="spellEnd"/>
+          </w:p>
+        </w:tc>
+        <w:tc>
+          <w:tcPr>
+            <w:tcW w:w="3095" w:type="dxa"/>
             <w:tcBorders>
               <w:top w:val="single" w:sz="4" w:space="0" w:color="E5B8B7"/>
               <w:left w:val="single" w:sz="4" w:space="0" w:color="E5B8B7"/>
@@ -1525,44 +1547,210 @@
             <w:pPr>
               <w:pStyle w:val="Body"/>
             </w:pPr>
+            <w:proofErr w:type="spellStart"/>
             <w:r>
               <w:rPr>
                 <w:b/>
                 <w:bCs/>
               </w:rPr>
-              <w:t>Người lập</w:t>
+              <w:t>Mô</w:t>
             </w:r>
-          </w:p>
-        </w:tc>
-        <w:tc>
-          <w:tcPr>
-            <w:tcW w:w="1440" w:type="dxa"/>
-            <w:tcBorders>
-              <w:top w:val="single" w:sz="4" w:space="0" w:color="E5B8B7"/>
-              <w:left w:val="single" w:sz="4" w:space="0" w:color="E5B8B7"/>
-              <w:bottom w:val="single" w:sz="4" w:space="0" w:color="E5B8B7"/>
-              <w:right w:val="single" w:sz="4" w:space="0" w:color="E5B8B7"/>
-            </w:tcBorders>
-            <w:shd w:val="clear" w:color="auto" w:fill="auto"/>
-            <w:tcMar>
-              <w:top w:w="80" w:type="dxa"/>
-              <w:left w:w="80" w:type="dxa"/>
-              <w:bottom w:w="80" w:type="dxa"/>
-              <w:right w:w="80" w:type="dxa"/>
-            </w:tcMar>
-            <w:hideMark/>
-          </w:tcPr>
-          <w:p>
-            <w:pPr>
-              <w:pStyle w:val="Body"/>
-            </w:pPr>
+            <w:proofErr w:type="spellEnd"/>
             <w:r>
               <w:rPr>
                 <w:b/>
                 <w:bCs/>
               </w:rPr>
-              <w:t>Người duyệt</w:t>
+              <w:t xml:space="preserve"> </w:t>
             </w:r>
+            <w:proofErr w:type="spellStart"/>
+            <w:r>
+              <w:rPr>
+                <w:b/>
+                <w:bCs/>
+              </w:rPr>
+              <w:t>tả</w:t>
+            </w:r>
+            <w:proofErr w:type="spellEnd"/>
+            <w:r>
+              <w:rPr>
+                <w:b/>
+                <w:bCs/>
+              </w:rPr>
+              <w:t xml:space="preserve"> </w:t>
+            </w:r>
+            <w:proofErr w:type="spellStart"/>
+            <w:r>
+              <w:rPr>
+                <w:b/>
+                <w:bCs/>
+              </w:rPr>
+              <w:t>thay</w:t>
+            </w:r>
+            <w:proofErr w:type="spellEnd"/>
+            <w:r>
+              <w:rPr>
+                <w:b/>
+                <w:bCs/>
+              </w:rPr>
+              <w:t xml:space="preserve"> </w:t>
+            </w:r>
+            <w:proofErr w:type="spellStart"/>
+            <w:r>
+              <w:rPr>
+                <w:b/>
+                <w:bCs/>
+              </w:rPr>
+              <w:t>đổi</w:t>
+            </w:r>
+            <w:proofErr w:type="spellEnd"/>
+          </w:p>
+        </w:tc>
+        <w:tc>
+          <w:tcPr>
+            <w:tcW w:w="1148" w:type="dxa"/>
+            <w:tcBorders>
+              <w:top w:val="single" w:sz="4" w:space="0" w:color="E5B8B7"/>
+              <w:left w:val="single" w:sz="4" w:space="0" w:color="E5B8B7"/>
+              <w:bottom w:val="single" w:sz="4" w:space="0" w:color="E5B8B7"/>
+              <w:right w:val="single" w:sz="4" w:space="0" w:color="E5B8B7"/>
+            </w:tcBorders>
+            <w:shd w:val="clear" w:color="auto" w:fill="auto"/>
+            <w:tcMar>
+              <w:top w:w="80" w:type="dxa"/>
+              <w:left w:w="80" w:type="dxa"/>
+              <w:bottom w:w="80" w:type="dxa"/>
+              <w:right w:w="80" w:type="dxa"/>
+            </w:tcMar>
+            <w:hideMark/>
+          </w:tcPr>
+          <w:p>
+            <w:pPr>
+              <w:pStyle w:val="Body"/>
+            </w:pPr>
+            <w:proofErr w:type="spellStart"/>
+            <w:r>
+              <w:rPr>
+                <w:b/>
+                <w:bCs/>
+              </w:rPr>
+              <w:t>Phiên</w:t>
+            </w:r>
+            <w:proofErr w:type="spellEnd"/>
+            <w:r>
+              <w:rPr>
+                <w:b/>
+                <w:bCs/>
+              </w:rPr>
+              <w:t xml:space="preserve"> </w:t>
+            </w:r>
+            <w:proofErr w:type="spellStart"/>
+            <w:r>
+              <w:rPr>
+                <w:b/>
+                <w:bCs/>
+              </w:rPr>
+              <w:t>bản</w:t>
+            </w:r>
+            <w:proofErr w:type="spellEnd"/>
+          </w:p>
+        </w:tc>
+        <w:tc>
+          <w:tcPr>
+            <w:tcW w:w="1552" w:type="dxa"/>
+            <w:tcBorders>
+              <w:top w:val="single" w:sz="4" w:space="0" w:color="E5B8B7"/>
+              <w:left w:val="single" w:sz="4" w:space="0" w:color="E5B8B7"/>
+              <w:bottom w:val="single" w:sz="4" w:space="0" w:color="E5B8B7"/>
+              <w:right w:val="single" w:sz="4" w:space="0" w:color="E5B8B7"/>
+            </w:tcBorders>
+            <w:shd w:val="clear" w:color="auto" w:fill="auto"/>
+            <w:tcMar>
+              <w:top w:w="80" w:type="dxa"/>
+              <w:left w:w="80" w:type="dxa"/>
+              <w:bottom w:w="80" w:type="dxa"/>
+              <w:right w:w="80" w:type="dxa"/>
+            </w:tcMar>
+            <w:hideMark/>
+          </w:tcPr>
+          <w:p>
+            <w:pPr>
+              <w:pStyle w:val="Body"/>
+            </w:pPr>
+            <w:proofErr w:type="spellStart"/>
+            <w:r>
+              <w:rPr>
+                <w:b/>
+                <w:bCs/>
+              </w:rPr>
+              <w:t>Người</w:t>
+            </w:r>
+            <w:proofErr w:type="spellEnd"/>
+            <w:r>
+              <w:rPr>
+                <w:b/>
+                <w:bCs/>
+              </w:rPr>
+              <w:t xml:space="preserve"> </w:t>
+            </w:r>
+            <w:proofErr w:type="spellStart"/>
+            <w:r>
+              <w:rPr>
+                <w:b/>
+                <w:bCs/>
+              </w:rPr>
+              <w:t>lập</w:t>
+            </w:r>
+            <w:proofErr w:type="spellEnd"/>
+          </w:p>
+        </w:tc>
+        <w:tc>
+          <w:tcPr>
+            <w:tcW w:w="1440" w:type="dxa"/>
+            <w:tcBorders>
+              <w:top w:val="single" w:sz="4" w:space="0" w:color="E5B8B7"/>
+              <w:left w:val="single" w:sz="4" w:space="0" w:color="E5B8B7"/>
+              <w:bottom w:val="single" w:sz="4" w:space="0" w:color="E5B8B7"/>
+              <w:right w:val="single" w:sz="4" w:space="0" w:color="E5B8B7"/>
+            </w:tcBorders>
+            <w:shd w:val="clear" w:color="auto" w:fill="auto"/>
+            <w:tcMar>
+              <w:top w:w="80" w:type="dxa"/>
+              <w:left w:w="80" w:type="dxa"/>
+              <w:bottom w:w="80" w:type="dxa"/>
+              <w:right w:w="80" w:type="dxa"/>
+            </w:tcMar>
+            <w:hideMark/>
+          </w:tcPr>
+          <w:p>
+            <w:pPr>
+              <w:pStyle w:val="Body"/>
+            </w:pPr>
+            <w:proofErr w:type="spellStart"/>
+            <w:r>
+              <w:rPr>
+                <w:b/>
+                <w:bCs/>
+              </w:rPr>
+              <w:t>Người</w:t>
+            </w:r>
+            <w:proofErr w:type="spellEnd"/>
+            <w:r>
+              <w:rPr>
+                <w:b/>
+                <w:bCs/>
+              </w:rPr>
+              <w:t xml:space="preserve"> </w:t>
+            </w:r>
+            <w:proofErr w:type="spellStart"/>
+            <w:r>
+              <w:rPr>
+                <w:b/>
+                <w:bCs/>
+              </w:rPr>
+              <w:t>duyệt</w:t>
+            </w:r>
+            <w:proofErr w:type="spellEnd"/>
           </w:p>
         </w:tc>
       </w:tr>
@@ -3005,386 +3193,72 @@
           <w:szCs w:val="40"/>
         </w:rPr>
         <w:lastRenderedPageBreak/>
-        <w:t>1&gt;Giới thiệu dự án</w:t>
-      </w:r>
-    </w:p>
-    <w:p>
-      <w:pPr>
-        <w:rPr>
-          <w:sz w:val="28"/>
-          <w:szCs w:val="28"/>
-        </w:rPr>
-      </w:pPr>
-      <w:r>
-        <w:rPr>
-          <w:sz w:val="28"/>
-          <w:szCs w:val="28"/>
-        </w:rPr>
-        <w:t>Dự</w:t>
-      </w:r>
-      <w:r>
-        <w:rPr>
-          <w:sz w:val="28"/>
-          <w:szCs w:val="28"/>
-        </w:rPr>
-        <w:t xml:space="preserve"> án quản lý đặt khách sạn , tại các điểm du lịch</w:t>
-      </w:r>
-    </w:p>
-    <w:p>
-      <w:pPr>
+        <w:t>1&gt;</w:t>
+      </w:r>
+      <w:proofErr w:type="spellStart"/>
+      <w:r>
         <w:rPr>
           <w:b/>
           <w:sz w:val="40"/>
           <w:szCs w:val="40"/>
         </w:rPr>
-      </w:pPr>
+        <w:t>Giới</w:t>
+      </w:r>
+      <w:proofErr w:type="spellEnd"/>
       <w:r>
         <w:rPr>
           <w:b/>
           <w:sz w:val="40"/>
           <w:szCs w:val="40"/>
         </w:rPr>
-        <w:t>2&gt;Các nhân sự tham gia dự án</w:t>
-      </w:r>
-    </w:p>
-    <w:p>
-      <w:pPr>
-        <w:rPr>
-          <w:sz w:val="28"/>
-          <w:szCs w:val="28"/>
-        </w:rPr>
-      </w:pPr>
-      <w:r>
-        <w:rPr>
-          <w:sz w:val="28"/>
-          <w:szCs w:val="28"/>
-        </w:rPr>
-        <w:t>2.1.Thông tin liên hệ khách hàng</w:t>
-      </w:r>
-    </w:p>
-    <w:p>
-      <w:pPr>
-        <w:rPr>
-          <w:sz w:val="28"/>
-          <w:szCs w:val="28"/>
-        </w:rPr>
-      </w:pPr>
-      <w:r>
-        <w:rPr>
-          <w:sz w:val="28"/>
-          <w:szCs w:val="28"/>
-        </w:rPr>
-        <w:t>Ông Đỗ Thiện Quang</w:t>
-      </w:r>
-    </w:p>
-    <w:p>
-      <w:pPr>
-        <w:rPr>
-          <w:sz w:val="28"/>
-          <w:szCs w:val="28"/>
-        </w:rPr>
-      </w:pPr>
-      <w:r>
-        <w:rPr>
-          <w:sz w:val="28"/>
-          <w:szCs w:val="28"/>
-        </w:rPr>
-        <w:t>2.2.Thông tin liên hệ phía công ty</w:t>
-      </w:r>
-    </w:p>
-    <w:p>
-      <w:pPr>
-        <w:rPr>
-          <w:sz w:val="28"/>
-          <w:szCs w:val="28"/>
-        </w:rPr>
-      </w:pPr>
-      <w:r>
-        <w:rPr>
-          <w:sz w:val="28"/>
-          <w:szCs w:val="28"/>
-        </w:rPr>
-        <w:t>Lập trình viên:Trần Văn An,Nguyễn Tùng Lâm</w:t>
-      </w:r>
-      <w:r>
-        <w:rPr>
-          <w:sz w:val="28"/>
-          <w:szCs w:val="28"/>
-        </w:rPr>
-        <w:t>,Phùng Tuấn Kiệt</w:t>
-      </w:r>
-    </w:p>
-    <w:p>
-      <w:pPr>
-        <w:rPr>
-          <w:sz w:val="28"/>
-          <w:szCs w:val="28"/>
-        </w:rPr>
-      </w:pPr>
-      <w:r>
-        <w:rPr>
-          <w:sz w:val="28"/>
-          <w:szCs w:val="28"/>
-        </w:rPr>
-        <w:t>Giám đốc dự án:Trần Cảnh Tuấn</w:t>
-      </w:r>
-    </w:p>
-    <w:p>
-      <w:pPr>
-        <w:rPr>
-          <w:sz w:val="28"/>
-          <w:szCs w:val="28"/>
-        </w:rPr>
-      </w:pPr>
-      <w:r>
-        <w:rPr>
-          <w:sz w:val="28"/>
-          <w:szCs w:val="28"/>
-        </w:rPr>
-        <w:t>CEO:Phí Đức Hoàng</w:t>
-      </w:r>
-    </w:p>
-    <w:p>
-      <w:pPr>
-        <w:rPr>
-          <w:sz w:val="28"/>
-          <w:szCs w:val="28"/>
-        </w:rPr>
-      </w:pPr>
-      <w:r>
-        <w:rPr>
-          <w:sz w:val="28"/>
-          <w:szCs w:val="28"/>
-        </w:rPr>
-        <w:t>2.3.Phân chia vai trò</w:t>
-      </w:r>
-    </w:p>
-    <w:p>
-      <w:pPr>
+        <w:t xml:space="preserve"> </w:t>
+      </w:r>
+      <w:proofErr w:type="spellStart"/>
+      <w:r>
         <w:rPr>
           <w:b/>
           <w:sz w:val="40"/>
           <w:szCs w:val="40"/>
         </w:rPr>
-      </w:pPr>
+        <w:t>thiệu</w:t>
+      </w:r>
+      <w:proofErr w:type="spellEnd"/>
       <w:r>
         <w:rPr>
           <w:b/>
           <w:sz w:val="40"/>
           <w:szCs w:val="40"/>
         </w:rPr>
-        <w:t>3&gt;Khảo sát khách hàng</w:t>
-      </w:r>
-    </w:p>
-    <w:p>
-      <w:pPr>
-        <w:rPr>
-          <w:sz w:val="28"/>
-          <w:szCs w:val="28"/>
-        </w:rPr>
-      </w:pPr>
-      <w:r>
-        <w:rPr>
-          <w:sz w:val="28"/>
-          <w:szCs w:val="28"/>
-        </w:rPr>
-        <w:t>3.1.Yêu cầu khách hàng</w:t>
-      </w:r>
-    </w:p>
-    <w:p>
-      <w:pPr>
-        <w:rPr>
-          <w:sz w:val="28"/>
-          <w:szCs w:val="28"/>
-        </w:rPr>
-      </w:pPr>
-      <w:r>
-        <w:rPr>
-          <w:sz w:val="28"/>
-          <w:szCs w:val="28"/>
-        </w:rPr>
-        <w:t>+</w:t>
-      </w:r>
-      <w:r>
-        <w:rPr>
-          <w:sz w:val="28"/>
-          <w:szCs w:val="28"/>
-        </w:rPr>
-        <w:t>Phần mềm là hệ thống cho phép khách du lịch đặt khách sạn tại các điểm du lịch một cách thuận tiện nhất.Khu vực áp dụng tạ</w:t>
-      </w:r>
-      <w:r>
-        <w:rPr>
-          <w:sz w:val="28"/>
-          <w:szCs w:val="28"/>
-        </w:rPr>
-        <w:t xml:space="preserve">i </w:t>
-      </w:r>
-      <w:r>
-        <w:rPr>
-          <w:sz w:val="28"/>
-          <w:szCs w:val="28"/>
-        </w:rPr>
-        <w:t xml:space="preserve"> địa điểm du lịch lớn của cả nước là Hà Nội , Thành phố Hồ Chí Minh,Ninh Bình,Vịnh Hạ Long,Cố Đô Huế,Đà Nẵng,Nha Trang,Đà Lạt,Phan Thiết,</w:t>
-      </w:r>
-      <w:r>
-        <w:rPr>
-          <w:sz w:val="28"/>
-          <w:szCs w:val="28"/>
-        </w:rPr>
-        <w:t>Phú Quốc .</w:t>
-      </w:r>
-    </w:p>
-    <w:p>
-      <w:pPr>
-        <w:rPr>
-          <w:sz w:val="28"/>
-          <w:szCs w:val="28"/>
-        </w:rPr>
-      </w:pPr>
-      <w:r>
-        <w:rPr>
-          <w:sz w:val="28"/>
-          <w:szCs w:val="28"/>
-        </w:rPr>
         <w:t xml:space="preserve"> </w:t>
       </w:r>
-      <w:r>
-        <w:rPr>
-          <w:sz w:val="28"/>
-          <w:szCs w:val="28"/>
-        </w:rPr>
-        <w:t>-Phần mề</w:t>
-      </w:r>
-      <w:r>
-        <w:rPr>
-          <w:sz w:val="28"/>
-          <w:szCs w:val="28"/>
-        </w:rPr>
-        <w:t>m cho phép khách hàng xem chi tiết các khách sạn tại địa điểm mà khách hàng chọn</w:t>
-      </w:r>
-    </w:p>
-    <w:p>
-      <w:pPr>
-        <w:rPr>
-          <w:sz w:val="28"/>
-          <w:szCs w:val="28"/>
-        </w:rPr>
-      </w:pPr>
-      <w:r>
-        <w:rPr>
-          <w:sz w:val="28"/>
-          <w:szCs w:val="28"/>
-        </w:rPr>
-        <w:t>-Khách hàng sử dụng phần mềm cần có tài khoản</w:t>
-      </w:r>
-    </w:p>
-    <w:p>
-      <w:pPr>
-        <w:rPr>
-          <w:sz w:val="28"/>
-          <w:szCs w:val="28"/>
-        </w:rPr>
-      </w:pPr>
-      <w:r>
-        <w:rPr>
-          <w:sz w:val="28"/>
-          <w:szCs w:val="28"/>
-        </w:rPr>
-        <w:t>-Người dùng cần cung cấp thông tin địa điểm , số khách,số phòng,ngày nhận phòng,số đêm,</w:t>
-      </w:r>
-    </w:p>
-    <w:p>
-      <w:pPr>
-        <w:rPr>
-          <w:sz w:val="28"/>
-          <w:szCs w:val="28"/>
-        </w:rPr>
-      </w:pPr>
-      <w:r>
-        <w:rPr>
-          <w:sz w:val="28"/>
-          <w:szCs w:val="28"/>
-        </w:rPr>
-        <w:t>-Mỗi khách sạn sẽ cung cấp chi tiết giá,view khách sạn, số phòng hiện có,và các dịch vụ khách sạn đó sẽ có…</w:t>
-      </w:r>
-    </w:p>
-    <w:p>
-      <w:pPr>
-        <w:rPr>
-          <w:sz w:val="28"/>
-          <w:szCs w:val="28"/>
-        </w:rPr>
-      </w:pPr>
-      <w:r>
-        <w:rPr>
-          <w:sz w:val="28"/>
-          <w:szCs w:val="28"/>
-        </w:rPr>
-        <w:lastRenderedPageBreak/>
-        <w:t>-Sau khi khách đến nhận phòng cần làm các thủ tục theo của từng khách sạn</w:t>
-      </w:r>
-    </w:p>
-    <w:p>
-      <w:pPr>
-        <w:rPr>
-          <w:sz w:val="28"/>
-          <w:szCs w:val="28"/>
-        </w:rPr>
-      </w:pPr>
-      <w:r>
-        <w:rPr>
-          <w:sz w:val="28"/>
-          <w:szCs w:val="28"/>
-        </w:rPr>
-        <w:t>3.2.Mô hình hoạt động hiện thời-nghiệp vụ</w:t>
-      </w:r>
-    </w:p>
-    <w:p>
-      <w:pPr>
-        <w:rPr>
-          <w:sz w:val="28"/>
-          <w:szCs w:val="28"/>
-        </w:rPr>
-      </w:pPr>
-      <w:r>
-        <w:rPr>
-          <w:sz w:val="28"/>
-          <w:szCs w:val="28"/>
-        </w:rPr>
-        <w:t xml:space="preserve">3.3.Mô hình hoạt động dự kiến sau khi áp dụng </w:t>
-      </w:r>
-    </w:p>
-    <w:p>
-      <w:pPr>
-        <w:rPr>
-          <w:sz w:val="28"/>
-          <w:szCs w:val="28"/>
-        </w:rPr>
-      </w:pPr>
-      <w:r>
-        <w:rPr>
-          <w:sz w:val="28"/>
-          <w:szCs w:val="28"/>
-        </w:rPr>
-        <w:t>3.4.Phân tích ưu điểm/nhược điểm/lợi ích khách hàng</w:t>
-      </w:r>
-    </w:p>
-    <w:p>
-      <w:pPr>
+      <w:proofErr w:type="spellStart"/>
+      <w:r>
         <w:rPr>
           <w:b/>
           <w:sz w:val="40"/>
           <w:szCs w:val="40"/>
         </w:rPr>
-      </w:pPr>
+        <w:t>dự</w:t>
+      </w:r>
+      <w:proofErr w:type="spellEnd"/>
       <w:r>
         <w:rPr>
           <w:b/>
           <w:sz w:val="40"/>
           <w:szCs w:val="40"/>
         </w:rPr>
-        <w:t>4&gt;Ước lượng</w:t>
-      </w:r>
+        <w:t xml:space="preserve"> </w:t>
+      </w:r>
+      <w:proofErr w:type="spellStart"/>
+      <w:r>
+        <w:rPr>
+          <w:b/>
+          <w:sz w:val="40"/>
+          <w:szCs w:val="40"/>
+        </w:rPr>
+        <w:t>án</w:t>
+      </w:r>
+      <w:proofErr w:type="spellEnd"/>
     </w:p>
     <w:p>
       <w:pPr>
@@ -3393,113 +3267,184 @@
           <w:szCs w:val="28"/>
         </w:rPr>
       </w:pPr>
+      <w:proofErr w:type="spellStart"/>
       <w:r>
         <w:rPr>
           <w:sz w:val="28"/>
           <w:szCs w:val="28"/>
         </w:rPr>
-        <w:t>4.1.Ước lượng tính năng</w:t>
-      </w:r>
-    </w:p>
-    <w:p>
-      <w:pPr>
+        <w:t>Dự</w:t>
+      </w:r>
+      <w:proofErr w:type="spellEnd"/>
+      <w:r>
         <w:rPr>
           <w:sz w:val="28"/>
           <w:szCs w:val="28"/>
         </w:rPr>
-      </w:pPr>
+        <w:t xml:space="preserve"> </w:t>
+      </w:r>
+      <w:proofErr w:type="spellStart"/>
       <w:r>
         <w:rPr>
           <w:sz w:val="28"/>
           <w:szCs w:val="28"/>
         </w:rPr>
-        <w:t>+</w:t>
-      </w:r>
-      <w:bookmarkStart w:id="0" w:name="_GoBack"/>
-      <w:bookmarkEnd w:id="0"/>
+        <w:t>án</w:t>
+      </w:r>
+      <w:proofErr w:type="spellEnd"/>
       <w:r>
         <w:rPr>
           <w:sz w:val="28"/>
           <w:szCs w:val="28"/>
         </w:rPr>
-        <w:t>Phần mềm chia thành 3 bên tham gia,gồm chủ khách sạn, người dùng và công ty cung cấp phần mềm</w:t>
-      </w:r>
-    </w:p>
-    <w:p>
-      <w:pPr>
+        <w:t xml:space="preserve"> </w:t>
+      </w:r>
+      <w:proofErr w:type="spellStart"/>
+      <w:r>
         <w:rPr>
           <w:sz w:val="28"/>
           <w:szCs w:val="28"/>
         </w:rPr>
-      </w:pPr>
+        <w:t>quản</w:t>
+      </w:r>
+      <w:proofErr w:type="spellEnd"/>
       <w:r>
         <w:rPr>
           <w:sz w:val="28"/>
           <w:szCs w:val="28"/>
         </w:rPr>
-        <w:t>+</w:t>
-      </w:r>
-    </w:p>
-    <w:p>
-      <w:pPr>
+        <w:t xml:space="preserve"> </w:t>
+      </w:r>
+      <w:proofErr w:type="spellStart"/>
+      <w:r>
         <w:rPr>
           <w:sz w:val="28"/>
           <w:szCs w:val="28"/>
         </w:rPr>
-      </w:pPr>
+        <w:t>lý</w:t>
+      </w:r>
+      <w:proofErr w:type="spellEnd"/>
       <w:r>
         <w:rPr>
           <w:sz w:val="28"/>
           <w:szCs w:val="28"/>
         </w:rPr>
-        <w:t>Thiết lập danh sách các khách sạn tham gia vào hệ thống.Mỗi khách sạn tham gia sẽ có 1 tài khoản riêng.Các khách sạn sẽ đăng thông tin của khách sạn mình nên đó</w:t>
-      </w:r>
-    </w:p>
-    <w:p>
-      <w:pPr>
+        <w:t xml:space="preserve"> </w:t>
+      </w:r>
+      <w:proofErr w:type="spellStart"/>
+      <w:r>
         <w:rPr>
           <w:sz w:val="28"/>
           <w:szCs w:val="28"/>
         </w:rPr>
-      </w:pPr>
+        <w:t>đặt</w:t>
+      </w:r>
+      <w:proofErr w:type="spellEnd"/>
       <w:r>
         <w:rPr>
           <w:sz w:val="28"/>
           <w:szCs w:val="28"/>
         </w:rPr>
-        <w:t>+Tính năng</w:t>
-      </w:r>
-    </w:p>
-    <w:p>
-      <w:pPr>
+        <w:t xml:space="preserve"> </w:t>
+      </w:r>
+      <w:proofErr w:type="spellStart"/>
+      <w:r>
         <w:rPr>
           <w:sz w:val="28"/>
           <w:szCs w:val="28"/>
         </w:rPr>
-      </w:pPr>
-    </w:p>
-    <w:p>
-      <w:pPr>
+        <w:t>khách</w:t>
+      </w:r>
+      <w:proofErr w:type="spellEnd"/>
+      <w:r>
         <w:rPr>
           <w:sz w:val="28"/>
           <w:szCs w:val="28"/>
         </w:rPr>
-      </w:pPr>
+        <w:t xml:space="preserve"> </w:t>
+      </w:r>
+      <w:proofErr w:type="spellStart"/>
+      <w:proofErr w:type="gramStart"/>
       <w:r>
         <w:rPr>
           <w:sz w:val="28"/>
           <w:szCs w:val="28"/>
         </w:rPr>
-        <w:t>-</w:t>
-      </w:r>
-    </w:p>
-    <w:p>
-      <w:pPr>
+        <w:t>sạn</w:t>
+      </w:r>
+      <w:proofErr w:type="spellEnd"/>
+      <w:r>
         <w:rPr>
           <w:sz w:val="28"/>
           <w:szCs w:val="28"/>
         </w:rPr>
-      </w:pPr>
+        <w:t xml:space="preserve"> ,</w:t>
+      </w:r>
+      <w:proofErr w:type="gramEnd"/>
+      <w:r>
+        <w:rPr>
+          <w:sz w:val="28"/>
+          <w:szCs w:val="28"/>
+        </w:rPr>
+        <w:t xml:space="preserve"> </w:t>
+      </w:r>
+      <w:proofErr w:type="spellStart"/>
+      <w:r>
+        <w:rPr>
+          <w:sz w:val="28"/>
+          <w:szCs w:val="28"/>
+        </w:rPr>
+        <w:t>tại</w:t>
+      </w:r>
+      <w:proofErr w:type="spellEnd"/>
+      <w:r>
+        <w:rPr>
+          <w:sz w:val="28"/>
+          <w:szCs w:val="28"/>
+        </w:rPr>
+        <w:t xml:space="preserve"> </w:t>
+      </w:r>
+      <w:proofErr w:type="spellStart"/>
+      <w:r>
+        <w:rPr>
+          <w:sz w:val="28"/>
+          <w:szCs w:val="28"/>
+        </w:rPr>
+        <w:t>các</w:t>
+      </w:r>
+      <w:proofErr w:type="spellEnd"/>
+      <w:r>
+        <w:rPr>
+          <w:sz w:val="28"/>
+          <w:szCs w:val="28"/>
+        </w:rPr>
+        <w:t xml:space="preserve"> </w:t>
+      </w:r>
+      <w:proofErr w:type="spellStart"/>
+      <w:r>
+        <w:rPr>
+          <w:sz w:val="28"/>
+          <w:szCs w:val="28"/>
+        </w:rPr>
+        <w:t>điểm</w:t>
+      </w:r>
+      <w:proofErr w:type="spellEnd"/>
+      <w:r>
+        <w:rPr>
+          <w:sz w:val="28"/>
+          <w:szCs w:val="28"/>
+        </w:rPr>
+        <w:t xml:space="preserve"> du </w:t>
+      </w:r>
+      <w:proofErr w:type="spellStart"/>
+      <w:r>
+        <w:rPr>
+          <w:sz w:val="28"/>
+          <w:szCs w:val="28"/>
+        </w:rPr>
+        <w:t>lịch</w:t>
+      </w:r>
+      <w:proofErr w:type="spellEnd"/>
     </w:p>
     <w:p>
       <w:pPr>
@@ -3509,6 +3454,8 @@
           <w:szCs w:val="56"/>
         </w:rPr>
       </w:pPr>
+      <w:bookmarkStart w:id="0" w:name="_GoBack"/>
+      <w:bookmarkEnd w:id="0"/>
     </w:p>
     <w:sectPr>
       <w:pgSz w:w="12240" w:h="15840"/>

</xml_diff>

<commit_message>
Khảo sát khách hàng
</commit_message>
<xml_diff>
--- a/MyProjectMgnt.docx
+++ b/MyProjectMgnt.docx
@@ -4223,12 +4223,2824 @@
       <w:pPr>
         <w:rPr>
           <w:b/>
-          <w:sz w:val="56"/>
-          <w:szCs w:val="56"/>
+          <w:sz w:val="40"/>
+          <w:szCs w:val="40"/>
         </w:rPr>
       </w:pPr>
+      <w:r>
+        <w:rPr>
+          <w:b/>
+          <w:sz w:val="40"/>
+          <w:szCs w:val="40"/>
+        </w:rPr>
+        <w:t>3&gt;</w:t>
+      </w:r>
+      <w:proofErr w:type="spellStart"/>
+      <w:r>
+        <w:rPr>
+          <w:b/>
+          <w:sz w:val="40"/>
+          <w:szCs w:val="40"/>
+        </w:rPr>
+        <w:t>Khảo</w:t>
+      </w:r>
+      <w:proofErr w:type="spellEnd"/>
+      <w:r>
+        <w:rPr>
+          <w:b/>
+          <w:sz w:val="40"/>
+          <w:szCs w:val="40"/>
+        </w:rPr>
+        <w:t xml:space="preserve"> </w:t>
+      </w:r>
+      <w:proofErr w:type="spellStart"/>
+      <w:r>
+        <w:rPr>
+          <w:b/>
+          <w:sz w:val="40"/>
+          <w:szCs w:val="40"/>
+        </w:rPr>
+        <w:t>sát</w:t>
+      </w:r>
+      <w:proofErr w:type="spellEnd"/>
+      <w:r>
+        <w:rPr>
+          <w:b/>
+          <w:sz w:val="40"/>
+          <w:szCs w:val="40"/>
+        </w:rPr>
+        <w:t xml:space="preserve"> </w:t>
+      </w:r>
+      <w:proofErr w:type="spellStart"/>
+      <w:r>
+        <w:rPr>
+          <w:b/>
+          <w:sz w:val="40"/>
+          <w:szCs w:val="40"/>
+        </w:rPr>
+        <w:t>khách</w:t>
+      </w:r>
+      <w:proofErr w:type="spellEnd"/>
+      <w:r>
+        <w:rPr>
+          <w:b/>
+          <w:sz w:val="40"/>
+          <w:szCs w:val="40"/>
+        </w:rPr>
+        <w:t xml:space="preserve"> </w:t>
+      </w:r>
+      <w:proofErr w:type="spellStart"/>
+      <w:r>
+        <w:rPr>
+          <w:b/>
+          <w:sz w:val="40"/>
+          <w:szCs w:val="40"/>
+        </w:rPr>
+        <w:t>hàng</w:t>
+      </w:r>
+      <w:proofErr w:type="spellEnd"/>
+    </w:p>
+    <w:p>
+      <w:pPr>
+        <w:rPr>
+          <w:sz w:val="28"/>
+          <w:szCs w:val="28"/>
+        </w:rPr>
+      </w:pPr>
+      <w:r>
+        <w:rPr>
+          <w:sz w:val="28"/>
+          <w:szCs w:val="28"/>
+        </w:rPr>
+        <w:t>3.1</w:t>
+      </w:r>
+      <w:proofErr w:type="gramStart"/>
+      <w:r>
+        <w:rPr>
+          <w:sz w:val="28"/>
+          <w:szCs w:val="28"/>
+        </w:rPr>
+        <w:t>.Yêu</w:t>
+      </w:r>
+      <w:proofErr w:type="gramEnd"/>
+      <w:r>
+        <w:rPr>
+          <w:sz w:val="28"/>
+          <w:szCs w:val="28"/>
+        </w:rPr>
+        <w:t xml:space="preserve"> </w:t>
+      </w:r>
+      <w:proofErr w:type="spellStart"/>
+      <w:r>
+        <w:rPr>
+          <w:sz w:val="28"/>
+          <w:szCs w:val="28"/>
+        </w:rPr>
+        <w:t>cầu</w:t>
+      </w:r>
+      <w:proofErr w:type="spellEnd"/>
+      <w:r>
+        <w:rPr>
+          <w:sz w:val="28"/>
+          <w:szCs w:val="28"/>
+        </w:rPr>
+        <w:t xml:space="preserve"> </w:t>
+      </w:r>
+      <w:proofErr w:type="spellStart"/>
+      <w:r>
+        <w:rPr>
+          <w:sz w:val="28"/>
+          <w:szCs w:val="28"/>
+        </w:rPr>
+        <w:t>khách</w:t>
+      </w:r>
+      <w:proofErr w:type="spellEnd"/>
+      <w:r>
+        <w:rPr>
+          <w:sz w:val="28"/>
+          <w:szCs w:val="28"/>
+        </w:rPr>
+        <w:t xml:space="preserve"> </w:t>
+      </w:r>
+      <w:proofErr w:type="spellStart"/>
+      <w:r>
+        <w:rPr>
+          <w:sz w:val="28"/>
+          <w:szCs w:val="28"/>
+        </w:rPr>
+        <w:t>hàng</w:t>
+      </w:r>
+      <w:proofErr w:type="spellEnd"/>
+    </w:p>
+    <w:p>
+      <w:pPr>
+        <w:rPr>
+          <w:sz w:val="28"/>
+          <w:szCs w:val="28"/>
+        </w:rPr>
+      </w:pPr>
+      <w:r>
+        <w:rPr>
+          <w:sz w:val="28"/>
+          <w:szCs w:val="28"/>
+        </w:rPr>
+        <w:t>+</w:t>
+      </w:r>
+      <w:proofErr w:type="spellStart"/>
+      <w:r>
+        <w:rPr>
+          <w:sz w:val="28"/>
+          <w:szCs w:val="28"/>
+        </w:rPr>
+        <w:t>Phần</w:t>
+      </w:r>
+      <w:proofErr w:type="spellEnd"/>
+      <w:r>
+        <w:rPr>
+          <w:sz w:val="28"/>
+          <w:szCs w:val="28"/>
+        </w:rPr>
+        <w:t xml:space="preserve"> </w:t>
+      </w:r>
+      <w:proofErr w:type="spellStart"/>
+      <w:r>
+        <w:rPr>
+          <w:sz w:val="28"/>
+          <w:szCs w:val="28"/>
+        </w:rPr>
+        <w:t>mềm</w:t>
+      </w:r>
+      <w:proofErr w:type="spellEnd"/>
+      <w:r>
+        <w:rPr>
+          <w:sz w:val="28"/>
+          <w:szCs w:val="28"/>
+        </w:rPr>
+        <w:t xml:space="preserve"> </w:t>
+      </w:r>
+      <w:proofErr w:type="spellStart"/>
+      <w:r>
+        <w:rPr>
+          <w:sz w:val="28"/>
+          <w:szCs w:val="28"/>
+        </w:rPr>
+        <w:t>là</w:t>
+      </w:r>
+      <w:proofErr w:type="spellEnd"/>
+      <w:r>
+        <w:rPr>
+          <w:sz w:val="28"/>
+          <w:szCs w:val="28"/>
+        </w:rPr>
+        <w:t xml:space="preserve"> </w:t>
+      </w:r>
+      <w:proofErr w:type="spellStart"/>
+      <w:r>
+        <w:rPr>
+          <w:sz w:val="28"/>
+          <w:szCs w:val="28"/>
+        </w:rPr>
+        <w:t>hệ</w:t>
+      </w:r>
+      <w:proofErr w:type="spellEnd"/>
+      <w:r>
+        <w:rPr>
+          <w:sz w:val="28"/>
+          <w:szCs w:val="28"/>
+        </w:rPr>
+        <w:t xml:space="preserve"> </w:t>
+      </w:r>
+      <w:proofErr w:type="spellStart"/>
+      <w:r>
+        <w:rPr>
+          <w:sz w:val="28"/>
+          <w:szCs w:val="28"/>
+        </w:rPr>
+        <w:t>thống</w:t>
+      </w:r>
+      <w:proofErr w:type="spellEnd"/>
+      <w:r>
+        <w:rPr>
+          <w:sz w:val="28"/>
+          <w:szCs w:val="28"/>
+        </w:rPr>
+        <w:t xml:space="preserve"> </w:t>
+      </w:r>
+      <w:proofErr w:type="spellStart"/>
+      <w:r>
+        <w:rPr>
+          <w:sz w:val="28"/>
+          <w:szCs w:val="28"/>
+        </w:rPr>
+        <w:t>cho</w:t>
+      </w:r>
+      <w:proofErr w:type="spellEnd"/>
+      <w:r>
+        <w:rPr>
+          <w:sz w:val="28"/>
+          <w:szCs w:val="28"/>
+        </w:rPr>
+        <w:t xml:space="preserve"> </w:t>
+      </w:r>
+      <w:proofErr w:type="spellStart"/>
+      <w:r>
+        <w:rPr>
+          <w:sz w:val="28"/>
+          <w:szCs w:val="28"/>
+        </w:rPr>
+        <w:t>phép</w:t>
+      </w:r>
+      <w:proofErr w:type="spellEnd"/>
+      <w:r>
+        <w:rPr>
+          <w:sz w:val="28"/>
+          <w:szCs w:val="28"/>
+        </w:rPr>
+        <w:t xml:space="preserve"> </w:t>
+      </w:r>
+      <w:proofErr w:type="spellStart"/>
+      <w:r>
+        <w:rPr>
+          <w:sz w:val="28"/>
+          <w:szCs w:val="28"/>
+        </w:rPr>
+        <w:t>khách</w:t>
+      </w:r>
+      <w:proofErr w:type="spellEnd"/>
+      <w:r>
+        <w:rPr>
+          <w:sz w:val="28"/>
+          <w:szCs w:val="28"/>
+        </w:rPr>
+        <w:t xml:space="preserve"> du </w:t>
+      </w:r>
+      <w:proofErr w:type="spellStart"/>
+      <w:r>
+        <w:rPr>
+          <w:sz w:val="28"/>
+          <w:szCs w:val="28"/>
+        </w:rPr>
+        <w:t>lịch</w:t>
+      </w:r>
+      <w:proofErr w:type="spellEnd"/>
+      <w:r>
+        <w:rPr>
+          <w:sz w:val="28"/>
+          <w:szCs w:val="28"/>
+        </w:rPr>
+        <w:t xml:space="preserve"> </w:t>
+      </w:r>
+      <w:proofErr w:type="spellStart"/>
+      <w:r>
+        <w:rPr>
+          <w:sz w:val="28"/>
+          <w:szCs w:val="28"/>
+        </w:rPr>
+        <w:t>đặt</w:t>
+      </w:r>
+      <w:proofErr w:type="spellEnd"/>
+      <w:r>
+        <w:rPr>
+          <w:sz w:val="28"/>
+          <w:szCs w:val="28"/>
+        </w:rPr>
+        <w:t xml:space="preserve"> </w:t>
+      </w:r>
+      <w:proofErr w:type="spellStart"/>
+      <w:r>
+        <w:rPr>
+          <w:sz w:val="28"/>
+          <w:szCs w:val="28"/>
+        </w:rPr>
+        <w:t>khách</w:t>
+      </w:r>
+      <w:proofErr w:type="spellEnd"/>
+      <w:r>
+        <w:rPr>
+          <w:sz w:val="28"/>
+          <w:szCs w:val="28"/>
+        </w:rPr>
+        <w:t xml:space="preserve"> </w:t>
+      </w:r>
+      <w:proofErr w:type="spellStart"/>
+      <w:r>
+        <w:rPr>
+          <w:sz w:val="28"/>
+          <w:szCs w:val="28"/>
+        </w:rPr>
+        <w:t>sạn</w:t>
+      </w:r>
+      <w:proofErr w:type="spellEnd"/>
+      <w:r>
+        <w:rPr>
+          <w:sz w:val="28"/>
+          <w:szCs w:val="28"/>
+        </w:rPr>
+        <w:t xml:space="preserve"> </w:t>
+      </w:r>
+      <w:proofErr w:type="spellStart"/>
+      <w:r>
+        <w:rPr>
+          <w:sz w:val="28"/>
+          <w:szCs w:val="28"/>
+        </w:rPr>
+        <w:t>tại</w:t>
+      </w:r>
+      <w:proofErr w:type="spellEnd"/>
+      <w:r>
+        <w:rPr>
+          <w:sz w:val="28"/>
+          <w:szCs w:val="28"/>
+        </w:rPr>
+        <w:t xml:space="preserve"> </w:t>
+      </w:r>
+      <w:proofErr w:type="spellStart"/>
+      <w:r>
+        <w:rPr>
+          <w:sz w:val="28"/>
+          <w:szCs w:val="28"/>
+        </w:rPr>
+        <w:t>các</w:t>
+      </w:r>
+      <w:proofErr w:type="spellEnd"/>
+      <w:r>
+        <w:rPr>
+          <w:sz w:val="28"/>
+          <w:szCs w:val="28"/>
+        </w:rPr>
+        <w:t xml:space="preserve"> </w:t>
+      </w:r>
+      <w:proofErr w:type="spellStart"/>
+      <w:r>
+        <w:rPr>
+          <w:sz w:val="28"/>
+          <w:szCs w:val="28"/>
+        </w:rPr>
+        <w:t>điểm</w:t>
+      </w:r>
+      <w:proofErr w:type="spellEnd"/>
+      <w:r>
+        <w:rPr>
+          <w:sz w:val="28"/>
+          <w:szCs w:val="28"/>
+        </w:rPr>
+        <w:t xml:space="preserve"> du </w:t>
+      </w:r>
+      <w:proofErr w:type="spellStart"/>
+      <w:r>
+        <w:rPr>
+          <w:sz w:val="28"/>
+          <w:szCs w:val="28"/>
+        </w:rPr>
+        <w:t>lịch</w:t>
+      </w:r>
+      <w:proofErr w:type="spellEnd"/>
+      <w:r>
+        <w:rPr>
+          <w:sz w:val="28"/>
+          <w:szCs w:val="28"/>
+        </w:rPr>
+        <w:t xml:space="preserve"> </w:t>
+      </w:r>
+      <w:proofErr w:type="spellStart"/>
+      <w:r>
+        <w:rPr>
+          <w:sz w:val="28"/>
+          <w:szCs w:val="28"/>
+        </w:rPr>
+        <w:t>một</w:t>
+      </w:r>
+      <w:proofErr w:type="spellEnd"/>
+      <w:r>
+        <w:rPr>
+          <w:sz w:val="28"/>
+          <w:szCs w:val="28"/>
+        </w:rPr>
+        <w:t xml:space="preserve"> </w:t>
+      </w:r>
+      <w:proofErr w:type="spellStart"/>
+      <w:r>
+        <w:rPr>
+          <w:sz w:val="28"/>
+          <w:szCs w:val="28"/>
+        </w:rPr>
+        <w:t>cách</w:t>
+      </w:r>
+      <w:proofErr w:type="spellEnd"/>
+      <w:r>
+        <w:rPr>
+          <w:sz w:val="28"/>
+          <w:szCs w:val="28"/>
+        </w:rPr>
+        <w:t xml:space="preserve"> </w:t>
+      </w:r>
+      <w:proofErr w:type="spellStart"/>
+      <w:r>
+        <w:rPr>
+          <w:sz w:val="28"/>
+          <w:szCs w:val="28"/>
+        </w:rPr>
+        <w:t>thuận</w:t>
+      </w:r>
+      <w:proofErr w:type="spellEnd"/>
+      <w:r>
+        <w:rPr>
+          <w:sz w:val="28"/>
+          <w:szCs w:val="28"/>
+        </w:rPr>
+        <w:t xml:space="preserve"> </w:t>
+      </w:r>
+      <w:proofErr w:type="spellStart"/>
+      <w:r>
+        <w:rPr>
+          <w:sz w:val="28"/>
+          <w:szCs w:val="28"/>
+        </w:rPr>
+        <w:t>tiện</w:t>
+      </w:r>
+      <w:proofErr w:type="spellEnd"/>
+      <w:r>
+        <w:rPr>
+          <w:sz w:val="28"/>
+          <w:szCs w:val="28"/>
+        </w:rPr>
+        <w:t xml:space="preserve"> </w:t>
+      </w:r>
+      <w:proofErr w:type="spellStart"/>
+      <w:r>
+        <w:rPr>
+          <w:sz w:val="28"/>
+          <w:szCs w:val="28"/>
+        </w:rPr>
+        <w:t>nhất.Khu</w:t>
+      </w:r>
+      <w:proofErr w:type="spellEnd"/>
+      <w:r>
+        <w:rPr>
+          <w:sz w:val="28"/>
+          <w:szCs w:val="28"/>
+        </w:rPr>
+        <w:t xml:space="preserve"> </w:t>
+      </w:r>
+      <w:proofErr w:type="spellStart"/>
+      <w:r>
+        <w:rPr>
+          <w:sz w:val="28"/>
+          <w:szCs w:val="28"/>
+        </w:rPr>
+        <w:t>vực</w:t>
+      </w:r>
+      <w:proofErr w:type="spellEnd"/>
+      <w:r>
+        <w:rPr>
+          <w:sz w:val="28"/>
+          <w:szCs w:val="28"/>
+        </w:rPr>
+        <w:t xml:space="preserve"> </w:t>
+      </w:r>
+      <w:proofErr w:type="spellStart"/>
+      <w:r>
+        <w:rPr>
+          <w:sz w:val="28"/>
+          <w:szCs w:val="28"/>
+        </w:rPr>
+        <w:t>áp</w:t>
+      </w:r>
+      <w:proofErr w:type="spellEnd"/>
+      <w:r>
+        <w:rPr>
+          <w:sz w:val="28"/>
+          <w:szCs w:val="28"/>
+        </w:rPr>
+        <w:t xml:space="preserve"> </w:t>
+      </w:r>
+      <w:proofErr w:type="spellStart"/>
+      <w:r>
+        <w:rPr>
+          <w:sz w:val="28"/>
+          <w:szCs w:val="28"/>
+        </w:rPr>
+        <w:t>dụng</w:t>
+      </w:r>
+      <w:proofErr w:type="spellEnd"/>
+      <w:r>
+        <w:rPr>
+          <w:sz w:val="28"/>
+          <w:szCs w:val="28"/>
+        </w:rPr>
+        <w:t xml:space="preserve"> </w:t>
+      </w:r>
+      <w:proofErr w:type="spellStart"/>
+      <w:r>
+        <w:rPr>
+          <w:sz w:val="28"/>
+          <w:szCs w:val="28"/>
+        </w:rPr>
+        <w:t>tạ</w:t>
+      </w:r>
+      <w:r>
+        <w:rPr>
+          <w:sz w:val="28"/>
+          <w:szCs w:val="28"/>
+        </w:rPr>
+        <w:t>i</w:t>
+      </w:r>
+      <w:proofErr w:type="spellEnd"/>
+      <w:r>
+        <w:rPr>
+          <w:sz w:val="28"/>
+          <w:szCs w:val="28"/>
+        </w:rPr>
+        <w:t xml:space="preserve"> </w:t>
+      </w:r>
+      <w:r>
+        <w:rPr>
+          <w:sz w:val="28"/>
+          <w:szCs w:val="28"/>
+        </w:rPr>
+        <w:t xml:space="preserve"> </w:t>
+      </w:r>
+      <w:proofErr w:type="spellStart"/>
+      <w:r>
+        <w:rPr>
+          <w:sz w:val="28"/>
+          <w:szCs w:val="28"/>
+        </w:rPr>
+        <w:t>địa</w:t>
+      </w:r>
+      <w:proofErr w:type="spellEnd"/>
+      <w:r>
+        <w:rPr>
+          <w:sz w:val="28"/>
+          <w:szCs w:val="28"/>
+        </w:rPr>
+        <w:t xml:space="preserve"> </w:t>
+      </w:r>
+      <w:proofErr w:type="spellStart"/>
+      <w:r>
+        <w:rPr>
+          <w:sz w:val="28"/>
+          <w:szCs w:val="28"/>
+        </w:rPr>
+        <w:t>điểm</w:t>
+      </w:r>
+      <w:proofErr w:type="spellEnd"/>
+      <w:r>
+        <w:rPr>
+          <w:sz w:val="28"/>
+          <w:szCs w:val="28"/>
+        </w:rPr>
+        <w:t xml:space="preserve"> du </w:t>
+      </w:r>
+      <w:proofErr w:type="spellStart"/>
+      <w:r>
+        <w:rPr>
+          <w:sz w:val="28"/>
+          <w:szCs w:val="28"/>
+        </w:rPr>
+        <w:t>lịch</w:t>
+      </w:r>
+      <w:proofErr w:type="spellEnd"/>
+      <w:r>
+        <w:rPr>
+          <w:sz w:val="28"/>
+          <w:szCs w:val="28"/>
+        </w:rPr>
+        <w:t xml:space="preserve"> </w:t>
+      </w:r>
+      <w:proofErr w:type="spellStart"/>
+      <w:r>
+        <w:rPr>
+          <w:sz w:val="28"/>
+          <w:szCs w:val="28"/>
+        </w:rPr>
+        <w:t>lớn</w:t>
+      </w:r>
+      <w:proofErr w:type="spellEnd"/>
+      <w:r>
+        <w:rPr>
+          <w:sz w:val="28"/>
+          <w:szCs w:val="28"/>
+        </w:rPr>
+        <w:t xml:space="preserve"> </w:t>
+      </w:r>
+      <w:proofErr w:type="spellStart"/>
+      <w:r>
+        <w:rPr>
+          <w:sz w:val="28"/>
+          <w:szCs w:val="28"/>
+        </w:rPr>
+        <w:t>của</w:t>
+      </w:r>
+      <w:proofErr w:type="spellEnd"/>
+      <w:r>
+        <w:rPr>
+          <w:sz w:val="28"/>
+          <w:szCs w:val="28"/>
+        </w:rPr>
+        <w:t xml:space="preserve"> </w:t>
+      </w:r>
+      <w:proofErr w:type="spellStart"/>
+      <w:r>
+        <w:rPr>
+          <w:sz w:val="28"/>
+          <w:szCs w:val="28"/>
+        </w:rPr>
+        <w:t>cả</w:t>
+      </w:r>
+      <w:proofErr w:type="spellEnd"/>
+      <w:r>
+        <w:rPr>
+          <w:sz w:val="28"/>
+          <w:szCs w:val="28"/>
+        </w:rPr>
+        <w:t xml:space="preserve"> </w:t>
+      </w:r>
+      <w:proofErr w:type="spellStart"/>
+      <w:r>
+        <w:rPr>
+          <w:sz w:val="28"/>
+          <w:szCs w:val="28"/>
+        </w:rPr>
+        <w:t>nước</w:t>
+      </w:r>
+      <w:proofErr w:type="spellEnd"/>
+      <w:r>
+        <w:rPr>
+          <w:sz w:val="28"/>
+          <w:szCs w:val="28"/>
+        </w:rPr>
+        <w:t xml:space="preserve"> </w:t>
+      </w:r>
+      <w:proofErr w:type="spellStart"/>
+      <w:r>
+        <w:rPr>
+          <w:sz w:val="28"/>
+          <w:szCs w:val="28"/>
+        </w:rPr>
+        <w:t>là</w:t>
+      </w:r>
+      <w:proofErr w:type="spellEnd"/>
+      <w:r>
+        <w:rPr>
+          <w:sz w:val="28"/>
+          <w:szCs w:val="28"/>
+        </w:rPr>
+        <w:t xml:space="preserve"> </w:t>
+      </w:r>
+      <w:proofErr w:type="spellStart"/>
+      <w:r>
+        <w:rPr>
+          <w:sz w:val="28"/>
+          <w:szCs w:val="28"/>
+        </w:rPr>
+        <w:t>Hà</w:t>
+      </w:r>
+      <w:proofErr w:type="spellEnd"/>
+      <w:r>
+        <w:rPr>
+          <w:sz w:val="28"/>
+          <w:szCs w:val="28"/>
+        </w:rPr>
+        <w:t xml:space="preserve"> </w:t>
+      </w:r>
+      <w:proofErr w:type="spellStart"/>
+      <w:r>
+        <w:rPr>
+          <w:sz w:val="28"/>
+          <w:szCs w:val="28"/>
+        </w:rPr>
+        <w:t>Nội</w:t>
+      </w:r>
+      <w:proofErr w:type="spellEnd"/>
+      <w:r>
+        <w:rPr>
+          <w:sz w:val="28"/>
+          <w:szCs w:val="28"/>
+        </w:rPr>
+        <w:t xml:space="preserve"> , </w:t>
+      </w:r>
+      <w:proofErr w:type="spellStart"/>
+      <w:r>
+        <w:rPr>
+          <w:sz w:val="28"/>
+          <w:szCs w:val="28"/>
+        </w:rPr>
+        <w:t>Thành</w:t>
+      </w:r>
+      <w:proofErr w:type="spellEnd"/>
+      <w:r>
+        <w:rPr>
+          <w:sz w:val="28"/>
+          <w:szCs w:val="28"/>
+        </w:rPr>
+        <w:t xml:space="preserve"> </w:t>
+      </w:r>
+      <w:proofErr w:type="spellStart"/>
+      <w:r>
+        <w:rPr>
+          <w:sz w:val="28"/>
+          <w:szCs w:val="28"/>
+        </w:rPr>
+        <w:t>phố</w:t>
+      </w:r>
+      <w:proofErr w:type="spellEnd"/>
+      <w:r>
+        <w:rPr>
+          <w:sz w:val="28"/>
+          <w:szCs w:val="28"/>
+        </w:rPr>
+        <w:t xml:space="preserve"> </w:t>
+      </w:r>
+      <w:proofErr w:type="spellStart"/>
+      <w:r>
+        <w:rPr>
+          <w:sz w:val="28"/>
+          <w:szCs w:val="28"/>
+        </w:rPr>
+        <w:t>Hồ</w:t>
+      </w:r>
+      <w:proofErr w:type="spellEnd"/>
+      <w:r>
+        <w:rPr>
+          <w:sz w:val="28"/>
+          <w:szCs w:val="28"/>
+        </w:rPr>
+        <w:t xml:space="preserve"> </w:t>
+      </w:r>
+      <w:proofErr w:type="spellStart"/>
+      <w:r>
+        <w:rPr>
+          <w:sz w:val="28"/>
+          <w:szCs w:val="28"/>
+        </w:rPr>
+        <w:t>Chí</w:t>
+      </w:r>
+      <w:proofErr w:type="spellEnd"/>
+      <w:r>
+        <w:rPr>
+          <w:sz w:val="28"/>
+          <w:szCs w:val="28"/>
+        </w:rPr>
+        <w:t xml:space="preserve"> </w:t>
+      </w:r>
+      <w:proofErr w:type="spellStart"/>
+      <w:r>
+        <w:rPr>
+          <w:sz w:val="28"/>
+          <w:szCs w:val="28"/>
+        </w:rPr>
+        <w:t>Minh,Ninh</w:t>
+      </w:r>
+      <w:proofErr w:type="spellEnd"/>
+      <w:r>
+        <w:rPr>
+          <w:sz w:val="28"/>
+          <w:szCs w:val="28"/>
+        </w:rPr>
+        <w:t xml:space="preserve"> </w:t>
+      </w:r>
+      <w:proofErr w:type="spellStart"/>
+      <w:r>
+        <w:rPr>
+          <w:sz w:val="28"/>
+          <w:szCs w:val="28"/>
+        </w:rPr>
+        <w:t>Bình,Vịnh</w:t>
+      </w:r>
+      <w:proofErr w:type="spellEnd"/>
+      <w:r>
+        <w:rPr>
+          <w:sz w:val="28"/>
+          <w:szCs w:val="28"/>
+        </w:rPr>
+        <w:t xml:space="preserve"> </w:t>
+      </w:r>
+      <w:proofErr w:type="spellStart"/>
+      <w:r>
+        <w:rPr>
+          <w:sz w:val="28"/>
+          <w:szCs w:val="28"/>
+        </w:rPr>
+        <w:t>Hạ</w:t>
+      </w:r>
+      <w:proofErr w:type="spellEnd"/>
+      <w:r>
+        <w:rPr>
+          <w:sz w:val="28"/>
+          <w:szCs w:val="28"/>
+        </w:rPr>
+        <w:t xml:space="preserve"> </w:t>
+      </w:r>
+      <w:proofErr w:type="spellStart"/>
+      <w:r>
+        <w:rPr>
+          <w:sz w:val="28"/>
+          <w:szCs w:val="28"/>
+        </w:rPr>
+        <w:t>Long,Cố</w:t>
+      </w:r>
+      <w:proofErr w:type="spellEnd"/>
+      <w:r>
+        <w:rPr>
+          <w:sz w:val="28"/>
+          <w:szCs w:val="28"/>
+        </w:rPr>
+        <w:t xml:space="preserve"> </w:t>
+      </w:r>
+      <w:proofErr w:type="spellStart"/>
+      <w:r>
+        <w:rPr>
+          <w:sz w:val="28"/>
+          <w:szCs w:val="28"/>
+        </w:rPr>
+        <w:t>Đô</w:t>
+      </w:r>
+      <w:proofErr w:type="spellEnd"/>
+      <w:r>
+        <w:rPr>
+          <w:sz w:val="28"/>
+          <w:szCs w:val="28"/>
+        </w:rPr>
+        <w:t xml:space="preserve"> </w:t>
+      </w:r>
+      <w:proofErr w:type="spellStart"/>
+      <w:r>
+        <w:rPr>
+          <w:sz w:val="28"/>
+          <w:szCs w:val="28"/>
+        </w:rPr>
+        <w:t>Huế,Đà</w:t>
+      </w:r>
+      <w:proofErr w:type="spellEnd"/>
+      <w:r>
+        <w:rPr>
+          <w:sz w:val="28"/>
+          <w:szCs w:val="28"/>
+        </w:rPr>
+        <w:t xml:space="preserve"> </w:t>
+      </w:r>
+      <w:proofErr w:type="spellStart"/>
+      <w:r>
+        <w:rPr>
+          <w:sz w:val="28"/>
+          <w:szCs w:val="28"/>
+        </w:rPr>
+        <w:t>Nẵng,Nha</w:t>
+      </w:r>
+      <w:proofErr w:type="spellEnd"/>
+      <w:r>
+        <w:rPr>
+          <w:sz w:val="28"/>
+          <w:szCs w:val="28"/>
+        </w:rPr>
+        <w:t xml:space="preserve"> </w:t>
+      </w:r>
+      <w:proofErr w:type="spellStart"/>
+      <w:r>
+        <w:rPr>
+          <w:sz w:val="28"/>
+          <w:szCs w:val="28"/>
+        </w:rPr>
+        <w:t>Trang,Đà</w:t>
+      </w:r>
+      <w:proofErr w:type="spellEnd"/>
+      <w:r>
+        <w:rPr>
+          <w:sz w:val="28"/>
+          <w:szCs w:val="28"/>
+        </w:rPr>
+        <w:t xml:space="preserve"> </w:t>
+      </w:r>
+      <w:proofErr w:type="spellStart"/>
+      <w:r>
+        <w:rPr>
+          <w:sz w:val="28"/>
+          <w:szCs w:val="28"/>
+        </w:rPr>
+        <w:t>Lạt,Phan</w:t>
+      </w:r>
+      <w:proofErr w:type="spellEnd"/>
+      <w:r>
+        <w:rPr>
+          <w:sz w:val="28"/>
+          <w:szCs w:val="28"/>
+        </w:rPr>
+        <w:t xml:space="preserve"> </w:t>
+      </w:r>
+      <w:proofErr w:type="spellStart"/>
+      <w:r>
+        <w:rPr>
+          <w:sz w:val="28"/>
+          <w:szCs w:val="28"/>
+        </w:rPr>
+        <w:t>Thiết,</w:t>
+      </w:r>
+      <w:r>
+        <w:rPr>
+          <w:sz w:val="28"/>
+          <w:szCs w:val="28"/>
+        </w:rPr>
+        <w:t>Phú</w:t>
+      </w:r>
+      <w:proofErr w:type="spellEnd"/>
+      <w:r>
+        <w:rPr>
+          <w:sz w:val="28"/>
+          <w:szCs w:val="28"/>
+        </w:rPr>
+        <w:t xml:space="preserve"> </w:t>
+      </w:r>
+      <w:proofErr w:type="spellStart"/>
+      <w:r>
+        <w:rPr>
+          <w:sz w:val="28"/>
+          <w:szCs w:val="28"/>
+        </w:rPr>
+        <w:t>Quốc</w:t>
+      </w:r>
+      <w:proofErr w:type="spellEnd"/>
+      <w:r>
+        <w:rPr>
+          <w:sz w:val="28"/>
+          <w:szCs w:val="28"/>
+        </w:rPr>
+        <w:t xml:space="preserve"> .</w:t>
+      </w:r>
+    </w:p>
+    <w:p>
+      <w:pPr>
+        <w:rPr>
+          <w:sz w:val="28"/>
+          <w:szCs w:val="28"/>
+        </w:rPr>
+      </w:pPr>
+      <w:r>
+        <w:rPr>
+          <w:sz w:val="28"/>
+          <w:szCs w:val="28"/>
+        </w:rPr>
+        <w:t xml:space="preserve"> </w:t>
+      </w:r>
+      <w:r>
+        <w:rPr>
+          <w:sz w:val="28"/>
+          <w:szCs w:val="28"/>
+        </w:rPr>
+        <w:t>-</w:t>
+      </w:r>
+      <w:proofErr w:type="spellStart"/>
+      <w:r>
+        <w:rPr>
+          <w:sz w:val="28"/>
+          <w:szCs w:val="28"/>
+        </w:rPr>
+        <w:t>Phần</w:t>
+      </w:r>
+      <w:proofErr w:type="spellEnd"/>
+      <w:r>
+        <w:rPr>
+          <w:sz w:val="28"/>
+          <w:szCs w:val="28"/>
+        </w:rPr>
+        <w:t xml:space="preserve"> </w:t>
+      </w:r>
+      <w:proofErr w:type="spellStart"/>
+      <w:r>
+        <w:rPr>
+          <w:sz w:val="28"/>
+          <w:szCs w:val="28"/>
+        </w:rPr>
+        <w:t>mề</w:t>
+      </w:r>
+      <w:r>
+        <w:rPr>
+          <w:sz w:val="28"/>
+          <w:szCs w:val="28"/>
+        </w:rPr>
+        <w:t>m</w:t>
+      </w:r>
+      <w:proofErr w:type="spellEnd"/>
+      <w:r>
+        <w:rPr>
+          <w:sz w:val="28"/>
+          <w:szCs w:val="28"/>
+        </w:rPr>
+        <w:t xml:space="preserve"> </w:t>
+      </w:r>
+      <w:proofErr w:type="spellStart"/>
+      <w:r>
+        <w:rPr>
+          <w:sz w:val="28"/>
+          <w:szCs w:val="28"/>
+        </w:rPr>
+        <w:t>cho</w:t>
+      </w:r>
+      <w:proofErr w:type="spellEnd"/>
+      <w:r>
+        <w:rPr>
+          <w:sz w:val="28"/>
+          <w:szCs w:val="28"/>
+        </w:rPr>
+        <w:t xml:space="preserve"> </w:t>
+      </w:r>
+      <w:proofErr w:type="spellStart"/>
+      <w:r>
+        <w:rPr>
+          <w:sz w:val="28"/>
+          <w:szCs w:val="28"/>
+        </w:rPr>
+        <w:t>phép</w:t>
+      </w:r>
+      <w:proofErr w:type="spellEnd"/>
+      <w:r>
+        <w:rPr>
+          <w:sz w:val="28"/>
+          <w:szCs w:val="28"/>
+        </w:rPr>
+        <w:t xml:space="preserve"> </w:t>
+      </w:r>
+      <w:proofErr w:type="spellStart"/>
+      <w:r>
+        <w:rPr>
+          <w:sz w:val="28"/>
+          <w:szCs w:val="28"/>
+        </w:rPr>
+        <w:t>khách</w:t>
+      </w:r>
+      <w:proofErr w:type="spellEnd"/>
+      <w:r>
+        <w:rPr>
+          <w:sz w:val="28"/>
+          <w:szCs w:val="28"/>
+        </w:rPr>
+        <w:t xml:space="preserve"> </w:t>
+      </w:r>
+      <w:proofErr w:type="spellStart"/>
+      <w:r>
+        <w:rPr>
+          <w:sz w:val="28"/>
+          <w:szCs w:val="28"/>
+        </w:rPr>
+        <w:t>hàng</w:t>
+      </w:r>
+      <w:proofErr w:type="spellEnd"/>
+      <w:r>
+        <w:rPr>
+          <w:sz w:val="28"/>
+          <w:szCs w:val="28"/>
+        </w:rPr>
+        <w:t xml:space="preserve"> </w:t>
+      </w:r>
+      <w:proofErr w:type="spellStart"/>
+      <w:r>
+        <w:rPr>
+          <w:sz w:val="28"/>
+          <w:szCs w:val="28"/>
+        </w:rPr>
+        <w:t>xem</w:t>
+      </w:r>
+      <w:proofErr w:type="spellEnd"/>
+      <w:r>
+        <w:rPr>
+          <w:sz w:val="28"/>
+          <w:szCs w:val="28"/>
+        </w:rPr>
+        <w:t xml:space="preserve"> chi </w:t>
+      </w:r>
+      <w:proofErr w:type="spellStart"/>
+      <w:r>
+        <w:rPr>
+          <w:sz w:val="28"/>
+          <w:szCs w:val="28"/>
+        </w:rPr>
+        <w:t>tiết</w:t>
+      </w:r>
+      <w:proofErr w:type="spellEnd"/>
+      <w:r>
+        <w:rPr>
+          <w:sz w:val="28"/>
+          <w:szCs w:val="28"/>
+        </w:rPr>
+        <w:t xml:space="preserve"> </w:t>
+      </w:r>
+      <w:proofErr w:type="spellStart"/>
+      <w:r>
+        <w:rPr>
+          <w:sz w:val="28"/>
+          <w:szCs w:val="28"/>
+        </w:rPr>
+        <w:t>các</w:t>
+      </w:r>
+      <w:proofErr w:type="spellEnd"/>
+      <w:r>
+        <w:rPr>
+          <w:sz w:val="28"/>
+          <w:szCs w:val="28"/>
+        </w:rPr>
+        <w:t xml:space="preserve"> </w:t>
+      </w:r>
+      <w:proofErr w:type="spellStart"/>
+      <w:r>
+        <w:rPr>
+          <w:sz w:val="28"/>
+          <w:szCs w:val="28"/>
+        </w:rPr>
+        <w:t>khách</w:t>
+      </w:r>
+      <w:proofErr w:type="spellEnd"/>
+      <w:r>
+        <w:rPr>
+          <w:sz w:val="28"/>
+          <w:szCs w:val="28"/>
+        </w:rPr>
+        <w:t xml:space="preserve"> </w:t>
+      </w:r>
+      <w:proofErr w:type="spellStart"/>
+      <w:r>
+        <w:rPr>
+          <w:sz w:val="28"/>
+          <w:szCs w:val="28"/>
+        </w:rPr>
+        <w:t>sạn</w:t>
+      </w:r>
+      <w:proofErr w:type="spellEnd"/>
+      <w:r>
+        <w:rPr>
+          <w:sz w:val="28"/>
+          <w:szCs w:val="28"/>
+        </w:rPr>
+        <w:t xml:space="preserve"> </w:t>
+      </w:r>
+      <w:proofErr w:type="spellStart"/>
+      <w:r>
+        <w:rPr>
+          <w:sz w:val="28"/>
+          <w:szCs w:val="28"/>
+        </w:rPr>
+        <w:t>tại</w:t>
+      </w:r>
+      <w:proofErr w:type="spellEnd"/>
+      <w:r>
+        <w:rPr>
+          <w:sz w:val="28"/>
+          <w:szCs w:val="28"/>
+        </w:rPr>
+        <w:t xml:space="preserve"> </w:t>
+      </w:r>
+      <w:proofErr w:type="spellStart"/>
+      <w:r>
+        <w:rPr>
+          <w:sz w:val="28"/>
+          <w:szCs w:val="28"/>
+        </w:rPr>
+        <w:t>địa</w:t>
+      </w:r>
+      <w:proofErr w:type="spellEnd"/>
+      <w:r>
+        <w:rPr>
+          <w:sz w:val="28"/>
+          <w:szCs w:val="28"/>
+        </w:rPr>
+        <w:t xml:space="preserve"> </w:t>
+      </w:r>
+      <w:proofErr w:type="spellStart"/>
+      <w:r>
+        <w:rPr>
+          <w:sz w:val="28"/>
+          <w:szCs w:val="28"/>
+        </w:rPr>
+        <w:t>điểm</w:t>
+      </w:r>
+      <w:proofErr w:type="spellEnd"/>
+      <w:r>
+        <w:rPr>
+          <w:sz w:val="28"/>
+          <w:szCs w:val="28"/>
+        </w:rPr>
+        <w:t xml:space="preserve"> </w:t>
+      </w:r>
+      <w:proofErr w:type="spellStart"/>
+      <w:r>
+        <w:rPr>
+          <w:sz w:val="28"/>
+          <w:szCs w:val="28"/>
+        </w:rPr>
+        <w:t>mà</w:t>
+      </w:r>
+      <w:proofErr w:type="spellEnd"/>
+      <w:r>
+        <w:rPr>
+          <w:sz w:val="28"/>
+          <w:szCs w:val="28"/>
+        </w:rPr>
+        <w:t xml:space="preserve"> </w:t>
+      </w:r>
+      <w:proofErr w:type="spellStart"/>
+      <w:r>
+        <w:rPr>
+          <w:sz w:val="28"/>
+          <w:szCs w:val="28"/>
+        </w:rPr>
+        <w:t>khách</w:t>
+      </w:r>
+      <w:proofErr w:type="spellEnd"/>
+      <w:r>
+        <w:rPr>
+          <w:sz w:val="28"/>
+          <w:szCs w:val="28"/>
+        </w:rPr>
+        <w:t xml:space="preserve"> </w:t>
+      </w:r>
+      <w:proofErr w:type="spellStart"/>
+      <w:r>
+        <w:rPr>
+          <w:sz w:val="28"/>
+          <w:szCs w:val="28"/>
+        </w:rPr>
+        <w:t>hàng</w:t>
+      </w:r>
+      <w:proofErr w:type="spellEnd"/>
+      <w:r>
+        <w:rPr>
+          <w:sz w:val="28"/>
+          <w:szCs w:val="28"/>
+        </w:rPr>
+        <w:t xml:space="preserve"> </w:t>
+      </w:r>
+      <w:proofErr w:type="spellStart"/>
+      <w:r>
+        <w:rPr>
+          <w:sz w:val="28"/>
+          <w:szCs w:val="28"/>
+        </w:rPr>
+        <w:t>chọn</w:t>
+      </w:r>
+      <w:proofErr w:type="spellEnd"/>
+    </w:p>
+    <w:p>
+      <w:pPr>
+        <w:rPr>
+          <w:sz w:val="28"/>
+          <w:szCs w:val="28"/>
+        </w:rPr>
+      </w:pPr>
+      <w:r>
+        <w:rPr>
+          <w:sz w:val="28"/>
+          <w:szCs w:val="28"/>
+        </w:rPr>
+        <w:t>-</w:t>
+      </w:r>
+      <w:proofErr w:type="spellStart"/>
+      <w:r>
+        <w:rPr>
+          <w:sz w:val="28"/>
+          <w:szCs w:val="28"/>
+        </w:rPr>
+        <w:t>Khách</w:t>
+      </w:r>
+      <w:proofErr w:type="spellEnd"/>
+      <w:r>
+        <w:rPr>
+          <w:sz w:val="28"/>
+          <w:szCs w:val="28"/>
+        </w:rPr>
+        <w:t xml:space="preserve"> </w:t>
+      </w:r>
+      <w:proofErr w:type="spellStart"/>
+      <w:r>
+        <w:rPr>
+          <w:sz w:val="28"/>
+          <w:szCs w:val="28"/>
+        </w:rPr>
+        <w:t>hàng</w:t>
+      </w:r>
+      <w:proofErr w:type="spellEnd"/>
+      <w:r>
+        <w:rPr>
+          <w:sz w:val="28"/>
+          <w:szCs w:val="28"/>
+        </w:rPr>
+        <w:t xml:space="preserve"> </w:t>
+      </w:r>
+      <w:proofErr w:type="spellStart"/>
+      <w:r>
+        <w:rPr>
+          <w:sz w:val="28"/>
+          <w:szCs w:val="28"/>
+        </w:rPr>
+        <w:t>sử</w:t>
+      </w:r>
+      <w:proofErr w:type="spellEnd"/>
+      <w:r>
+        <w:rPr>
+          <w:sz w:val="28"/>
+          <w:szCs w:val="28"/>
+        </w:rPr>
+        <w:t xml:space="preserve"> </w:t>
+      </w:r>
+      <w:proofErr w:type="spellStart"/>
+      <w:r>
+        <w:rPr>
+          <w:sz w:val="28"/>
+          <w:szCs w:val="28"/>
+        </w:rPr>
+        <w:t>dụng</w:t>
+      </w:r>
+      <w:proofErr w:type="spellEnd"/>
+      <w:r>
+        <w:rPr>
+          <w:sz w:val="28"/>
+          <w:szCs w:val="28"/>
+        </w:rPr>
+        <w:t xml:space="preserve"> </w:t>
+      </w:r>
+      <w:proofErr w:type="spellStart"/>
+      <w:r>
+        <w:rPr>
+          <w:sz w:val="28"/>
+          <w:szCs w:val="28"/>
+        </w:rPr>
+        <w:t>phần</w:t>
+      </w:r>
+      <w:proofErr w:type="spellEnd"/>
+      <w:r>
+        <w:rPr>
+          <w:sz w:val="28"/>
+          <w:szCs w:val="28"/>
+        </w:rPr>
+        <w:t xml:space="preserve"> </w:t>
+      </w:r>
+      <w:proofErr w:type="spellStart"/>
+      <w:r>
+        <w:rPr>
+          <w:sz w:val="28"/>
+          <w:szCs w:val="28"/>
+        </w:rPr>
+        <w:t>mềm</w:t>
+      </w:r>
+      <w:proofErr w:type="spellEnd"/>
+      <w:r>
+        <w:rPr>
+          <w:sz w:val="28"/>
+          <w:szCs w:val="28"/>
+        </w:rPr>
+        <w:t xml:space="preserve"> </w:t>
+      </w:r>
+      <w:proofErr w:type="spellStart"/>
+      <w:r>
+        <w:rPr>
+          <w:sz w:val="28"/>
+          <w:szCs w:val="28"/>
+        </w:rPr>
+        <w:t>cần</w:t>
+      </w:r>
+      <w:proofErr w:type="spellEnd"/>
+      <w:r>
+        <w:rPr>
+          <w:sz w:val="28"/>
+          <w:szCs w:val="28"/>
+        </w:rPr>
+        <w:t xml:space="preserve"> </w:t>
+      </w:r>
+      <w:proofErr w:type="spellStart"/>
+      <w:r>
+        <w:rPr>
+          <w:sz w:val="28"/>
+          <w:szCs w:val="28"/>
+        </w:rPr>
+        <w:t>có</w:t>
+      </w:r>
+      <w:proofErr w:type="spellEnd"/>
+      <w:r>
+        <w:rPr>
+          <w:sz w:val="28"/>
+          <w:szCs w:val="28"/>
+        </w:rPr>
+        <w:t xml:space="preserve"> </w:t>
+      </w:r>
+      <w:proofErr w:type="spellStart"/>
+      <w:r>
+        <w:rPr>
+          <w:sz w:val="28"/>
+          <w:szCs w:val="28"/>
+        </w:rPr>
+        <w:t>tài</w:t>
+      </w:r>
+      <w:proofErr w:type="spellEnd"/>
+      <w:r>
+        <w:rPr>
+          <w:sz w:val="28"/>
+          <w:szCs w:val="28"/>
+        </w:rPr>
+        <w:t xml:space="preserve"> </w:t>
+      </w:r>
+      <w:proofErr w:type="spellStart"/>
+      <w:r>
+        <w:rPr>
+          <w:sz w:val="28"/>
+          <w:szCs w:val="28"/>
+        </w:rPr>
+        <w:t>khoản</w:t>
+      </w:r>
+      <w:proofErr w:type="spellEnd"/>
+    </w:p>
+    <w:p>
+      <w:pPr>
+        <w:rPr>
+          <w:sz w:val="28"/>
+          <w:szCs w:val="28"/>
+        </w:rPr>
+      </w:pPr>
+      <w:r>
+        <w:rPr>
+          <w:sz w:val="28"/>
+          <w:szCs w:val="28"/>
+        </w:rPr>
+        <w:t>-</w:t>
+      </w:r>
+      <w:proofErr w:type="spellStart"/>
+      <w:r>
+        <w:rPr>
+          <w:sz w:val="28"/>
+          <w:szCs w:val="28"/>
+        </w:rPr>
+        <w:t>Người</w:t>
+      </w:r>
+      <w:proofErr w:type="spellEnd"/>
+      <w:r>
+        <w:rPr>
+          <w:sz w:val="28"/>
+          <w:szCs w:val="28"/>
+        </w:rPr>
+        <w:t xml:space="preserve"> </w:t>
+      </w:r>
+      <w:proofErr w:type="spellStart"/>
+      <w:r>
+        <w:rPr>
+          <w:sz w:val="28"/>
+          <w:szCs w:val="28"/>
+        </w:rPr>
+        <w:t>dùng</w:t>
+      </w:r>
+      <w:proofErr w:type="spellEnd"/>
+      <w:r>
+        <w:rPr>
+          <w:sz w:val="28"/>
+          <w:szCs w:val="28"/>
+        </w:rPr>
+        <w:t xml:space="preserve"> </w:t>
+      </w:r>
+      <w:proofErr w:type="spellStart"/>
+      <w:r>
+        <w:rPr>
+          <w:sz w:val="28"/>
+          <w:szCs w:val="28"/>
+        </w:rPr>
+        <w:t>cần</w:t>
+      </w:r>
+      <w:proofErr w:type="spellEnd"/>
+      <w:r>
+        <w:rPr>
+          <w:sz w:val="28"/>
+          <w:szCs w:val="28"/>
+        </w:rPr>
+        <w:t xml:space="preserve"> </w:t>
+      </w:r>
+      <w:proofErr w:type="spellStart"/>
+      <w:r>
+        <w:rPr>
+          <w:sz w:val="28"/>
+          <w:szCs w:val="28"/>
+        </w:rPr>
+        <w:t>cung</w:t>
+      </w:r>
+      <w:proofErr w:type="spellEnd"/>
+      <w:r>
+        <w:rPr>
+          <w:sz w:val="28"/>
+          <w:szCs w:val="28"/>
+        </w:rPr>
+        <w:t xml:space="preserve"> </w:t>
+      </w:r>
+      <w:proofErr w:type="spellStart"/>
+      <w:r>
+        <w:rPr>
+          <w:sz w:val="28"/>
+          <w:szCs w:val="28"/>
+        </w:rPr>
+        <w:t>cấp</w:t>
+      </w:r>
+      <w:proofErr w:type="spellEnd"/>
+      <w:r>
+        <w:rPr>
+          <w:sz w:val="28"/>
+          <w:szCs w:val="28"/>
+        </w:rPr>
+        <w:t xml:space="preserve"> </w:t>
+      </w:r>
+      <w:proofErr w:type="spellStart"/>
+      <w:r>
+        <w:rPr>
+          <w:sz w:val="28"/>
+          <w:szCs w:val="28"/>
+        </w:rPr>
+        <w:t>thông</w:t>
+      </w:r>
+      <w:proofErr w:type="spellEnd"/>
+      <w:r>
+        <w:rPr>
+          <w:sz w:val="28"/>
+          <w:szCs w:val="28"/>
+        </w:rPr>
+        <w:t xml:space="preserve"> tin </w:t>
+      </w:r>
+      <w:proofErr w:type="spellStart"/>
+      <w:r>
+        <w:rPr>
+          <w:sz w:val="28"/>
+          <w:szCs w:val="28"/>
+        </w:rPr>
+        <w:t>địa</w:t>
+      </w:r>
+      <w:proofErr w:type="spellEnd"/>
+      <w:r>
+        <w:rPr>
+          <w:sz w:val="28"/>
+          <w:szCs w:val="28"/>
+        </w:rPr>
+        <w:t xml:space="preserve"> </w:t>
+      </w:r>
+      <w:proofErr w:type="spellStart"/>
+      <w:proofErr w:type="gramStart"/>
+      <w:r>
+        <w:rPr>
+          <w:sz w:val="28"/>
+          <w:szCs w:val="28"/>
+        </w:rPr>
+        <w:t>điểm</w:t>
+      </w:r>
+      <w:proofErr w:type="spellEnd"/>
+      <w:r>
+        <w:rPr>
+          <w:sz w:val="28"/>
+          <w:szCs w:val="28"/>
+        </w:rPr>
+        <w:t xml:space="preserve"> ,</w:t>
+      </w:r>
+      <w:proofErr w:type="gramEnd"/>
+      <w:r>
+        <w:rPr>
+          <w:sz w:val="28"/>
+          <w:szCs w:val="28"/>
+        </w:rPr>
+        <w:t xml:space="preserve"> </w:t>
+      </w:r>
+      <w:proofErr w:type="spellStart"/>
+      <w:r>
+        <w:rPr>
+          <w:sz w:val="28"/>
+          <w:szCs w:val="28"/>
+        </w:rPr>
+        <w:t>số</w:t>
+      </w:r>
+      <w:proofErr w:type="spellEnd"/>
+      <w:r>
+        <w:rPr>
+          <w:sz w:val="28"/>
+          <w:szCs w:val="28"/>
+        </w:rPr>
+        <w:t xml:space="preserve"> </w:t>
+      </w:r>
+      <w:proofErr w:type="spellStart"/>
+      <w:r>
+        <w:rPr>
+          <w:sz w:val="28"/>
+          <w:szCs w:val="28"/>
+        </w:rPr>
+        <w:t>khách,số</w:t>
+      </w:r>
+      <w:proofErr w:type="spellEnd"/>
+      <w:r>
+        <w:rPr>
+          <w:sz w:val="28"/>
+          <w:szCs w:val="28"/>
+        </w:rPr>
+        <w:t xml:space="preserve"> </w:t>
+      </w:r>
+      <w:proofErr w:type="spellStart"/>
+      <w:r>
+        <w:rPr>
+          <w:sz w:val="28"/>
+          <w:szCs w:val="28"/>
+        </w:rPr>
+        <w:t>phòng,ngày</w:t>
+      </w:r>
+      <w:proofErr w:type="spellEnd"/>
+      <w:r>
+        <w:rPr>
+          <w:sz w:val="28"/>
+          <w:szCs w:val="28"/>
+        </w:rPr>
+        <w:t xml:space="preserve"> </w:t>
+      </w:r>
+      <w:proofErr w:type="spellStart"/>
+      <w:r>
+        <w:rPr>
+          <w:sz w:val="28"/>
+          <w:szCs w:val="28"/>
+        </w:rPr>
+        <w:t>nhận</w:t>
+      </w:r>
+      <w:proofErr w:type="spellEnd"/>
+      <w:r>
+        <w:rPr>
+          <w:sz w:val="28"/>
+          <w:szCs w:val="28"/>
+        </w:rPr>
+        <w:t xml:space="preserve"> </w:t>
+      </w:r>
+      <w:proofErr w:type="spellStart"/>
+      <w:r>
+        <w:rPr>
+          <w:sz w:val="28"/>
+          <w:szCs w:val="28"/>
+        </w:rPr>
+        <w:t>phòng,số</w:t>
+      </w:r>
+      <w:proofErr w:type="spellEnd"/>
+      <w:r>
+        <w:rPr>
+          <w:sz w:val="28"/>
+          <w:szCs w:val="28"/>
+        </w:rPr>
+        <w:t xml:space="preserve"> </w:t>
+      </w:r>
+      <w:proofErr w:type="spellStart"/>
+      <w:r>
+        <w:rPr>
+          <w:sz w:val="28"/>
+          <w:szCs w:val="28"/>
+        </w:rPr>
+        <w:t>đêm</w:t>
+      </w:r>
+      <w:proofErr w:type="spellEnd"/>
+      <w:r>
+        <w:rPr>
+          <w:sz w:val="28"/>
+          <w:szCs w:val="28"/>
+        </w:rPr>
+        <w:t>,</w:t>
+      </w:r>
+    </w:p>
+    <w:p>
+      <w:pPr>
+        <w:rPr>
+          <w:sz w:val="28"/>
+          <w:szCs w:val="28"/>
+        </w:rPr>
+      </w:pPr>
+      <w:r>
+        <w:rPr>
+          <w:sz w:val="28"/>
+          <w:szCs w:val="28"/>
+        </w:rPr>
+        <w:t>-</w:t>
+      </w:r>
+      <w:proofErr w:type="spellStart"/>
+      <w:r>
+        <w:rPr>
+          <w:sz w:val="28"/>
+          <w:szCs w:val="28"/>
+        </w:rPr>
+        <w:t>Mỗi</w:t>
+      </w:r>
+      <w:proofErr w:type="spellEnd"/>
+      <w:r>
+        <w:rPr>
+          <w:sz w:val="28"/>
+          <w:szCs w:val="28"/>
+        </w:rPr>
+        <w:t xml:space="preserve"> </w:t>
+      </w:r>
+      <w:proofErr w:type="spellStart"/>
+      <w:r>
+        <w:rPr>
+          <w:sz w:val="28"/>
+          <w:szCs w:val="28"/>
+        </w:rPr>
+        <w:t>khách</w:t>
+      </w:r>
+      <w:proofErr w:type="spellEnd"/>
+      <w:r>
+        <w:rPr>
+          <w:sz w:val="28"/>
+          <w:szCs w:val="28"/>
+        </w:rPr>
+        <w:t xml:space="preserve"> </w:t>
+      </w:r>
+      <w:proofErr w:type="spellStart"/>
+      <w:r>
+        <w:rPr>
+          <w:sz w:val="28"/>
+          <w:szCs w:val="28"/>
+        </w:rPr>
+        <w:t>sạn</w:t>
+      </w:r>
+      <w:proofErr w:type="spellEnd"/>
+      <w:r>
+        <w:rPr>
+          <w:sz w:val="28"/>
+          <w:szCs w:val="28"/>
+        </w:rPr>
+        <w:t xml:space="preserve"> </w:t>
+      </w:r>
+      <w:proofErr w:type="spellStart"/>
+      <w:r>
+        <w:rPr>
+          <w:sz w:val="28"/>
+          <w:szCs w:val="28"/>
+        </w:rPr>
+        <w:t>sẽ</w:t>
+      </w:r>
+      <w:proofErr w:type="spellEnd"/>
+      <w:r>
+        <w:rPr>
+          <w:sz w:val="28"/>
+          <w:szCs w:val="28"/>
+        </w:rPr>
+        <w:t xml:space="preserve"> </w:t>
+      </w:r>
+      <w:proofErr w:type="spellStart"/>
+      <w:r>
+        <w:rPr>
+          <w:sz w:val="28"/>
+          <w:szCs w:val="28"/>
+        </w:rPr>
+        <w:t>cung</w:t>
+      </w:r>
+      <w:proofErr w:type="spellEnd"/>
+      <w:r>
+        <w:rPr>
+          <w:sz w:val="28"/>
+          <w:szCs w:val="28"/>
+        </w:rPr>
+        <w:t xml:space="preserve"> </w:t>
+      </w:r>
+      <w:proofErr w:type="spellStart"/>
+      <w:r>
+        <w:rPr>
+          <w:sz w:val="28"/>
+          <w:szCs w:val="28"/>
+        </w:rPr>
+        <w:t>cấp</w:t>
+      </w:r>
+      <w:proofErr w:type="spellEnd"/>
+      <w:r>
+        <w:rPr>
+          <w:sz w:val="28"/>
+          <w:szCs w:val="28"/>
+        </w:rPr>
+        <w:t xml:space="preserve"> chi </w:t>
+      </w:r>
+      <w:proofErr w:type="spellStart"/>
+      <w:r>
+        <w:rPr>
+          <w:sz w:val="28"/>
+          <w:szCs w:val="28"/>
+        </w:rPr>
+        <w:t>tiết</w:t>
+      </w:r>
+      <w:proofErr w:type="spellEnd"/>
+      <w:r>
+        <w:rPr>
+          <w:sz w:val="28"/>
+          <w:szCs w:val="28"/>
+        </w:rPr>
+        <w:t xml:space="preserve"> </w:t>
+      </w:r>
+      <w:proofErr w:type="spellStart"/>
+      <w:r>
+        <w:rPr>
+          <w:sz w:val="28"/>
+          <w:szCs w:val="28"/>
+        </w:rPr>
+        <w:t>giá</w:t>
+      </w:r>
+      <w:proofErr w:type="gramStart"/>
+      <w:r>
+        <w:rPr>
+          <w:sz w:val="28"/>
+          <w:szCs w:val="28"/>
+        </w:rPr>
+        <w:t>,view</w:t>
+      </w:r>
+      <w:proofErr w:type="spellEnd"/>
+      <w:proofErr w:type="gramEnd"/>
+      <w:r>
+        <w:rPr>
+          <w:sz w:val="28"/>
+          <w:szCs w:val="28"/>
+        </w:rPr>
+        <w:t xml:space="preserve"> </w:t>
+      </w:r>
+      <w:proofErr w:type="spellStart"/>
+      <w:r>
+        <w:rPr>
+          <w:sz w:val="28"/>
+          <w:szCs w:val="28"/>
+        </w:rPr>
+        <w:t>khách</w:t>
+      </w:r>
+      <w:proofErr w:type="spellEnd"/>
+      <w:r>
+        <w:rPr>
+          <w:sz w:val="28"/>
+          <w:szCs w:val="28"/>
+        </w:rPr>
+        <w:t xml:space="preserve"> </w:t>
+      </w:r>
+      <w:proofErr w:type="spellStart"/>
+      <w:r>
+        <w:rPr>
+          <w:sz w:val="28"/>
+          <w:szCs w:val="28"/>
+        </w:rPr>
+        <w:t>sạn</w:t>
+      </w:r>
+      <w:proofErr w:type="spellEnd"/>
+      <w:r>
+        <w:rPr>
+          <w:sz w:val="28"/>
+          <w:szCs w:val="28"/>
+        </w:rPr>
+        <w:t xml:space="preserve">, </w:t>
+      </w:r>
+      <w:proofErr w:type="spellStart"/>
+      <w:r>
+        <w:rPr>
+          <w:sz w:val="28"/>
+          <w:szCs w:val="28"/>
+        </w:rPr>
+        <w:t>số</w:t>
+      </w:r>
+      <w:proofErr w:type="spellEnd"/>
+      <w:r>
+        <w:rPr>
+          <w:sz w:val="28"/>
+          <w:szCs w:val="28"/>
+        </w:rPr>
+        <w:t xml:space="preserve"> </w:t>
+      </w:r>
+      <w:proofErr w:type="spellStart"/>
+      <w:r>
+        <w:rPr>
+          <w:sz w:val="28"/>
+          <w:szCs w:val="28"/>
+        </w:rPr>
+        <w:t>phòng</w:t>
+      </w:r>
+      <w:proofErr w:type="spellEnd"/>
+      <w:r>
+        <w:rPr>
+          <w:sz w:val="28"/>
+          <w:szCs w:val="28"/>
+        </w:rPr>
+        <w:t xml:space="preserve"> </w:t>
+      </w:r>
+      <w:proofErr w:type="spellStart"/>
+      <w:r>
+        <w:rPr>
+          <w:sz w:val="28"/>
+          <w:szCs w:val="28"/>
+        </w:rPr>
+        <w:t>hiện</w:t>
+      </w:r>
+      <w:proofErr w:type="spellEnd"/>
+      <w:r>
+        <w:rPr>
+          <w:sz w:val="28"/>
+          <w:szCs w:val="28"/>
+        </w:rPr>
+        <w:t xml:space="preserve"> </w:t>
+      </w:r>
+      <w:proofErr w:type="spellStart"/>
+      <w:r>
+        <w:rPr>
+          <w:sz w:val="28"/>
+          <w:szCs w:val="28"/>
+        </w:rPr>
+        <w:t>có,và</w:t>
+      </w:r>
+      <w:proofErr w:type="spellEnd"/>
+      <w:r>
+        <w:rPr>
+          <w:sz w:val="28"/>
+          <w:szCs w:val="28"/>
+        </w:rPr>
+        <w:t xml:space="preserve"> </w:t>
+      </w:r>
+      <w:proofErr w:type="spellStart"/>
+      <w:r>
+        <w:rPr>
+          <w:sz w:val="28"/>
+          <w:szCs w:val="28"/>
+        </w:rPr>
+        <w:t>các</w:t>
+      </w:r>
+      <w:proofErr w:type="spellEnd"/>
+      <w:r>
+        <w:rPr>
+          <w:sz w:val="28"/>
+          <w:szCs w:val="28"/>
+        </w:rPr>
+        <w:t xml:space="preserve"> </w:t>
+      </w:r>
+      <w:proofErr w:type="spellStart"/>
+      <w:r>
+        <w:rPr>
+          <w:sz w:val="28"/>
+          <w:szCs w:val="28"/>
+        </w:rPr>
+        <w:t>dịch</w:t>
+      </w:r>
+      <w:proofErr w:type="spellEnd"/>
+      <w:r>
+        <w:rPr>
+          <w:sz w:val="28"/>
+          <w:szCs w:val="28"/>
+        </w:rPr>
+        <w:t xml:space="preserve"> </w:t>
+      </w:r>
+      <w:proofErr w:type="spellStart"/>
+      <w:r>
+        <w:rPr>
+          <w:sz w:val="28"/>
+          <w:szCs w:val="28"/>
+        </w:rPr>
+        <w:t>vụ</w:t>
+      </w:r>
+      <w:proofErr w:type="spellEnd"/>
+      <w:r>
+        <w:rPr>
+          <w:sz w:val="28"/>
+          <w:szCs w:val="28"/>
+        </w:rPr>
+        <w:t xml:space="preserve"> </w:t>
+      </w:r>
+      <w:proofErr w:type="spellStart"/>
+      <w:r>
+        <w:rPr>
+          <w:sz w:val="28"/>
+          <w:szCs w:val="28"/>
+        </w:rPr>
+        <w:t>khách</w:t>
+      </w:r>
+      <w:proofErr w:type="spellEnd"/>
+      <w:r>
+        <w:rPr>
+          <w:sz w:val="28"/>
+          <w:szCs w:val="28"/>
+        </w:rPr>
+        <w:t xml:space="preserve"> </w:t>
+      </w:r>
+      <w:proofErr w:type="spellStart"/>
+      <w:r>
+        <w:rPr>
+          <w:sz w:val="28"/>
+          <w:szCs w:val="28"/>
+        </w:rPr>
+        <w:t>sạn</w:t>
+      </w:r>
+      <w:proofErr w:type="spellEnd"/>
+      <w:r>
+        <w:rPr>
+          <w:sz w:val="28"/>
+          <w:szCs w:val="28"/>
+        </w:rPr>
+        <w:t xml:space="preserve"> </w:t>
+      </w:r>
+      <w:proofErr w:type="spellStart"/>
+      <w:r>
+        <w:rPr>
+          <w:sz w:val="28"/>
+          <w:szCs w:val="28"/>
+        </w:rPr>
+        <w:t>đó</w:t>
+      </w:r>
+      <w:proofErr w:type="spellEnd"/>
+      <w:r>
+        <w:rPr>
+          <w:sz w:val="28"/>
+          <w:szCs w:val="28"/>
+        </w:rPr>
+        <w:t xml:space="preserve"> </w:t>
+      </w:r>
+      <w:proofErr w:type="spellStart"/>
+      <w:r>
+        <w:rPr>
+          <w:sz w:val="28"/>
+          <w:szCs w:val="28"/>
+        </w:rPr>
+        <w:t>sẽ</w:t>
+      </w:r>
+      <w:proofErr w:type="spellEnd"/>
+      <w:r>
+        <w:rPr>
+          <w:sz w:val="28"/>
+          <w:szCs w:val="28"/>
+        </w:rPr>
+        <w:t xml:space="preserve"> </w:t>
+      </w:r>
+      <w:proofErr w:type="spellStart"/>
+      <w:r>
+        <w:rPr>
+          <w:sz w:val="28"/>
+          <w:szCs w:val="28"/>
+        </w:rPr>
+        <w:t>có</w:t>
+      </w:r>
+      <w:proofErr w:type="spellEnd"/>
+      <w:r>
+        <w:rPr>
+          <w:sz w:val="28"/>
+          <w:szCs w:val="28"/>
+        </w:rPr>
+        <w:t>…</w:t>
+      </w:r>
+    </w:p>
+    <w:p>
+      <w:pPr>
+        <w:rPr>
+          <w:sz w:val="28"/>
+          <w:szCs w:val="28"/>
+        </w:rPr>
+      </w:pPr>
+      <w:r>
+        <w:rPr>
+          <w:sz w:val="28"/>
+          <w:szCs w:val="28"/>
+        </w:rPr>
+        <w:lastRenderedPageBreak/>
+        <w:t>-</w:t>
+      </w:r>
+      <w:proofErr w:type="spellStart"/>
+      <w:r>
+        <w:rPr>
+          <w:sz w:val="28"/>
+          <w:szCs w:val="28"/>
+        </w:rPr>
+        <w:t>Sau</w:t>
+      </w:r>
+      <w:proofErr w:type="spellEnd"/>
+      <w:r>
+        <w:rPr>
+          <w:sz w:val="28"/>
+          <w:szCs w:val="28"/>
+        </w:rPr>
+        <w:t xml:space="preserve"> </w:t>
+      </w:r>
+      <w:proofErr w:type="spellStart"/>
+      <w:r>
+        <w:rPr>
+          <w:sz w:val="28"/>
+          <w:szCs w:val="28"/>
+        </w:rPr>
+        <w:t>khi</w:t>
+      </w:r>
+      <w:proofErr w:type="spellEnd"/>
+      <w:r>
+        <w:rPr>
+          <w:sz w:val="28"/>
+          <w:szCs w:val="28"/>
+        </w:rPr>
+        <w:t xml:space="preserve"> </w:t>
+      </w:r>
+      <w:proofErr w:type="spellStart"/>
+      <w:r>
+        <w:rPr>
+          <w:sz w:val="28"/>
+          <w:szCs w:val="28"/>
+        </w:rPr>
+        <w:t>khách</w:t>
+      </w:r>
+      <w:proofErr w:type="spellEnd"/>
+      <w:r>
+        <w:rPr>
+          <w:sz w:val="28"/>
+          <w:szCs w:val="28"/>
+        </w:rPr>
+        <w:t xml:space="preserve"> </w:t>
+      </w:r>
+      <w:proofErr w:type="spellStart"/>
+      <w:r>
+        <w:rPr>
+          <w:sz w:val="28"/>
+          <w:szCs w:val="28"/>
+        </w:rPr>
+        <w:t>đến</w:t>
+      </w:r>
+      <w:proofErr w:type="spellEnd"/>
+      <w:r>
+        <w:rPr>
+          <w:sz w:val="28"/>
+          <w:szCs w:val="28"/>
+        </w:rPr>
+        <w:t xml:space="preserve"> </w:t>
+      </w:r>
+      <w:proofErr w:type="spellStart"/>
+      <w:r>
+        <w:rPr>
+          <w:sz w:val="28"/>
+          <w:szCs w:val="28"/>
+        </w:rPr>
+        <w:t>nhận</w:t>
+      </w:r>
+      <w:proofErr w:type="spellEnd"/>
+      <w:r>
+        <w:rPr>
+          <w:sz w:val="28"/>
+          <w:szCs w:val="28"/>
+        </w:rPr>
+        <w:t xml:space="preserve"> </w:t>
+      </w:r>
+      <w:proofErr w:type="spellStart"/>
+      <w:r>
+        <w:rPr>
+          <w:sz w:val="28"/>
+          <w:szCs w:val="28"/>
+        </w:rPr>
+        <w:t>phòng</w:t>
+      </w:r>
+      <w:proofErr w:type="spellEnd"/>
+      <w:r>
+        <w:rPr>
+          <w:sz w:val="28"/>
+          <w:szCs w:val="28"/>
+        </w:rPr>
+        <w:t xml:space="preserve"> </w:t>
+      </w:r>
+      <w:proofErr w:type="spellStart"/>
+      <w:r>
+        <w:rPr>
+          <w:sz w:val="28"/>
+          <w:szCs w:val="28"/>
+        </w:rPr>
+        <w:t>cần</w:t>
+      </w:r>
+      <w:proofErr w:type="spellEnd"/>
+      <w:r>
+        <w:rPr>
+          <w:sz w:val="28"/>
+          <w:szCs w:val="28"/>
+        </w:rPr>
+        <w:t xml:space="preserve"> </w:t>
+      </w:r>
+      <w:proofErr w:type="spellStart"/>
+      <w:r>
+        <w:rPr>
+          <w:sz w:val="28"/>
+          <w:szCs w:val="28"/>
+        </w:rPr>
+        <w:t>làm</w:t>
+      </w:r>
+      <w:proofErr w:type="spellEnd"/>
+      <w:r>
+        <w:rPr>
+          <w:sz w:val="28"/>
+          <w:szCs w:val="28"/>
+        </w:rPr>
+        <w:t xml:space="preserve"> </w:t>
+      </w:r>
+      <w:proofErr w:type="spellStart"/>
+      <w:r>
+        <w:rPr>
+          <w:sz w:val="28"/>
+          <w:szCs w:val="28"/>
+        </w:rPr>
+        <w:t>các</w:t>
+      </w:r>
+      <w:proofErr w:type="spellEnd"/>
+      <w:r>
+        <w:rPr>
+          <w:sz w:val="28"/>
+          <w:szCs w:val="28"/>
+        </w:rPr>
+        <w:t xml:space="preserve"> </w:t>
+      </w:r>
+      <w:proofErr w:type="spellStart"/>
+      <w:r>
+        <w:rPr>
+          <w:sz w:val="28"/>
+          <w:szCs w:val="28"/>
+        </w:rPr>
+        <w:t>thủ</w:t>
+      </w:r>
+      <w:proofErr w:type="spellEnd"/>
+      <w:r>
+        <w:rPr>
+          <w:sz w:val="28"/>
+          <w:szCs w:val="28"/>
+        </w:rPr>
+        <w:t xml:space="preserve"> </w:t>
+      </w:r>
+      <w:proofErr w:type="spellStart"/>
+      <w:r>
+        <w:rPr>
+          <w:sz w:val="28"/>
+          <w:szCs w:val="28"/>
+        </w:rPr>
+        <w:t>tục</w:t>
+      </w:r>
+      <w:proofErr w:type="spellEnd"/>
+      <w:r>
+        <w:rPr>
+          <w:sz w:val="28"/>
+          <w:szCs w:val="28"/>
+        </w:rPr>
+        <w:t xml:space="preserve"> </w:t>
+      </w:r>
+      <w:proofErr w:type="spellStart"/>
+      <w:proofErr w:type="gramStart"/>
+      <w:r>
+        <w:rPr>
+          <w:sz w:val="28"/>
+          <w:szCs w:val="28"/>
+        </w:rPr>
+        <w:t>theo</w:t>
+      </w:r>
+      <w:proofErr w:type="spellEnd"/>
+      <w:proofErr w:type="gramEnd"/>
+      <w:r>
+        <w:rPr>
+          <w:sz w:val="28"/>
+          <w:szCs w:val="28"/>
+        </w:rPr>
+        <w:t xml:space="preserve"> </w:t>
+      </w:r>
+      <w:proofErr w:type="spellStart"/>
+      <w:r>
+        <w:rPr>
+          <w:sz w:val="28"/>
+          <w:szCs w:val="28"/>
+        </w:rPr>
+        <w:t>của</w:t>
+      </w:r>
+      <w:proofErr w:type="spellEnd"/>
+      <w:r>
+        <w:rPr>
+          <w:sz w:val="28"/>
+          <w:szCs w:val="28"/>
+        </w:rPr>
+        <w:t xml:space="preserve"> </w:t>
+      </w:r>
+      <w:proofErr w:type="spellStart"/>
+      <w:r>
+        <w:rPr>
+          <w:sz w:val="28"/>
+          <w:szCs w:val="28"/>
+        </w:rPr>
+        <w:t>từng</w:t>
+      </w:r>
+      <w:proofErr w:type="spellEnd"/>
+      <w:r>
+        <w:rPr>
+          <w:sz w:val="28"/>
+          <w:szCs w:val="28"/>
+        </w:rPr>
+        <w:t xml:space="preserve"> </w:t>
+      </w:r>
+      <w:proofErr w:type="spellStart"/>
+      <w:r>
+        <w:rPr>
+          <w:sz w:val="28"/>
+          <w:szCs w:val="28"/>
+        </w:rPr>
+        <w:t>khách</w:t>
+      </w:r>
+      <w:proofErr w:type="spellEnd"/>
+      <w:r>
+        <w:rPr>
+          <w:sz w:val="28"/>
+          <w:szCs w:val="28"/>
+        </w:rPr>
+        <w:t xml:space="preserve"> </w:t>
+      </w:r>
+      <w:proofErr w:type="spellStart"/>
+      <w:r>
+        <w:rPr>
+          <w:sz w:val="28"/>
+          <w:szCs w:val="28"/>
+        </w:rPr>
+        <w:t>sạn</w:t>
+      </w:r>
+      <w:proofErr w:type="spellEnd"/>
+    </w:p>
+    <w:p>
+      <w:pPr>
+        <w:rPr>
+          <w:sz w:val="28"/>
+          <w:szCs w:val="28"/>
+        </w:rPr>
+      </w:pPr>
+      <w:r>
+        <w:rPr>
+          <w:sz w:val="28"/>
+          <w:szCs w:val="28"/>
+        </w:rPr>
+        <w:t>3.2</w:t>
+      </w:r>
+      <w:proofErr w:type="gramStart"/>
+      <w:r>
+        <w:rPr>
+          <w:sz w:val="28"/>
+          <w:szCs w:val="28"/>
+        </w:rPr>
+        <w:t>.Mô</w:t>
+      </w:r>
+      <w:proofErr w:type="gramEnd"/>
+      <w:r>
+        <w:rPr>
+          <w:sz w:val="28"/>
+          <w:szCs w:val="28"/>
+        </w:rPr>
+        <w:t xml:space="preserve"> </w:t>
+      </w:r>
+      <w:proofErr w:type="spellStart"/>
+      <w:r>
+        <w:rPr>
+          <w:sz w:val="28"/>
+          <w:szCs w:val="28"/>
+        </w:rPr>
+        <w:t>hình</w:t>
+      </w:r>
+      <w:proofErr w:type="spellEnd"/>
+      <w:r>
+        <w:rPr>
+          <w:sz w:val="28"/>
+          <w:szCs w:val="28"/>
+        </w:rPr>
+        <w:t xml:space="preserve"> </w:t>
+      </w:r>
+      <w:proofErr w:type="spellStart"/>
+      <w:r>
+        <w:rPr>
+          <w:sz w:val="28"/>
+          <w:szCs w:val="28"/>
+        </w:rPr>
+        <w:t>hoạt</w:t>
+      </w:r>
+      <w:proofErr w:type="spellEnd"/>
+      <w:r>
+        <w:rPr>
+          <w:sz w:val="28"/>
+          <w:szCs w:val="28"/>
+        </w:rPr>
+        <w:t xml:space="preserve"> </w:t>
+      </w:r>
+      <w:proofErr w:type="spellStart"/>
+      <w:r>
+        <w:rPr>
+          <w:sz w:val="28"/>
+          <w:szCs w:val="28"/>
+        </w:rPr>
+        <w:t>động</w:t>
+      </w:r>
+      <w:proofErr w:type="spellEnd"/>
+      <w:r>
+        <w:rPr>
+          <w:sz w:val="28"/>
+          <w:szCs w:val="28"/>
+        </w:rPr>
+        <w:t xml:space="preserve"> </w:t>
+      </w:r>
+      <w:proofErr w:type="spellStart"/>
+      <w:r>
+        <w:rPr>
+          <w:sz w:val="28"/>
+          <w:szCs w:val="28"/>
+        </w:rPr>
+        <w:t>hiện</w:t>
+      </w:r>
+      <w:proofErr w:type="spellEnd"/>
+      <w:r>
+        <w:rPr>
+          <w:sz w:val="28"/>
+          <w:szCs w:val="28"/>
+        </w:rPr>
+        <w:t xml:space="preserve"> </w:t>
+      </w:r>
+      <w:proofErr w:type="spellStart"/>
+      <w:r>
+        <w:rPr>
+          <w:sz w:val="28"/>
+          <w:szCs w:val="28"/>
+        </w:rPr>
+        <w:t>thời-nghiệp</w:t>
+      </w:r>
+      <w:proofErr w:type="spellEnd"/>
+      <w:r>
+        <w:rPr>
+          <w:sz w:val="28"/>
+          <w:szCs w:val="28"/>
+        </w:rPr>
+        <w:t xml:space="preserve"> </w:t>
+      </w:r>
+      <w:proofErr w:type="spellStart"/>
+      <w:r>
+        <w:rPr>
+          <w:sz w:val="28"/>
+          <w:szCs w:val="28"/>
+        </w:rPr>
+        <w:t>vụ</w:t>
+      </w:r>
+      <w:proofErr w:type="spellEnd"/>
+    </w:p>
+    <w:p>
+      <w:pPr>
+        <w:rPr>
+          <w:sz w:val="28"/>
+          <w:szCs w:val="28"/>
+        </w:rPr>
+      </w:pPr>
+      <w:r>
+        <w:rPr>
+          <w:sz w:val="28"/>
+          <w:szCs w:val="28"/>
+        </w:rPr>
+        <w:t>3.3</w:t>
+      </w:r>
+      <w:proofErr w:type="gramStart"/>
+      <w:r>
+        <w:rPr>
+          <w:sz w:val="28"/>
+          <w:szCs w:val="28"/>
+        </w:rPr>
+        <w:t>.Mô</w:t>
+      </w:r>
+      <w:proofErr w:type="gramEnd"/>
+      <w:r>
+        <w:rPr>
+          <w:sz w:val="28"/>
+          <w:szCs w:val="28"/>
+        </w:rPr>
+        <w:t xml:space="preserve"> </w:t>
+      </w:r>
+      <w:proofErr w:type="spellStart"/>
+      <w:r>
+        <w:rPr>
+          <w:sz w:val="28"/>
+          <w:szCs w:val="28"/>
+        </w:rPr>
+        <w:t>hình</w:t>
+      </w:r>
+      <w:proofErr w:type="spellEnd"/>
+      <w:r>
+        <w:rPr>
+          <w:sz w:val="28"/>
+          <w:szCs w:val="28"/>
+        </w:rPr>
+        <w:t xml:space="preserve"> </w:t>
+      </w:r>
+      <w:proofErr w:type="spellStart"/>
+      <w:r>
+        <w:rPr>
+          <w:sz w:val="28"/>
+          <w:szCs w:val="28"/>
+        </w:rPr>
+        <w:t>hoạt</w:t>
+      </w:r>
+      <w:proofErr w:type="spellEnd"/>
+      <w:r>
+        <w:rPr>
+          <w:sz w:val="28"/>
+          <w:szCs w:val="28"/>
+        </w:rPr>
+        <w:t xml:space="preserve"> </w:t>
+      </w:r>
+      <w:proofErr w:type="spellStart"/>
+      <w:r>
+        <w:rPr>
+          <w:sz w:val="28"/>
+          <w:szCs w:val="28"/>
+        </w:rPr>
+        <w:t>động</w:t>
+      </w:r>
+      <w:proofErr w:type="spellEnd"/>
+      <w:r>
+        <w:rPr>
+          <w:sz w:val="28"/>
+          <w:szCs w:val="28"/>
+        </w:rPr>
+        <w:t xml:space="preserve"> </w:t>
+      </w:r>
+      <w:proofErr w:type="spellStart"/>
+      <w:r>
+        <w:rPr>
+          <w:sz w:val="28"/>
+          <w:szCs w:val="28"/>
+        </w:rPr>
+        <w:t>dự</w:t>
+      </w:r>
+      <w:proofErr w:type="spellEnd"/>
+      <w:r>
+        <w:rPr>
+          <w:sz w:val="28"/>
+          <w:szCs w:val="28"/>
+        </w:rPr>
+        <w:t xml:space="preserve"> </w:t>
+      </w:r>
+      <w:proofErr w:type="spellStart"/>
+      <w:r>
+        <w:rPr>
+          <w:sz w:val="28"/>
+          <w:szCs w:val="28"/>
+        </w:rPr>
+        <w:t>kiến</w:t>
+      </w:r>
+      <w:proofErr w:type="spellEnd"/>
+      <w:r>
+        <w:rPr>
+          <w:sz w:val="28"/>
+          <w:szCs w:val="28"/>
+        </w:rPr>
+        <w:t xml:space="preserve"> </w:t>
+      </w:r>
+      <w:proofErr w:type="spellStart"/>
+      <w:r>
+        <w:rPr>
+          <w:sz w:val="28"/>
+          <w:szCs w:val="28"/>
+        </w:rPr>
+        <w:t>sau</w:t>
+      </w:r>
+      <w:proofErr w:type="spellEnd"/>
+      <w:r>
+        <w:rPr>
+          <w:sz w:val="28"/>
+          <w:szCs w:val="28"/>
+        </w:rPr>
+        <w:t xml:space="preserve"> </w:t>
+      </w:r>
+      <w:proofErr w:type="spellStart"/>
+      <w:r>
+        <w:rPr>
+          <w:sz w:val="28"/>
+          <w:szCs w:val="28"/>
+        </w:rPr>
+        <w:t>khi</w:t>
+      </w:r>
+      <w:proofErr w:type="spellEnd"/>
+      <w:r>
+        <w:rPr>
+          <w:sz w:val="28"/>
+          <w:szCs w:val="28"/>
+        </w:rPr>
+        <w:t xml:space="preserve"> </w:t>
+      </w:r>
+      <w:proofErr w:type="spellStart"/>
+      <w:r>
+        <w:rPr>
+          <w:sz w:val="28"/>
+          <w:szCs w:val="28"/>
+        </w:rPr>
+        <w:t>áp</w:t>
+      </w:r>
+      <w:proofErr w:type="spellEnd"/>
+      <w:r>
+        <w:rPr>
+          <w:sz w:val="28"/>
+          <w:szCs w:val="28"/>
+        </w:rPr>
+        <w:t xml:space="preserve"> </w:t>
+      </w:r>
+      <w:proofErr w:type="spellStart"/>
+      <w:r>
+        <w:rPr>
+          <w:sz w:val="28"/>
+          <w:szCs w:val="28"/>
+        </w:rPr>
+        <w:t>dụng</w:t>
+      </w:r>
+      <w:proofErr w:type="spellEnd"/>
+      <w:r>
+        <w:rPr>
+          <w:sz w:val="28"/>
+          <w:szCs w:val="28"/>
+        </w:rPr>
+        <w:t xml:space="preserve"> </w:t>
+      </w:r>
+    </w:p>
+    <w:p>
+      <w:pPr>
+        <w:rPr>
+          <w:sz w:val="28"/>
+          <w:szCs w:val="28"/>
+        </w:rPr>
+      </w:pPr>
+      <w:r>
+        <w:rPr>
+          <w:sz w:val="28"/>
+          <w:szCs w:val="28"/>
+        </w:rPr>
+        <w:t>3.4</w:t>
+      </w:r>
+      <w:proofErr w:type="gramStart"/>
+      <w:r>
+        <w:rPr>
+          <w:sz w:val="28"/>
+          <w:szCs w:val="28"/>
+        </w:rPr>
+        <w:t>.Phân</w:t>
+      </w:r>
+      <w:proofErr w:type="gramEnd"/>
+      <w:r>
+        <w:rPr>
+          <w:sz w:val="28"/>
+          <w:szCs w:val="28"/>
+        </w:rPr>
+        <w:t xml:space="preserve"> </w:t>
+      </w:r>
+      <w:proofErr w:type="spellStart"/>
+      <w:r>
+        <w:rPr>
+          <w:sz w:val="28"/>
+          <w:szCs w:val="28"/>
+        </w:rPr>
+        <w:t>tích</w:t>
+      </w:r>
+      <w:proofErr w:type="spellEnd"/>
+      <w:r>
+        <w:rPr>
+          <w:sz w:val="28"/>
+          <w:szCs w:val="28"/>
+        </w:rPr>
+        <w:t xml:space="preserve"> </w:t>
+      </w:r>
+      <w:proofErr w:type="spellStart"/>
+      <w:r>
+        <w:rPr>
+          <w:sz w:val="28"/>
+          <w:szCs w:val="28"/>
+        </w:rPr>
+        <w:t>ưu</w:t>
+      </w:r>
+      <w:proofErr w:type="spellEnd"/>
+      <w:r>
+        <w:rPr>
+          <w:sz w:val="28"/>
+          <w:szCs w:val="28"/>
+        </w:rPr>
+        <w:t xml:space="preserve"> </w:t>
+      </w:r>
+      <w:proofErr w:type="spellStart"/>
+      <w:r>
+        <w:rPr>
+          <w:sz w:val="28"/>
+          <w:szCs w:val="28"/>
+        </w:rPr>
+        <w:t>điểm</w:t>
+      </w:r>
+      <w:proofErr w:type="spellEnd"/>
+      <w:r>
+        <w:rPr>
+          <w:sz w:val="28"/>
+          <w:szCs w:val="28"/>
+        </w:rPr>
+        <w:t>/</w:t>
+      </w:r>
+      <w:proofErr w:type="spellStart"/>
+      <w:r>
+        <w:rPr>
+          <w:sz w:val="28"/>
+          <w:szCs w:val="28"/>
+        </w:rPr>
+        <w:t>nhược</w:t>
+      </w:r>
+      <w:proofErr w:type="spellEnd"/>
+      <w:r>
+        <w:rPr>
+          <w:sz w:val="28"/>
+          <w:szCs w:val="28"/>
+        </w:rPr>
+        <w:t xml:space="preserve"> </w:t>
+      </w:r>
+      <w:proofErr w:type="spellStart"/>
+      <w:r>
+        <w:rPr>
+          <w:sz w:val="28"/>
+          <w:szCs w:val="28"/>
+        </w:rPr>
+        <w:t>điểm</w:t>
+      </w:r>
+      <w:proofErr w:type="spellEnd"/>
+      <w:r>
+        <w:rPr>
+          <w:sz w:val="28"/>
+          <w:szCs w:val="28"/>
+        </w:rPr>
+        <w:t>/</w:t>
+      </w:r>
+      <w:proofErr w:type="spellStart"/>
+      <w:r>
+        <w:rPr>
+          <w:sz w:val="28"/>
+          <w:szCs w:val="28"/>
+        </w:rPr>
+        <w:t>lợi</w:t>
+      </w:r>
+      <w:proofErr w:type="spellEnd"/>
+      <w:r>
+        <w:rPr>
+          <w:sz w:val="28"/>
+          <w:szCs w:val="28"/>
+        </w:rPr>
+        <w:t xml:space="preserve"> </w:t>
+      </w:r>
+      <w:proofErr w:type="spellStart"/>
+      <w:r>
+        <w:rPr>
+          <w:sz w:val="28"/>
+          <w:szCs w:val="28"/>
+        </w:rPr>
+        <w:t>ích</w:t>
+      </w:r>
+      <w:proofErr w:type="spellEnd"/>
+      <w:r>
+        <w:rPr>
+          <w:sz w:val="28"/>
+          <w:szCs w:val="28"/>
+        </w:rPr>
+        <w:t xml:space="preserve"> </w:t>
+      </w:r>
+      <w:proofErr w:type="spellStart"/>
+      <w:r>
+        <w:rPr>
+          <w:sz w:val="28"/>
+          <w:szCs w:val="28"/>
+        </w:rPr>
+        <w:t>khách</w:t>
+      </w:r>
+      <w:proofErr w:type="spellEnd"/>
+      <w:r>
+        <w:rPr>
+          <w:sz w:val="28"/>
+          <w:szCs w:val="28"/>
+        </w:rPr>
+        <w:t xml:space="preserve"> </w:t>
+      </w:r>
+      <w:proofErr w:type="spellStart"/>
+      <w:r>
+        <w:rPr>
+          <w:sz w:val="28"/>
+          <w:szCs w:val="28"/>
+        </w:rPr>
+        <w:t>hàng</w:t>
+      </w:r>
       <w:bookmarkStart w:id="0" w:name="_GoBack"/>
       <w:bookmarkEnd w:id="0"/>
+      <w:proofErr w:type="spellEnd"/>
     </w:p>
     <w:sectPr>
       <w:pgSz w:w="12240" w:h="15840"/>

</xml_diff>

<commit_message>
Ước lượng cách tích hợp hệ thống
</commit_message>
<xml_diff>
--- a/MyProjectMgnt.docx
+++ b/MyProjectMgnt.docx
@@ -3499,8 +3499,6 @@
         </w:rPr>
         <w:t>p giao diện cho người dùng và chủ khách sạn</w:t>
       </w:r>
-      <w:bookmarkStart w:id="0" w:name="_GoBack"/>
-      <w:bookmarkEnd w:id="0"/>
     </w:p>
     <w:p>
       <w:pPr>
@@ -3730,19 +3728,35 @@
     </w:p>
     <w:p>
       <w:pPr>
-        <w:ind w:firstLine="720"/>
-        <w:rPr>
-          <w:sz w:val="28"/>
-          <w:szCs w:val="28"/>
-        </w:rPr>
-      </w:pPr>
-      <w:r>
-        <w:rPr>
-          <w:sz w:val="28"/>
-          <w:szCs w:val="28"/>
-        </w:rPr>
-        <w:t>-</w:t>
-      </w:r>
+        <w:rPr>
+          <w:sz w:val="28"/>
+          <w:szCs w:val="28"/>
+        </w:rPr>
+      </w:pPr>
+      <w:r>
+        <w:rPr>
+          <w:sz w:val="28"/>
+          <w:szCs w:val="28"/>
+        </w:rPr>
+        <w:t>4.2.Ước lượng cách tích hợp hệ thống</w:t>
+      </w:r>
+    </w:p>
+    <w:p>
+      <w:pPr>
+        <w:rPr>
+          <w:sz w:val="28"/>
+          <w:szCs w:val="28"/>
+        </w:rPr>
+      </w:pPr>
+      <w:r>
+        <w:rPr>
+          <w:sz w:val="28"/>
+          <w:szCs w:val="28"/>
+        </w:rPr>
+        <w:t>-Đây là một phần mềm mới ,nên cần xây dựng từ đầu các cơ sở vật chất .Server,đối tác,....</w:t>
+      </w:r>
+      <w:bookmarkStart w:id="0" w:name="_GoBack"/>
+      <w:bookmarkEnd w:id="0"/>
     </w:p>
     <w:p>
       <w:pPr>

</xml_diff>

<commit_message>
Danh sách các rủi ro có thể gặp phải
</commit_message>
<xml_diff>
--- a/MyProjectMgnt.docx
+++ b/MyProjectMgnt.docx
@@ -3805,10 +3805,191 @@
           <w:sz w:val="28"/>
           <w:szCs w:val="28"/>
         </w:rPr>
-        <w:t>4.4.Ước lượ</w:t>
-      </w:r>
+        <w:t>4.4.Ước lượng rủi ro</w:t>
+      </w:r>
+    </w:p>
+    <w:p>
+      <w:pPr>
+        <w:rPr>
+          <w:sz w:val="28"/>
+          <w:szCs w:val="28"/>
+        </w:rPr>
+      </w:pPr>
+      <w:r>
+        <w:rPr>
+          <w:sz w:val="28"/>
+          <w:szCs w:val="28"/>
+        </w:rPr>
+        <w:t>+Đây là một phần mềm phức tạp. Liên quan rất nhiều vấn đề .Có những vấn đề mới phải tìm hiểu.</w:t>
+      </w:r>
+    </w:p>
+    <w:p>
+      <w:pPr>
+        <w:ind w:left="720"/>
+        <w:rPr>
+          <w:sz w:val="28"/>
+          <w:szCs w:val="28"/>
+        </w:rPr>
+      </w:pPr>
+      <w:r>
+        <w:rPr>
+          <w:sz w:val="28"/>
+          <w:szCs w:val="28"/>
+        </w:rPr>
+        <w:t>-Vấn đề về cơ sở vật chấ</w:t>
+      </w:r>
+      <w:r>
+        <w:rPr>
+          <w:sz w:val="28"/>
+          <w:szCs w:val="28"/>
+        </w:rPr>
+        <w:t>t.Chúng ta cần xây dựng mạng lưới các server.Cơ chế bảo mật.Và hệ thống mạng .</w:t>
+      </w:r>
+    </w:p>
+    <w:p>
+      <w:pPr>
+        <w:ind w:left="720"/>
+        <w:rPr>
+          <w:sz w:val="28"/>
+          <w:szCs w:val="28"/>
+        </w:rPr>
+      </w:pPr>
+      <w:r>
+        <w:rPr>
+          <w:sz w:val="28"/>
+          <w:szCs w:val="28"/>
+        </w:rPr>
+        <w:t>-Cần có cơ sở dữ liệu lớn về lĩnh vực khách sạn.</w:t>
+      </w:r>
+    </w:p>
+    <w:p>
+      <w:pPr>
+        <w:ind w:left="720"/>
+        <w:rPr>
+          <w:sz w:val="28"/>
+          <w:szCs w:val="28"/>
+        </w:rPr>
+      </w:pPr>
+      <w:r>
+        <w:rPr>
+          <w:sz w:val="28"/>
+          <w:szCs w:val="28"/>
+        </w:rPr>
+        <w:t>-Vấn đề liên quan đến bigdata.Thiếu lập trình viên về mảng bigdata.</w:t>
+      </w:r>
+    </w:p>
+    <w:p>
+      <w:pPr>
+        <w:ind w:left="720"/>
+        <w:rPr>
+          <w:sz w:val="28"/>
+          <w:szCs w:val="28"/>
+        </w:rPr>
+      </w:pPr>
+      <w:r>
+        <w:rPr>
+          <w:sz w:val="28"/>
+          <w:szCs w:val="28"/>
+        </w:rPr>
+        <w:t>-Khảo sát tình hình của từng khu vực về vấn đề</w:t>
+      </w:r>
+      <w:r>
+        <w:rPr>
+          <w:sz w:val="28"/>
+          <w:szCs w:val="28"/>
+        </w:rPr>
+        <w:t xml:space="preserve"> nhà ở du lịch</w:t>
+      </w:r>
+    </w:p>
+    <w:p>
+      <w:pPr>
+        <w:ind w:left="720"/>
+        <w:rPr>
+          <w:sz w:val="28"/>
+          <w:szCs w:val="28"/>
+        </w:rPr>
+      </w:pPr>
+      <w:r>
+        <w:rPr>
+          <w:sz w:val="28"/>
+          <w:szCs w:val="28"/>
+        </w:rPr>
+        <w:t>-Lên danh sách và thảo thuận ,chia phần trăm với từng chủ khách sạn</w:t>
+      </w:r>
+    </w:p>
+    <w:p>
+      <w:pPr>
+        <w:ind w:left="720"/>
+        <w:rPr>
+          <w:sz w:val="28"/>
+          <w:szCs w:val="28"/>
+        </w:rPr>
+      </w:pPr>
+      <w:r>
+        <w:rPr>
+          <w:sz w:val="28"/>
+          <w:szCs w:val="28"/>
+        </w:rPr>
+        <w:t>-Xác nhận tình trạng cơ sở vật chất của từng khách sạn tham gia.Tránh các khách sạn ảo lập lên để ăn % .</w:t>
+      </w:r>
+    </w:p>
+    <w:p>
+      <w:pPr>
+        <w:ind w:left="720"/>
+        <w:rPr>
+          <w:sz w:val="28"/>
+          <w:szCs w:val="28"/>
+        </w:rPr>
+      </w:pPr>
+      <w:r>
+        <w:rPr>
+          <w:sz w:val="28"/>
+          <w:szCs w:val="28"/>
+        </w:rPr>
+        <w:t>-Dự án có thể bị bỏ , khi các bên tham gia không có tiếng nói chung</w:t>
+      </w:r>
+      <w:r>
+        <w:rPr>
+          <w:sz w:val="28"/>
+          <w:szCs w:val="28"/>
+        </w:rPr>
+        <w:t>..</w:t>
+      </w:r>
+    </w:p>
+    <w:p>
+      <w:pPr>
+        <w:ind w:left="720"/>
+        <w:rPr>
+          <w:sz w:val="28"/>
+          <w:szCs w:val="28"/>
+        </w:rPr>
+      </w:pPr>
       <w:bookmarkStart w:id="0" w:name="_GoBack"/>
       <w:bookmarkEnd w:id="0"/>
+    </w:p>
+    <w:p>
+      <w:pPr>
+        <w:ind w:left="720"/>
+        <w:rPr>
+          <w:sz w:val="28"/>
+          <w:szCs w:val="28"/>
+        </w:rPr>
+      </w:pPr>
+    </w:p>
+    <w:p>
+      <w:pPr>
+        <w:rPr>
+          <w:sz w:val="28"/>
+          <w:szCs w:val="28"/>
+        </w:rPr>
+      </w:pPr>
+      <w:r>
+        <w:rPr>
+          <w:sz w:val="28"/>
+          <w:szCs w:val="28"/>
+        </w:rPr>
+        <w:t>-</w:t>
+      </w:r>
     </w:p>
     <w:p>
       <w:pPr>

</xml_diff>

<commit_message>
Ước lượng cách thức triển khai
</commit_message>
<xml_diff>
--- a/MyProjectMgnt.docx
+++ b/MyProjectMgnt.docx
@@ -14679,8 +14679,6 @@
         </w:rPr>
         <w:t xml:space="preserve"> </w:t>
       </w:r>
-      <w:bookmarkStart w:id="0" w:name="_GoBack"/>
-      <w:bookmarkEnd w:id="0"/>
       <w:r>
         <w:rPr>
           <w:sz w:val="28"/>
@@ -15027,12 +15025,84 @@
     </w:p>
     <w:p>
       <w:pPr>
-        <w:ind w:left="720"/>
         <w:rPr>
           <w:sz w:val="28"/>
           <w:szCs w:val="28"/>
         </w:rPr>
       </w:pPr>
+      <w:r>
+        <w:rPr>
+          <w:sz w:val="28"/>
+          <w:szCs w:val="28"/>
+        </w:rPr>
+        <w:t xml:space="preserve">4.6.Ước </w:t>
+      </w:r>
+      <w:proofErr w:type="spellStart"/>
+      <w:r>
+        <w:rPr>
+          <w:sz w:val="28"/>
+          <w:szCs w:val="28"/>
+        </w:rPr>
+        <w:t>lượng</w:t>
+      </w:r>
+      <w:proofErr w:type="spellEnd"/>
+      <w:r>
+        <w:rPr>
+          <w:sz w:val="28"/>
+          <w:szCs w:val="28"/>
+        </w:rPr>
+        <w:t xml:space="preserve"> </w:t>
+      </w:r>
+      <w:proofErr w:type="spellStart"/>
+      <w:r>
+        <w:rPr>
+          <w:sz w:val="28"/>
+          <w:szCs w:val="28"/>
+        </w:rPr>
+        <w:t>cách</w:t>
+      </w:r>
+      <w:proofErr w:type="spellEnd"/>
+      <w:r>
+        <w:rPr>
+          <w:sz w:val="28"/>
+          <w:szCs w:val="28"/>
+        </w:rPr>
+        <w:t xml:space="preserve"> </w:t>
+      </w:r>
+      <w:proofErr w:type="spellStart"/>
+      <w:r>
+        <w:rPr>
+          <w:sz w:val="28"/>
+          <w:szCs w:val="28"/>
+        </w:rPr>
+        <w:t>thức</w:t>
+      </w:r>
+      <w:proofErr w:type="spellEnd"/>
+      <w:r>
+        <w:rPr>
+          <w:sz w:val="28"/>
+          <w:szCs w:val="28"/>
+        </w:rPr>
+        <w:t xml:space="preserve"> </w:t>
+      </w:r>
+      <w:proofErr w:type="spellStart"/>
+      <w:r>
+        <w:rPr>
+          <w:sz w:val="28"/>
+          <w:szCs w:val="28"/>
+        </w:rPr>
+        <w:t>triển</w:t>
+      </w:r>
+      <w:proofErr w:type="spellEnd"/>
+      <w:r>
+        <w:rPr>
+          <w:sz w:val="28"/>
+          <w:szCs w:val="28"/>
+        </w:rPr>
+        <w:t xml:space="preserve"> khai</w:t>
+      </w:r>
+      <w:bookmarkStart w:id="0" w:name="_GoBack"/>
+      <w:bookmarkEnd w:id="0"/>
     </w:p>
     <w:p>
       <w:pPr>

</xml_diff>

<commit_message>
Xây dựng triển khai
</commit_message>
<xml_diff>
--- a/MyProjectMgnt.docx
+++ b/MyProjectMgnt.docx
@@ -4080,10 +4080,289 @@
           <w:sz w:val="28"/>
           <w:szCs w:val="28"/>
         </w:rPr>
-        <w:t>-Cách thức triển khai:</w:t>
+        <w:t>+</w:t>
+      </w:r>
+      <w:r>
+        <w:rPr>
+          <w:sz w:val="28"/>
+          <w:szCs w:val="28"/>
+        </w:rPr>
+        <w:t>Cách thức triển khai:</w:t>
+      </w:r>
+    </w:p>
+    <w:p>
+      <w:pPr>
+        <w:rPr>
+          <w:sz w:val="28"/>
+          <w:szCs w:val="28"/>
+        </w:rPr>
+      </w:pPr>
+      <w:r>
+        <w:rPr>
+          <w:sz w:val="28"/>
+          <w:szCs w:val="28"/>
+        </w:rPr>
+        <w:tab/>
+        <w:t>-Khảo sát tình hình từng khu du lịch</w:t>
+      </w:r>
+    </w:p>
+    <w:p>
+      <w:pPr>
+        <w:rPr>
+          <w:sz w:val="28"/>
+          <w:szCs w:val="28"/>
+        </w:rPr>
+      </w:pPr>
+      <w:r>
+        <w:rPr>
+          <w:sz w:val="28"/>
+          <w:szCs w:val="28"/>
+        </w:rPr>
+        <w:tab/>
+        <w:t>-Liên hệ với các chủ khách sạn .Thỏa thuận và lên danh sách các khách sạn</w:t>
+      </w:r>
+    </w:p>
+    <w:p>
+      <w:pPr>
+        <w:rPr>
+          <w:sz w:val="28"/>
+          <w:szCs w:val="28"/>
+        </w:rPr>
+      </w:pPr>
+      <w:r>
+        <w:rPr>
+          <w:sz w:val="28"/>
+          <w:szCs w:val="28"/>
+        </w:rPr>
+        <w:t xml:space="preserve"> </w:t>
+      </w:r>
+      <w:r>
+        <w:rPr>
+          <w:sz w:val="28"/>
+          <w:szCs w:val="28"/>
+        </w:rPr>
+        <w:tab/>
+        <w:t>sẽ tham gia.</w:t>
+      </w:r>
+    </w:p>
+    <w:p>
+      <w:pPr>
+        <w:rPr>
+          <w:sz w:val="28"/>
+          <w:szCs w:val="28"/>
+        </w:rPr>
+      </w:pPr>
+      <w:r>
+        <w:rPr>
+          <w:sz w:val="28"/>
+          <w:szCs w:val="28"/>
+        </w:rPr>
+        <w:tab/>
+        <w:t>-</w:t>
+      </w:r>
+      <w:r>
+        <w:rPr>
+          <w:sz w:val="28"/>
+          <w:szCs w:val="28"/>
+        </w:rPr>
+        <w:t>Xây dựng và thiết kế hệ thống cơ sở vật chất</w:t>
+      </w:r>
+    </w:p>
+    <w:p>
+      <w:pPr>
+        <w:rPr>
+          <w:sz w:val="28"/>
+          <w:szCs w:val="28"/>
+        </w:rPr>
+      </w:pPr>
+      <w:r>
+        <w:rPr>
+          <w:sz w:val="28"/>
+          <w:szCs w:val="28"/>
+        </w:rPr>
+        <w:tab/>
+        <w:t>-Xác định các chức năng một cách tối ưu nhất</w:t>
+      </w:r>
+    </w:p>
+    <w:p>
+      <w:pPr>
+        <w:rPr>
+          <w:sz w:val="28"/>
+          <w:szCs w:val="28"/>
+        </w:rPr>
+      </w:pPr>
+      <w:r>
+        <w:rPr>
+          <w:sz w:val="28"/>
+          <w:szCs w:val="28"/>
+        </w:rPr>
+        <w:tab/>
+      </w:r>
+      <w:r>
+        <w:rPr>
+          <w:sz w:val="28"/>
+          <w:szCs w:val="28"/>
+        </w:rPr>
+        <w:t>-Xây dựng hệ thống database</w:t>
+      </w:r>
+    </w:p>
+    <w:p>
+      <w:pPr>
+        <w:rPr>
+          <w:sz w:val="28"/>
+          <w:szCs w:val="28"/>
+        </w:rPr>
+      </w:pPr>
+      <w:r>
+        <w:rPr>
+          <w:sz w:val="28"/>
+          <w:szCs w:val="28"/>
+        </w:rPr>
+        <w:tab/>
+        <w:t xml:space="preserve">-Thực hiện coding </w:t>
+      </w:r>
+    </w:p>
+    <w:p>
+      <w:pPr>
+        <w:rPr>
+          <w:sz w:val="28"/>
+          <w:szCs w:val="28"/>
+        </w:rPr>
+      </w:pPr>
+      <w:r>
+        <w:rPr>
+          <w:sz w:val="28"/>
+          <w:szCs w:val="28"/>
+        </w:rPr>
+        <w:tab/>
+      </w:r>
+      <w:r>
+        <w:rPr>
+          <w:sz w:val="28"/>
+          <w:szCs w:val="28"/>
+        </w:rPr>
+        <w:t>-</w:t>
+      </w:r>
+      <w:r>
+        <w:rPr>
+          <w:sz w:val="28"/>
+          <w:szCs w:val="28"/>
+        </w:rPr>
+        <w:t xml:space="preserve">Testing: Tester sẽ nhận sản phẩm từ dev và thực hiện kiểm thử cho </w:t>
+      </w:r>
+      <w:r>
+        <w:rPr>
+          <w:sz w:val="28"/>
+          <w:szCs w:val="28"/>
+        </w:rPr>
+        <w:t>nhóm</w:t>
+      </w:r>
+    </w:p>
+    <w:p>
+      <w:pPr>
+        <w:rPr>
+          <w:sz w:val="28"/>
+          <w:szCs w:val="28"/>
+        </w:rPr>
+      </w:pPr>
+      <w:r>
+        <w:rPr>
+          <w:sz w:val="28"/>
+          <w:szCs w:val="28"/>
+        </w:rPr>
+        <w:tab/>
+      </w:r>
+      <w:r>
+        <w:rPr>
+          <w:sz w:val="28"/>
+          <w:szCs w:val="28"/>
+        </w:rPr>
+        <w:t>các thành phần và kiểm thử hệ thống. Khâu kiểm thử cuối cùng sẽ là Kiể</w:t>
+      </w:r>
+      <w:r>
+        <w:rPr>
+          <w:sz w:val="28"/>
+          <w:szCs w:val="28"/>
+        </w:rPr>
+        <w:t>m</w:t>
+      </w:r>
+    </w:p>
+    <w:p>
+      <w:pPr>
+        <w:rPr>
+          <w:sz w:val="28"/>
+          <w:szCs w:val="28"/>
+        </w:rPr>
+      </w:pPr>
+      <w:r>
+        <w:rPr>
+          <w:sz w:val="28"/>
+          <w:szCs w:val="28"/>
+        </w:rPr>
+        <w:tab/>
+      </w:r>
+      <w:r>
+        <w:rPr>
+          <w:sz w:val="28"/>
+          <w:szCs w:val="28"/>
+        </w:rPr>
+        <w:t>thử chấp nhận, giai đoạn này còn có sự tham gia của khách hàng.</w:t>
+      </w:r>
+    </w:p>
+    <w:p>
+      <w:pPr>
+        <w:rPr>
+          <w:sz w:val="28"/>
+          <w:szCs w:val="28"/>
+        </w:rPr>
+      </w:pPr>
+      <w:r>
+        <w:rPr>
+          <w:sz w:val="28"/>
+          <w:szCs w:val="28"/>
+        </w:rPr>
+        <w:tab/>
+      </w:r>
+      <w:r>
+        <w:rPr>
+          <w:sz w:val="28"/>
+          <w:szCs w:val="28"/>
+        </w:rPr>
+        <w:t>-</w:t>
+      </w:r>
+      <w:r>
+        <w:rPr>
+          <w:sz w:val="28"/>
+          <w:szCs w:val="28"/>
+        </w:rPr>
+        <w:t>Implementation:Triển khai hệ thống ra môi trường của khách hàng.</w:t>
+      </w:r>
+    </w:p>
+    <w:p>
+      <w:pPr>
+        <w:ind w:left="720"/>
+        <w:rPr>
+          <w:sz w:val="28"/>
+          <w:szCs w:val="28"/>
+        </w:rPr>
+      </w:pPr>
+      <w:r>
+        <w:rPr>
+          <w:sz w:val="28"/>
+          <w:szCs w:val="28"/>
+        </w:rPr>
+        <w:lastRenderedPageBreak/>
+        <w:t>-</w:t>
       </w:r>
       <w:bookmarkStart w:id="0" w:name="_GoBack"/>
       <w:bookmarkEnd w:id="0"/>
+      <w:r>
+        <w:rPr>
+          <w:sz w:val="28"/>
+          <w:szCs w:val="28"/>
+        </w:rPr>
+        <w:t>Operations &amp;Maintenance: Đây là giai đoạn cài đặt, cấu hình và đào tạo cho khách hàng. Giai đoạn này sửa chữa những lỗi của sản phẩm (nếu có) và phát triển những thay đổi mới được khách hàng yêu cầu.</w:t>
+      </w:r>
     </w:p>
     <w:p>
       <w:pPr>

</xml_diff>

<commit_message>
Xây dựng hệ thống
</commit_message>
<xml_diff>
--- a/MyProjectMgnt.docx
+++ b/MyProjectMgnt.docx
@@ -4596,6 +4596,77 @@
         <w:tab/>
         <w:t>Giai đoạn 4:Testing và chỉnh sửa .Và đưa vào vận hành</w:t>
       </w:r>
+    </w:p>
+    <w:p>
+      <w:pPr>
+        <w:rPr>
+          <w:b/>
+          <w:sz w:val="40"/>
+          <w:szCs w:val="40"/>
+        </w:rPr>
+      </w:pPr>
+      <w:r>
+        <w:rPr>
+          <w:b/>
+          <w:sz w:val="40"/>
+          <w:szCs w:val="40"/>
+        </w:rPr>
+        <w:t>7</w:t>
+      </w:r>
+      <w:r>
+        <w:rPr>
+          <w:b/>
+          <w:sz w:val="40"/>
+          <w:szCs w:val="40"/>
+        </w:rPr>
+        <w:t>&gt;Phân tích thiết kê</w:t>
+      </w:r>
+    </w:p>
+    <w:p>
+      <w:pPr>
+        <w:rPr>
+          <w:sz w:val="28"/>
+          <w:szCs w:val="28"/>
+        </w:rPr>
+      </w:pPr>
+      <w:r>
+        <w:rPr>
+          <w:sz w:val="28"/>
+          <w:szCs w:val="28"/>
+        </w:rPr>
+        <w:t>7.1.Mô hình tích hợp phần cứng phần mềm</w:t>
+      </w:r>
+    </w:p>
+    <w:p>
+      <w:pPr>
+        <w:rPr>
+          <w:sz w:val="28"/>
+          <w:szCs w:val="28"/>
+        </w:rPr>
+      </w:pPr>
+      <w:r>
+        <w:rPr>
+          <w:sz w:val="28"/>
+          <w:szCs w:val="28"/>
+        </w:rPr>
+        <w:t>-Phần cứng rất quan trọng.Nó quyết định đến tốc độ, hiệu xuất, tính tiện lợi và an toàn của hệ thống.</w:t>
+      </w:r>
+    </w:p>
+    <w:p>
+      <w:pPr>
+        <w:rPr>
+          <w:sz w:val="28"/>
+          <w:szCs w:val="28"/>
+        </w:rPr>
+      </w:pPr>
+      <w:r>
+        <w:rPr>
+          <w:sz w:val="28"/>
+          <w:szCs w:val="28"/>
+        </w:rPr>
+        <w:lastRenderedPageBreak/>
+        <w:t>7.2.Giao diện</w:t>
+      </w:r>
       <w:bookmarkStart w:id="0" w:name="_GoBack"/>
       <w:bookmarkEnd w:id="0"/>
     </w:p>

</xml_diff>

<commit_message>
Xây dựng hệ thống mạng
</commit_message>
<xml_diff>
--- a/MyProjectMgnt.docx
+++ b/MyProjectMgnt.docx
@@ -5461,7 +5461,7 @@
                     <pic:cNvPicPr/>
                   </pic:nvPicPr>
                   <pic:blipFill>
-                    <a:blip r:embed="rId6">
+                    <a:blip r:embed="rId7">
                       <a:extLst>
                         <a:ext uri="{28A0092B-C50C-407E-A947-70E740481C1C}">
                           <a14:useLocalDpi xmlns:a14="http://schemas.microsoft.com/office/drawing/2010/main" val="0"/>
@@ -5559,7 +5559,7 @@
                     <pic:cNvPicPr/>
                   </pic:nvPicPr>
                   <pic:blipFill>
-                    <a:blip r:embed="rId7">
+                    <a:blip r:embed="rId8">
                       <a:extLst>
                         <a:ext uri="{28A0092B-C50C-407E-A947-70E740481C1C}">
                           <a14:useLocalDpi xmlns:a14="http://schemas.microsoft.com/office/drawing/2010/main" val="0"/>
@@ -5630,7 +5630,7 @@
                     <pic:cNvPicPr/>
                   </pic:nvPicPr>
                   <pic:blipFill>
-                    <a:blip r:embed="rId8">
+                    <a:blip r:embed="rId9">
                       <a:extLst>
                         <a:ext uri="{28A0092B-C50C-407E-A947-70E740481C1C}">
                           <a14:useLocalDpi xmlns:a14="http://schemas.microsoft.com/office/drawing/2010/main" val="0"/>
@@ -5702,7 +5702,7 @@
                     <pic:cNvPicPr/>
                   </pic:nvPicPr>
                   <pic:blipFill>
-                    <a:blip r:embed="rId9">
+                    <a:blip r:embed="rId10">
                       <a:extLst>
                         <a:ext uri="{28A0092B-C50C-407E-A947-70E740481C1C}">
                           <a14:useLocalDpi xmlns:a14="http://schemas.microsoft.com/office/drawing/2010/main" val="0"/>
@@ -5773,7 +5773,7 @@
                     <pic:cNvPicPr/>
                   </pic:nvPicPr>
                   <pic:blipFill>
-                    <a:blip r:embed="rId10">
+                    <a:blip r:embed="rId11">
                       <a:extLst>
                         <a:ext uri="{28A0092B-C50C-407E-A947-70E740481C1C}">
                           <a14:useLocalDpi xmlns:a14="http://schemas.microsoft.com/office/drawing/2010/main" val="0"/>
@@ -5799,6 +5799,38 @@
           </wp:inline>
         </w:drawing>
       </w:r>
+    </w:p>
+    <w:p>
+      <w:pPr>
+        <w:rPr>
+          <w:sz w:val="28"/>
+          <w:szCs w:val="28"/>
+        </w:rPr>
+      </w:pPr>
+      <w:r>
+        <w:rPr>
+          <w:sz w:val="28"/>
+          <w:szCs w:val="28"/>
+        </w:rPr>
+        <w:t>7.4</w:t>
+      </w:r>
+      <w:proofErr w:type="gramStart"/>
+      <w:r>
+        <w:rPr>
+          <w:sz w:val="28"/>
+          <w:szCs w:val="28"/>
+        </w:rPr>
+        <w:t>.Mạng</w:t>
+      </w:r>
+      <w:proofErr w:type="gramEnd"/>
+    </w:p>
+    <w:p>
+      <w:pPr>
+        <w:rPr>
+          <w:sz w:val="28"/>
+          <w:szCs w:val="28"/>
+        </w:rPr>
+      </w:pPr>
       <w:bookmarkStart w:id="0" w:name="_GoBack"/>
       <w:bookmarkEnd w:id="0"/>
     </w:p>
@@ -7142,4 +7174,16 @@
   <a:objectDefaults/>
   <a:extraClrSchemeLst/>
 </a:theme>
+</file>
+
+<file path=customXml/item1.xml><?xml version="1.0" encoding="utf-8"?>
+<b:Sources xmlns:b="http://schemas.openxmlformats.org/officeDocument/2006/bibliography" xmlns="http://schemas.openxmlformats.org/officeDocument/2006/bibliography" SelectedStyle="\APA.XSL" StyleName="APA"/>
+</file>
+
+<file path=customXml/itemProps1.xml><?xml version="1.0" encoding="utf-8"?>
+<ds:datastoreItem xmlns:ds="http://schemas.openxmlformats.org/officeDocument/2006/customXml" ds:itemID="{61D5B4BB-090F-4CB6-952A-C62E38731F81}">
+  <ds:schemaRefs>
+    <ds:schemaRef ds:uri="http://schemas.openxmlformats.org/officeDocument/2006/bibliography"/>
+  </ds:schemaRefs>
+</ds:datastoreItem>
 </file>
</xml_diff>

<commit_message>
Tương tác người dùung
</commit_message>
<xml_diff>
--- a/MyProjectMgnt.docx
+++ b/MyProjectMgnt.docx
@@ -5759,9 +5759,9 @@
         </w:rPr>
         <w:drawing>
           <wp:inline distT="0" distB="0" distL="0" distR="0">
-            <wp:extent cx="5943600" cy="3729990"/>
-            <wp:effectExtent l="0" t="0" r="0" b="3810"/>
-            <wp:docPr id="5" name="Picture 5"/>
+            <wp:extent cx="5943600" cy="3823335"/>
+            <wp:effectExtent l="0" t="0" r="0" b="5715"/>
+            <wp:docPr id="6" name="Picture 6"/>
             <wp:cNvGraphicFramePr>
               <a:graphicFrameLocks xmlns:a="http://schemas.openxmlformats.org/drawingml/2006/main" noChangeAspect="1"/>
             </wp:cNvGraphicFramePr>
@@ -5787,7 +5787,7 @@
                   <pic:spPr>
                     <a:xfrm>
                       <a:off x="0" y="0"/>
-                      <a:ext cx="5943600" cy="3729990"/>
+                      <a:ext cx="5943600" cy="3823335"/>
                     </a:xfrm>
                     <a:prstGeom prst="rect">
                       <a:avLst/>
@@ -5831,8 +5831,316 @@
           <w:szCs w:val="28"/>
         </w:rPr>
       </w:pPr>
+      <w:r>
+        <w:rPr>
+          <w:sz w:val="28"/>
+          <w:szCs w:val="28"/>
+        </w:rPr>
+        <w:t>7.5</w:t>
+      </w:r>
+      <w:proofErr w:type="gramStart"/>
+      <w:r>
+        <w:rPr>
+          <w:sz w:val="28"/>
+          <w:szCs w:val="28"/>
+        </w:rPr>
+        <w:t>.Tương</w:t>
+      </w:r>
+      <w:proofErr w:type="gramEnd"/>
+      <w:r>
+        <w:rPr>
+          <w:sz w:val="28"/>
+          <w:szCs w:val="28"/>
+        </w:rPr>
+        <w:t xml:space="preserve"> tác người dùng</w:t>
+      </w:r>
+    </w:p>
+    <w:p>
+      <w:pPr>
+        <w:rPr>
+          <w:sz w:val="28"/>
+          <w:szCs w:val="28"/>
+        </w:rPr>
+      </w:pPr>
+      <w:r>
+        <w:rPr>
+          <w:sz w:val="28"/>
+          <w:szCs w:val="28"/>
+        </w:rPr>
+        <w:t>-Biểu đồ trình tự miêu tả trình tự mà chủ khách sạn sẽ thao tác với website</w:t>
+      </w:r>
+    </w:p>
+    <w:p>
+      <w:pPr>
+        <w:rPr>
+          <w:sz w:val="28"/>
+          <w:szCs w:val="28"/>
+        </w:rPr>
+      </w:pPr>
+      <w:r>
+        <w:rPr>
+          <w:noProof/>
+          <w:sz w:val="28"/>
+          <w:szCs w:val="28"/>
+        </w:rPr>
+        <w:lastRenderedPageBreak/>
+        <w:drawing>
+          <wp:inline distT="0" distB="0" distL="0" distR="0">
+            <wp:extent cx="5943600" cy="4368165"/>
+            <wp:effectExtent l="0" t="0" r="0" b="0"/>
+            <wp:docPr id="5" name="Picture 5"/>
+            <wp:cNvGraphicFramePr>
+              <a:graphicFrameLocks xmlns:a="http://schemas.openxmlformats.org/drawingml/2006/main" noChangeAspect="1"/>
+            </wp:cNvGraphicFramePr>
+            <a:graphic xmlns:a="http://schemas.openxmlformats.org/drawingml/2006/main">
+              <a:graphicData uri="http://schemas.openxmlformats.org/drawingml/2006/picture">
+                <pic:pic xmlns:pic="http://schemas.openxmlformats.org/drawingml/2006/picture">
+                  <pic:nvPicPr>
+                    <pic:cNvPr id="0" name="12321.PNG"/>
+                    <pic:cNvPicPr/>
+                  </pic:nvPicPr>
+                  <pic:blipFill>
+                    <a:blip r:embed="rId12">
+                      <a:extLst>
+                        <a:ext uri="{28A0092B-C50C-407E-A947-70E740481C1C}">
+                          <a14:useLocalDpi xmlns:a14="http://schemas.microsoft.com/office/drawing/2010/main" val="0"/>
+                        </a:ext>
+                      </a:extLst>
+                    </a:blip>
+                    <a:stretch>
+                      <a:fillRect/>
+                    </a:stretch>
+                  </pic:blipFill>
+                  <pic:spPr>
+                    <a:xfrm>
+                      <a:off x="0" y="0"/>
+                      <a:ext cx="5943600" cy="4368165"/>
+                    </a:xfrm>
+                    <a:prstGeom prst="rect">
+                      <a:avLst/>
+                    </a:prstGeom>
+                  </pic:spPr>
+                </pic:pic>
+              </a:graphicData>
+            </a:graphic>
+          </wp:inline>
+        </w:drawing>
+      </w:r>
+    </w:p>
+    <w:p>
+      <w:pPr>
+        <w:rPr>
+          <w:sz w:val="28"/>
+          <w:szCs w:val="28"/>
+        </w:rPr>
+      </w:pPr>
+      <w:r>
+        <w:rPr>
+          <w:sz w:val="28"/>
+          <w:szCs w:val="28"/>
+        </w:rPr>
+        <w:t>-Biểu đồ trình tự miêu tả 1ca sử dụng website của người dùng</w:t>
+      </w:r>
       <w:bookmarkStart w:id="0" w:name="_GoBack"/>
       <w:bookmarkEnd w:id="0"/>
+    </w:p>
+    <w:p>
+      <w:pPr>
+        <w:rPr>
+          <w:sz w:val="28"/>
+          <w:szCs w:val="28"/>
+        </w:rPr>
+      </w:pPr>
+      <w:r>
+        <w:rPr>
+          <w:noProof/>
+          <w:sz w:val="28"/>
+          <w:szCs w:val="28"/>
+        </w:rPr>
+        <w:lastRenderedPageBreak/>
+        <w:drawing>
+          <wp:inline distT="0" distB="0" distL="0" distR="0">
+            <wp:extent cx="5943600" cy="4272915"/>
+            <wp:effectExtent l="0" t="0" r="0" b="0"/>
+            <wp:docPr id="7" name="Picture 7"/>
+            <wp:cNvGraphicFramePr>
+              <a:graphicFrameLocks xmlns:a="http://schemas.openxmlformats.org/drawingml/2006/main" noChangeAspect="1"/>
+            </wp:cNvGraphicFramePr>
+            <a:graphic xmlns:a="http://schemas.openxmlformats.org/drawingml/2006/main">
+              <a:graphicData uri="http://schemas.openxmlformats.org/drawingml/2006/picture">
+                <pic:pic xmlns:pic="http://schemas.openxmlformats.org/drawingml/2006/picture">
+                  <pic:nvPicPr>
+                    <pic:cNvPr id="0" name="312321321.PNG"/>
+                    <pic:cNvPicPr/>
+                  </pic:nvPicPr>
+                  <pic:blipFill>
+                    <a:blip r:embed="rId13">
+                      <a:extLst>
+                        <a:ext uri="{28A0092B-C50C-407E-A947-70E740481C1C}">
+                          <a14:useLocalDpi xmlns:a14="http://schemas.microsoft.com/office/drawing/2010/main" val="0"/>
+                        </a:ext>
+                      </a:extLst>
+                    </a:blip>
+                    <a:stretch>
+                      <a:fillRect/>
+                    </a:stretch>
+                  </pic:blipFill>
+                  <pic:spPr>
+                    <a:xfrm>
+                      <a:off x="0" y="0"/>
+                      <a:ext cx="5943600" cy="4272915"/>
+                    </a:xfrm>
+                    <a:prstGeom prst="rect">
+                      <a:avLst/>
+                    </a:prstGeom>
+                  </pic:spPr>
+                </pic:pic>
+              </a:graphicData>
+            </a:graphic>
+          </wp:inline>
+        </w:drawing>
+      </w:r>
+    </w:p>
+    <w:p>
+      <w:pPr>
+        <w:rPr>
+          <w:sz w:val="28"/>
+          <w:szCs w:val="28"/>
+        </w:rPr>
+      </w:pPr>
+      <w:r>
+        <w:rPr>
+          <w:sz w:val="28"/>
+          <w:szCs w:val="28"/>
+        </w:rPr>
+        <w:t>7.6.Đặc tả giao diện API</w:t>
+      </w:r>
+    </w:p>
+    <w:p>
+      <w:pPr>
+        <w:rPr>
+          <w:sz w:val="28"/>
+          <w:szCs w:val="28"/>
+        </w:rPr>
+      </w:pPr>
+      <w:r>
+        <w:rPr>
+          <w:sz w:val="28"/>
+          <w:szCs w:val="28"/>
+        </w:rPr>
+        <w:t>7.7</w:t>
+      </w:r>
+      <w:proofErr w:type="gramStart"/>
+      <w:r>
+        <w:rPr>
+          <w:sz w:val="28"/>
+          <w:szCs w:val="28"/>
+        </w:rPr>
+        <w:t>.Bảo</w:t>
+      </w:r>
+      <w:proofErr w:type="gramEnd"/>
+      <w:r>
+        <w:rPr>
+          <w:sz w:val="28"/>
+          <w:szCs w:val="28"/>
+        </w:rPr>
+        <w:t xml:space="preserve"> mật</w:t>
+      </w:r>
+    </w:p>
+    <w:p>
+      <w:pPr>
+        <w:rPr>
+          <w:sz w:val="28"/>
+          <w:szCs w:val="28"/>
+        </w:rPr>
+      </w:pPr>
+      <w:r>
+        <w:rPr>
+          <w:sz w:val="28"/>
+          <w:szCs w:val="28"/>
+        </w:rPr>
+        <w:t>7.8</w:t>
+      </w:r>
+      <w:proofErr w:type="gramStart"/>
+      <w:r>
+        <w:rPr>
+          <w:sz w:val="28"/>
+          <w:szCs w:val="28"/>
+        </w:rPr>
+        <w:t>.Sao</w:t>
+      </w:r>
+      <w:proofErr w:type="gramEnd"/>
+      <w:r>
+        <w:rPr>
+          <w:sz w:val="28"/>
+          <w:szCs w:val="28"/>
+        </w:rPr>
+        <w:t xml:space="preserve"> lưu phục hồi</w:t>
+      </w:r>
+    </w:p>
+    <w:p>
+      <w:pPr>
+        <w:rPr>
+          <w:sz w:val="28"/>
+          <w:szCs w:val="28"/>
+        </w:rPr>
+      </w:pPr>
+      <w:r>
+        <w:rPr>
+          <w:sz w:val="28"/>
+          <w:szCs w:val="28"/>
+        </w:rPr>
+        <w:t>7.9</w:t>
+      </w:r>
+      <w:proofErr w:type="gramStart"/>
+      <w:r>
+        <w:rPr>
+          <w:sz w:val="28"/>
+          <w:szCs w:val="28"/>
+        </w:rPr>
+        <w:t>.Chuyển</w:t>
+      </w:r>
+      <w:proofErr w:type="gramEnd"/>
+      <w:r>
+        <w:rPr>
+          <w:sz w:val="28"/>
+          <w:szCs w:val="28"/>
+        </w:rPr>
+        <w:t xml:space="preserve"> đổi dữ liệu</w:t>
+      </w:r>
+    </w:p>
+    <w:p>
+      <w:pPr>
+        <w:rPr>
+          <w:b/>
+          <w:sz w:val="40"/>
+          <w:szCs w:val="40"/>
+        </w:rPr>
+      </w:pPr>
+      <w:r>
+        <w:rPr>
+          <w:b/>
+          <w:sz w:val="40"/>
+          <w:szCs w:val="40"/>
+        </w:rPr>
+        <w:t>8&gt;Danh mục tài liệu tham khảo</w:t>
+      </w:r>
+    </w:p>
+    <w:p>
+      <w:pPr>
+        <w:rPr>
+          <w:sz w:val="28"/>
+          <w:szCs w:val="28"/>
+        </w:rPr>
+      </w:pPr>
+    </w:p>
+    <w:p>
+      <w:pPr>
+        <w:rPr>
+          <w:sz w:val="28"/>
+          <w:szCs w:val="28"/>
+        </w:rPr>
+      </w:pPr>
     </w:p>
     <w:p>
       <w:pPr>
@@ -7181,7 +7489,7 @@
 </file>
 
 <file path=customXml/itemProps1.xml><?xml version="1.0" encoding="utf-8"?>
-<ds:datastoreItem xmlns:ds="http://schemas.openxmlformats.org/officeDocument/2006/customXml" ds:itemID="{61D5B4BB-090F-4CB6-952A-C62E38731F81}">
+<ds:datastoreItem xmlns:ds="http://schemas.openxmlformats.org/officeDocument/2006/customXml" ds:itemID="{EF1A5D88-5634-43EE-95E4-7166817B52D4}">
   <ds:schemaRefs>
     <ds:schemaRef ds:uri="http://schemas.openxmlformats.org/officeDocument/2006/bibliography"/>
   </ds:schemaRefs>

</xml_diff>

<commit_message>
SAo lưu phục hồii
</commit_message>
<xml_diff>
--- a/MyProjectMgnt.docx
+++ b/MyProjectMgnt.docx
@@ -5486,23 +5486,38 @@
         </w:rPr>
         <w:t>các hệ thống phát hiện xâm nhập ,tường lửa .Tránh các cuộc tấn công DOS và DDOS</w:t>
       </w:r>
+    </w:p>
+    <w:p>
+      <w:pPr>
+        <w:rPr>
+          <w:sz w:val="28"/>
+          <w:szCs w:val="28"/>
+        </w:rPr>
+      </w:pPr>
+      <w:r>
+        <w:rPr>
+          <w:sz w:val="28"/>
+          <w:szCs w:val="28"/>
+        </w:rPr>
+        <w:t>7.8.Sao lưu phục hồi</w:t>
+      </w:r>
+    </w:p>
+    <w:p>
+      <w:pPr>
+        <w:rPr>
+          <w:sz w:val="28"/>
+          <w:szCs w:val="28"/>
+        </w:rPr>
+      </w:pPr>
+      <w:r>
+        <w:rPr>
+          <w:sz w:val="28"/>
+          <w:szCs w:val="28"/>
+        </w:rPr>
+        <w:t>-Thường xuyên sao lưu các csdl</w:t>
+      </w:r>
       <w:bookmarkStart w:id="0" w:name="_GoBack"/>
       <w:bookmarkEnd w:id="0"/>
-    </w:p>
-    <w:p>
-      <w:pPr>
-        <w:rPr>
-          <w:sz w:val="28"/>
-          <w:szCs w:val="28"/>
-        </w:rPr>
-      </w:pPr>
-      <w:r>
-        <w:rPr>
-          <w:sz w:val="28"/>
-          <w:szCs w:val="28"/>
-        </w:rPr>
-        <w:t>7.8.Sao lưu phục hồi</w:t>
-      </w:r>
     </w:p>
     <w:p>
       <w:pPr>
@@ -6899,7 +6914,7 @@
 </file>
 
 <file path=customXml/itemProps1.xml><?xml version="1.0" encoding="utf-8"?>
-<ds:datastoreItem xmlns:ds="http://schemas.openxmlformats.org/officeDocument/2006/customXml" ds:itemID="{2BA2EB3F-F36E-4229-9CAD-6A9576AAF02D}">
+<ds:datastoreItem xmlns:ds="http://schemas.openxmlformats.org/officeDocument/2006/customXml" ds:itemID="{E00BB10A-5BC3-4F3F-85D7-95E01435795C}">
   <ds:schemaRefs>
     <ds:schemaRef ds:uri="http://schemas.openxmlformats.org/officeDocument/2006/bibliography"/>
   </ds:schemaRefs>

</xml_diff>

<commit_message>
chuyển đổi dữ liệu
</commit_message>
<xml_diff>
--- a/MyProjectMgnt.docx
+++ b/MyProjectMgnt.docx
@@ -6313,6 +6313,62 @@
       </w:pPr>
       <w:r>
         <w:rPr>
+          <w:noProof/>
+          <w:sz w:val="28"/>
+          <w:szCs w:val="28"/>
+        </w:rPr>
+        <w:drawing>
+          <wp:inline distT="0" distB="0" distL="0" distR="0">
+            <wp:extent cx="5943600" cy="3348355"/>
+            <wp:effectExtent l="0" t="0" r="0" b="4445"/>
+            <wp:docPr id="8" name="Picture 8"/>
+            <wp:cNvGraphicFramePr>
+              <a:graphicFrameLocks xmlns:a="http://schemas.openxmlformats.org/drawingml/2006/main" noChangeAspect="1"/>
+            </wp:cNvGraphicFramePr>
+            <a:graphic xmlns:a="http://schemas.openxmlformats.org/drawingml/2006/main">
+              <a:graphicData uri="http://schemas.openxmlformats.org/drawingml/2006/picture">
+                <pic:pic xmlns:pic="http://schemas.openxmlformats.org/drawingml/2006/picture">
+                  <pic:nvPicPr>
+                    <pic:cNvPr id="0" name="c225ch-sao-luu-v224-phuc-hoi-driver-windows-10-voi-mot-d242ng-lenh_1.jpeg"/>
+                    <pic:cNvPicPr/>
+                  </pic:nvPicPr>
+                  <pic:blipFill>
+                    <a:blip r:embed="rId14">
+                      <a:extLst>
+                        <a:ext uri="{28A0092B-C50C-407E-A947-70E740481C1C}">
+                          <a14:useLocalDpi xmlns:a14="http://schemas.microsoft.com/office/drawing/2010/main" val="0"/>
+                        </a:ext>
+                      </a:extLst>
+                    </a:blip>
+                    <a:stretch>
+                      <a:fillRect/>
+                    </a:stretch>
+                  </pic:blipFill>
+                  <pic:spPr>
+                    <a:xfrm>
+                      <a:off x="0" y="0"/>
+                      <a:ext cx="5943600" cy="3348355"/>
+                    </a:xfrm>
+                    <a:prstGeom prst="rect">
+                      <a:avLst/>
+                    </a:prstGeom>
+                  </pic:spPr>
+                </pic:pic>
+              </a:graphicData>
+            </a:graphic>
+          </wp:inline>
+        </w:drawing>
+      </w:r>
+    </w:p>
+    <w:p>
+      <w:pPr>
+        <w:rPr>
+          <w:sz w:val="28"/>
+          <w:szCs w:val="28"/>
+        </w:rPr>
+      </w:pPr>
+      <w:r>
+        <w:rPr>
           <w:sz w:val="28"/>
           <w:szCs w:val="28"/>
         </w:rPr>
@@ -6357,6 +6413,8 @@
         </w:rPr>
         <w:t>-Sao lưu mã nguồn</w:t>
       </w:r>
+      <w:bookmarkStart w:id="0" w:name="_GoBack"/>
+      <w:bookmarkEnd w:id="0"/>
     </w:p>
     <w:p>
       <w:pPr>
@@ -6413,7 +6471,6 @@
           <w:szCs w:val="28"/>
         </w:rPr>
       </w:pPr>
-      <w:bookmarkStart w:id="0" w:name="_GoBack"/>
       <w:r>
         <w:rPr>
           <w:sz w:val="28"/>
@@ -6434,9 +6491,17 @@
           <w:sz w:val="28"/>
           <w:szCs w:val="28"/>
         </w:rPr>
+        <w:lastRenderedPageBreak/>
         <w:tab/>
         <w:t>-Có thể phục hồi khi bị hacker tấn công.</w:t>
       </w:r>
+      <w:r>
+        <w:rPr>
+          <w:sz w:val="28"/>
+          <w:szCs w:val="28"/>
+        </w:rPr>
+        <w:t xml:space="preserve">Hay sai sót của lập trình hay quản trị </w:t>
+      </w:r>
     </w:p>
     <w:p>
       <w:pPr>
@@ -6470,7 +6535,6 @@
         <w:t xml:space="preserve"> khi người dùng xóa nhầm dữ liệu</w:t>
       </w:r>
     </w:p>
-    <w:bookmarkEnd w:id="0"/>
     <w:p>
       <w:pPr>
         <w:rPr>
@@ -6500,6 +6564,66 @@
           <w:szCs w:val="28"/>
         </w:rPr>
         <w:t xml:space="preserve"> đổi dữ liệu</w:t>
+      </w:r>
+    </w:p>
+    <w:p>
+      <w:pPr>
+        <w:rPr>
+          <w:sz w:val="28"/>
+          <w:szCs w:val="28"/>
+        </w:rPr>
+      </w:pPr>
+      <w:r>
+        <w:rPr>
+          <w:sz w:val="28"/>
+          <w:szCs w:val="28"/>
+        </w:rPr>
+        <w:t>-</w:t>
+      </w:r>
+      <w:r>
+        <w:rPr>
+          <w:sz w:val="28"/>
+          <w:szCs w:val="28"/>
+        </w:rPr>
+        <w:t>Dữ liệu sẽ được lưu dưới các dạ</w:t>
+      </w:r>
+      <w:r>
+        <w:rPr>
+          <w:sz w:val="28"/>
+          <w:szCs w:val="28"/>
+        </w:rPr>
+        <w:t>ng khác nhau như text</w:t>
+      </w:r>
+      <w:proofErr w:type="gramStart"/>
+      <w:r>
+        <w:rPr>
+          <w:sz w:val="28"/>
+          <w:szCs w:val="28"/>
+        </w:rPr>
+        <w:t>,mysql</w:t>
+      </w:r>
+      <w:proofErr w:type="gramEnd"/>
+      <w:r>
+        <w:rPr>
+          <w:sz w:val="28"/>
+          <w:szCs w:val="28"/>
+        </w:rPr>
+        <w:t>…</w:t>
+      </w:r>
+    </w:p>
+    <w:p>
+      <w:pPr>
+        <w:rPr>
+          <w:sz w:val="28"/>
+          <w:szCs w:val="28"/>
+        </w:rPr>
+      </w:pPr>
+      <w:r>
+        <w:rPr>
+          <w:sz w:val="28"/>
+          <w:szCs w:val="28"/>
+        </w:rPr>
+        <w:t>-Chúng ta có thể chuyển đổi dễ dàng giữa các hệ thống</w:t>
       </w:r>
     </w:p>
     <w:p>
@@ -7882,7 +8006,7 @@
 </file>
 
 <file path=customXml/itemProps1.xml><?xml version="1.0" encoding="utf-8"?>
-<ds:datastoreItem xmlns:ds="http://schemas.openxmlformats.org/officeDocument/2006/customXml" ds:itemID="{43E3CF29-E9F9-4E2A-862F-49E91D273B36}">
+<ds:datastoreItem xmlns:ds="http://schemas.openxmlformats.org/officeDocument/2006/customXml" ds:itemID="{10A51C09-CEFA-4DBB-A51C-B165AF0F17ED}">
   <ds:schemaRefs>
     <ds:schemaRef ds:uri="http://schemas.openxmlformats.org/officeDocument/2006/bibliography"/>
   </ds:schemaRefs>

</xml_diff>

<commit_message>
Mô hình hoạt động dự kiến
</commit_message>
<xml_diff>
--- a/MyProjectMgnt.docx
+++ b/MyProjectMgnt.docx
@@ -3027,7 +3027,7 @@
           <w:sz w:val="28"/>
           <w:szCs w:val="28"/>
         </w:rPr>
-        <w:t xml:space="preserve"> án quản lý đặt khách </w:t>
+        <w:t xml:space="preserve"> án đặt khách </w:t>
       </w:r>
       <w:proofErr w:type="gramStart"/>
       <w:r>
@@ -3106,7 +3106,14 @@
           <w:sz w:val="28"/>
           <w:szCs w:val="28"/>
         </w:rPr>
-        <w:t>Ông Đỗ Thiện Quang</w:t>
+        <w:t xml:space="preserve">Ông </w:t>
+      </w:r>
+      <w:r>
+        <w:rPr>
+          <w:sz w:val="28"/>
+          <w:szCs w:val="28"/>
+        </w:rPr>
+        <w:t>Phùng Tuấn Kiệt</w:t>
       </w:r>
     </w:p>
     <w:p>
@@ -3175,7 +3182,28 @@
           <w:sz w:val="28"/>
           <w:szCs w:val="28"/>
         </w:rPr>
-        <w:t>,Phùng Tuấn Kiệt</w:t>
+        <w:t>,</w:t>
+      </w:r>
+      <w:r>
+        <w:rPr>
+          <w:sz w:val="28"/>
+          <w:szCs w:val="28"/>
+        </w:rPr>
+        <w:t xml:space="preserve"> </w:t>
+      </w:r>
+      <w:r>
+        <w:rPr>
+          <w:sz w:val="28"/>
+          <w:szCs w:val="28"/>
+        </w:rPr>
+        <w:t xml:space="preserve"> </w:t>
+      </w:r>
+      <w:r>
+        <w:rPr>
+          <w:sz w:val="28"/>
+          <w:szCs w:val="28"/>
+        </w:rPr>
+        <w:t>Đỗ Thiện Quang</w:t>
       </w:r>
     </w:p>
     <w:p>
@@ -3543,6 +3571,96 @@
           <w:sz w:val="28"/>
           <w:szCs w:val="28"/>
         </w:rPr>
+        <w:t xml:space="preserve">-Hiện giờ công ty đang là </w:t>
+      </w:r>
+      <w:r>
+        <w:rPr>
+          <w:sz w:val="28"/>
+          <w:szCs w:val="28"/>
+        </w:rPr>
+        <w:t>công ty</w:t>
+      </w:r>
+      <w:r>
+        <w:rPr>
+          <w:sz w:val="28"/>
+          <w:szCs w:val="28"/>
+        </w:rPr>
+        <w:t xml:space="preserve"> mô giới du lịch</w:t>
+      </w:r>
+      <w:r>
+        <w:rPr>
+          <w:sz w:val="28"/>
+          <w:szCs w:val="28"/>
+        </w:rPr>
+        <w:t>.Khách hàng liên hệ công ty</w:t>
+      </w:r>
+      <w:proofErr w:type="gramStart"/>
+      <w:r>
+        <w:rPr>
+          <w:sz w:val="28"/>
+          <w:szCs w:val="28"/>
+        </w:rPr>
+        <w:t>,công</w:t>
+      </w:r>
+      <w:proofErr w:type="gramEnd"/>
+      <w:r>
+        <w:rPr>
+          <w:sz w:val="28"/>
+          <w:szCs w:val="28"/>
+        </w:rPr>
+        <w:t xml:space="preserve"> ty đưa ra danh sách và tư vấn cho khách hàng</w:t>
+      </w:r>
+      <w:r>
+        <w:rPr>
+          <w:sz w:val="28"/>
+          <w:szCs w:val="28"/>
+        </w:rPr>
+        <w:t xml:space="preserve"> các tour .Địa điểm ăn nghỉ và các dịch vụ</w:t>
+      </w:r>
+    </w:p>
+    <w:p>
+      <w:pPr>
+        <w:rPr>
+          <w:sz w:val="28"/>
+          <w:szCs w:val="28"/>
+        </w:rPr>
+      </w:pPr>
+      <w:r>
+        <w:rPr>
+          <w:sz w:val="28"/>
+          <w:szCs w:val="28"/>
+        </w:rPr>
+        <w:t>-Các giao dịch được thông qua giấy tờ</w:t>
+      </w:r>
+      <w:proofErr w:type="gramStart"/>
+      <w:r>
+        <w:rPr>
+          <w:sz w:val="28"/>
+          <w:szCs w:val="28"/>
+        </w:rPr>
+        <w:t>,hóa</w:t>
+      </w:r>
+      <w:proofErr w:type="gramEnd"/>
+      <w:r>
+        <w:rPr>
+          <w:sz w:val="28"/>
+          <w:szCs w:val="28"/>
+        </w:rPr>
+        <w:t xml:space="preserve"> đơn…</w:t>
+      </w:r>
+    </w:p>
+    <w:p>
+      <w:pPr>
+        <w:rPr>
+          <w:sz w:val="28"/>
+          <w:szCs w:val="28"/>
+        </w:rPr>
+      </w:pPr>
+      <w:r>
+        <w:rPr>
+          <w:sz w:val="28"/>
+          <w:szCs w:val="28"/>
+        </w:rPr>
         <w:t>3.3</w:t>
       </w:r>
       <w:proofErr w:type="gramStart"/>
@@ -3574,6 +3692,93 @@
           <w:sz w:val="28"/>
           <w:szCs w:val="28"/>
         </w:rPr>
+        <w:t xml:space="preserve">-Toàn bộ các giao </w:t>
+      </w:r>
+      <w:proofErr w:type="gramStart"/>
+      <w:r>
+        <w:rPr>
+          <w:sz w:val="28"/>
+          <w:szCs w:val="28"/>
+        </w:rPr>
+        <w:t>dịch ,</w:t>
+      </w:r>
+      <w:proofErr w:type="gramEnd"/>
+      <w:r>
+        <w:rPr>
+          <w:sz w:val="28"/>
+          <w:szCs w:val="28"/>
+        </w:rPr>
+        <w:t xml:space="preserve"> tư vấn đều được tự động hóa</w:t>
+      </w:r>
+    </w:p>
+    <w:p>
+      <w:pPr>
+        <w:rPr>
+          <w:sz w:val="28"/>
+          <w:szCs w:val="28"/>
+        </w:rPr>
+      </w:pPr>
+      <w:r>
+        <w:rPr>
+          <w:noProof/>
+          <w:sz w:val="28"/>
+          <w:szCs w:val="28"/>
+        </w:rPr>
+        <w:drawing>
+          <wp:inline distT="0" distB="0" distL="0" distR="0">
+            <wp:extent cx="5943600" cy="2520950"/>
+            <wp:effectExtent l="0" t="0" r="0" b="0"/>
+            <wp:docPr id="11" name="Picture 11"/>
+            <wp:cNvGraphicFramePr>
+              <a:graphicFrameLocks xmlns:a="http://schemas.openxmlformats.org/drawingml/2006/main" noChangeAspect="1"/>
+            </wp:cNvGraphicFramePr>
+            <a:graphic xmlns:a="http://schemas.openxmlformats.org/drawingml/2006/main">
+              <a:graphicData uri="http://schemas.openxmlformats.org/drawingml/2006/picture">
+                <pic:pic xmlns:pic="http://schemas.openxmlformats.org/drawingml/2006/picture">
+                  <pic:nvPicPr>
+                    <pic:cNvPr id="0" name="mô hình.PNG"/>
+                    <pic:cNvPicPr/>
+                  </pic:nvPicPr>
+                  <pic:blipFill>
+                    <a:blip r:embed="rId7">
+                      <a:extLst>
+                        <a:ext uri="{28A0092B-C50C-407E-A947-70E740481C1C}">
+                          <a14:useLocalDpi xmlns:a14="http://schemas.microsoft.com/office/drawing/2010/main" val="0"/>
+                        </a:ext>
+                      </a:extLst>
+                    </a:blip>
+                    <a:stretch>
+                      <a:fillRect/>
+                    </a:stretch>
+                  </pic:blipFill>
+                  <pic:spPr>
+                    <a:xfrm>
+                      <a:off x="0" y="0"/>
+                      <a:ext cx="5943600" cy="2520950"/>
+                    </a:xfrm>
+                    <a:prstGeom prst="rect">
+                      <a:avLst/>
+                    </a:prstGeom>
+                  </pic:spPr>
+                </pic:pic>
+              </a:graphicData>
+            </a:graphic>
+          </wp:inline>
+        </w:drawing>
+      </w:r>
+    </w:p>
+    <w:p>
+      <w:pPr>
+        <w:rPr>
+          <w:sz w:val="28"/>
+          <w:szCs w:val="28"/>
+        </w:rPr>
+      </w:pPr>
+      <w:r>
+        <w:rPr>
+          <w:sz w:val="28"/>
+          <w:szCs w:val="28"/>
+        </w:rPr>
         <w:t>3.4</w:t>
       </w:r>
       <w:proofErr w:type="gramStart"/>
@@ -3592,6 +3797,213 @@
         </w:rPr>
         <w:t xml:space="preserve"> tích ưu điểm/nhược điểm/lợi ích khách hàng</w:t>
       </w:r>
+    </w:p>
+    <w:p>
+      <w:pPr>
+        <w:rPr>
+          <w:sz w:val="28"/>
+          <w:szCs w:val="28"/>
+        </w:rPr>
+      </w:pPr>
+      <w:r>
+        <w:rPr>
+          <w:sz w:val="28"/>
+          <w:szCs w:val="28"/>
+        </w:rPr>
+        <w:t>+Ưu điểm</w:t>
+      </w:r>
+    </w:p>
+    <w:p>
+      <w:pPr>
+        <w:rPr>
+          <w:sz w:val="28"/>
+          <w:szCs w:val="28"/>
+        </w:rPr>
+      </w:pPr>
+      <w:r>
+        <w:rPr>
+          <w:sz w:val="28"/>
+          <w:szCs w:val="28"/>
+        </w:rPr>
+        <w:tab/>
+        <w:t>-Dễ xử dụng</w:t>
+      </w:r>
+    </w:p>
+    <w:p>
+      <w:pPr>
+        <w:rPr>
+          <w:sz w:val="28"/>
+          <w:szCs w:val="28"/>
+        </w:rPr>
+      </w:pPr>
+      <w:r>
+        <w:rPr>
+          <w:sz w:val="28"/>
+          <w:szCs w:val="28"/>
+        </w:rPr>
+        <w:tab/>
+        <w:t>-Tự động</w:t>
+      </w:r>
+    </w:p>
+    <w:p>
+      <w:pPr>
+        <w:rPr>
+          <w:sz w:val="28"/>
+          <w:szCs w:val="28"/>
+        </w:rPr>
+      </w:pPr>
+      <w:r>
+        <w:rPr>
+          <w:sz w:val="28"/>
+          <w:szCs w:val="28"/>
+        </w:rPr>
+        <w:tab/>
+        <w:t>-Dễ quản lí và tự động hóa</w:t>
+      </w:r>
+    </w:p>
+    <w:p>
+      <w:pPr>
+        <w:rPr>
+          <w:sz w:val="28"/>
+          <w:szCs w:val="28"/>
+        </w:rPr>
+      </w:pPr>
+      <w:r>
+        <w:rPr>
+          <w:sz w:val="28"/>
+          <w:szCs w:val="28"/>
+        </w:rPr>
+        <w:t>+Nhược điểm</w:t>
+      </w:r>
+    </w:p>
+    <w:p>
+      <w:pPr>
+        <w:rPr>
+          <w:sz w:val="28"/>
+          <w:szCs w:val="28"/>
+        </w:rPr>
+      </w:pPr>
+      <w:r>
+        <w:rPr>
+          <w:sz w:val="28"/>
+          <w:szCs w:val="28"/>
+        </w:rPr>
+        <w:tab/>
+        <w:t xml:space="preserve">-Cần có internet </w:t>
+      </w:r>
+    </w:p>
+    <w:p>
+      <w:pPr>
+        <w:rPr>
+          <w:sz w:val="28"/>
+          <w:szCs w:val="28"/>
+        </w:rPr>
+      </w:pPr>
+      <w:r>
+        <w:rPr>
+          <w:sz w:val="28"/>
+          <w:szCs w:val="28"/>
+        </w:rPr>
+        <w:lastRenderedPageBreak/>
+        <w:tab/>
+        <w:t>-Người dùng phải biết xử dụng dịch vụ internet</w:t>
+      </w:r>
+    </w:p>
+    <w:p>
+      <w:pPr>
+        <w:rPr>
+          <w:sz w:val="28"/>
+          <w:szCs w:val="28"/>
+        </w:rPr>
+      </w:pPr>
+      <w:r>
+        <w:rPr>
+          <w:sz w:val="28"/>
+          <w:szCs w:val="28"/>
+        </w:rPr>
+        <w:tab/>
+        <w:t>-Có thể bị tấn công</w:t>
+      </w:r>
+    </w:p>
+    <w:p>
+      <w:pPr>
+        <w:rPr>
+          <w:sz w:val="28"/>
+          <w:szCs w:val="28"/>
+        </w:rPr>
+      </w:pPr>
+      <w:r>
+        <w:rPr>
+          <w:sz w:val="28"/>
+          <w:szCs w:val="28"/>
+        </w:rPr>
+        <w:t>+Lợi ích người dùng</w:t>
+      </w:r>
+    </w:p>
+    <w:p>
+      <w:pPr>
+        <w:rPr>
+          <w:sz w:val="28"/>
+          <w:szCs w:val="28"/>
+        </w:rPr>
+      </w:pPr>
+      <w:r>
+        <w:rPr>
+          <w:sz w:val="28"/>
+          <w:szCs w:val="28"/>
+        </w:rPr>
+        <w:tab/>
+        <w:t>-Tiết kiệm thời gian</w:t>
+      </w:r>
+      <w:proofErr w:type="gramStart"/>
+      <w:r>
+        <w:rPr>
+          <w:sz w:val="28"/>
+          <w:szCs w:val="28"/>
+        </w:rPr>
+        <w:t>,công</w:t>
+      </w:r>
+      <w:proofErr w:type="gramEnd"/>
+      <w:r>
+        <w:rPr>
+          <w:sz w:val="28"/>
+          <w:szCs w:val="28"/>
+        </w:rPr>
+        <w:t xml:space="preserve"> sức</w:t>
+      </w:r>
+    </w:p>
+    <w:p>
+      <w:pPr>
+        <w:rPr>
+          <w:sz w:val="28"/>
+          <w:szCs w:val="28"/>
+        </w:rPr>
+      </w:pPr>
+      <w:r>
+        <w:rPr>
+          <w:sz w:val="28"/>
+          <w:szCs w:val="28"/>
+        </w:rPr>
+        <w:tab/>
+        <w:t>-Dễ dàng tìm kiếm các khách sạn thật phù hợp</w:t>
+      </w:r>
+    </w:p>
+    <w:p>
+      <w:pPr>
+        <w:rPr>
+          <w:sz w:val="28"/>
+          <w:szCs w:val="28"/>
+        </w:rPr>
+      </w:pPr>
+      <w:r>
+        <w:rPr>
+          <w:sz w:val="28"/>
+          <w:szCs w:val="28"/>
+        </w:rPr>
+        <w:tab/>
+      </w:r>
+      <w:bookmarkStart w:id="0" w:name="_GoBack"/>
+      <w:bookmarkEnd w:id="0"/>
     </w:p>
     <w:p>
       <w:pPr>
@@ -3939,6 +4351,7 @@
           <w:sz w:val="28"/>
           <w:szCs w:val="28"/>
         </w:rPr>
+        <w:lastRenderedPageBreak/>
         <w:t>+Tính năng cho chủ khách sạn</w:t>
       </w:r>
     </w:p>
@@ -3986,7 +4399,6 @@
           <w:sz w:val="28"/>
           <w:szCs w:val="28"/>
         </w:rPr>
-        <w:lastRenderedPageBreak/>
         <w:tab/>
         <w:t>-Tự động quản lý các đơn đặt phòng online</w:t>
       </w:r>
@@ -4380,15 +4792,8 @@
           <w:sz w:val="28"/>
           <w:szCs w:val="28"/>
         </w:rPr>
-        <w:t xml:space="preserve">-  Test case chức năng được sử dụng để tìm ra liệu giao diện của ứng dụng có làm việc với phần còn lại của hệ thống và người dùng hay không. Các kiểm thử nhận ra </w:t>
-      </w:r>
-      <w:r>
-        <w:rPr>
-          <w:sz w:val="28"/>
-          <w:szCs w:val="28"/>
-        </w:rPr>
         <w:lastRenderedPageBreak/>
-        <w:t>thành công hay thất bại của chức năng mà phần mềm được mong muốn thực hiện</w:t>
+        <w:t>-  Test case chức năng được sử dụng để tìm ra liệu giao diện của ứng dụng có làm việc với phần còn lại của hệ thống và người dùng hay không. Các kiểm thử nhận ra thành công hay thất bại của chức năng mà phần mềm được mong muốn thực hiện</w:t>
       </w:r>
     </w:p>
     <w:p>
@@ -5461,7 +5866,7 @@
                     <pic:cNvPicPr/>
                   </pic:nvPicPr>
                   <pic:blipFill>
-                    <a:blip r:embed="rId7">
+                    <a:blip r:embed="rId8">
                       <a:extLst>
                         <a:ext uri="{28A0092B-C50C-407E-A947-70E740481C1C}">
                           <a14:useLocalDpi xmlns:a14="http://schemas.microsoft.com/office/drawing/2010/main" val="0"/>
@@ -5559,7 +5964,7 @@
                     <pic:cNvPicPr/>
                   </pic:nvPicPr>
                   <pic:blipFill>
-                    <a:blip r:embed="rId8">
+                    <a:blip r:embed="rId9">
                       <a:extLst>
                         <a:ext uri="{28A0092B-C50C-407E-A947-70E740481C1C}">
                           <a14:useLocalDpi xmlns:a14="http://schemas.microsoft.com/office/drawing/2010/main" val="0"/>
@@ -5630,7 +6035,7 @@
                     <pic:cNvPicPr/>
                   </pic:nvPicPr>
                   <pic:blipFill>
-                    <a:blip r:embed="rId9">
+                    <a:blip r:embed="rId10">
                       <a:extLst>
                         <a:ext uri="{28A0092B-C50C-407E-A947-70E740481C1C}">
                           <a14:useLocalDpi xmlns:a14="http://schemas.microsoft.com/office/drawing/2010/main" val="0"/>
@@ -5702,7 +6107,7 @@
                     <pic:cNvPicPr/>
                   </pic:nvPicPr>
                   <pic:blipFill>
-                    <a:blip r:embed="rId10">
+                    <a:blip r:embed="rId11">
                       <a:extLst>
                         <a:ext uri="{28A0092B-C50C-407E-A947-70E740481C1C}">
                           <a14:useLocalDpi xmlns:a14="http://schemas.microsoft.com/office/drawing/2010/main" val="0"/>
@@ -5773,7 +6178,7 @@
                     <pic:cNvPicPr/>
                   </pic:nvPicPr>
                   <pic:blipFill>
-                    <a:blip r:embed="rId11">
+                    <a:blip r:embed="rId12">
                       <a:extLst>
                         <a:ext uri="{28A0092B-C50C-407E-A947-70E740481C1C}">
                           <a14:useLocalDpi xmlns:a14="http://schemas.microsoft.com/office/drawing/2010/main" val="0"/>
@@ -5900,7 +6305,7 @@
                     <pic:cNvPicPr/>
                   </pic:nvPicPr>
                   <pic:blipFill>
-                    <a:blip r:embed="rId12">
+                    <a:blip r:embed="rId13">
                       <a:extLst>
                         <a:ext uri="{28A0092B-C50C-407E-A947-70E740481C1C}">
                           <a14:useLocalDpi xmlns:a14="http://schemas.microsoft.com/office/drawing/2010/main" val="0"/>
@@ -5972,7 +6377,7 @@
                     <pic:cNvPicPr/>
                   </pic:nvPicPr>
                   <pic:blipFill>
-                    <a:blip r:embed="rId13">
+                    <a:blip r:embed="rId14">
                       <a:extLst>
                         <a:ext uri="{28A0092B-C50C-407E-A947-70E740481C1C}">
                           <a14:useLocalDpi xmlns:a14="http://schemas.microsoft.com/office/drawing/2010/main" val="0"/>
@@ -6333,7 +6738,7 @@
                     <pic:cNvPicPr/>
                   </pic:nvPicPr>
                   <pic:blipFill>
-                    <a:blip r:embed="rId14">
+                    <a:blip r:embed="rId15">
                       <a:extLst>
                         <a:ext uri="{28A0092B-C50C-407E-A947-70E740481C1C}">
                           <a14:useLocalDpi xmlns:a14="http://schemas.microsoft.com/office/drawing/2010/main" val="0"/>
@@ -6413,8 +6818,6 @@
         </w:rPr>
         <w:t>-Sao lưu mã nguồn</w:t>
       </w:r>
-      <w:bookmarkStart w:id="0" w:name="_GoBack"/>
-      <w:bookmarkEnd w:id="0"/>
     </w:p>
     <w:p>
       <w:pPr>
@@ -6575,6 +6978,62 @@
       </w:pPr>
       <w:r>
         <w:rPr>
+          <w:noProof/>
+          <w:sz w:val="28"/>
+          <w:szCs w:val="28"/>
+        </w:rPr>
+        <w:drawing>
+          <wp:inline distT="0" distB="0" distL="0" distR="0">
+            <wp:extent cx="4910667" cy="2379133"/>
+            <wp:effectExtent l="0" t="0" r="4445" b="2540"/>
+            <wp:docPr id="10" name="Picture 10"/>
+            <wp:cNvGraphicFramePr>
+              <a:graphicFrameLocks xmlns:a="http://schemas.openxmlformats.org/drawingml/2006/main" noChangeAspect="1"/>
+            </wp:cNvGraphicFramePr>
+            <a:graphic xmlns:a="http://schemas.openxmlformats.org/drawingml/2006/main">
+              <a:graphicData uri="http://schemas.openxmlformats.org/drawingml/2006/picture">
+                <pic:pic xmlns:pic="http://schemas.openxmlformats.org/drawingml/2006/picture">
+                  <pic:nvPicPr>
+                    <pic:cNvPr id="0" name="cppConvert.png"/>
+                    <pic:cNvPicPr/>
+                  </pic:nvPicPr>
+                  <pic:blipFill>
+                    <a:blip r:embed="rId16">
+                      <a:extLst>
+                        <a:ext uri="{28A0092B-C50C-407E-A947-70E740481C1C}">
+                          <a14:useLocalDpi xmlns:a14="http://schemas.microsoft.com/office/drawing/2010/main" val="0"/>
+                        </a:ext>
+                      </a:extLst>
+                    </a:blip>
+                    <a:stretch>
+                      <a:fillRect/>
+                    </a:stretch>
+                  </pic:blipFill>
+                  <pic:spPr>
+                    <a:xfrm>
+                      <a:off x="0" y="0"/>
+                      <a:ext cx="4914422" cy="2380952"/>
+                    </a:xfrm>
+                    <a:prstGeom prst="rect">
+                      <a:avLst/>
+                    </a:prstGeom>
+                  </pic:spPr>
+                </pic:pic>
+              </a:graphicData>
+            </a:graphic>
+          </wp:inline>
+        </w:drawing>
+      </w:r>
+    </w:p>
+    <w:p>
+      <w:pPr>
+        <w:rPr>
+          <w:sz w:val="28"/>
+          <w:szCs w:val="28"/>
+        </w:rPr>
+      </w:pPr>
+      <w:r>
+        <w:rPr>
           <w:sz w:val="28"/>
           <w:szCs w:val="28"/>
         </w:rPr>
@@ -6642,6 +7101,15 @@
         </w:rPr>
         <w:t>8&gt;Danh mục tài liệu tham khảo</w:t>
       </w:r>
+    </w:p>
+    <w:p>
+      <w:pPr>
+        <w:rPr>
+          <w:b/>
+          <w:sz w:val="40"/>
+          <w:szCs w:val="40"/>
+        </w:rPr>
+      </w:pPr>
     </w:p>
     <w:p>
       <w:pPr>
@@ -8006,7 +8474,7 @@
 </file>
 
 <file path=customXml/itemProps1.xml><?xml version="1.0" encoding="utf-8"?>
-<ds:datastoreItem xmlns:ds="http://schemas.openxmlformats.org/officeDocument/2006/customXml" ds:itemID="{10A51C09-CEFA-4DBB-A51C-B165AF0F17ED}">
+<ds:datastoreItem xmlns:ds="http://schemas.openxmlformats.org/officeDocument/2006/customXml" ds:itemID="{D022853E-56C4-4ADC-9AC4-8494BA30368D}">
   <ds:schemaRefs>
     <ds:schemaRef ds:uri="http://schemas.openxmlformats.org/officeDocument/2006/bibliography"/>
   </ds:schemaRefs>

</xml_diff>

<commit_message>
Chỉnh sửa lần 2
</commit_message>
<xml_diff>
--- a/MyProjectMgnt.docx
+++ b/MyProjectMgnt.docx
@@ -3037,7 +3037,23 @@
           <w:sz w:val="28"/>
           <w:szCs w:val="28"/>
         </w:rPr>
-        <w:t xml:space="preserve"> án đặt khách sạn , tại các điểm du lịch</w:t>
+        <w:t xml:space="preserve"> án đặt khách </w:t>
+      </w:r>
+      <w:proofErr w:type="gramStart"/>
+      <w:r>
+        <w:rPr>
+          <w:sz w:val="28"/>
+          <w:szCs w:val="28"/>
+        </w:rPr>
+        <w:t>sạn ,</w:t>
+      </w:r>
+      <w:proofErr w:type="gramEnd"/>
+      <w:r>
+        <w:rPr>
+          <w:sz w:val="28"/>
+          <w:szCs w:val="28"/>
+        </w:rPr>
+        <w:t xml:space="preserve"> tại các điểm du lịch</w:t>
       </w:r>
     </w:p>
     <w:p>
@@ -3062,6 +3078,7 @@
     <w:p>
       <w:pPr>
         <w:rPr>
+          <w:b/>
           <w:color w:val="FF0000"/>
           <w:sz w:val="28"/>
           <w:szCs w:val="28"/>
@@ -3069,11 +3086,32 @@
       </w:pPr>
       <w:r>
         <w:rPr>
+          <w:b/>
           <w:color w:val="FF0000"/>
           <w:sz w:val="28"/>
           <w:szCs w:val="28"/>
         </w:rPr>
-        <w:t>2.1.Thông tin liên hệ khách hàng</w:t>
+        <w:t>2.1</w:t>
+      </w:r>
+      <w:proofErr w:type="gramStart"/>
+      <w:r>
+        <w:rPr>
+          <w:b/>
+          <w:color w:val="FF0000"/>
+          <w:sz w:val="28"/>
+          <w:szCs w:val="28"/>
+        </w:rPr>
+        <w:t>.Thông</w:t>
+      </w:r>
+      <w:proofErr w:type="gramEnd"/>
+      <w:r>
+        <w:rPr>
+          <w:b/>
+          <w:color w:val="FF0000"/>
+          <w:sz w:val="28"/>
+          <w:szCs w:val="28"/>
+        </w:rPr>
+        <w:t xml:space="preserve"> tin liên hệ khách hàng</w:t>
       </w:r>
     </w:p>
     <w:p>
@@ -3146,6 +3184,7 @@
     <w:p>
       <w:pPr>
         <w:rPr>
+          <w:b/>
           <w:color w:val="FF0000"/>
           <w:sz w:val="28"/>
           <w:szCs w:val="28"/>
@@ -3153,11 +3192,32 @@
       </w:pPr>
       <w:r>
         <w:rPr>
+          <w:b/>
           <w:color w:val="FF0000"/>
           <w:sz w:val="28"/>
           <w:szCs w:val="28"/>
         </w:rPr>
-        <w:t>2.2.Thông tin liên hệ phía công ty</w:t>
+        <w:t>2.2</w:t>
+      </w:r>
+      <w:proofErr w:type="gramStart"/>
+      <w:r>
+        <w:rPr>
+          <w:b/>
+          <w:color w:val="FF0000"/>
+          <w:sz w:val="28"/>
+          <w:szCs w:val="28"/>
+        </w:rPr>
+        <w:t>.Thông</w:t>
+      </w:r>
+      <w:proofErr w:type="gramEnd"/>
+      <w:r>
+        <w:rPr>
+          <w:b/>
+          <w:color w:val="FF0000"/>
+          <w:sz w:val="28"/>
+          <w:szCs w:val="28"/>
+        </w:rPr>
+        <w:t xml:space="preserve"> tin liên hệ phía công ty</w:t>
       </w:r>
     </w:p>
     <w:p>
@@ -3304,6 +3364,7 @@
     <w:p>
       <w:pPr>
         <w:rPr>
+          <w:b/>
           <w:color w:val="FF0000"/>
           <w:sz w:val="28"/>
           <w:szCs w:val="28"/>
@@ -3311,11 +3372,32 @@
       </w:pPr>
       <w:r>
         <w:rPr>
+          <w:b/>
           <w:color w:val="FF0000"/>
           <w:sz w:val="28"/>
           <w:szCs w:val="28"/>
         </w:rPr>
-        <w:t>2.3.Phân chia vai trò</w:t>
+        <w:t>2.3</w:t>
+      </w:r>
+      <w:proofErr w:type="gramStart"/>
+      <w:r>
+        <w:rPr>
+          <w:b/>
+          <w:color w:val="FF0000"/>
+          <w:sz w:val="28"/>
+          <w:szCs w:val="28"/>
+        </w:rPr>
+        <w:t>.Phân</w:t>
+      </w:r>
+      <w:proofErr w:type="gramEnd"/>
+      <w:r>
+        <w:rPr>
+          <w:b/>
+          <w:color w:val="FF0000"/>
+          <w:sz w:val="28"/>
+          <w:szCs w:val="28"/>
+        </w:rPr>
+        <w:t xml:space="preserve"> chia vai trò</w:t>
       </w:r>
     </w:p>
     <w:p>
@@ -3427,6 +3509,7 @@
     <w:p>
       <w:pPr>
         <w:rPr>
+          <w:b/>
           <w:color w:val="FF0000"/>
           <w:sz w:val="28"/>
           <w:szCs w:val="28"/>
@@ -3434,11 +3517,32 @@
       </w:pPr>
       <w:r>
         <w:rPr>
+          <w:b/>
           <w:color w:val="FF0000"/>
           <w:sz w:val="28"/>
           <w:szCs w:val="28"/>
         </w:rPr>
-        <w:t>3.1.Yêu cầu khách hàng</w:t>
+        <w:t>3.1</w:t>
+      </w:r>
+      <w:proofErr w:type="gramStart"/>
+      <w:r>
+        <w:rPr>
+          <w:b/>
+          <w:color w:val="FF0000"/>
+          <w:sz w:val="28"/>
+          <w:szCs w:val="28"/>
+        </w:rPr>
+        <w:t>.Yêu</w:t>
+      </w:r>
+      <w:proofErr w:type="gramEnd"/>
+      <w:r>
+        <w:rPr>
+          <w:b/>
+          <w:color w:val="FF0000"/>
+          <w:sz w:val="28"/>
+          <w:szCs w:val="28"/>
+        </w:rPr>
+        <w:t xml:space="preserve"> cầu khách hàng</w:t>
       </w:r>
     </w:p>
     <w:p>
@@ -3567,7 +3671,23 @@
           <w:sz w:val="28"/>
           <w:szCs w:val="28"/>
         </w:rPr>
-        <w:t>Mỗi khách sạn sẽ cung cấp chi tiết giá,view khách sạn, số phòng hiện có,và các dịch vụ khách sạn đó sẽ có…</w:t>
+        <w:t>Mỗi khách sạn sẽ cung cấp chi tiết giá</w:t>
+      </w:r>
+      <w:proofErr w:type="gramStart"/>
+      <w:r>
+        <w:rPr>
+          <w:sz w:val="28"/>
+          <w:szCs w:val="28"/>
+        </w:rPr>
+        <w:t>,view</w:t>
+      </w:r>
+      <w:proofErr w:type="gramEnd"/>
+      <w:r>
+        <w:rPr>
+          <w:sz w:val="28"/>
+          <w:szCs w:val="28"/>
+        </w:rPr>
+        <w:t xml:space="preserve"> khách sạn, số phòng hiện có,và các dịch vụ khách sạn đó sẽ có…</w:t>
       </w:r>
     </w:p>
     <w:p>
@@ -3593,6 +3713,7 @@
     <w:p>
       <w:pPr>
         <w:rPr>
+          <w:b/>
           <w:color w:val="FF0000"/>
           <w:sz w:val="28"/>
           <w:szCs w:val="28"/>
@@ -3600,11 +3721,32 @@
       </w:pPr>
       <w:r>
         <w:rPr>
+          <w:b/>
           <w:color w:val="FF0000"/>
           <w:sz w:val="28"/>
           <w:szCs w:val="28"/>
         </w:rPr>
-        <w:t>3.2.Mô hình hoạt động hiện thời-nghiệp vụ</w:t>
+        <w:t>3.2</w:t>
+      </w:r>
+      <w:proofErr w:type="gramStart"/>
+      <w:r>
+        <w:rPr>
+          <w:b/>
+          <w:color w:val="FF0000"/>
+          <w:sz w:val="28"/>
+          <w:szCs w:val="28"/>
+        </w:rPr>
+        <w:t>.Mô</w:t>
+      </w:r>
+      <w:proofErr w:type="gramEnd"/>
+      <w:r>
+        <w:rPr>
+          <w:b/>
+          <w:color w:val="FF0000"/>
+          <w:sz w:val="28"/>
+          <w:szCs w:val="28"/>
+        </w:rPr>
+        <w:t xml:space="preserve"> hình hoạt động hiện thời-nghiệp vụ</w:t>
       </w:r>
     </w:p>
     <w:p>
@@ -3672,12 +3814,29 @@
           <w:sz w:val="28"/>
           <w:szCs w:val="28"/>
         </w:rPr>
-        <w:t>Các giao dịch được thông qua giấy tờ,hóa đơn…</w:t>
-      </w:r>
-    </w:p>
-    <w:p>
-      <w:pPr>
-        <w:rPr>
+        <w:t>Các giao dịch được thông qua giấy tờ</w:t>
+      </w:r>
+      <w:proofErr w:type="gramStart"/>
+      <w:r>
+        <w:rPr>
+          <w:sz w:val="28"/>
+          <w:szCs w:val="28"/>
+        </w:rPr>
+        <w:t>,hóa</w:t>
+      </w:r>
+      <w:proofErr w:type="gramEnd"/>
+      <w:r>
+        <w:rPr>
+          <w:sz w:val="28"/>
+          <w:szCs w:val="28"/>
+        </w:rPr>
+        <w:t xml:space="preserve"> đơn…</w:t>
+      </w:r>
+    </w:p>
+    <w:p>
+      <w:pPr>
+        <w:rPr>
+          <w:b/>
           <w:color w:val="FF0000"/>
           <w:sz w:val="28"/>
           <w:szCs w:val="28"/>
@@ -3685,11 +3844,32 @@
       </w:pPr>
       <w:r>
         <w:rPr>
+          <w:b/>
           <w:color w:val="FF0000"/>
           <w:sz w:val="28"/>
           <w:szCs w:val="28"/>
         </w:rPr>
-        <w:t xml:space="preserve">3.3.Mô hình hoạt động dự kiến sau khi áp dụng </w:t>
+        <w:t>3.3</w:t>
+      </w:r>
+      <w:proofErr w:type="gramStart"/>
+      <w:r>
+        <w:rPr>
+          <w:b/>
+          <w:color w:val="FF0000"/>
+          <w:sz w:val="28"/>
+          <w:szCs w:val="28"/>
+        </w:rPr>
+        <w:t>.Mô</w:t>
+      </w:r>
+      <w:proofErr w:type="gramEnd"/>
+      <w:r>
+        <w:rPr>
+          <w:b/>
+          <w:color w:val="FF0000"/>
+          <w:sz w:val="28"/>
+          <w:szCs w:val="28"/>
+        </w:rPr>
+        <w:t xml:space="preserve"> hình hoạt động dự kiến sau khi áp dụng </w:t>
       </w:r>
     </w:p>
     <w:p>
@@ -3771,6 +3951,7 @@
     <w:p>
       <w:pPr>
         <w:rPr>
+          <w:b/>
           <w:color w:val="FF0000"/>
           <w:sz w:val="28"/>
           <w:szCs w:val="28"/>
@@ -3778,11 +3959,32 @@
       </w:pPr>
       <w:r>
         <w:rPr>
+          <w:b/>
           <w:color w:val="FF0000"/>
           <w:sz w:val="28"/>
           <w:szCs w:val="28"/>
         </w:rPr>
-        <w:t>3.4.Phân tích ưu điểm/nhược điểm/lợi ích khách hàng</w:t>
+        <w:t>3.4</w:t>
+      </w:r>
+      <w:proofErr w:type="gramStart"/>
+      <w:r>
+        <w:rPr>
+          <w:b/>
+          <w:color w:val="FF0000"/>
+          <w:sz w:val="28"/>
+          <w:szCs w:val="28"/>
+        </w:rPr>
+        <w:t>.Phân</w:t>
+      </w:r>
+      <w:proofErr w:type="gramEnd"/>
+      <w:r>
+        <w:rPr>
+          <w:b/>
+          <w:color w:val="FF0000"/>
+          <w:sz w:val="28"/>
+          <w:szCs w:val="28"/>
+        </w:rPr>
+        <w:t xml:space="preserve"> tích ưu điểm/nhược điểm/lợi ích khách hàng</w:t>
       </w:r>
     </w:p>
     <w:p>
@@ -4043,6 +4245,7 @@
     <w:p>
       <w:pPr>
         <w:rPr>
+          <w:b/>
           <w:color w:val="FF0000"/>
           <w:sz w:val="28"/>
           <w:szCs w:val="28"/>
@@ -4050,6 +4253,7 @@
       </w:pPr>
       <w:r>
         <w:rPr>
+          <w:b/>
           <w:color w:val="FF0000"/>
           <w:sz w:val="28"/>
           <w:szCs w:val="28"/>
@@ -4268,7 +4472,23 @@
           <w:sz w:val="28"/>
           <w:szCs w:val="28"/>
         </w:rPr>
-        <w:t>Chọn các tiện ích nổi bật(máy xem phim, bể bơi,bar..)</w:t>
+        <w:t xml:space="preserve">Chọn các tiện ích nổi </w:t>
+      </w:r>
+      <w:proofErr w:type="gramStart"/>
+      <w:r>
+        <w:rPr>
+          <w:sz w:val="28"/>
+          <w:szCs w:val="28"/>
+        </w:rPr>
+        <w:t>bật(</w:t>
+      </w:r>
+      <w:proofErr w:type="gramEnd"/>
+      <w:r>
+        <w:rPr>
+          <w:sz w:val="28"/>
+          <w:szCs w:val="28"/>
+        </w:rPr>
+        <w:t>máy xem phim, bể bơi,bar..)</w:t>
       </w:r>
     </w:p>
     <w:p>
@@ -4429,6 +4649,7 @@
     <w:p>
       <w:pPr>
         <w:rPr>
+          <w:b/>
           <w:color w:val="FF0000"/>
           <w:sz w:val="28"/>
           <w:szCs w:val="28"/>
@@ -4436,6 +4657,7 @@
       </w:pPr>
       <w:r>
         <w:rPr>
+          <w:b/>
           <w:color w:val="FF0000"/>
           <w:sz w:val="28"/>
           <w:szCs w:val="28"/>
@@ -4460,12 +4682,29 @@
           <w:sz w:val="28"/>
           <w:szCs w:val="28"/>
         </w:rPr>
-        <w:t>Đây là một phần mềm mới ,nên cần xây dựng từ đầu các cơ sở vật chất .Server,đối tác,....</w:t>
-      </w:r>
-    </w:p>
-    <w:p>
-      <w:pPr>
-        <w:rPr>
+        <w:t xml:space="preserve">Đây là một phần mềm </w:t>
+      </w:r>
+      <w:proofErr w:type="gramStart"/>
+      <w:r>
+        <w:rPr>
+          <w:sz w:val="28"/>
+          <w:szCs w:val="28"/>
+        </w:rPr>
+        <w:t>mới ,nên</w:t>
+      </w:r>
+      <w:proofErr w:type="gramEnd"/>
+      <w:r>
+        <w:rPr>
+          <w:sz w:val="28"/>
+          <w:szCs w:val="28"/>
+        </w:rPr>
+        <w:t xml:space="preserve"> cần xây dựng từ đầu các cơ sở vật chất .Server,đối tác,....</w:t>
+      </w:r>
+    </w:p>
+    <w:p>
+      <w:pPr>
+        <w:rPr>
+          <w:b/>
           <w:color w:val="FF0000"/>
           <w:sz w:val="28"/>
           <w:szCs w:val="28"/>
@@ -4473,6 +4712,7 @@
       </w:pPr>
       <w:r>
         <w:rPr>
+          <w:b/>
           <w:color w:val="FF0000"/>
           <w:sz w:val="28"/>
           <w:szCs w:val="28"/>
@@ -4510,6 +4750,7 @@
     <w:p>
       <w:pPr>
         <w:rPr>
+          <w:b/>
           <w:color w:val="FF0000"/>
           <w:sz w:val="28"/>
           <w:szCs w:val="28"/>
@@ -4517,6 +4758,7 @@
       </w:pPr>
       <w:r>
         <w:rPr>
+          <w:b/>
           <w:color w:val="FF0000"/>
           <w:sz w:val="28"/>
           <w:szCs w:val="28"/>
@@ -4568,8 +4810,17 @@
           <w:sz w:val="28"/>
           <w:szCs w:val="28"/>
         </w:rPr>
-        <w:t>t.Chúng ta cần xây dựng mạng lưới các server.Cơ chế bảo mật.Và hệ thống mạng .</w:t>
-      </w:r>
+        <w:t xml:space="preserve">t.Chúng ta cần xây dựng mạng lưới các server.Cơ chế bảo mật.Và hệ thống </w:t>
+      </w:r>
+      <w:proofErr w:type="gramStart"/>
+      <w:r>
+        <w:rPr>
+          <w:sz w:val="28"/>
+          <w:szCs w:val="28"/>
+        </w:rPr>
+        <w:t>mạng .</w:t>
+      </w:r>
+      <w:proofErr w:type="gramEnd"/>
     </w:p>
     <w:p>
       <w:pPr>
@@ -4675,8 +4926,17 @@
           <w:sz w:val="28"/>
           <w:szCs w:val="28"/>
         </w:rPr>
-        <w:t>Xác nhận tình trạng cơ sở vật chất của từng khách sạn tham gia.Tránh các khách sạn ảo lập lên để ăn % .</w:t>
-      </w:r>
+        <w:t xml:space="preserve">Xác nhận tình trạng cơ sở vật chất của từng khách sạn tham gia.Tránh các khách sạn ảo lập lên để ăn </w:t>
+      </w:r>
+      <w:proofErr w:type="gramStart"/>
+      <w:r>
+        <w:rPr>
+          <w:sz w:val="28"/>
+          <w:szCs w:val="28"/>
+        </w:rPr>
+        <w:t>% .</w:t>
+      </w:r>
+      <w:proofErr w:type="gramEnd"/>
     </w:p>
     <w:p>
       <w:pPr>
@@ -4695,7 +4955,23 @@
           <w:sz w:val="28"/>
           <w:szCs w:val="28"/>
         </w:rPr>
-        <w:t>Dự án có thể bị bỏ , khi các bên tham gia không có tiếng nói chung</w:t>
+        <w:t xml:space="preserve">Dự án có thể bị </w:t>
+      </w:r>
+      <w:proofErr w:type="gramStart"/>
+      <w:r>
+        <w:rPr>
+          <w:sz w:val="28"/>
+          <w:szCs w:val="28"/>
+        </w:rPr>
+        <w:t>bỏ ,</w:t>
+      </w:r>
+      <w:proofErr w:type="gramEnd"/>
+      <w:r>
+        <w:rPr>
+          <w:sz w:val="28"/>
+          <w:szCs w:val="28"/>
+        </w:rPr>
+        <w:t xml:space="preserve"> khi các bên tham gia không có tiếng nói chung</w:t>
       </w:r>
       <w:r>
         <w:rPr>
@@ -4708,6 +4984,7 @@
     <w:p>
       <w:pPr>
         <w:rPr>
+          <w:b/>
           <w:color w:val="FF0000"/>
           <w:sz w:val="28"/>
           <w:szCs w:val="28"/>
@@ -4715,11 +4992,32 @@
       </w:pPr>
       <w:r>
         <w:rPr>
+          <w:b/>
           <w:color w:val="FF0000"/>
           <w:sz w:val="28"/>
           <w:szCs w:val="28"/>
         </w:rPr>
-        <w:t>4.5.Xác định các hạng mục kiểm thử</w:t>
+        <w:t>4.5</w:t>
+      </w:r>
+      <w:proofErr w:type="gramStart"/>
+      <w:r>
+        <w:rPr>
+          <w:b/>
+          <w:color w:val="FF0000"/>
+          <w:sz w:val="28"/>
+          <w:szCs w:val="28"/>
+        </w:rPr>
+        <w:t>.Xác</w:t>
+      </w:r>
+      <w:proofErr w:type="gramEnd"/>
+      <w:r>
+        <w:rPr>
+          <w:b/>
+          <w:color w:val="FF0000"/>
+          <w:sz w:val="28"/>
+          <w:szCs w:val="28"/>
+        </w:rPr>
+        <w:t xml:space="preserve"> định các hạng mục kiểm thử</w:t>
       </w:r>
     </w:p>
     <w:p>
@@ -4825,6 +5123,7 @@
     <w:p>
       <w:pPr>
         <w:rPr>
+          <w:b/>
           <w:color w:val="FF0000"/>
           <w:sz w:val="28"/>
           <w:szCs w:val="28"/>
@@ -4832,6 +5131,7 @@
       </w:pPr>
       <w:r>
         <w:rPr>
+          <w:b/>
           <w:color w:val="FF0000"/>
           <w:sz w:val="28"/>
           <w:szCs w:val="28"/>
@@ -5080,7 +5380,23 @@
           <w:sz w:val="28"/>
           <w:szCs w:val="28"/>
         </w:rPr>
-        <w:t>Implementation:Triển khai hệ thống ra môi trường của khách hàng.</w:t>
+        <w:t>Implementation</w:t>
+      </w:r>
+      <w:proofErr w:type="gramStart"/>
+      <w:r>
+        <w:rPr>
+          <w:sz w:val="28"/>
+          <w:szCs w:val="28"/>
+        </w:rPr>
+        <w:t>:Triển</w:t>
+      </w:r>
+      <w:proofErr w:type="gramEnd"/>
+      <w:r>
+        <w:rPr>
+          <w:sz w:val="28"/>
+          <w:szCs w:val="28"/>
+        </w:rPr>
+        <w:t xml:space="preserve"> khai hệ thống ra môi trường của khách hàng.</w:t>
       </w:r>
     </w:p>
     <w:p>
@@ -5830,6 +6146,7 @@
     <w:p>
       <w:pPr>
         <w:rPr>
+          <w:b/>
           <w:color w:val="FF0000"/>
           <w:sz w:val="28"/>
           <w:szCs w:val="28"/>
@@ -5837,11 +6154,32 @@
       </w:pPr>
       <w:r>
         <w:rPr>
+          <w:b/>
           <w:color w:val="FF0000"/>
           <w:sz w:val="28"/>
           <w:szCs w:val="28"/>
         </w:rPr>
-        <w:t>7.1.Mô hình tích hợp phần cứng phần mềm</w:t>
+        <w:t>7.1</w:t>
+      </w:r>
+      <w:proofErr w:type="gramStart"/>
+      <w:r>
+        <w:rPr>
+          <w:b/>
+          <w:color w:val="FF0000"/>
+          <w:sz w:val="28"/>
+          <w:szCs w:val="28"/>
+        </w:rPr>
+        <w:t>.Mô</w:t>
+      </w:r>
+      <w:proofErr w:type="gramEnd"/>
+      <w:r>
+        <w:rPr>
+          <w:b/>
+          <w:color w:val="FF0000"/>
+          <w:sz w:val="28"/>
+          <w:szCs w:val="28"/>
+        </w:rPr>
+        <w:t xml:space="preserve"> hình tích hợp phần cứng phần mềm</w:t>
       </w:r>
     </w:p>
     <w:p>
@@ -5861,12 +6199,29 @@
           <w:sz w:val="28"/>
           <w:szCs w:val="28"/>
         </w:rPr>
-        <w:t>Phần cứng rất quan trọng.Nó quyết định đến tốc độ, hiệu xuất, tính tiện lợi và an toàn của hệ thống.</w:t>
-      </w:r>
-    </w:p>
-    <w:p>
-      <w:pPr>
-        <w:rPr>
+        <w:t xml:space="preserve">Phần cứng rất quan trọng.Nó quyết định đến tốc độ, hiệu xuất, tính tiện lợi và </w:t>
+      </w:r>
+      <w:proofErr w:type="gramStart"/>
+      <w:r>
+        <w:rPr>
+          <w:sz w:val="28"/>
+          <w:szCs w:val="28"/>
+        </w:rPr>
+        <w:t>an</w:t>
+      </w:r>
+      <w:proofErr w:type="gramEnd"/>
+      <w:r>
+        <w:rPr>
+          <w:sz w:val="28"/>
+          <w:szCs w:val="28"/>
+        </w:rPr>
+        <w:t xml:space="preserve"> toàn của hệ thống.</w:t>
+      </w:r>
+    </w:p>
+    <w:p>
+      <w:pPr>
+        <w:rPr>
+          <w:b/>
           <w:color w:val="FF0000"/>
           <w:sz w:val="28"/>
           <w:szCs w:val="28"/>
@@ -5874,11 +6229,32 @@
       </w:pPr>
       <w:r>
         <w:rPr>
+          <w:b/>
           <w:color w:val="FF0000"/>
           <w:sz w:val="28"/>
           <w:szCs w:val="28"/>
         </w:rPr>
-        <w:t>7.2.Giao diện</w:t>
+        <w:t>7.2</w:t>
+      </w:r>
+      <w:proofErr w:type="gramStart"/>
+      <w:r>
+        <w:rPr>
+          <w:b/>
+          <w:color w:val="FF0000"/>
+          <w:sz w:val="28"/>
+          <w:szCs w:val="28"/>
+        </w:rPr>
+        <w:t>.Giao</w:t>
+      </w:r>
+      <w:proofErr w:type="gramEnd"/>
+      <w:r>
+        <w:rPr>
+          <w:b/>
+          <w:color w:val="FF0000"/>
+          <w:sz w:val="28"/>
+          <w:szCs w:val="28"/>
+        </w:rPr>
+        <w:t xml:space="preserve"> diện</w:t>
       </w:r>
     </w:p>
     <w:p>
@@ -5904,6 +6280,7 @@
     <w:p>
       <w:pPr>
         <w:rPr>
+          <w:b/>
           <w:color w:val="FF0000"/>
           <w:sz w:val="28"/>
           <w:szCs w:val="28"/>
@@ -5911,11 +6288,32 @@
       </w:pPr>
       <w:r>
         <w:rPr>
+          <w:b/>
           <w:color w:val="FF0000"/>
           <w:sz w:val="28"/>
           <w:szCs w:val="28"/>
         </w:rPr>
-        <w:t>7.3.Cơ sở dữ liệu</w:t>
+        <w:t>7.3</w:t>
+      </w:r>
+      <w:proofErr w:type="gramStart"/>
+      <w:r>
+        <w:rPr>
+          <w:b/>
+          <w:color w:val="FF0000"/>
+          <w:sz w:val="28"/>
+          <w:szCs w:val="28"/>
+        </w:rPr>
+        <w:t>.Cơ</w:t>
+      </w:r>
+      <w:proofErr w:type="gramEnd"/>
+      <w:r>
+        <w:rPr>
+          <w:b/>
+          <w:color w:val="FF0000"/>
+          <w:sz w:val="28"/>
+          <w:szCs w:val="28"/>
+        </w:rPr>
+        <w:t xml:space="preserve"> sở dữ liệu</w:t>
       </w:r>
     </w:p>
     <w:p>
@@ -5950,6 +6348,8 @@
           <w:szCs w:val="28"/>
         </w:rPr>
       </w:pPr>
+      <w:bookmarkStart w:id="0" w:name="_GoBack"/>
+      <w:bookmarkEnd w:id="0"/>
       <w:r>
         <w:rPr>
           <w:sz w:val="28"/>
@@ -6342,6 +6742,7 @@
     <w:p>
       <w:pPr>
         <w:rPr>
+          <w:b/>
           <w:color w:val="FF0000"/>
           <w:sz w:val="28"/>
           <w:szCs w:val="28"/>
@@ -6349,28 +6750,62 @@
       </w:pPr>
       <w:r>
         <w:rPr>
+          <w:b/>
           <w:color w:val="FF0000"/>
           <w:sz w:val="28"/>
           <w:szCs w:val="28"/>
         </w:rPr>
-        <w:t>7.4.Mạng</w:t>
-      </w:r>
-    </w:p>
-    <w:p>
-      <w:pPr>
-        <w:rPr>
+        <w:t>7.4</w:t>
+      </w:r>
+      <w:proofErr w:type="gramStart"/>
+      <w:r>
+        <w:rPr>
+          <w:b/>
           <w:color w:val="FF0000"/>
           <w:sz w:val="28"/>
           <w:szCs w:val="28"/>
         </w:rPr>
-      </w:pPr>
-      <w:r>
-        <w:rPr>
+        <w:t>.Mạng</w:t>
+      </w:r>
+      <w:proofErr w:type="gramEnd"/>
+    </w:p>
+    <w:p>
+      <w:pPr>
+        <w:rPr>
+          <w:b/>
           <w:color w:val="FF0000"/>
           <w:sz w:val="28"/>
           <w:szCs w:val="28"/>
         </w:rPr>
-        <w:t>7.5.Tương tác người dùng</w:t>
+      </w:pPr>
+      <w:r>
+        <w:rPr>
+          <w:b/>
+          <w:color w:val="FF0000"/>
+          <w:sz w:val="28"/>
+          <w:szCs w:val="28"/>
+        </w:rPr>
+        <w:t>7.5</w:t>
+      </w:r>
+      <w:proofErr w:type="gramStart"/>
+      <w:r>
+        <w:rPr>
+          <w:b/>
+          <w:color w:val="FF0000"/>
+          <w:sz w:val="28"/>
+          <w:szCs w:val="28"/>
+        </w:rPr>
+        <w:t>.Tương</w:t>
+      </w:r>
+      <w:proofErr w:type="gramEnd"/>
+      <w:r>
+        <w:rPr>
+          <w:b/>
+          <w:color w:val="FF0000"/>
+          <w:sz w:val="28"/>
+          <w:szCs w:val="28"/>
+        </w:rPr>
+        <w:t xml:space="preserve"> tác người dùng</w:t>
       </w:r>
     </w:p>
     <w:p>
@@ -6530,6 +6965,7 @@
     <w:p>
       <w:pPr>
         <w:rPr>
+          <w:b/>
           <w:color w:val="FF0000"/>
           <w:sz w:val="28"/>
           <w:szCs w:val="28"/>
@@ -6537,6 +6973,7 @@
       </w:pPr>
       <w:r>
         <w:rPr>
+          <w:b/>
           <w:color w:val="FF0000"/>
           <w:sz w:val="28"/>
           <w:szCs w:val="28"/>
@@ -6547,6 +6984,7 @@
     <w:p>
       <w:pPr>
         <w:rPr>
+          <w:b/>
           <w:color w:val="FF0000"/>
           <w:sz w:val="28"/>
           <w:szCs w:val="28"/>
@@ -6554,11 +6992,32 @@
       </w:pPr>
       <w:r>
         <w:rPr>
+          <w:b/>
           <w:color w:val="FF0000"/>
           <w:sz w:val="28"/>
           <w:szCs w:val="28"/>
         </w:rPr>
-        <w:t>7.7.Bảo mật</w:t>
+        <w:t>7.7</w:t>
+      </w:r>
+      <w:proofErr w:type="gramStart"/>
+      <w:r>
+        <w:rPr>
+          <w:b/>
+          <w:color w:val="FF0000"/>
+          <w:sz w:val="28"/>
+          <w:szCs w:val="28"/>
+        </w:rPr>
+        <w:t>.Bảo</w:t>
+      </w:r>
+      <w:proofErr w:type="gramEnd"/>
+      <w:r>
+        <w:rPr>
+          <w:b/>
+          <w:color w:val="FF0000"/>
+          <w:sz w:val="28"/>
+          <w:szCs w:val="28"/>
+        </w:rPr>
+        <w:t xml:space="preserve"> mật</w:t>
       </w:r>
     </w:p>
     <w:p>
@@ -6815,12 +7274,29 @@
           <w:sz w:val="28"/>
           <w:szCs w:val="28"/>
         </w:rPr>
-        <w:t>=&gt;Vấn đề bảo mật sẽ có đội ngũ riêng</w:t>
-      </w:r>
-    </w:p>
-    <w:p>
-      <w:pPr>
-        <w:rPr>
+        <w:t xml:space="preserve">=&gt;Vấn đề bảo mật sẽ có đội </w:t>
+      </w:r>
+      <w:proofErr w:type="gramStart"/>
+      <w:r>
+        <w:rPr>
+          <w:sz w:val="28"/>
+          <w:szCs w:val="28"/>
+        </w:rPr>
+        <w:t>ngũ</w:t>
+      </w:r>
+      <w:proofErr w:type="gramEnd"/>
+      <w:r>
+        <w:rPr>
+          <w:sz w:val="28"/>
+          <w:szCs w:val="28"/>
+        </w:rPr>
+        <w:t xml:space="preserve"> riêng</w:t>
+      </w:r>
+    </w:p>
+    <w:p>
+      <w:pPr>
+        <w:rPr>
+          <w:b/>
           <w:color w:val="FF0000"/>
           <w:sz w:val="28"/>
           <w:szCs w:val="28"/>
@@ -6828,11 +7304,32 @@
       </w:pPr>
       <w:r>
         <w:rPr>
+          <w:b/>
           <w:color w:val="FF0000"/>
           <w:sz w:val="28"/>
           <w:szCs w:val="28"/>
         </w:rPr>
-        <w:t>7.8.Sao lưu phục hồi</w:t>
+        <w:t>7.8</w:t>
+      </w:r>
+      <w:proofErr w:type="gramStart"/>
+      <w:r>
+        <w:rPr>
+          <w:b/>
+          <w:color w:val="FF0000"/>
+          <w:sz w:val="28"/>
+          <w:szCs w:val="28"/>
+        </w:rPr>
+        <w:t>.Sao</w:t>
+      </w:r>
+      <w:proofErr w:type="gramEnd"/>
+      <w:r>
+        <w:rPr>
+          <w:b/>
+          <w:color w:val="FF0000"/>
+          <w:sz w:val="28"/>
+          <w:szCs w:val="28"/>
+        </w:rPr>
+        <w:t xml:space="preserve"> lưu phục hồi</w:t>
       </w:r>
     </w:p>
     <w:p>
@@ -7088,6 +7585,7 @@
     <w:p>
       <w:pPr>
         <w:rPr>
+          <w:b/>
           <w:color w:val="FF0000"/>
           <w:sz w:val="28"/>
           <w:szCs w:val="28"/>
@@ -7095,14 +7593,33 @@
       </w:pPr>
       <w:r>
         <w:rPr>
+          <w:b/>
           <w:color w:val="FF0000"/>
           <w:sz w:val="28"/>
           <w:szCs w:val="28"/>
         </w:rPr>
-        <w:t>7.9.Chuyển đổi dữ liệu</w:t>
-      </w:r>
-      <w:bookmarkStart w:id="0" w:name="_GoBack"/>
-      <w:bookmarkEnd w:id="0"/>
+        <w:t>7.9</w:t>
+      </w:r>
+      <w:proofErr w:type="gramStart"/>
+      <w:r>
+        <w:rPr>
+          <w:b/>
+          <w:color w:val="FF0000"/>
+          <w:sz w:val="28"/>
+          <w:szCs w:val="28"/>
+        </w:rPr>
+        <w:t>.Chuyển</w:t>
+      </w:r>
+      <w:proofErr w:type="gramEnd"/>
+      <w:r>
+        <w:rPr>
+          <w:b/>
+          <w:color w:val="FF0000"/>
+          <w:sz w:val="28"/>
+          <w:szCs w:val="28"/>
+        </w:rPr>
+        <w:t xml:space="preserve"> đổi dữ liệu</w:t>
+      </w:r>
     </w:p>
     <w:p>
       <w:pPr>
@@ -7128,7 +7645,23 @@
           <w:sz w:val="28"/>
           <w:szCs w:val="28"/>
         </w:rPr>
-        <w:t>ng khác nhau như text,mysql…</w:t>
+        <w:t>ng khác nhau như text</w:t>
+      </w:r>
+      <w:proofErr w:type="gramStart"/>
+      <w:r>
+        <w:rPr>
+          <w:sz w:val="28"/>
+          <w:szCs w:val="28"/>
+        </w:rPr>
+        <w:t>,mysql</w:t>
+      </w:r>
+      <w:proofErr w:type="gramEnd"/>
+      <w:r>
+        <w:rPr>
+          <w:sz w:val="28"/>
+          <w:szCs w:val="28"/>
+        </w:rPr>
+        <w:t>…</w:t>
       </w:r>
     </w:p>
     <w:p>
@@ -7354,11 +7887,11 @@
   <w:abstractNum w:abstractNumId="1">
     <w:nsid w:val="008068F0"/>
     <w:multiLevelType w:val="hybridMultilevel"/>
-    <w:tmpl w:val="426ECAA2"/>
-    <w:lvl w:ilvl="0" w:tplc="0409000D">
-      <w:start w:val="1"/>
-      <w:numFmt w:val="bullet"/>
-      <w:lvlText w:val=""/>
+    <w:tmpl w:val="EEB08FEA"/>
+    <w:lvl w:ilvl="0" w:tplc="04090005">
+      <w:start w:val="1"/>
+      <w:numFmt w:val="bullet"/>
+      <w:lvlText w:val=""/>
       <w:lvlJc w:val="left"/>
       <w:pPr>
         <w:ind w:left="1440" w:hanging="360"/>
@@ -10572,7 +11105,7 @@
       <w:lvlText w:val=""/>
       <w:lvlJc w:val="left"/>
       <w:pPr>
-        <w:ind w:left="1440" w:hanging="360"/>
+        <w:ind w:left="360" w:hanging="360"/>
       </w:pPr>
       <w:rPr>
         <w:rFonts w:ascii="Wingdings" w:hAnsi="Wingdings" w:hint="default"/>
@@ -10678,7 +11211,7 @@
   <w:abstractNum w:abstractNumId="29">
     <w:nsid w:val="5AB23194"/>
     <w:multiLevelType w:val="hybridMultilevel"/>
-    <w:tmpl w:val="3B9429DA"/>
+    <w:tmpl w:val="7C52DF70"/>
     <w:lvl w:ilvl="0" w:tplc="04090009">
       <w:start w:val="1"/>
       <w:numFmt w:val="bullet"/>
@@ -13094,7 +13627,7 @@
 </file>
 
 <file path=customXml/itemProps1.xml><?xml version="1.0" encoding="utf-8"?>
-<ds:datastoreItem xmlns:ds="http://schemas.openxmlformats.org/officeDocument/2006/customXml" ds:itemID="{F65AFA33-18ED-4A9E-9681-840D79D1EDF3}">
+<ds:datastoreItem xmlns:ds="http://schemas.openxmlformats.org/officeDocument/2006/customXml" ds:itemID="{CC7C09B0-3188-4485-87E2-170C9AD70451}">
   <ds:schemaRefs>
     <ds:schemaRef ds:uri="http://schemas.openxmlformats.org/officeDocument/2006/bibliography"/>
   </ds:schemaRefs>

</xml_diff>

<commit_message>
Chỉnh sửa đặc tải API
</commit_message>
<xml_diff>
--- a/MyProjectMgnt.docx
+++ b/MyProjectMgnt.docx
@@ -34,6 +34,60 @@
         </w:rPr>
         <w:t xml:space="preserve"> Hotelhere</w:t>
       </w:r>
+    </w:p>
+    <w:p>
+      <w:pPr>
+        <w:rPr>
+          <w:b/>
+          <w:sz w:val="56"/>
+          <w:szCs w:val="56"/>
+        </w:rPr>
+      </w:pPr>
+    </w:p>
+    <w:p>
+      <w:pPr>
+        <w:rPr>
+          <w:b/>
+          <w:color w:val="FFFEFD" w:themeColor="accent6" w:themeTint="02"/>
+          <w:spacing w:val="10"/>
+          <w:sz w:val="56"/>
+          <w:szCs w:val="56"/>
+          <w14:glow w14:rad="53098">
+            <w14:schemeClr w14:val="accent6">
+              <w14:alpha w14:val="70000"/>
+              <w14:satMod w14:val="180000"/>
+            </w14:schemeClr>
+          </w14:glow>
+          <w14:textOutline w14:w="6350" w14:cap="flat" w14:cmpd="sng" w14:algn="ctr">
+            <w14:solidFill>
+              <w14:schemeClr w14:val="accent6">
+                <w14:satMod w14:val="120000"/>
+                <w14:shade w14:val="80000"/>
+              </w14:schemeClr>
+            </w14:solidFill>
+            <w14:prstDash w14:val="solid"/>
+            <w14:round/>
+          </w14:textOutline>
+        </w:rPr>
+      </w:pPr>
+    </w:p>
+    <w:p>
+      <w:pPr>
+        <w:rPr>
+          <w:b/>
+          <w:sz w:val="56"/>
+          <w:szCs w:val="56"/>
+        </w:rPr>
+      </w:pPr>
+    </w:p>
+    <w:p>
+      <w:pPr>
+        <w:rPr>
+          <w:b/>
+          <w:sz w:val="56"/>
+          <w:szCs w:val="56"/>
+        </w:rPr>
+      </w:pPr>
     </w:p>
     <w:p>
       <w:pPr>
@@ -5755,15 +5809,7 @@
                 <w:sz w:val="28"/>
                 <w:szCs w:val="28"/>
               </w:rPr>
-              <w:t xml:space="preserve">Chi phí </w:t>
-            </w:r>
-            <w:r>
-              <w:rPr>
-                <w:b/>
-                <w:sz w:val="28"/>
-                <w:szCs w:val="28"/>
-              </w:rPr>
-              <w:t>kiểm thử</w:t>
+              <w:t>Chi phí kiểm thử</w:t>
             </w:r>
           </w:p>
         </w:tc>
@@ -6274,8 +6320,319 @@
           <w:sz w:val="28"/>
           <w:szCs w:val="28"/>
         </w:rPr>
-        <w:t>Giao diện chính của ứng dụng</w:t>
-      </w:r>
+        <w:t>Giao diệ</w:t>
+      </w:r>
+      <w:r>
+        <w:rPr>
+          <w:sz w:val="28"/>
+          <w:szCs w:val="28"/>
+        </w:rPr>
+        <w:t xml:space="preserve">n </w:t>
+      </w:r>
+      <w:r>
+        <w:rPr>
+          <w:sz w:val="28"/>
+          <w:szCs w:val="28"/>
+        </w:rPr>
+        <w:t xml:space="preserve">phần trên </w:t>
+      </w:r>
+      <w:r>
+        <w:rPr>
+          <w:sz w:val="28"/>
+          <w:szCs w:val="28"/>
+        </w:rPr>
+        <w:t>chính trang chủ của website</w:t>
+      </w:r>
+    </w:p>
+    <w:p>
+      <w:pPr>
+        <w:rPr>
+          <w:sz w:val="28"/>
+          <w:szCs w:val="28"/>
+        </w:rPr>
+      </w:pPr>
+    </w:p>
+    <w:p>
+      <w:pPr>
+        <w:pStyle w:val="ListParagraph"/>
+        <w:rPr>
+          <w:sz w:val="28"/>
+          <w:szCs w:val="28"/>
+        </w:rPr>
+      </w:pPr>
+      <w:r>
+        <w:rPr>
+          <w:noProof/>
+          <w:sz w:val="28"/>
+          <w:szCs w:val="28"/>
+        </w:rPr>
+        <w:drawing>
+          <wp:inline distT="0" distB="0" distL="0" distR="0" wp14:anchorId="47BD0CDB" wp14:editId="3AA30899">
+            <wp:extent cx="5943600" cy="2666365"/>
+            <wp:effectExtent l="0" t="0" r="0" b="635"/>
+            <wp:docPr id="10" name="Picture 10"/>
+            <wp:cNvGraphicFramePr>
+              <a:graphicFrameLocks xmlns:a="http://schemas.openxmlformats.org/drawingml/2006/main" noChangeAspect="1"/>
+            </wp:cNvGraphicFramePr>
+            <a:graphic xmlns:a="http://schemas.openxmlformats.org/drawingml/2006/main">
+              <a:graphicData uri="http://schemas.openxmlformats.org/drawingml/2006/picture">
+                <pic:pic xmlns:pic="http://schemas.openxmlformats.org/drawingml/2006/picture">
+                  <pic:nvPicPr>
+                    <pic:cNvPr id="0" name="hotelhere.PNG"/>
+                    <pic:cNvPicPr/>
+                  </pic:nvPicPr>
+                  <pic:blipFill>
+                    <a:blip r:embed="rId8" cstate="print">
+                      <a:extLst>
+                        <a:ext uri="{28A0092B-C50C-407E-A947-70E740481C1C}">
+                          <a14:useLocalDpi xmlns:a14="http://schemas.microsoft.com/office/drawing/2010/main" val="0"/>
+                        </a:ext>
+                      </a:extLst>
+                    </a:blip>
+                    <a:stretch>
+                      <a:fillRect/>
+                    </a:stretch>
+                  </pic:blipFill>
+                  <pic:spPr>
+                    <a:xfrm>
+                      <a:off x="0" y="0"/>
+                      <a:ext cx="5943600" cy="2666365"/>
+                    </a:xfrm>
+                    <a:prstGeom prst="rect">
+                      <a:avLst/>
+                    </a:prstGeom>
+                  </pic:spPr>
+                </pic:pic>
+              </a:graphicData>
+            </a:graphic>
+          </wp:inline>
+        </w:drawing>
+      </w:r>
+    </w:p>
+    <w:p>
+      <w:pPr>
+        <w:pStyle w:val="ListParagraph"/>
+        <w:rPr>
+          <w:sz w:val="28"/>
+          <w:szCs w:val="28"/>
+        </w:rPr>
+      </w:pPr>
+    </w:p>
+    <w:p>
+      <w:pPr>
+        <w:pStyle w:val="ListParagraph"/>
+        <w:rPr>
+          <w:sz w:val="28"/>
+          <w:szCs w:val="28"/>
+        </w:rPr>
+      </w:pPr>
+    </w:p>
+    <w:p>
+      <w:pPr>
+        <w:pStyle w:val="ListParagraph"/>
+        <w:numPr>
+          <w:ilvl w:val="0"/>
+          <w:numId w:val="22"/>
+        </w:numPr>
+        <w:rPr>
+          <w:sz w:val="28"/>
+          <w:szCs w:val="28"/>
+        </w:rPr>
+      </w:pPr>
+      <w:r>
+        <w:rPr>
+          <w:sz w:val="28"/>
+          <w:szCs w:val="28"/>
+        </w:rPr>
+        <w:lastRenderedPageBreak/>
+        <w:t>Thanh tìm kiếm cho người dùng nhập</w:t>
+      </w:r>
+    </w:p>
+    <w:p>
+      <w:pPr>
+        <w:rPr>
+          <w:sz w:val="28"/>
+          <w:szCs w:val="28"/>
+        </w:rPr>
+      </w:pPr>
+    </w:p>
+    <w:p>
+      <w:pPr>
+        <w:rPr>
+          <w:sz w:val="28"/>
+          <w:szCs w:val="28"/>
+        </w:rPr>
+      </w:pPr>
+    </w:p>
+    <w:p>
+      <w:pPr>
+        <w:pStyle w:val="ListParagraph"/>
+        <w:rPr>
+          <w:sz w:val="28"/>
+          <w:szCs w:val="28"/>
+        </w:rPr>
+      </w:pPr>
+      <w:r>
+        <w:rPr>
+          <w:noProof/>
+          <w:sz w:val="28"/>
+          <w:szCs w:val="28"/>
+        </w:rPr>
+        <w:drawing>
+          <wp:inline distT="0" distB="0" distL="0" distR="0">
+            <wp:extent cx="5943600" cy="338455"/>
+            <wp:effectExtent l="0" t="0" r="0" b="4445"/>
+            <wp:docPr id="13" name="Picture 13"/>
+            <wp:cNvGraphicFramePr>
+              <a:graphicFrameLocks xmlns:a="http://schemas.openxmlformats.org/drawingml/2006/main" noChangeAspect="1"/>
+            </wp:cNvGraphicFramePr>
+            <a:graphic xmlns:a="http://schemas.openxmlformats.org/drawingml/2006/main">
+              <a:graphicData uri="http://schemas.openxmlformats.org/drawingml/2006/picture">
+                <pic:pic xmlns:pic="http://schemas.openxmlformats.org/drawingml/2006/picture">
+                  <pic:nvPicPr>
+                    <pic:cNvPr id="0" name="Capture.PNG"/>
+                    <pic:cNvPicPr/>
+                  </pic:nvPicPr>
+                  <pic:blipFill>
+                    <a:blip r:embed="rId9" cstate="print">
+                      <a:extLst>
+                        <a:ext uri="{28A0092B-C50C-407E-A947-70E740481C1C}">
+                          <a14:useLocalDpi xmlns:a14="http://schemas.microsoft.com/office/drawing/2010/main" val="0"/>
+                        </a:ext>
+                      </a:extLst>
+                    </a:blip>
+                    <a:stretch>
+                      <a:fillRect/>
+                    </a:stretch>
+                  </pic:blipFill>
+                  <pic:spPr>
+                    <a:xfrm>
+                      <a:off x="0" y="0"/>
+                      <a:ext cx="5943600" cy="338455"/>
+                    </a:xfrm>
+                    <a:prstGeom prst="rect">
+                      <a:avLst/>
+                    </a:prstGeom>
+                  </pic:spPr>
+                </pic:pic>
+              </a:graphicData>
+            </a:graphic>
+          </wp:inline>
+        </w:drawing>
+      </w:r>
+    </w:p>
+    <w:p>
+      <w:pPr>
+        <w:pStyle w:val="ListParagraph"/>
+        <w:rPr>
+          <w:sz w:val="28"/>
+          <w:szCs w:val="28"/>
+        </w:rPr>
+      </w:pPr>
+    </w:p>
+    <w:p>
+      <w:pPr>
+        <w:pStyle w:val="ListParagraph"/>
+        <w:rPr>
+          <w:sz w:val="28"/>
+          <w:szCs w:val="28"/>
+        </w:rPr>
+      </w:pPr>
+    </w:p>
+    <w:p>
+      <w:pPr>
+        <w:pStyle w:val="ListParagraph"/>
+        <w:numPr>
+          <w:ilvl w:val="0"/>
+          <w:numId w:val="22"/>
+        </w:numPr>
+        <w:rPr>
+          <w:sz w:val="28"/>
+          <w:szCs w:val="28"/>
+        </w:rPr>
+      </w:pPr>
+      <w:r>
+        <w:rPr>
+          <w:sz w:val="28"/>
+          <w:szCs w:val="28"/>
+        </w:rPr>
+        <w:t>Danh sách các địa điểm sẽ được liệt kê</w:t>
+      </w:r>
+    </w:p>
+    <w:p>
+      <w:pPr>
+        <w:pStyle w:val="ListParagraph"/>
+        <w:rPr>
+          <w:sz w:val="28"/>
+          <w:szCs w:val="28"/>
+        </w:rPr>
+      </w:pPr>
+      <w:r>
+        <w:rPr>
+          <w:noProof/>
+          <w:sz w:val="28"/>
+          <w:szCs w:val="28"/>
+        </w:rPr>
+        <w:drawing>
+          <wp:inline distT="0" distB="0" distL="0" distR="0" wp14:anchorId="052861BC" wp14:editId="793A27A2">
+            <wp:extent cx="5943600" cy="2301240"/>
+            <wp:effectExtent l="0" t="0" r="0" b="3810"/>
+            <wp:docPr id="12" name="Picture 12"/>
+            <wp:cNvGraphicFramePr>
+              <a:graphicFrameLocks xmlns:a="http://schemas.openxmlformats.org/drawingml/2006/main" noChangeAspect="1"/>
+            </wp:cNvGraphicFramePr>
+            <a:graphic xmlns:a="http://schemas.openxmlformats.org/drawingml/2006/main">
+              <a:graphicData uri="http://schemas.openxmlformats.org/drawingml/2006/picture">
+                <pic:pic xmlns:pic="http://schemas.openxmlformats.org/drawingml/2006/picture">
+                  <pic:nvPicPr>
+                    <pic:cNvPr id="0" name="Capture.PNG"/>
+                    <pic:cNvPicPr/>
+                  </pic:nvPicPr>
+                  <pic:blipFill>
+                    <a:blip r:embed="rId10" cstate="print">
+                      <a:extLst>
+                        <a:ext uri="{28A0092B-C50C-407E-A947-70E740481C1C}">
+                          <a14:useLocalDpi xmlns:a14="http://schemas.microsoft.com/office/drawing/2010/main" val="0"/>
+                        </a:ext>
+                      </a:extLst>
+                    </a:blip>
+                    <a:stretch>
+                      <a:fillRect/>
+                    </a:stretch>
+                  </pic:blipFill>
+                  <pic:spPr>
+                    <a:xfrm>
+                      <a:off x="0" y="0"/>
+                      <a:ext cx="5943600" cy="2301240"/>
+                    </a:xfrm>
+                    <a:prstGeom prst="rect">
+                      <a:avLst/>
+                    </a:prstGeom>
+                  </pic:spPr>
+                </pic:pic>
+              </a:graphicData>
+            </a:graphic>
+          </wp:inline>
+        </w:drawing>
+      </w:r>
+    </w:p>
+    <w:p>
+      <w:pPr>
+        <w:pStyle w:val="ListParagraph"/>
+        <w:rPr>
+          <w:sz w:val="28"/>
+          <w:szCs w:val="28"/>
+        </w:rPr>
+      </w:pPr>
+    </w:p>
+    <w:p>
+      <w:pPr>
+        <w:pStyle w:val="ListParagraph"/>
+        <w:rPr>
+          <w:sz w:val="28"/>
+          <w:szCs w:val="28"/>
+        </w:rPr>
+      </w:pPr>
     </w:p>
     <w:p>
       <w:pPr>
@@ -6348,8 +6705,6 @@
           <w:szCs w:val="28"/>
         </w:rPr>
       </w:pPr>
-      <w:bookmarkStart w:id="0" w:name="_GoBack"/>
-      <w:bookmarkEnd w:id="0"/>
       <w:r>
         <w:rPr>
           <w:sz w:val="28"/>
@@ -6402,7 +6757,7 @@
                     <pic:cNvPicPr/>
                   </pic:nvPicPr>
                   <pic:blipFill>
-                    <a:blip r:embed="rId8">
+                    <a:blip r:embed="rId11">
                       <a:extLst>
                         <a:ext uri="{28A0092B-C50C-407E-A947-70E740481C1C}">
                           <a14:useLocalDpi xmlns:a14="http://schemas.microsoft.com/office/drawing/2010/main" val="0"/>
@@ -6487,7 +6842,7 @@
                     <pic:cNvPicPr/>
                   </pic:nvPicPr>
                   <pic:blipFill>
-                    <a:blip r:embed="rId9">
+                    <a:blip r:embed="rId12">
                       <a:extLst>
                         <a:ext uri="{28A0092B-C50C-407E-A947-70E740481C1C}">
                           <a14:useLocalDpi xmlns:a14="http://schemas.microsoft.com/office/drawing/2010/main" val="0"/>
@@ -6559,7 +6914,7 @@
                     <pic:cNvPicPr/>
                   </pic:nvPicPr>
                   <pic:blipFill>
-                    <a:blip r:embed="rId10">
+                    <a:blip r:embed="rId13">
                       <a:extLst>
                         <a:ext uri="{28A0092B-C50C-407E-A947-70E740481C1C}">
                           <a14:useLocalDpi xmlns:a14="http://schemas.microsoft.com/office/drawing/2010/main" val="0"/>
@@ -6636,7 +6991,7 @@
                     <pic:cNvPicPr/>
                   </pic:nvPicPr>
                   <pic:blipFill>
-                    <a:blip r:embed="rId11">
+                    <a:blip r:embed="rId14">
                       <a:extLst>
                         <a:ext uri="{28A0092B-C50C-407E-A947-70E740481C1C}">
                           <a14:useLocalDpi xmlns:a14="http://schemas.microsoft.com/office/drawing/2010/main" val="0"/>
@@ -6712,7 +7067,7 @@
                     <pic:cNvPicPr/>
                   </pic:nvPicPr>
                   <pic:blipFill>
-                    <a:blip r:embed="rId12">
+                    <a:blip r:embed="rId15">
                       <a:extLst>
                         <a:ext uri="{28A0092B-C50C-407E-A947-70E740481C1C}">
                           <a14:useLocalDpi xmlns:a14="http://schemas.microsoft.com/office/drawing/2010/main" val="0"/>
@@ -6858,7 +7213,7 @@
                     <pic:cNvPicPr/>
                   </pic:nvPicPr>
                   <pic:blipFill>
-                    <a:blip r:embed="rId13">
+                    <a:blip r:embed="rId16">
                       <a:extLst>
                         <a:ext uri="{28A0092B-C50C-407E-A947-70E740481C1C}">
                           <a14:useLocalDpi xmlns:a14="http://schemas.microsoft.com/office/drawing/2010/main" val="0"/>
@@ -6935,7 +7290,7 @@
                     <pic:cNvPicPr/>
                   </pic:nvPicPr>
                   <pic:blipFill>
-                    <a:blip r:embed="rId14">
+                    <a:blip r:embed="rId17">
                       <a:extLst>
                         <a:ext uri="{28A0092B-C50C-407E-A947-70E740481C1C}">
                           <a14:useLocalDpi xmlns:a14="http://schemas.microsoft.com/office/drawing/2010/main" val="0"/>
@@ -6983,6 +7338,452 @@
     </w:p>
     <w:p>
       <w:pPr>
+        <w:pStyle w:val="ListParagraph"/>
+        <w:numPr>
+          <w:ilvl w:val="0"/>
+          <w:numId w:val="22"/>
+        </w:numPr>
+        <w:rPr>
+          <w:color w:val="000000" w:themeColor="text1"/>
+          <w:sz w:val="28"/>
+          <w:szCs w:val="28"/>
+        </w:rPr>
+      </w:pPr>
+      <w:r>
+        <w:rPr>
+          <w:color w:val="000000" w:themeColor="text1"/>
+          <w:sz w:val="28"/>
+          <w:szCs w:val="28"/>
+        </w:rPr>
+        <w:t xml:space="preserve">Với giao diện chính </w:t>
+      </w:r>
+    </w:p>
+    <w:p>
+      <w:pPr>
+        <w:ind w:left="360"/>
+        <w:rPr>
+          <w:color w:val="000000" w:themeColor="text1"/>
+          <w:sz w:val="28"/>
+          <w:szCs w:val="28"/>
+        </w:rPr>
+      </w:pPr>
+      <w:r>
+        <w:rPr>
+          <w:noProof/>
+        </w:rPr>
+        <w:drawing>
+          <wp:inline distT="0" distB="0" distL="0" distR="0" wp14:anchorId="2B32B67A" wp14:editId="538F38BE">
+            <wp:extent cx="5943600" cy="2666365"/>
+            <wp:effectExtent l="0" t="0" r="0" b="635"/>
+            <wp:docPr id="14" name="Picture 14"/>
+            <wp:cNvGraphicFramePr>
+              <a:graphicFrameLocks xmlns:a="http://schemas.openxmlformats.org/drawingml/2006/main" noChangeAspect="1"/>
+            </wp:cNvGraphicFramePr>
+            <a:graphic xmlns:a="http://schemas.openxmlformats.org/drawingml/2006/main">
+              <a:graphicData uri="http://schemas.openxmlformats.org/drawingml/2006/picture">
+                <pic:pic xmlns:pic="http://schemas.openxmlformats.org/drawingml/2006/picture">
+                  <pic:nvPicPr>
+                    <pic:cNvPr id="0" name="hotelhere.PNG"/>
+                    <pic:cNvPicPr/>
+                  </pic:nvPicPr>
+                  <pic:blipFill>
+                    <a:blip r:embed="rId8" cstate="print">
+                      <a:extLst>
+                        <a:ext uri="{28A0092B-C50C-407E-A947-70E740481C1C}">
+                          <a14:useLocalDpi xmlns:a14="http://schemas.microsoft.com/office/drawing/2010/main" val="0"/>
+                        </a:ext>
+                      </a:extLst>
+                    </a:blip>
+                    <a:stretch>
+                      <a:fillRect/>
+                    </a:stretch>
+                  </pic:blipFill>
+                  <pic:spPr>
+                    <a:xfrm>
+                      <a:off x="0" y="0"/>
+                      <a:ext cx="5943600" cy="2666365"/>
+                    </a:xfrm>
+                    <a:prstGeom prst="rect">
+                      <a:avLst/>
+                    </a:prstGeom>
+                  </pic:spPr>
+                </pic:pic>
+              </a:graphicData>
+            </a:graphic>
+          </wp:inline>
+        </w:drawing>
+      </w:r>
+    </w:p>
+    <w:p>
+      <w:pPr>
+        <w:ind w:left="360"/>
+        <w:rPr>
+          <w:color w:val="000000" w:themeColor="text1"/>
+          <w:sz w:val="28"/>
+          <w:szCs w:val="28"/>
+        </w:rPr>
+      </w:pPr>
+    </w:p>
+    <w:p>
+      <w:pPr>
+        <w:pStyle w:val="ListParagraph"/>
+        <w:numPr>
+          <w:ilvl w:val="0"/>
+          <w:numId w:val="42"/>
+        </w:numPr>
+        <w:rPr>
+          <w:color w:val="000000" w:themeColor="text1"/>
+          <w:sz w:val="28"/>
+          <w:szCs w:val="28"/>
+        </w:rPr>
+      </w:pPr>
+      <w:r>
+        <w:rPr>
+          <w:color w:val="000000" w:themeColor="text1"/>
+          <w:sz w:val="28"/>
+          <w:szCs w:val="28"/>
+        </w:rPr>
+        <w:lastRenderedPageBreak/>
+        <w:t>Home:Hiển thi về trang chủ của website</w:t>
+      </w:r>
+    </w:p>
+    <w:p>
+      <w:pPr>
+        <w:pStyle w:val="ListParagraph"/>
+        <w:numPr>
+          <w:ilvl w:val="0"/>
+          <w:numId w:val="42"/>
+        </w:numPr>
+        <w:rPr>
+          <w:color w:val="000000" w:themeColor="text1"/>
+          <w:sz w:val="28"/>
+          <w:szCs w:val="28"/>
+        </w:rPr>
+      </w:pPr>
+      <w:r>
+        <w:rPr>
+          <w:color w:val="000000" w:themeColor="text1"/>
+          <w:sz w:val="28"/>
+          <w:szCs w:val="28"/>
+        </w:rPr>
+        <w:t>About</w:t>
+      </w:r>
+    </w:p>
+    <w:p>
+      <w:pPr>
+        <w:pStyle w:val="ListParagraph"/>
+        <w:numPr>
+          <w:ilvl w:val="0"/>
+          <w:numId w:val="42"/>
+        </w:numPr>
+        <w:rPr>
+          <w:color w:val="000000" w:themeColor="text1"/>
+          <w:sz w:val="28"/>
+          <w:szCs w:val="28"/>
+        </w:rPr>
+      </w:pPr>
+      <w:r>
+        <w:rPr>
+          <w:color w:val="000000" w:themeColor="text1"/>
+          <w:sz w:val="28"/>
+          <w:szCs w:val="28"/>
+        </w:rPr>
+        <w:t>Dịch vụ: Xem chi tiết các dịch vụ đang có của website như đặt vé máy bay,thuê xe</w:t>
+      </w:r>
+    </w:p>
+    <w:p>
+      <w:pPr>
+        <w:pStyle w:val="ListParagraph"/>
+        <w:numPr>
+          <w:ilvl w:val="0"/>
+          <w:numId w:val="42"/>
+        </w:numPr>
+        <w:rPr>
+          <w:color w:val="000000" w:themeColor="text1"/>
+          <w:sz w:val="28"/>
+          <w:szCs w:val="28"/>
+        </w:rPr>
+      </w:pPr>
+      <w:r>
+        <w:rPr>
+          <w:color w:val="000000" w:themeColor="text1"/>
+          <w:sz w:val="28"/>
+          <w:szCs w:val="28"/>
+        </w:rPr>
+        <w:t>Tìm khách sạn: Phần cho người dùng vào tìm khách sạn theo các lựa chọn của mình</w:t>
+      </w:r>
+    </w:p>
+    <w:p>
+      <w:pPr>
+        <w:pStyle w:val="ListParagraph"/>
+        <w:numPr>
+          <w:ilvl w:val="0"/>
+          <w:numId w:val="22"/>
+        </w:numPr>
+        <w:rPr>
+          <w:color w:val="000000" w:themeColor="text1"/>
+          <w:sz w:val="28"/>
+          <w:szCs w:val="28"/>
+        </w:rPr>
+      </w:pPr>
+      <w:r>
+        <w:rPr>
+          <w:color w:val="000000" w:themeColor="text1"/>
+          <w:sz w:val="28"/>
+          <w:szCs w:val="28"/>
+        </w:rPr>
+        <w:t>Thanh tìm kiếm</w:t>
+      </w:r>
+    </w:p>
+    <w:p>
+      <w:pPr>
+        <w:rPr>
+          <w:color w:val="000000" w:themeColor="text1"/>
+          <w:sz w:val="28"/>
+          <w:szCs w:val="28"/>
+        </w:rPr>
+      </w:pPr>
+    </w:p>
+    <w:p>
+      <w:pPr>
+        <w:pStyle w:val="ListParagraph"/>
+        <w:rPr>
+          <w:color w:val="000000" w:themeColor="text1"/>
+          <w:sz w:val="28"/>
+          <w:szCs w:val="28"/>
+        </w:rPr>
+      </w:pPr>
+      <w:r>
+        <w:rPr>
+          <w:noProof/>
+          <w:sz w:val="28"/>
+          <w:szCs w:val="28"/>
+        </w:rPr>
+        <w:drawing>
+          <wp:inline distT="0" distB="0" distL="0" distR="0" wp14:anchorId="1BF6BB3B" wp14:editId="63798BBE">
+            <wp:extent cx="5943600" cy="338455"/>
+            <wp:effectExtent l="0" t="0" r="0" b="4445"/>
+            <wp:docPr id="16" name="Picture 16"/>
+            <wp:cNvGraphicFramePr>
+              <a:graphicFrameLocks xmlns:a="http://schemas.openxmlformats.org/drawingml/2006/main" noChangeAspect="1"/>
+            </wp:cNvGraphicFramePr>
+            <a:graphic xmlns:a="http://schemas.openxmlformats.org/drawingml/2006/main">
+              <a:graphicData uri="http://schemas.openxmlformats.org/drawingml/2006/picture">
+                <pic:pic xmlns:pic="http://schemas.openxmlformats.org/drawingml/2006/picture">
+                  <pic:nvPicPr>
+                    <pic:cNvPr id="0" name="Capture.PNG"/>
+                    <pic:cNvPicPr/>
+                  </pic:nvPicPr>
+                  <pic:blipFill>
+                    <a:blip r:embed="rId9" cstate="print">
+                      <a:extLst>
+                        <a:ext uri="{28A0092B-C50C-407E-A947-70E740481C1C}">
+                          <a14:useLocalDpi xmlns:a14="http://schemas.microsoft.com/office/drawing/2010/main" val="0"/>
+                        </a:ext>
+                      </a:extLst>
+                    </a:blip>
+                    <a:stretch>
+                      <a:fillRect/>
+                    </a:stretch>
+                  </pic:blipFill>
+                  <pic:spPr>
+                    <a:xfrm>
+                      <a:off x="0" y="0"/>
+                      <a:ext cx="5943600" cy="338455"/>
+                    </a:xfrm>
+                    <a:prstGeom prst="rect">
+                      <a:avLst/>
+                    </a:prstGeom>
+                  </pic:spPr>
+                </pic:pic>
+              </a:graphicData>
+            </a:graphic>
+          </wp:inline>
+        </w:drawing>
+      </w:r>
+    </w:p>
+    <w:p>
+      <w:pPr>
+        <w:pStyle w:val="ListParagraph"/>
+        <w:rPr>
+          <w:color w:val="000000" w:themeColor="text1"/>
+          <w:sz w:val="28"/>
+          <w:szCs w:val="28"/>
+        </w:rPr>
+      </w:pPr>
+    </w:p>
+    <w:p>
+      <w:pPr>
+        <w:pStyle w:val="ListParagraph"/>
+        <w:rPr>
+          <w:color w:val="000000" w:themeColor="text1"/>
+          <w:sz w:val="28"/>
+          <w:szCs w:val="28"/>
+        </w:rPr>
+      </w:pPr>
+    </w:p>
+    <w:p>
+      <w:pPr>
+        <w:pStyle w:val="ListParagraph"/>
+        <w:numPr>
+          <w:ilvl w:val="0"/>
+          <w:numId w:val="43"/>
+        </w:numPr>
+        <w:rPr>
+          <w:color w:val="000000" w:themeColor="text1"/>
+          <w:sz w:val="28"/>
+          <w:szCs w:val="28"/>
+        </w:rPr>
+      </w:pPr>
+      <w:r>
+        <w:rPr>
+          <w:color w:val="000000" w:themeColor="text1"/>
+          <w:sz w:val="28"/>
+          <w:szCs w:val="28"/>
+        </w:rPr>
+        <w:t>Cho phép người dùng tìm kiếm và lọc các khách sạn theo yêu cầu</w:t>
+      </w:r>
+    </w:p>
+    <w:p>
+      <w:pPr>
+        <w:pStyle w:val="ListParagraph"/>
+        <w:numPr>
+          <w:ilvl w:val="0"/>
+          <w:numId w:val="43"/>
+        </w:numPr>
+        <w:rPr>
+          <w:color w:val="000000" w:themeColor="text1"/>
+          <w:sz w:val="28"/>
+          <w:szCs w:val="28"/>
+        </w:rPr>
+      </w:pPr>
+    </w:p>
+    <w:p>
+      <w:pPr>
+        <w:pStyle w:val="ListParagraph"/>
+        <w:numPr>
+          <w:ilvl w:val="0"/>
+          <w:numId w:val="22"/>
+        </w:numPr>
+        <w:rPr>
+          <w:color w:val="000000" w:themeColor="text1"/>
+          <w:sz w:val="28"/>
+          <w:szCs w:val="28"/>
+        </w:rPr>
+      </w:pPr>
+      <w:r>
+        <w:rPr>
+          <w:color w:val="000000" w:themeColor="text1"/>
+          <w:sz w:val="28"/>
+          <w:szCs w:val="28"/>
+        </w:rPr>
+        <w:t>Địa điểm nổi bật</w:t>
+      </w:r>
+    </w:p>
+    <w:p>
+      <w:pPr>
+        <w:pStyle w:val="ListParagraph"/>
+        <w:rPr>
+          <w:color w:val="000000" w:themeColor="text1"/>
+          <w:sz w:val="28"/>
+          <w:szCs w:val="28"/>
+        </w:rPr>
+      </w:pPr>
+    </w:p>
+    <w:p>
+      <w:pPr>
+        <w:pStyle w:val="ListParagraph"/>
+        <w:rPr>
+          <w:color w:val="000000" w:themeColor="text1"/>
+          <w:sz w:val="28"/>
+          <w:szCs w:val="28"/>
+        </w:rPr>
+      </w:pPr>
+      <w:r>
+        <w:rPr>
+          <w:noProof/>
+          <w:sz w:val="28"/>
+          <w:szCs w:val="28"/>
+        </w:rPr>
+        <w:drawing>
+          <wp:inline distT="0" distB="0" distL="0" distR="0" wp14:anchorId="70DD6815" wp14:editId="78EEE297">
+            <wp:extent cx="5943600" cy="2301240"/>
+            <wp:effectExtent l="0" t="0" r="0" b="3810"/>
+            <wp:docPr id="17" name="Picture 17"/>
+            <wp:cNvGraphicFramePr>
+              <a:graphicFrameLocks xmlns:a="http://schemas.openxmlformats.org/drawingml/2006/main" noChangeAspect="1"/>
+            </wp:cNvGraphicFramePr>
+            <a:graphic xmlns:a="http://schemas.openxmlformats.org/drawingml/2006/main">
+              <a:graphicData uri="http://schemas.openxmlformats.org/drawingml/2006/picture">
+                <pic:pic xmlns:pic="http://schemas.openxmlformats.org/drawingml/2006/picture">
+                  <pic:nvPicPr>
+                    <pic:cNvPr id="0" name="Capture.PNG"/>
+                    <pic:cNvPicPr/>
+                  </pic:nvPicPr>
+                  <pic:blipFill>
+                    <a:blip r:embed="rId10" cstate="print">
+                      <a:extLst>
+                        <a:ext uri="{28A0092B-C50C-407E-A947-70E740481C1C}">
+                          <a14:useLocalDpi xmlns:a14="http://schemas.microsoft.com/office/drawing/2010/main" val="0"/>
+                        </a:ext>
+                      </a:extLst>
+                    </a:blip>
+                    <a:stretch>
+                      <a:fillRect/>
+                    </a:stretch>
+                  </pic:blipFill>
+                  <pic:spPr>
+                    <a:xfrm>
+                      <a:off x="0" y="0"/>
+                      <a:ext cx="5943600" cy="2301240"/>
+                    </a:xfrm>
+                    <a:prstGeom prst="rect">
+                      <a:avLst/>
+                    </a:prstGeom>
+                  </pic:spPr>
+                </pic:pic>
+              </a:graphicData>
+            </a:graphic>
+          </wp:inline>
+        </w:drawing>
+      </w:r>
+    </w:p>
+    <w:p>
+      <w:pPr>
+        <w:pStyle w:val="ListParagraph"/>
+        <w:rPr>
+          <w:color w:val="000000" w:themeColor="text1"/>
+          <w:sz w:val="28"/>
+          <w:szCs w:val="28"/>
+        </w:rPr>
+      </w:pPr>
+      <w:bookmarkStart w:id="0" w:name="_GoBack"/>
+      <w:bookmarkEnd w:id="0"/>
+    </w:p>
+    <w:p>
+      <w:pPr>
+        <w:pStyle w:val="ListParagraph"/>
+        <w:numPr>
+          <w:ilvl w:val="0"/>
+          <w:numId w:val="45"/>
+        </w:numPr>
+        <w:rPr>
+          <w:color w:val="000000" w:themeColor="text1"/>
+          <w:sz w:val="28"/>
+          <w:szCs w:val="28"/>
+        </w:rPr>
+      </w:pPr>
+      <w:r>
+        <w:rPr>
+          <w:color w:val="000000" w:themeColor="text1"/>
+          <w:sz w:val="28"/>
+          <w:szCs w:val="28"/>
+        </w:rPr>
+        <w:t>Liệt kê các địa điểm hot trên mọi địa điểm tổ quốc.Đây cũng là phần liệt kê các địa điểm mà có khách sạn liên kết với website</w:t>
+      </w:r>
+    </w:p>
+    <w:p>
+      <w:pPr>
         <w:rPr>
           <w:b/>
           <w:color w:val="FF0000"/>
@@ -7064,6 +7865,7 @@
           <w:sz w:val="28"/>
           <w:szCs w:val="28"/>
         </w:rPr>
+        <w:lastRenderedPageBreak/>
         <w:t>Thường xuyên cập nhật website</w:t>
       </w:r>
     </w:p>
@@ -7251,7 +8053,6 @@
           <w:sz w:val="28"/>
           <w:szCs w:val="28"/>
         </w:rPr>
-        <w:lastRenderedPageBreak/>
         <w:t xml:space="preserve">Xây dựng </w:t>
       </w:r>
       <w:r>
@@ -7361,7 +8162,7 @@
                     <pic:cNvPicPr/>
                   </pic:nvPicPr>
                   <pic:blipFill>
-                    <a:blip r:embed="rId15">
+                    <a:blip r:embed="rId18">
                       <a:extLst>
                         <a:ext uri="{28A0092B-C50C-407E-A947-70E740481C1C}">
                           <a14:useLocalDpi xmlns:a14="http://schemas.microsoft.com/office/drawing/2010/main" val="0"/>
@@ -7492,6 +8293,7 @@
           <w:sz w:val="28"/>
           <w:szCs w:val="28"/>
         </w:rPr>
+        <w:lastRenderedPageBreak/>
         <w:t xml:space="preserve">Dữ liệu sao lưu trên đám mây </w:t>
       </w:r>
     </w:p>
@@ -7681,7 +8483,6 @@
           <w:sz w:val="28"/>
           <w:szCs w:val="28"/>
         </w:rPr>
-        <w:lastRenderedPageBreak/>
         <w:t>Chúng ta có thể chuyển đổi dễ dàng giữa các hệ thống</w:t>
       </w:r>
     </w:p>
@@ -9476,7 +10277,7 @@
       <w:lvlText w:val=""/>
       <w:lvlJc w:val="left"/>
       <w:pPr>
-        <w:ind w:left="720" w:hanging="360"/>
+        <w:ind w:left="630" w:hanging="360"/>
       </w:pPr>
       <w:rPr>
         <w:rFonts w:ascii="Wingdings" w:hAnsi="Wingdings" w:hint="default"/>
@@ -9580,6 +10381,119 @@
     </w:lvl>
   </w:abstractNum>
   <w:abstractNum w:abstractNumId="16">
+    <w:nsid w:val="2DEE486C"/>
+    <w:multiLevelType w:val="hybridMultilevel"/>
+    <w:tmpl w:val="46F0DA4A"/>
+    <w:lvl w:ilvl="0" w:tplc="04090003">
+      <w:start w:val="1"/>
+      <w:numFmt w:val="bullet"/>
+      <w:lvlText w:val="o"/>
+      <w:lvlJc w:val="left"/>
+      <w:pPr>
+        <w:ind w:left="1440" w:hanging="360"/>
+      </w:pPr>
+      <w:rPr>
+        <w:rFonts w:ascii="Courier New" w:hAnsi="Courier New" w:cs="Courier New" w:hint="default"/>
+      </w:rPr>
+    </w:lvl>
+    <w:lvl w:ilvl="1" w:tplc="04090003" w:tentative="1">
+      <w:start w:val="1"/>
+      <w:numFmt w:val="bullet"/>
+      <w:lvlText w:val="o"/>
+      <w:lvlJc w:val="left"/>
+      <w:pPr>
+        <w:ind w:left="2160" w:hanging="360"/>
+      </w:pPr>
+      <w:rPr>
+        <w:rFonts w:ascii="Courier New" w:hAnsi="Courier New" w:cs="Courier New" w:hint="default"/>
+      </w:rPr>
+    </w:lvl>
+    <w:lvl w:ilvl="2" w:tplc="04090005" w:tentative="1">
+      <w:start w:val="1"/>
+      <w:numFmt w:val="bullet"/>
+      <w:lvlText w:val=""/>
+      <w:lvlJc w:val="left"/>
+      <w:pPr>
+        <w:ind w:left="2880" w:hanging="360"/>
+      </w:pPr>
+      <w:rPr>
+        <w:rFonts w:ascii="Wingdings" w:hAnsi="Wingdings" w:hint="default"/>
+      </w:rPr>
+    </w:lvl>
+    <w:lvl w:ilvl="3" w:tplc="04090001" w:tentative="1">
+      <w:start w:val="1"/>
+      <w:numFmt w:val="bullet"/>
+      <w:lvlText w:val=""/>
+      <w:lvlJc w:val="left"/>
+      <w:pPr>
+        <w:ind w:left="3600" w:hanging="360"/>
+      </w:pPr>
+      <w:rPr>
+        <w:rFonts w:ascii="Symbol" w:hAnsi="Symbol" w:hint="default"/>
+      </w:rPr>
+    </w:lvl>
+    <w:lvl w:ilvl="4" w:tplc="04090003" w:tentative="1">
+      <w:start w:val="1"/>
+      <w:numFmt w:val="bullet"/>
+      <w:lvlText w:val="o"/>
+      <w:lvlJc w:val="left"/>
+      <w:pPr>
+        <w:ind w:left="4320" w:hanging="360"/>
+      </w:pPr>
+      <w:rPr>
+        <w:rFonts w:ascii="Courier New" w:hAnsi="Courier New" w:cs="Courier New" w:hint="default"/>
+      </w:rPr>
+    </w:lvl>
+    <w:lvl w:ilvl="5" w:tplc="04090005" w:tentative="1">
+      <w:start w:val="1"/>
+      <w:numFmt w:val="bullet"/>
+      <w:lvlText w:val=""/>
+      <w:lvlJc w:val="left"/>
+      <w:pPr>
+        <w:ind w:left="5040" w:hanging="360"/>
+      </w:pPr>
+      <w:rPr>
+        <w:rFonts w:ascii="Wingdings" w:hAnsi="Wingdings" w:hint="default"/>
+      </w:rPr>
+    </w:lvl>
+    <w:lvl w:ilvl="6" w:tplc="04090001" w:tentative="1">
+      <w:start w:val="1"/>
+      <w:numFmt w:val="bullet"/>
+      <w:lvlText w:val=""/>
+      <w:lvlJc w:val="left"/>
+      <w:pPr>
+        <w:ind w:left="5760" w:hanging="360"/>
+      </w:pPr>
+      <w:rPr>
+        <w:rFonts w:ascii="Symbol" w:hAnsi="Symbol" w:hint="default"/>
+      </w:rPr>
+    </w:lvl>
+    <w:lvl w:ilvl="7" w:tplc="04090003" w:tentative="1">
+      <w:start w:val="1"/>
+      <w:numFmt w:val="bullet"/>
+      <w:lvlText w:val="o"/>
+      <w:lvlJc w:val="left"/>
+      <w:pPr>
+        <w:ind w:left="6480" w:hanging="360"/>
+      </w:pPr>
+      <w:rPr>
+        <w:rFonts w:ascii="Courier New" w:hAnsi="Courier New" w:cs="Courier New" w:hint="default"/>
+      </w:rPr>
+    </w:lvl>
+    <w:lvl w:ilvl="8" w:tplc="04090005" w:tentative="1">
+      <w:start w:val="1"/>
+      <w:numFmt w:val="bullet"/>
+      <w:lvlText w:val=""/>
+      <w:lvlJc w:val="left"/>
+      <w:pPr>
+        <w:ind w:left="7200" w:hanging="360"/>
+      </w:pPr>
+      <w:rPr>
+        <w:rFonts w:ascii="Wingdings" w:hAnsi="Wingdings" w:hint="default"/>
+      </w:rPr>
+    </w:lvl>
+  </w:abstractNum>
+  <w:abstractNum w:abstractNumId="17">
     <w:nsid w:val="2EB34795"/>
     <w:multiLevelType w:val="hybridMultilevel"/>
     <w:tmpl w:val="AC4A0D46"/>
@@ -9692,7 +10606,7 @@
       </w:rPr>
     </w:lvl>
   </w:abstractNum>
-  <w:abstractNum w:abstractNumId="17">
+  <w:abstractNum w:abstractNumId="18">
     <w:nsid w:val="2EFB1802"/>
     <w:multiLevelType w:val="hybridMultilevel"/>
     <w:tmpl w:val="7C3CAF6E"/>
@@ -9778,7 +10692,7 @@
       </w:pPr>
     </w:lvl>
   </w:abstractNum>
-  <w:abstractNum w:abstractNumId="18">
+  <w:abstractNum w:abstractNumId="19">
     <w:nsid w:val="30821DC5"/>
     <w:multiLevelType w:val="hybridMultilevel"/>
     <w:tmpl w:val="7AFA652E"/>
@@ -9891,7 +10805,7 @@
       </w:rPr>
     </w:lvl>
   </w:abstractNum>
-  <w:abstractNum w:abstractNumId="19">
+  <w:abstractNum w:abstractNumId="20">
     <w:nsid w:val="33145128"/>
     <w:multiLevelType w:val="hybridMultilevel"/>
     <w:tmpl w:val="5B9AB5C4"/>
@@ -10004,7 +10918,7 @@
       </w:rPr>
     </w:lvl>
   </w:abstractNum>
-  <w:abstractNum w:abstractNumId="20">
+  <w:abstractNum w:abstractNumId="21">
     <w:nsid w:val="35C44E8C"/>
     <w:multiLevelType w:val="hybridMultilevel"/>
     <w:tmpl w:val="3BAC95D6"/>
@@ -10117,7 +11031,7 @@
       </w:rPr>
     </w:lvl>
   </w:abstractNum>
-  <w:abstractNum w:abstractNumId="21">
+  <w:abstractNum w:abstractNumId="22">
     <w:nsid w:val="38055E9D"/>
     <w:multiLevelType w:val="hybridMultilevel"/>
     <w:tmpl w:val="E284A51E"/>
@@ -10230,7 +11144,120 @@
       </w:rPr>
     </w:lvl>
   </w:abstractNum>
-  <w:abstractNum w:abstractNumId="22">
+  <w:abstractNum w:abstractNumId="23">
+    <w:nsid w:val="39925DA0"/>
+    <w:multiLevelType w:val="hybridMultilevel"/>
+    <w:tmpl w:val="59BACF70"/>
+    <w:lvl w:ilvl="0" w:tplc="04090003">
+      <w:start w:val="1"/>
+      <w:numFmt w:val="bullet"/>
+      <w:lvlText w:val="o"/>
+      <w:lvlJc w:val="left"/>
+      <w:pPr>
+        <w:ind w:left="1080" w:hanging="360"/>
+      </w:pPr>
+      <w:rPr>
+        <w:rFonts w:ascii="Courier New" w:hAnsi="Courier New" w:cs="Courier New" w:hint="default"/>
+      </w:rPr>
+    </w:lvl>
+    <w:lvl w:ilvl="1" w:tplc="04090003" w:tentative="1">
+      <w:start w:val="1"/>
+      <w:numFmt w:val="bullet"/>
+      <w:lvlText w:val="o"/>
+      <w:lvlJc w:val="left"/>
+      <w:pPr>
+        <w:ind w:left="1800" w:hanging="360"/>
+      </w:pPr>
+      <w:rPr>
+        <w:rFonts w:ascii="Courier New" w:hAnsi="Courier New" w:cs="Courier New" w:hint="default"/>
+      </w:rPr>
+    </w:lvl>
+    <w:lvl w:ilvl="2" w:tplc="04090005" w:tentative="1">
+      <w:start w:val="1"/>
+      <w:numFmt w:val="bullet"/>
+      <w:lvlText w:val=""/>
+      <w:lvlJc w:val="left"/>
+      <w:pPr>
+        <w:ind w:left="2520" w:hanging="360"/>
+      </w:pPr>
+      <w:rPr>
+        <w:rFonts w:ascii="Wingdings" w:hAnsi="Wingdings" w:hint="default"/>
+      </w:rPr>
+    </w:lvl>
+    <w:lvl w:ilvl="3" w:tplc="04090001" w:tentative="1">
+      <w:start w:val="1"/>
+      <w:numFmt w:val="bullet"/>
+      <w:lvlText w:val=""/>
+      <w:lvlJc w:val="left"/>
+      <w:pPr>
+        <w:ind w:left="3240" w:hanging="360"/>
+      </w:pPr>
+      <w:rPr>
+        <w:rFonts w:ascii="Symbol" w:hAnsi="Symbol" w:hint="default"/>
+      </w:rPr>
+    </w:lvl>
+    <w:lvl w:ilvl="4" w:tplc="04090003" w:tentative="1">
+      <w:start w:val="1"/>
+      <w:numFmt w:val="bullet"/>
+      <w:lvlText w:val="o"/>
+      <w:lvlJc w:val="left"/>
+      <w:pPr>
+        <w:ind w:left="3960" w:hanging="360"/>
+      </w:pPr>
+      <w:rPr>
+        <w:rFonts w:ascii="Courier New" w:hAnsi="Courier New" w:cs="Courier New" w:hint="default"/>
+      </w:rPr>
+    </w:lvl>
+    <w:lvl w:ilvl="5" w:tplc="04090005" w:tentative="1">
+      <w:start w:val="1"/>
+      <w:numFmt w:val="bullet"/>
+      <w:lvlText w:val=""/>
+      <w:lvlJc w:val="left"/>
+      <w:pPr>
+        <w:ind w:left="4680" w:hanging="360"/>
+      </w:pPr>
+      <w:rPr>
+        <w:rFonts w:ascii="Wingdings" w:hAnsi="Wingdings" w:hint="default"/>
+      </w:rPr>
+    </w:lvl>
+    <w:lvl w:ilvl="6" w:tplc="04090001" w:tentative="1">
+      <w:start w:val="1"/>
+      <w:numFmt w:val="bullet"/>
+      <w:lvlText w:val=""/>
+      <w:lvlJc w:val="left"/>
+      <w:pPr>
+        <w:ind w:left="5400" w:hanging="360"/>
+      </w:pPr>
+      <w:rPr>
+        <w:rFonts w:ascii="Symbol" w:hAnsi="Symbol" w:hint="default"/>
+      </w:rPr>
+    </w:lvl>
+    <w:lvl w:ilvl="7" w:tplc="04090003" w:tentative="1">
+      <w:start w:val="1"/>
+      <w:numFmt w:val="bullet"/>
+      <w:lvlText w:val="o"/>
+      <w:lvlJc w:val="left"/>
+      <w:pPr>
+        <w:ind w:left="6120" w:hanging="360"/>
+      </w:pPr>
+      <w:rPr>
+        <w:rFonts w:ascii="Courier New" w:hAnsi="Courier New" w:cs="Courier New" w:hint="default"/>
+      </w:rPr>
+    </w:lvl>
+    <w:lvl w:ilvl="8" w:tplc="04090005" w:tentative="1">
+      <w:start w:val="1"/>
+      <w:numFmt w:val="bullet"/>
+      <w:lvlText w:val=""/>
+      <w:lvlJc w:val="left"/>
+      <w:pPr>
+        <w:ind w:left="6840" w:hanging="360"/>
+      </w:pPr>
+      <w:rPr>
+        <w:rFonts w:ascii="Wingdings" w:hAnsi="Wingdings" w:hint="default"/>
+      </w:rPr>
+    </w:lvl>
+  </w:abstractNum>
+  <w:abstractNum w:abstractNumId="24">
     <w:nsid w:val="3BB974B0"/>
     <w:multiLevelType w:val="hybridMultilevel"/>
     <w:tmpl w:val="9EDE3256"/>
@@ -10343,7 +11370,7 @@
       </w:rPr>
     </w:lvl>
   </w:abstractNum>
-  <w:abstractNum w:abstractNumId="23">
+  <w:abstractNum w:abstractNumId="25">
     <w:nsid w:val="40E433D2"/>
     <w:multiLevelType w:val="hybridMultilevel"/>
     <w:tmpl w:val="91F030F4"/>
@@ -10455,7 +11482,7 @@
       </w:rPr>
     </w:lvl>
   </w:abstractNum>
-  <w:abstractNum w:abstractNumId="24">
+  <w:abstractNum w:abstractNumId="26">
     <w:nsid w:val="431F4F98"/>
     <w:multiLevelType w:val="hybridMultilevel"/>
     <w:tmpl w:val="C6AEACDA"/>
@@ -10568,7 +11595,7 @@
       </w:rPr>
     </w:lvl>
   </w:abstractNum>
-  <w:abstractNum w:abstractNumId="25">
+  <w:abstractNum w:abstractNumId="27">
     <w:nsid w:val="4ADA470C"/>
     <w:multiLevelType w:val="hybridMultilevel"/>
     <w:tmpl w:val="B9DA8798"/>
@@ -10681,7 +11708,7 @@
       </w:rPr>
     </w:lvl>
   </w:abstractNum>
-  <w:abstractNum w:abstractNumId="26">
+  <w:abstractNum w:abstractNumId="28">
     <w:nsid w:val="4DAD2E5A"/>
     <w:multiLevelType w:val="hybridMultilevel"/>
     <w:tmpl w:val="AE08ED5A"/>
@@ -10794,7 +11821,7 @@
       </w:rPr>
     </w:lvl>
   </w:abstractNum>
-  <w:abstractNum w:abstractNumId="27">
+  <w:abstractNum w:abstractNumId="29">
     <w:nsid w:val="55C65FA0"/>
     <w:multiLevelType w:val="multilevel"/>
     <w:tmpl w:val="9F68C5BC"/>
@@ -11095,7 +12122,7 @@
       </w:rPr>
     </w:lvl>
   </w:abstractNum>
-  <w:abstractNum w:abstractNumId="28">
+  <w:abstractNum w:abstractNumId="30">
     <w:nsid w:val="57E951A6"/>
     <w:multiLevelType w:val="hybridMultilevel"/>
     <w:tmpl w:val="C382F310"/>
@@ -11208,10 +12235,10 @@
       </w:rPr>
     </w:lvl>
   </w:abstractNum>
-  <w:abstractNum w:abstractNumId="29">
+  <w:abstractNum w:abstractNumId="31">
     <w:nsid w:val="5AB23194"/>
     <w:multiLevelType w:val="hybridMultilevel"/>
-    <w:tmpl w:val="7C52DF70"/>
+    <w:tmpl w:val="5A46C43A"/>
     <w:lvl w:ilvl="0" w:tplc="04090009">
       <w:start w:val="1"/>
       <w:numFmt w:val="bullet"/>
@@ -11321,7 +12348,7 @@
       </w:rPr>
     </w:lvl>
   </w:abstractNum>
-  <w:abstractNum w:abstractNumId="30">
+  <w:abstractNum w:abstractNumId="32">
     <w:nsid w:val="5C002833"/>
     <w:multiLevelType w:val="hybridMultilevel"/>
     <w:tmpl w:val="A7F27BAC"/>
@@ -11434,7 +12461,120 @@
       </w:rPr>
     </w:lvl>
   </w:abstractNum>
-  <w:abstractNum w:abstractNumId="31">
+  <w:abstractNum w:abstractNumId="33">
+    <w:nsid w:val="5DDD3927"/>
+    <w:multiLevelType w:val="hybridMultilevel"/>
+    <w:tmpl w:val="732CD38A"/>
+    <w:lvl w:ilvl="0" w:tplc="04090003">
+      <w:start w:val="1"/>
+      <w:numFmt w:val="bullet"/>
+      <w:lvlText w:val="o"/>
+      <w:lvlJc w:val="left"/>
+      <w:pPr>
+        <w:ind w:left="1440" w:hanging="360"/>
+      </w:pPr>
+      <w:rPr>
+        <w:rFonts w:ascii="Courier New" w:hAnsi="Courier New" w:cs="Courier New" w:hint="default"/>
+      </w:rPr>
+    </w:lvl>
+    <w:lvl w:ilvl="1" w:tplc="04090003" w:tentative="1">
+      <w:start w:val="1"/>
+      <w:numFmt w:val="bullet"/>
+      <w:lvlText w:val="o"/>
+      <w:lvlJc w:val="left"/>
+      <w:pPr>
+        <w:ind w:left="2160" w:hanging="360"/>
+      </w:pPr>
+      <w:rPr>
+        <w:rFonts w:ascii="Courier New" w:hAnsi="Courier New" w:cs="Courier New" w:hint="default"/>
+      </w:rPr>
+    </w:lvl>
+    <w:lvl w:ilvl="2" w:tplc="04090005" w:tentative="1">
+      <w:start w:val="1"/>
+      <w:numFmt w:val="bullet"/>
+      <w:lvlText w:val=""/>
+      <w:lvlJc w:val="left"/>
+      <w:pPr>
+        <w:ind w:left="2880" w:hanging="360"/>
+      </w:pPr>
+      <w:rPr>
+        <w:rFonts w:ascii="Wingdings" w:hAnsi="Wingdings" w:hint="default"/>
+      </w:rPr>
+    </w:lvl>
+    <w:lvl w:ilvl="3" w:tplc="04090001" w:tentative="1">
+      <w:start w:val="1"/>
+      <w:numFmt w:val="bullet"/>
+      <w:lvlText w:val=""/>
+      <w:lvlJc w:val="left"/>
+      <w:pPr>
+        <w:ind w:left="3600" w:hanging="360"/>
+      </w:pPr>
+      <w:rPr>
+        <w:rFonts w:ascii="Symbol" w:hAnsi="Symbol" w:hint="default"/>
+      </w:rPr>
+    </w:lvl>
+    <w:lvl w:ilvl="4" w:tplc="04090003" w:tentative="1">
+      <w:start w:val="1"/>
+      <w:numFmt w:val="bullet"/>
+      <w:lvlText w:val="o"/>
+      <w:lvlJc w:val="left"/>
+      <w:pPr>
+        <w:ind w:left="4320" w:hanging="360"/>
+      </w:pPr>
+      <w:rPr>
+        <w:rFonts w:ascii="Courier New" w:hAnsi="Courier New" w:cs="Courier New" w:hint="default"/>
+      </w:rPr>
+    </w:lvl>
+    <w:lvl w:ilvl="5" w:tplc="04090005" w:tentative="1">
+      <w:start w:val="1"/>
+      <w:numFmt w:val="bullet"/>
+      <w:lvlText w:val=""/>
+      <w:lvlJc w:val="left"/>
+      <w:pPr>
+        <w:ind w:left="5040" w:hanging="360"/>
+      </w:pPr>
+      <w:rPr>
+        <w:rFonts w:ascii="Wingdings" w:hAnsi="Wingdings" w:hint="default"/>
+      </w:rPr>
+    </w:lvl>
+    <w:lvl w:ilvl="6" w:tplc="04090001" w:tentative="1">
+      <w:start w:val="1"/>
+      <w:numFmt w:val="bullet"/>
+      <w:lvlText w:val=""/>
+      <w:lvlJc w:val="left"/>
+      <w:pPr>
+        <w:ind w:left="5760" w:hanging="360"/>
+      </w:pPr>
+      <w:rPr>
+        <w:rFonts w:ascii="Symbol" w:hAnsi="Symbol" w:hint="default"/>
+      </w:rPr>
+    </w:lvl>
+    <w:lvl w:ilvl="7" w:tplc="04090003" w:tentative="1">
+      <w:start w:val="1"/>
+      <w:numFmt w:val="bullet"/>
+      <w:lvlText w:val="o"/>
+      <w:lvlJc w:val="left"/>
+      <w:pPr>
+        <w:ind w:left="6480" w:hanging="360"/>
+      </w:pPr>
+      <w:rPr>
+        <w:rFonts w:ascii="Courier New" w:hAnsi="Courier New" w:cs="Courier New" w:hint="default"/>
+      </w:rPr>
+    </w:lvl>
+    <w:lvl w:ilvl="8" w:tplc="04090005" w:tentative="1">
+      <w:start w:val="1"/>
+      <w:numFmt w:val="bullet"/>
+      <w:lvlText w:val=""/>
+      <w:lvlJc w:val="left"/>
+      <w:pPr>
+        <w:ind w:left="7200" w:hanging="360"/>
+      </w:pPr>
+      <w:rPr>
+        <w:rFonts w:ascii="Wingdings" w:hAnsi="Wingdings" w:hint="default"/>
+      </w:rPr>
+    </w:lvl>
+  </w:abstractNum>
+  <w:abstractNum w:abstractNumId="34">
     <w:nsid w:val="5FDD5C39"/>
     <w:multiLevelType w:val="hybridMultilevel"/>
     <w:tmpl w:val="B5B446BC"/>
@@ -11547,7 +12687,7 @@
       </w:rPr>
     </w:lvl>
   </w:abstractNum>
-  <w:abstractNum w:abstractNumId="32">
+  <w:abstractNum w:abstractNumId="35">
     <w:nsid w:val="67EE7144"/>
     <w:multiLevelType w:val="hybridMultilevel"/>
     <w:tmpl w:val="041290E4"/>
@@ -11660,7 +12800,7 @@
       </w:rPr>
     </w:lvl>
   </w:abstractNum>
-  <w:abstractNum w:abstractNumId="33">
+  <w:abstractNum w:abstractNumId="36">
     <w:nsid w:val="68A254B7"/>
     <w:multiLevelType w:val="hybridMultilevel"/>
     <w:tmpl w:val="460A67A4"/>
@@ -11773,7 +12913,7 @@
       </w:rPr>
     </w:lvl>
   </w:abstractNum>
-  <w:abstractNum w:abstractNumId="34">
+  <w:abstractNum w:abstractNumId="37">
     <w:nsid w:val="6B9B78FE"/>
     <w:multiLevelType w:val="hybridMultilevel"/>
     <w:tmpl w:val="318E5E1E"/>
@@ -11886,7 +13026,7 @@
       </w:rPr>
     </w:lvl>
   </w:abstractNum>
-  <w:abstractNum w:abstractNumId="35">
+  <w:abstractNum w:abstractNumId="38">
     <w:nsid w:val="6BAF5CAC"/>
     <w:multiLevelType w:val="hybridMultilevel"/>
     <w:tmpl w:val="4D88F1D2"/>
@@ -11999,7 +13139,93 @@
       </w:rPr>
     </w:lvl>
   </w:abstractNum>
-  <w:abstractNum w:abstractNumId="36">
+  <w:abstractNum w:abstractNumId="39">
+    <w:nsid w:val="6CD0468C"/>
+    <w:multiLevelType w:val="hybridMultilevel"/>
+    <w:tmpl w:val="5EE63CBC"/>
+    <w:lvl w:ilvl="0" w:tplc="0409000F">
+      <w:start w:val="1"/>
+      <w:numFmt w:val="decimal"/>
+      <w:lvlText w:val="%1."/>
+      <w:lvlJc w:val="left"/>
+      <w:pPr>
+        <w:ind w:left="1440" w:hanging="360"/>
+      </w:pPr>
+    </w:lvl>
+    <w:lvl w:ilvl="1" w:tplc="04090019" w:tentative="1">
+      <w:start w:val="1"/>
+      <w:numFmt w:val="lowerLetter"/>
+      <w:lvlText w:val="%2."/>
+      <w:lvlJc w:val="left"/>
+      <w:pPr>
+        <w:ind w:left="2160" w:hanging="360"/>
+      </w:pPr>
+    </w:lvl>
+    <w:lvl w:ilvl="2" w:tplc="0409001B" w:tentative="1">
+      <w:start w:val="1"/>
+      <w:numFmt w:val="lowerRoman"/>
+      <w:lvlText w:val="%3."/>
+      <w:lvlJc w:val="right"/>
+      <w:pPr>
+        <w:ind w:left="2880" w:hanging="180"/>
+      </w:pPr>
+    </w:lvl>
+    <w:lvl w:ilvl="3" w:tplc="0409000F" w:tentative="1">
+      <w:start w:val="1"/>
+      <w:numFmt w:val="decimal"/>
+      <w:lvlText w:val="%4."/>
+      <w:lvlJc w:val="left"/>
+      <w:pPr>
+        <w:ind w:left="3600" w:hanging="360"/>
+      </w:pPr>
+    </w:lvl>
+    <w:lvl w:ilvl="4" w:tplc="04090019" w:tentative="1">
+      <w:start w:val="1"/>
+      <w:numFmt w:val="lowerLetter"/>
+      <w:lvlText w:val="%5."/>
+      <w:lvlJc w:val="left"/>
+      <w:pPr>
+        <w:ind w:left="4320" w:hanging="360"/>
+      </w:pPr>
+    </w:lvl>
+    <w:lvl w:ilvl="5" w:tplc="0409001B" w:tentative="1">
+      <w:start w:val="1"/>
+      <w:numFmt w:val="lowerRoman"/>
+      <w:lvlText w:val="%6."/>
+      <w:lvlJc w:val="right"/>
+      <w:pPr>
+        <w:ind w:left="5040" w:hanging="180"/>
+      </w:pPr>
+    </w:lvl>
+    <w:lvl w:ilvl="6" w:tplc="0409000F" w:tentative="1">
+      <w:start w:val="1"/>
+      <w:numFmt w:val="decimal"/>
+      <w:lvlText w:val="%7."/>
+      <w:lvlJc w:val="left"/>
+      <w:pPr>
+        <w:ind w:left="5760" w:hanging="360"/>
+      </w:pPr>
+    </w:lvl>
+    <w:lvl w:ilvl="7" w:tplc="04090019" w:tentative="1">
+      <w:start w:val="1"/>
+      <w:numFmt w:val="lowerLetter"/>
+      <w:lvlText w:val="%8."/>
+      <w:lvlJc w:val="left"/>
+      <w:pPr>
+        <w:ind w:left="6480" w:hanging="360"/>
+      </w:pPr>
+    </w:lvl>
+    <w:lvl w:ilvl="8" w:tplc="0409001B" w:tentative="1">
+      <w:start w:val="1"/>
+      <w:numFmt w:val="lowerRoman"/>
+      <w:lvlText w:val="%9."/>
+      <w:lvlJc w:val="right"/>
+      <w:pPr>
+        <w:ind w:left="7200" w:hanging="180"/>
+      </w:pPr>
+    </w:lvl>
+  </w:abstractNum>
+  <w:abstractNum w:abstractNumId="40">
     <w:nsid w:val="712607D6"/>
     <w:multiLevelType w:val="hybridMultilevel"/>
     <w:tmpl w:val="DD22222E"/>
@@ -12112,7 +13338,7 @@
       </w:rPr>
     </w:lvl>
   </w:abstractNum>
-  <w:abstractNum w:abstractNumId="37">
+  <w:abstractNum w:abstractNumId="41">
     <w:nsid w:val="73C93FFB"/>
     <w:multiLevelType w:val="hybridMultilevel"/>
     <w:tmpl w:val="C480DC58"/>
@@ -12225,7 +13451,7 @@
       </w:rPr>
     </w:lvl>
   </w:abstractNum>
-  <w:abstractNum w:abstractNumId="38">
+  <w:abstractNum w:abstractNumId="42">
     <w:nsid w:val="77E3168E"/>
     <w:multiLevelType w:val="hybridMultilevel"/>
     <w:tmpl w:val="12A465B0"/>
@@ -12338,7 +13564,7 @@
       </w:rPr>
     </w:lvl>
   </w:abstractNum>
-  <w:abstractNum w:abstractNumId="39">
+  <w:abstractNum w:abstractNumId="43">
     <w:nsid w:val="7A3E753C"/>
     <w:multiLevelType w:val="hybridMultilevel"/>
     <w:tmpl w:val="CB54CBE8"/>
@@ -12452,7 +13678,7 @@
     </w:lvl>
   </w:abstractNum>
   <w:num w:numId="1">
-    <w:abstractNumId w:val="27"/>
+    <w:abstractNumId w:val="29"/>
     <w:lvlOverride w:ilvl="0">
       <w:startOverride w:val="1"/>
     </w:lvlOverride>
@@ -12482,7 +13708,7 @@
     </w:lvlOverride>
   </w:num>
   <w:num w:numId="2">
-    <w:abstractNumId w:val="27"/>
+    <w:abstractNumId w:val="29"/>
     <w:lvlOverride w:ilvl="0">
       <w:startOverride w:val="7"/>
     </w:lvlOverride>
@@ -12515,25 +13741,25 @@
     <w:abstractNumId w:val="6"/>
   </w:num>
   <w:num w:numId="4">
-    <w:abstractNumId w:val="26"/>
+    <w:abstractNumId w:val="28"/>
   </w:num>
   <w:num w:numId="5">
-    <w:abstractNumId w:val="21"/>
+    <w:abstractNumId w:val="22"/>
   </w:num>
   <w:num w:numId="6">
-    <w:abstractNumId w:val="19"/>
+    <w:abstractNumId w:val="20"/>
   </w:num>
   <w:num w:numId="7">
-    <w:abstractNumId w:val="20"/>
+    <w:abstractNumId w:val="21"/>
   </w:num>
   <w:num w:numId="8">
     <w:abstractNumId w:val="14"/>
   </w:num>
   <w:num w:numId="9">
-    <w:abstractNumId w:val="22"/>
+    <w:abstractNumId w:val="24"/>
   </w:num>
   <w:num w:numId="10">
-    <w:abstractNumId w:val="18"/>
+    <w:abstractNumId w:val="19"/>
   </w:num>
   <w:num w:numId="11">
     <w:abstractNumId w:val="4"/>
@@ -12542,25 +13768,25 @@
     <w:abstractNumId w:val="7"/>
   </w:num>
   <w:num w:numId="13">
-    <w:abstractNumId w:val="38"/>
+    <w:abstractNumId w:val="42"/>
   </w:num>
   <w:num w:numId="14">
     <w:abstractNumId w:val="5"/>
   </w:num>
   <w:num w:numId="15">
-    <w:abstractNumId w:val="30"/>
+    <w:abstractNumId w:val="32"/>
   </w:num>
   <w:num w:numId="16">
-    <w:abstractNumId w:val="17"/>
+    <w:abstractNumId w:val="18"/>
   </w:num>
   <w:num w:numId="17">
-    <w:abstractNumId w:val="16"/>
+    <w:abstractNumId w:val="17"/>
   </w:num>
   <w:num w:numId="18">
     <w:abstractNumId w:val="2"/>
   </w:num>
   <w:num w:numId="19">
-    <w:abstractNumId w:val="34"/>
+    <w:abstractNumId w:val="37"/>
   </w:num>
   <w:num w:numId="20">
     <w:abstractNumId w:val="10"/>
@@ -12569,25 +13795,25 @@
     <w:abstractNumId w:val="3"/>
   </w:num>
   <w:num w:numId="22">
-    <w:abstractNumId w:val="29"/>
+    <w:abstractNumId w:val="31"/>
   </w:num>
   <w:num w:numId="23">
-    <w:abstractNumId w:val="24"/>
+    <w:abstractNumId w:val="26"/>
   </w:num>
   <w:num w:numId="24">
-    <w:abstractNumId w:val="37"/>
+    <w:abstractNumId w:val="41"/>
   </w:num>
   <w:num w:numId="25">
     <w:abstractNumId w:val="13"/>
   </w:num>
   <w:num w:numId="26">
-    <w:abstractNumId w:val="23"/>
+    <w:abstractNumId w:val="25"/>
   </w:num>
   <w:num w:numId="27">
-    <w:abstractNumId w:val="33"/>
+    <w:abstractNumId w:val="36"/>
   </w:num>
   <w:num w:numId="28">
-    <w:abstractNumId w:val="35"/>
+    <w:abstractNumId w:val="38"/>
   </w:num>
   <w:num w:numId="29">
     <w:abstractNumId w:val="1"/>
@@ -12602,19 +13828,19 @@
     <w:abstractNumId w:val="0"/>
   </w:num>
   <w:num w:numId="33">
-    <w:abstractNumId w:val="39"/>
+    <w:abstractNumId w:val="43"/>
   </w:num>
   <w:num w:numId="34">
-    <w:abstractNumId w:val="25"/>
+    <w:abstractNumId w:val="27"/>
   </w:num>
   <w:num w:numId="35">
     <w:abstractNumId w:val="11"/>
   </w:num>
   <w:num w:numId="36">
-    <w:abstractNumId w:val="28"/>
+    <w:abstractNumId w:val="30"/>
   </w:num>
   <w:num w:numId="37">
-    <w:abstractNumId w:val="32"/>
+    <w:abstractNumId w:val="35"/>
   </w:num>
   <w:num w:numId="38">
     <w:abstractNumId w:val="15"/>
@@ -12623,10 +13849,22 @@
     <w:abstractNumId w:val="8"/>
   </w:num>
   <w:num w:numId="40">
-    <w:abstractNumId w:val="36"/>
+    <w:abstractNumId w:val="40"/>
   </w:num>
   <w:num w:numId="41">
-    <w:abstractNumId w:val="31"/>
+    <w:abstractNumId w:val="34"/>
+  </w:num>
+  <w:num w:numId="42">
+    <w:abstractNumId w:val="23"/>
+  </w:num>
+  <w:num w:numId="43">
+    <w:abstractNumId w:val="33"/>
+  </w:num>
+  <w:num w:numId="44">
+    <w:abstractNumId w:val="39"/>
+  </w:num>
+  <w:num w:numId="45">
+    <w:abstractNumId w:val="16"/>
   </w:num>
 </w:numbering>
 </file>
@@ -13627,7 +14865,7 @@
 </file>
 
 <file path=customXml/itemProps1.xml><?xml version="1.0" encoding="utf-8"?>
-<ds:datastoreItem xmlns:ds="http://schemas.openxmlformats.org/officeDocument/2006/customXml" ds:itemID="{CC7C09B0-3188-4485-87E2-170C9AD70451}">
+<ds:datastoreItem xmlns:ds="http://schemas.openxmlformats.org/officeDocument/2006/customXml" ds:itemID="{100928C3-4EB1-4F22-A838-811710D28B47}">
   <ds:schemaRefs>
     <ds:schemaRef ds:uri="http://schemas.openxmlformats.org/officeDocument/2006/bibliography"/>
   </ds:schemaRefs>

</xml_diff>

<commit_message>
Chỉnh sửa phần giao diện
</commit_message>
<xml_diff>
--- a/MyProjectMgnt.docx
+++ b/MyProjectMgnt.docx
@@ -6315,27 +6315,8 @@
           <w:szCs w:val="28"/>
         </w:rPr>
       </w:pPr>
-      <w:r>
-        <w:rPr>
-          <w:sz w:val="28"/>
-          <w:szCs w:val="28"/>
-        </w:rPr>
-        <w:t>Giao diệ</w:t>
-      </w:r>
-      <w:r>
-        <w:rPr>
-          <w:sz w:val="28"/>
-          <w:szCs w:val="28"/>
-        </w:rPr>
-        <w:t xml:space="preserve">n </w:t>
-      </w:r>
-      <w:r>
-        <w:rPr>
-          <w:sz w:val="28"/>
-          <w:szCs w:val="28"/>
-        </w:rPr>
-        <w:t xml:space="preserve">phần trên </w:t>
-      </w:r>
+      <w:bookmarkStart w:id="0" w:name="_GoBack"/>
+      <w:bookmarkEnd w:id="0"/>
       <w:r>
         <w:rPr>
           <w:sz w:val="28"/>
@@ -7757,8 +7738,6 @@
           <w:szCs w:val="28"/>
         </w:rPr>
       </w:pPr>
-      <w:bookmarkStart w:id="0" w:name="_GoBack"/>
-      <w:bookmarkEnd w:id="0"/>
     </w:p>
     <w:p>
       <w:pPr>
@@ -14865,7 +14844,7 @@
 </file>
 
 <file path=customXml/itemProps1.xml><?xml version="1.0" encoding="utf-8"?>
-<ds:datastoreItem xmlns:ds="http://schemas.openxmlformats.org/officeDocument/2006/customXml" ds:itemID="{100928C3-4EB1-4F22-A838-811710D28B47}">
+<ds:datastoreItem xmlns:ds="http://schemas.openxmlformats.org/officeDocument/2006/customXml" ds:itemID="{9F37E860-8428-43D7-A8FE-E05136B46C64}">
   <ds:schemaRefs>
     <ds:schemaRef ds:uri="http://schemas.openxmlformats.org/officeDocument/2006/bibliography"/>
   </ds:schemaRefs>

</xml_diff>

<commit_message>
Chỉnh sửa phần Mạng
</commit_message>
<xml_diff>
--- a/MyProjectMgnt.docx
+++ b/MyProjectMgnt.docx
@@ -3091,23 +3091,7 @@
           <w:sz w:val="28"/>
           <w:szCs w:val="28"/>
         </w:rPr>
-        <w:t xml:space="preserve"> án đặt khách </w:t>
-      </w:r>
-      <w:proofErr w:type="gramStart"/>
-      <w:r>
-        <w:rPr>
-          <w:sz w:val="28"/>
-          <w:szCs w:val="28"/>
-        </w:rPr>
-        <w:t>sạn ,</w:t>
-      </w:r>
-      <w:proofErr w:type="gramEnd"/>
-      <w:r>
-        <w:rPr>
-          <w:sz w:val="28"/>
-          <w:szCs w:val="28"/>
-        </w:rPr>
-        <w:t xml:space="preserve"> tại các điểm du lịch</w:t>
+        <w:t xml:space="preserve"> án đặt khách sạn , tại các điểm du lịch</w:t>
       </w:r>
     </w:p>
     <w:p>
@@ -3145,19 +3129,85 @@
           <w:sz w:val="28"/>
           <w:szCs w:val="28"/>
         </w:rPr>
-        <w:t>2.1</w:t>
-      </w:r>
-      <w:proofErr w:type="gramStart"/>
-      <w:r>
+        <w:t>2.1.Thông tin liên hệ khách hàng</w:t>
+      </w:r>
+    </w:p>
+    <w:p>
+      <w:pPr>
+        <w:pStyle w:val="ListParagraph"/>
+        <w:numPr>
+          <w:ilvl w:val="0"/>
+          <w:numId w:val="3"/>
+        </w:numPr>
+        <w:rPr>
+          <w:sz w:val="28"/>
+          <w:szCs w:val="28"/>
+        </w:rPr>
+      </w:pPr>
+      <w:r>
+        <w:rPr>
+          <w:sz w:val="28"/>
+          <w:szCs w:val="28"/>
+        </w:rPr>
+        <w:t xml:space="preserve">Ông </w:t>
+      </w:r>
+      <w:r>
+        <w:rPr>
+          <w:sz w:val="28"/>
+          <w:szCs w:val="28"/>
+        </w:rPr>
+        <w:t>Phùng Tuấn Kiệt</w:t>
+      </w:r>
+    </w:p>
+    <w:p>
+      <w:pPr>
+        <w:pStyle w:val="ListParagraph"/>
+        <w:numPr>
+          <w:ilvl w:val="0"/>
+          <w:numId w:val="3"/>
+        </w:numPr>
+        <w:rPr>
+          <w:sz w:val="28"/>
+          <w:szCs w:val="28"/>
+        </w:rPr>
+      </w:pPr>
+      <w:r>
+        <w:rPr>
+          <w:sz w:val="28"/>
+          <w:szCs w:val="28"/>
+        </w:rPr>
+        <w:t>SĐT:</w:t>
+      </w:r>
+    </w:p>
+    <w:p>
+      <w:pPr>
+        <w:pStyle w:val="ListParagraph"/>
+        <w:numPr>
+          <w:ilvl w:val="0"/>
+          <w:numId w:val="3"/>
+        </w:numPr>
+        <w:rPr>
+          <w:sz w:val="28"/>
+          <w:szCs w:val="28"/>
+        </w:rPr>
+      </w:pPr>
+      <w:r>
+        <w:rPr>
+          <w:sz w:val="28"/>
+          <w:szCs w:val="28"/>
+        </w:rPr>
+        <w:t>Email:</w:t>
+      </w:r>
+    </w:p>
+    <w:p>
+      <w:pPr>
         <w:rPr>
           <w:b/>
           <w:color w:val="FF0000"/>
           <w:sz w:val="28"/>
           <w:szCs w:val="28"/>
         </w:rPr>
-        <w:t>.Thông</w:t>
-      </w:r>
-      <w:proofErr w:type="gramEnd"/>
+      </w:pPr>
       <w:r>
         <w:rPr>
           <w:b/>
@@ -3165,7 +3215,7 @@
           <w:sz w:val="28"/>
           <w:szCs w:val="28"/>
         </w:rPr>
-        <w:t xml:space="preserve"> tin liên hệ khách hàng</w:t>
+        <w:t>2.2.Thông tin liên hệ phía công ty</w:t>
       </w:r>
     </w:p>
     <w:p>
@@ -3173,26 +3223,33 @@
         <w:pStyle w:val="ListParagraph"/>
         <w:numPr>
           <w:ilvl w:val="0"/>
-          <w:numId w:val="3"/>
-        </w:numPr>
-        <w:rPr>
-          <w:sz w:val="28"/>
-          <w:szCs w:val="28"/>
-        </w:rPr>
-      </w:pPr>
-      <w:r>
-        <w:rPr>
-          <w:sz w:val="28"/>
-          <w:szCs w:val="28"/>
-        </w:rPr>
-        <w:t xml:space="preserve">Ông </w:t>
-      </w:r>
-      <w:r>
-        <w:rPr>
-          <w:sz w:val="28"/>
-          <w:szCs w:val="28"/>
-        </w:rPr>
-        <w:t>Phùng Tuấn Kiệt</w:t>
+          <w:numId w:val="6"/>
+        </w:numPr>
+        <w:rPr>
+          <w:sz w:val="28"/>
+          <w:szCs w:val="28"/>
+        </w:rPr>
+      </w:pPr>
+      <w:r>
+        <w:rPr>
+          <w:sz w:val="28"/>
+          <w:szCs w:val="28"/>
+        </w:rPr>
+        <w:t>Giám đốc</w:t>
+      </w:r>
+      <w:r>
+        <w:rPr>
+          <w:sz w:val="28"/>
+          <w:szCs w:val="28"/>
+        </w:rPr>
+        <w:t xml:space="preserve"> dự án</w:t>
+      </w:r>
+      <w:r>
+        <w:rPr>
+          <w:sz w:val="28"/>
+          <w:szCs w:val="28"/>
+        </w:rPr>
+        <w:t xml:space="preserve"> :Trần Cảnh Tuấn</w:t>
       </w:r>
     </w:p>
     <w:p>
@@ -3200,7 +3257,74 @@
         <w:pStyle w:val="ListParagraph"/>
         <w:numPr>
           <w:ilvl w:val="0"/>
-          <w:numId w:val="3"/>
+          <w:numId w:val="8"/>
+        </w:numPr>
+        <w:rPr>
+          <w:sz w:val="28"/>
+          <w:szCs w:val="28"/>
+        </w:rPr>
+      </w:pPr>
+      <w:r>
+        <w:rPr>
+          <w:sz w:val="28"/>
+          <w:szCs w:val="28"/>
+        </w:rPr>
+        <w:t>SĐT:0981838600</w:t>
+      </w:r>
+    </w:p>
+    <w:p>
+      <w:pPr>
+        <w:pStyle w:val="ListParagraph"/>
+        <w:numPr>
+          <w:ilvl w:val="0"/>
+          <w:numId w:val="8"/>
+        </w:numPr>
+        <w:rPr>
+          <w:sz w:val="28"/>
+          <w:szCs w:val="28"/>
+        </w:rPr>
+      </w:pPr>
+      <w:r>
+        <w:rPr>
+          <w:sz w:val="28"/>
+          <w:szCs w:val="28"/>
+        </w:rPr>
+        <w:t>Email:canhtuan97@gmail.com</w:t>
+      </w:r>
+    </w:p>
+    <w:p>
+      <w:pPr>
+        <w:pStyle w:val="ListParagraph"/>
+        <w:numPr>
+          <w:ilvl w:val="0"/>
+          <w:numId w:val="7"/>
+        </w:numPr>
+        <w:rPr>
+          <w:sz w:val="28"/>
+          <w:szCs w:val="28"/>
+        </w:rPr>
+      </w:pPr>
+      <w:r>
+        <w:rPr>
+          <w:sz w:val="28"/>
+          <w:szCs w:val="28"/>
+        </w:rPr>
+        <w:t>Giám đốc</w:t>
+      </w:r>
+      <w:r>
+        <w:rPr>
+          <w:sz w:val="28"/>
+          <w:szCs w:val="28"/>
+        </w:rPr>
+        <w:t>:Phí Đức Hoàng</w:t>
+      </w:r>
+    </w:p>
+    <w:p>
+      <w:pPr>
+        <w:pStyle w:val="ListParagraph"/>
+        <w:numPr>
+          <w:ilvl w:val="0"/>
+          <w:numId w:val="9"/>
         </w:numPr>
         <w:rPr>
           <w:sz w:val="28"/>
@@ -3220,19 +3344,19 @@
         <w:pStyle w:val="ListParagraph"/>
         <w:numPr>
           <w:ilvl w:val="0"/>
-          <w:numId w:val="3"/>
-        </w:numPr>
-        <w:rPr>
-          <w:sz w:val="28"/>
-          <w:szCs w:val="28"/>
-        </w:rPr>
-      </w:pPr>
-      <w:r>
-        <w:rPr>
-          <w:sz w:val="28"/>
-          <w:szCs w:val="28"/>
-        </w:rPr>
-        <w:t>Email:</w:t>
+          <w:numId w:val="9"/>
+        </w:numPr>
+        <w:rPr>
+          <w:sz w:val="28"/>
+          <w:szCs w:val="28"/>
+        </w:rPr>
+      </w:pPr>
+      <w:r>
+        <w:rPr>
+          <w:sz w:val="28"/>
+          <w:szCs w:val="28"/>
+        </w:rPr>
+        <w:t>Email</w:t>
       </w:r>
     </w:p>
     <w:p>
@@ -3251,207 +3375,7 @@
           <w:sz w:val="28"/>
           <w:szCs w:val="28"/>
         </w:rPr>
-        <w:t>2.2</w:t>
-      </w:r>
-      <w:proofErr w:type="gramStart"/>
-      <w:r>
-        <w:rPr>
-          <w:b/>
-          <w:color w:val="FF0000"/>
-          <w:sz w:val="28"/>
-          <w:szCs w:val="28"/>
-        </w:rPr>
-        <w:t>.Thông</w:t>
-      </w:r>
-      <w:proofErr w:type="gramEnd"/>
-      <w:r>
-        <w:rPr>
-          <w:b/>
-          <w:color w:val="FF0000"/>
-          <w:sz w:val="28"/>
-          <w:szCs w:val="28"/>
-        </w:rPr>
-        <w:t xml:space="preserve"> tin liên hệ phía công ty</w:t>
-      </w:r>
-    </w:p>
-    <w:p>
-      <w:pPr>
-        <w:pStyle w:val="ListParagraph"/>
-        <w:numPr>
-          <w:ilvl w:val="0"/>
-          <w:numId w:val="6"/>
-        </w:numPr>
-        <w:rPr>
-          <w:sz w:val="28"/>
-          <w:szCs w:val="28"/>
-        </w:rPr>
-      </w:pPr>
-      <w:r>
-        <w:rPr>
-          <w:sz w:val="28"/>
-          <w:szCs w:val="28"/>
-        </w:rPr>
-        <w:t>Giám đốc</w:t>
-      </w:r>
-      <w:r>
-        <w:rPr>
-          <w:sz w:val="28"/>
-          <w:szCs w:val="28"/>
-        </w:rPr>
-        <w:t xml:space="preserve"> dự án</w:t>
-      </w:r>
-      <w:r>
-        <w:rPr>
-          <w:sz w:val="28"/>
-          <w:szCs w:val="28"/>
-        </w:rPr>
-        <w:t xml:space="preserve"> :Trần Cảnh Tuấn</w:t>
-      </w:r>
-    </w:p>
-    <w:p>
-      <w:pPr>
-        <w:pStyle w:val="ListParagraph"/>
-        <w:numPr>
-          <w:ilvl w:val="0"/>
-          <w:numId w:val="8"/>
-        </w:numPr>
-        <w:rPr>
-          <w:sz w:val="28"/>
-          <w:szCs w:val="28"/>
-        </w:rPr>
-      </w:pPr>
-      <w:r>
-        <w:rPr>
-          <w:sz w:val="28"/>
-          <w:szCs w:val="28"/>
-        </w:rPr>
-        <w:t>SĐT:0981838600</w:t>
-      </w:r>
-    </w:p>
-    <w:p>
-      <w:pPr>
-        <w:pStyle w:val="ListParagraph"/>
-        <w:numPr>
-          <w:ilvl w:val="0"/>
-          <w:numId w:val="8"/>
-        </w:numPr>
-        <w:rPr>
-          <w:sz w:val="28"/>
-          <w:szCs w:val="28"/>
-        </w:rPr>
-      </w:pPr>
-      <w:r>
-        <w:rPr>
-          <w:sz w:val="28"/>
-          <w:szCs w:val="28"/>
-        </w:rPr>
-        <w:t>Email:canhtuan97@gmail.com</w:t>
-      </w:r>
-    </w:p>
-    <w:p>
-      <w:pPr>
-        <w:pStyle w:val="ListParagraph"/>
-        <w:numPr>
-          <w:ilvl w:val="0"/>
-          <w:numId w:val="7"/>
-        </w:numPr>
-        <w:rPr>
-          <w:sz w:val="28"/>
-          <w:szCs w:val="28"/>
-        </w:rPr>
-      </w:pPr>
-      <w:r>
-        <w:rPr>
-          <w:sz w:val="28"/>
-          <w:szCs w:val="28"/>
-        </w:rPr>
-        <w:t>Giám đốc</w:t>
-      </w:r>
-      <w:r>
-        <w:rPr>
-          <w:sz w:val="28"/>
-          <w:szCs w:val="28"/>
-        </w:rPr>
-        <w:t>:Phí Đức Hoàng</w:t>
-      </w:r>
-    </w:p>
-    <w:p>
-      <w:pPr>
-        <w:pStyle w:val="ListParagraph"/>
-        <w:numPr>
-          <w:ilvl w:val="0"/>
-          <w:numId w:val="9"/>
-        </w:numPr>
-        <w:rPr>
-          <w:sz w:val="28"/>
-          <w:szCs w:val="28"/>
-        </w:rPr>
-      </w:pPr>
-      <w:r>
-        <w:rPr>
-          <w:sz w:val="28"/>
-          <w:szCs w:val="28"/>
-        </w:rPr>
-        <w:t>SĐT:</w:t>
-      </w:r>
-    </w:p>
-    <w:p>
-      <w:pPr>
-        <w:pStyle w:val="ListParagraph"/>
-        <w:numPr>
-          <w:ilvl w:val="0"/>
-          <w:numId w:val="9"/>
-        </w:numPr>
-        <w:rPr>
-          <w:sz w:val="28"/>
-          <w:szCs w:val="28"/>
-        </w:rPr>
-      </w:pPr>
-      <w:r>
-        <w:rPr>
-          <w:sz w:val="28"/>
-          <w:szCs w:val="28"/>
-        </w:rPr>
-        <w:t>Email</w:t>
-      </w:r>
-    </w:p>
-    <w:p>
-      <w:pPr>
-        <w:rPr>
-          <w:b/>
-          <w:color w:val="FF0000"/>
-          <w:sz w:val="28"/>
-          <w:szCs w:val="28"/>
-        </w:rPr>
-      </w:pPr>
-      <w:r>
-        <w:rPr>
-          <w:b/>
-          <w:color w:val="FF0000"/>
-          <w:sz w:val="28"/>
-          <w:szCs w:val="28"/>
-        </w:rPr>
-        <w:t>2.3</w:t>
-      </w:r>
-      <w:proofErr w:type="gramStart"/>
-      <w:r>
-        <w:rPr>
-          <w:b/>
-          <w:color w:val="FF0000"/>
-          <w:sz w:val="28"/>
-          <w:szCs w:val="28"/>
-        </w:rPr>
-        <w:t>.Phân</w:t>
-      </w:r>
-      <w:proofErr w:type="gramEnd"/>
-      <w:r>
-        <w:rPr>
-          <w:b/>
-          <w:color w:val="FF0000"/>
-          <w:sz w:val="28"/>
-          <w:szCs w:val="28"/>
-        </w:rPr>
-        <w:t xml:space="preserve"> chia vai trò</w:t>
+        <w:t>2.3.Phân chia vai trò</w:t>
       </w:r>
     </w:p>
     <w:p>
@@ -3576,19 +3500,167 @@
           <w:sz w:val="28"/>
           <w:szCs w:val="28"/>
         </w:rPr>
-        <w:t>3.1</w:t>
-      </w:r>
-      <w:proofErr w:type="gramStart"/>
-      <w:r>
+        <w:t>3.1.Yêu cầu khách hàng</w:t>
+      </w:r>
+    </w:p>
+    <w:p>
+      <w:pPr>
+        <w:pStyle w:val="ListParagraph"/>
+        <w:numPr>
+          <w:ilvl w:val="0"/>
+          <w:numId w:val="14"/>
+        </w:numPr>
+        <w:rPr>
+          <w:sz w:val="28"/>
+          <w:szCs w:val="28"/>
+        </w:rPr>
+      </w:pPr>
+      <w:r>
+        <w:rPr>
+          <w:sz w:val="28"/>
+          <w:szCs w:val="28"/>
+        </w:rPr>
+        <w:t>Phần mềm là hệ thống cho phép khách du lịch đặt khách sạn tại các điểm du lịch một cách thuận tiện nhất.Khu vực áp dụng tạ</w:t>
+      </w:r>
+      <w:r>
+        <w:rPr>
+          <w:sz w:val="28"/>
+          <w:szCs w:val="28"/>
+        </w:rPr>
+        <w:t xml:space="preserve">i </w:t>
+      </w:r>
+      <w:r>
+        <w:rPr>
+          <w:sz w:val="28"/>
+          <w:szCs w:val="28"/>
+        </w:rPr>
+        <w:t xml:space="preserve"> địa điểm du lịch lớn của cả nước là Hà Nội , Thành phố Hồ Chí Minh,Ninh Bình,Vịnh Hạ Long,Cố Đô Huế,Đà Nẵng,Nha Trang,Đà Lạt,Phan Thiết,</w:t>
+      </w:r>
+      <w:r>
+        <w:rPr>
+          <w:sz w:val="28"/>
+          <w:szCs w:val="28"/>
+        </w:rPr>
+        <w:t>Phú Quốc .</w:t>
+      </w:r>
+    </w:p>
+    <w:p>
+      <w:pPr>
+        <w:pStyle w:val="ListParagraph"/>
+        <w:numPr>
+          <w:ilvl w:val="0"/>
+          <w:numId w:val="15"/>
+        </w:numPr>
+        <w:rPr>
+          <w:sz w:val="28"/>
+          <w:szCs w:val="28"/>
+        </w:rPr>
+      </w:pPr>
+      <w:r>
+        <w:rPr>
+          <w:sz w:val="28"/>
+          <w:szCs w:val="28"/>
+        </w:rPr>
+        <w:lastRenderedPageBreak/>
+        <w:t>Phần mề</w:t>
+      </w:r>
+      <w:r>
+        <w:rPr>
+          <w:sz w:val="28"/>
+          <w:szCs w:val="28"/>
+        </w:rPr>
+        <w:t>m cho phép khách hàng xem chi tiết các khách sạn tại địa điểm mà khách hàng chọn</w:t>
+      </w:r>
+    </w:p>
+    <w:p>
+      <w:pPr>
+        <w:pStyle w:val="ListParagraph"/>
+        <w:numPr>
+          <w:ilvl w:val="0"/>
+          <w:numId w:val="15"/>
+        </w:numPr>
+        <w:rPr>
+          <w:sz w:val="28"/>
+          <w:szCs w:val="28"/>
+        </w:rPr>
+      </w:pPr>
+      <w:r>
+        <w:rPr>
+          <w:sz w:val="28"/>
+          <w:szCs w:val="28"/>
+        </w:rPr>
+        <w:t>Khách hàng sử dụng phần mềm cần có tài khoản</w:t>
+      </w:r>
+    </w:p>
+    <w:p>
+      <w:pPr>
+        <w:pStyle w:val="ListParagraph"/>
+        <w:numPr>
+          <w:ilvl w:val="0"/>
+          <w:numId w:val="15"/>
+        </w:numPr>
+        <w:rPr>
+          <w:sz w:val="28"/>
+          <w:szCs w:val="28"/>
+        </w:rPr>
+      </w:pPr>
+      <w:r>
+        <w:rPr>
+          <w:sz w:val="28"/>
+          <w:szCs w:val="28"/>
+        </w:rPr>
+        <w:t>Người dùng cần cung cấp thông tin địa điểm , số khách,số phòng,ngày nhận phòng,số đêm,</w:t>
+      </w:r>
+    </w:p>
+    <w:p>
+      <w:pPr>
+        <w:pStyle w:val="ListParagraph"/>
+        <w:numPr>
+          <w:ilvl w:val="0"/>
+          <w:numId w:val="17"/>
+        </w:numPr>
+        <w:rPr>
+          <w:sz w:val="28"/>
+          <w:szCs w:val="28"/>
+        </w:rPr>
+      </w:pPr>
+      <w:r>
+        <w:rPr>
+          <w:sz w:val="28"/>
+          <w:szCs w:val="28"/>
+        </w:rPr>
+        <w:t>Mỗi khách sạn sẽ cung cấp chi tiết giá,view khách sạn, số phòng hiện có,và các dịch vụ khách sạn đó sẽ có…</w:t>
+      </w:r>
+    </w:p>
+    <w:p>
+      <w:pPr>
+        <w:pStyle w:val="ListParagraph"/>
+        <w:numPr>
+          <w:ilvl w:val="0"/>
+          <w:numId w:val="17"/>
+        </w:numPr>
+        <w:rPr>
+          <w:sz w:val="28"/>
+          <w:szCs w:val="28"/>
+        </w:rPr>
+      </w:pPr>
+      <w:r>
+        <w:rPr>
+          <w:sz w:val="28"/>
+          <w:szCs w:val="28"/>
+        </w:rPr>
+        <w:t>Sau khi khách đến nhận phòng cần làm các thủ tục theo của từng khách sạn</w:t>
+      </w:r>
+    </w:p>
+    <w:p>
+      <w:pPr>
         <w:rPr>
           <w:b/>
           <w:color w:val="FF0000"/>
           <w:sz w:val="28"/>
           <w:szCs w:val="28"/>
         </w:rPr>
-        <w:t>.Yêu</w:t>
-      </w:r>
-      <w:proofErr w:type="gramEnd"/>
+      </w:pPr>
       <w:r>
         <w:rPr>
           <w:b/>
@@ -3596,7 +3668,7 @@
           <w:sz w:val="28"/>
           <w:szCs w:val="28"/>
         </w:rPr>
-        <w:t xml:space="preserve"> cầu khách hàng</w:t>
+        <w:t>3.2.Mô hình hoạt động hiện thời-nghiệp vụ</w:t>
       </w:r>
     </w:p>
     <w:p>
@@ -3616,28 +3688,35 @@
           <w:sz w:val="28"/>
           <w:szCs w:val="28"/>
         </w:rPr>
-        <w:t>Phần mềm là hệ thống cho phép khách du lịch đặt khách sạn tại các điểm du lịch một cách thuận tiện nhất.Khu vực áp dụng tạ</w:t>
-      </w:r>
-      <w:r>
-        <w:rPr>
-          <w:sz w:val="28"/>
-          <w:szCs w:val="28"/>
-        </w:rPr>
-        <w:t xml:space="preserve">i </w:t>
-      </w:r>
-      <w:r>
-        <w:rPr>
-          <w:sz w:val="28"/>
-          <w:szCs w:val="28"/>
-        </w:rPr>
-        <w:t xml:space="preserve"> địa điểm du lịch lớn của cả nước là Hà Nội , Thành phố Hồ Chí Minh,Ninh Bình,Vịnh Hạ Long,Cố Đô Huế,Đà Nẵng,Nha Trang,Đà Lạt,Phan Thiết,</w:t>
-      </w:r>
-      <w:r>
-        <w:rPr>
-          <w:sz w:val="28"/>
-          <w:szCs w:val="28"/>
-        </w:rPr>
-        <w:t>Phú Quốc .</w:t>
+        <w:t xml:space="preserve">Hiện giờ công ty đang là </w:t>
+      </w:r>
+      <w:r>
+        <w:rPr>
+          <w:sz w:val="28"/>
+          <w:szCs w:val="28"/>
+        </w:rPr>
+        <w:t>công ty</w:t>
+      </w:r>
+      <w:r>
+        <w:rPr>
+          <w:sz w:val="28"/>
+          <w:szCs w:val="28"/>
+        </w:rPr>
+        <w:t xml:space="preserve"> mô giới du lịch</w:t>
+      </w:r>
+      <w:r>
+        <w:rPr>
+          <w:sz w:val="28"/>
+          <w:szCs w:val="28"/>
+        </w:rPr>
+        <w:t>.Khách hàng liên hệ công ty,công ty đưa ra danh sách và tư vấn cho khách hàng</w:t>
+      </w:r>
+      <w:r>
+        <w:rPr>
+          <w:sz w:val="28"/>
+          <w:szCs w:val="28"/>
+        </w:rPr>
+        <w:t xml:space="preserve"> các tour .Địa điểm ăn nghỉ và các dịch vụ</w:t>
       </w:r>
     </w:p>
     <w:p>
@@ -3645,123 +3724,19 @@
         <w:pStyle w:val="ListParagraph"/>
         <w:numPr>
           <w:ilvl w:val="0"/>
-          <w:numId w:val="15"/>
-        </w:numPr>
-        <w:rPr>
-          <w:sz w:val="28"/>
-          <w:szCs w:val="28"/>
-        </w:rPr>
-      </w:pPr>
-      <w:r>
-        <w:rPr>
-          <w:sz w:val="28"/>
-          <w:szCs w:val="28"/>
-        </w:rPr>
-        <w:lastRenderedPageBreak/>
-        <w:t>Phần mề</w:t>
-      </w:r>
-      <w:r>
-        <w:rPr>
-          <w:sz w:val="28"/>
-          <w:szCs w:val="28"/>
-        </w:rPr>
-        <w:t>m cho phép khách hàng xem chi tiết các khách sạn tại địa điểm mà khách hàng chọn</w:t>
-      </w:r>
-    </w:p>
-    <w:p>
-      <w:pPr>
-        <w:pStyle w:val="ListParagraph"/>
-        <w:numPr>
-          <w:ilvl w:val="0"/>
-          <w:numId w:val="15"/>
-        </w:numPr>
-        <w:rPr>
-          <w:sz w:val="28"/>
-          <w:szCs w:val="28"/>
-        </w:rPr>
-      </w:pPr>
-      <w:r>
-        <w:rPr>
-          <w:sz w:val="28"/>
-          <w:szCs w:val="28"/>
-        </w:rPr>
-        <w:t>Khách hàng sử dụng phần mềm cần có tài khoản</w:t>
-      </w:r>
-    </w:p>
-    <w:p>
-      <w:pPr>
-        <w:pStyle w:val="ListParagraph"/>
-        <w:numPr>
-          <w:ilvl w:val="0"/>
-          <w:numId w:val="15"/>
-        </w:numPr>
-        <w:rPr>
-          <w:sz w:val="28"/>
-          <w:szCs w:val="28"/>
-        </w:rPr>
-      </w:pPr>
-      <w:r>
-        <w:rPr>
-          <w:sz w:val="28"/>
-          <w:szCs w:val="28"/>
-        </w:rPr>
-        <w:t>Người dùng cần cung cấp thông tin địa điểm , số khách,số phòng,ngày nhận phòng,số đêm,</w:t>
-      </w:r>
-    </w:p>
-    <w:p>
-      <w:pPr>
-        <w:pStyle w:val="ListParagraph"/>
-        <w:numPr>
-          <w:ilvl w:val="0"/>
-          <w:numId w:val="17"/>
-        </w:numPr>
-        <w:rPr>
-          <w:sz w:val="28"/>
-          <w:szCs w:val="28"/>
-        </w:rPr>
-      </w:pPr>
-      <w:r>
-        <w:rPr>
-          <w:sz w:val="28"/>
-          <w:szCs w:val="28"/>
-        </w:rPr>
-        <w:t>Mỗi khách sạn sẽ cung cấp chi tiết giá</w:t>
-      </w:r>
-      <w:proofErr w:type="gramStart"/>
-      <w:r>
-        <w:rPr>
-          <w:sz w:val="28"/>
-          <w:szCs w:val="28"/>
-        </w:rPr>
-        <w:t>,view</w:t>
-      </w:r>
-      <w:proofErr w:type="gramEnd"/>
-      <w:r>
-        <w:rPr>
-          <w:sz w:val="28"/>
-          <w:szCs w:val="28"/>
-        </w:rPr>
-        <w:t xml:space="preserve"> khách sạn, số phòng hiện có,và các dịch vụ khách sạn đó sẽ có…</w:t>
-      </w:r>
-    </w:p>
-    <w:p>
-      <w:pPr>
-        <w:pStyle w:val="ListParagraph"/>
-        <w:numPr>
-          <w:ilvl w:val="0"/>
-          <w:numId w:val="17"/>
-        </w:numPr>
-        <w:rPr>
-          <w:sz w:val="28"/>
-          <w:szCs w:val="28"/>
-        </w:rPr>
-      </w:pPr>
-      <w:r>
-        <w:rPr>
-          <w:sz w:val="28"/>
-          <w:szCs w:val="28"/>
-        </w:rPr>
-        <w:t>Sau khi khách đến nhận phòng cần làm các thủ tục theo của từng khách sạn</w:t>
+          <w:numId w:val="14"/>
+        </w:numPr>
+        <w:rPr>
+          <w:sz w:val="28"/>
+          <w:szCs w:val="28"/>
+        </w:rPr>
+      </w:pPr>
+      <w:r>
+        <w:rPr>
+          <w:sz w:val="28"/>
+          <w:szCs w:val="28"/>
+        </w:rPr>
+        <w:t>Các giao dịch được thông qua giấy tờ,hóa đơn…</w:t>
       </w:r>
     </w:p>
     <w:p>
@@ -3780,150 +3755,7 @@
           <w:sz w:val="28"/>
           <w:szCs w:val="28"/>
         </w:rPr>
-        <w:t>3.2</w:t>
-      </w:r>
-      <w:proofErr w:type="gramStart"/>
-      <w:r>
-        <w:rPr>
-          <w:b/>
-          <w:color w:val="FF0000"/>
-          <w:sz w:val="28"/>
-          <w:szCs w:val="28"/>
-        </w:rPr>
-        <w:t>.Mô</w:t>
-      </w:r>
-      <w:proofErr w:type="gramEnd"/>
-      <w:r>
-        <w:rPr>
-          <w:b/>
-          <w:color w:val="FF0000"/>
-          <w:sz w:val="28"/>
-          <w:szCs w:val="28"/>
-        </w:rPr>
-        <w:t xml:space="preserve"> hình hoạt động hiện thời-nghiệp vụ</w:t>
-      </w:r>
-    </w:p>
-    <w:p>
-      <w:pPr>
-        <w:pStyle w:val="ListParagraph"/>
-        <w:numPr>
-          <w:ilvl w:val="0"/>
-          <w:numId w:val="14"/>
-        </w:numPr>
-        <w:rPr>
-          <w:sz w:val="28"/>
-          <w:szCs w:val="28"/>
-        </w:rPr>
-      </w:pPr>
-      <w:r>
-        <w:rPr>
-          <w:sz w:val="28"/>
-          <w:szCs w:val="28"/>
-        </w:rPr>
-        <w:t xml:space="preserve">Hiện giờ công ty đang là </w:t>
-      </w:r>
-      <w:r>
-        <w:rPr>
-          <w:sz w:val="28"/>
-          <w:szCs w:val="28"/>
-        </w:rPr>
-        <w:t>công ty</w:t>
-      </w:r>
-      <w:r>
-        <w:rPr>
-          <w:sz w:val="28"/>
-          <w:szCs w:val="28"/>
-        </w:rPr>
-        <w:t xml:space="preserve"> mô giới du lịch</w:t>
-      </w:r>
-      <w:r>
-        <w:rPr>
-          <w:sz w:val="28"/>
-          <w:szCs w:val="28"/>
-        </w:rPr>
-        <w:t>.Khách hàng liên hệ công ty,công ty đưa ra danh sách và tư vấn cho khách hàng</w:t>
-      </w:r>
-      <w:r>
-        <w:rPr>
-          <w:sz w:val="28"/>
-          <w:szCs w:val="28"/>
-        </w:rPr>
-        <w:t xml:space="preserve"> các tour .Địa điểm ăn nghỉ và các dịch vụ</w:t>
-      </w:r>
-    </w:p>
-    <w:p>
-      <w:pPr>
-        <w:pStyle w:val="ListParagraph"/>
-        <w:numPr>
-          <w:ilvl w:val="0"/>
-          <w:numId w:val="14"/>
-        </w:numPr>
-        <w:rPr>
-          <w:sz w:val="28"/>
-          <w:szCs w:val="28"/>
-        </w:rPr>
-      </w:pPr>
-      <w:r>
-        <w:rPr>
-          <w:sz w:val="28"/>
-          <w:szCs w:val="28"/>
-        </w:rPr>
-        <w:t>Các giao dịch được thông qua giấy tờ</w:t>
-      </w:r>
-      <w:proofErr w:type="gramStart"/>
-      <w:r>
-        <w:rPr>
-          <w:sz w:val="28"/>
-          <w:szCs w:val="28"/>
-        </w:rPr>
-        <w:t>,hóa</w:t>
-      </w:r>
-      <w:proofErr w:type="gramEnd"/>
-      <w:r>
-        <w:rPr>
-          <w:sz w:val="28"/>
-          <w:szCs w:val="28"/>
-        </w:rPr>
-        <w:t xml:space="preserve"> đơn…</w:t>
-      </w:r>
-    </w:p>
-    <w:p>
-      <w:pPr>
-        <w:rPr>
-          <w:b/>
-          <w:color w:val="FF0000"/>
-          <w:sz w:val="28"/>
-          <w:szCs w:val="28"/>
-        </w:rPr>
-      </w:pPr>
-      <w:r>
-        <w:rPr>
-          <w:b/>
-          <w:color w:val="FF0000"/>
-          <w:sz w:val="28"/>
-          <w:szCs w:val="28"/>
-        </w:rPr>
-        <w:t>3.3</w:t>
-      </w:r>
-      <w:proofErr w:type="gramStart"/>
-      <w:r>
-        <w:rPr>
-          <w:b/>
-          <w:color w:val="FF0000"/>
-          <w:sz w:val="28"/>
-          <w:szCs w:val="28"/>
-        </w:rPr>
-        <w:t>.Mô</w:t>
-      </w:r>
-      <w:proofErr w:type="gramEnd"/>
-      <w:r>
-        <w:rPr>
-          <w:b/>
-          <w:color w:val="FF0000"/>
-          <w:sz w:val="28"/>
-          <w:szCs w:val="28"/>
-        </w:rPr>
-        <w:t xml:space="preserve"> hình hoạt động dự kiến sau khi áp dụng </w:t>
+        <w:t xml:space="preserve">3.3.Mô hình hoạt động dự kiến sau khi áp dụng </w:t>
       </w:r>
     </w:p>
     <w:p>
@@ -4018,27 +3850,7 @@
           <w:sz w:val="28"/>
           <w:szCs w:val="28"/>
         </w:rPr>
-        <w:t>3.4</w:t>
-      </w:r>
-      <w:proofErr w:type="gramStart"/>
-      <w:r>
-        <w:rPr>
-          <w:b/>
-          <w:color w:val="FF0000"/>
-          <w:sz w:val="28"/>
-          <w:szCs w:val="28"/>
-        </w:rPr>
-        <w:t>.Phân</w:t>
-      </w:r>
-      <w:proofErr w:type="gramEnd"/>
-      <w:r>
-        <w:rPr>
-          <w:b/>
-          <w:color w:val="FF0000"/>
-          <w:sz w:val="28"/>
-          <w:szCs w:val="28"/>
-        </w:rPr>
-        <w:t xml:space="preserve"> tích ưu điểm/nhược điểm/lợi ích khách hàng</w:t>
+        <w:t>3.4.Phân tích ưu điểm/nhược điểm/lợi ích khách hàng</w:t>
       </w:r>
     </w:p>
     <w:p>
@@ -4526,23 +4338,7 @@
           <w:sz w:val="28"/>
           <w:szCs w:val="28"/>
         </w:rPr>
-        <w:t xml:space="preserve">Chọn các tiện ích nổi </w:t>
-      </w:r>
-      <w:proofErr w:type="gramStart"/>
-      <w:r>
-        <w:rPr>
-          <w:sz w:val="28"/>
-          <w:szCs w:val="28"/>
-        </w:rPr>
-        <w:t>bật(</w:t>
-      </w:r>
-      <w:proofErr w:type="gramEnd"/>
-      <w:r>
-        <w:rPr>
-          <w:sz w:val="28"/>
-          <w:szCs w:val="28"/>
-        </w:rPr>
-        <w:t>máy xem phim, bể bơi,bar..)</w:t>
+        <w:t>Chọn các tiện ích nổi bật(máy xem phim, bể bơi,bar..)</w:t>
       </w:r>
     </w:p>
     <w:p>
@@ -4736,23 +4532,7 @@
           <w:sz w:val="28"/>
           <w:szCs w:val="28"/>
         </w:rPr>
-        <w:t xml:space="preserve">Đây là một phần mềm </w:t>
-      </w:r>
-      <w:proofErr w:type="gramStart"/>
-      <w:r>
-        <w:rPr>
-          <w:sz w:val="28"/>
-          <w:szCs w:val="28"/>
-        </w:rPr>
-        <w:t>mới ,nên</w:t>
-      </w:r>
-      <w:proofErr w:type="gramEnd"/>
-      <w:r>
-        <w:rPr>
-          <w:sz w:val="28"/>
-          <w:szCs w:val="28"/>
-        </w:rPr>
-        <w:t xml:space="preserve"> cần xây dựng từ đầu các cơ sở vật chất .Server,đối tác,....</w:t>
+        <w:t>Đây là một phần mềm mới ,nên cần xây dựng từ đầu các cơ sở vật chất .Server,đối tác,....</w:t>
       </w:r>
     </w:p>
     <w:p>
@@ -4864,17 +4644,8 @@
           <w:sz w:val="28"/>
           <w:szCs w:val="28"/>
         </w:rPr>
-        <w:t xml:space="preserve">t.Chúng ta cần xây dựng mạng lưới các server.Cơ chế bảo mật.Và hệ thống </w:t>
-      </w:r>
-      <w:proofErr w:type="gramStart"/>
-      <w:r>
-        <w:rPr>
-          <w:sz w:val="28"/>
-          <w:szCs w:val="28"/>
-        </w:rPr>
-        <w:t>mạng .</w:t>
-      </w:r>
-      <w:proofErr w:type="gramEnd"/>
+        <w:t>t.Chúng ta cần xây dựng mạng lưới các server.Cơ chế bảo mật.Và hệ thống mạng .</w:t>
+      </w:r>
     </w:p>
     <w:p>
       <w:pPr>
@@ -4980,17 +4751,8 @@
           <w:sz w:val="28"/>
           <w:szCs w:val="28"/>
         </w:rPr>
-        <w:t xml:space="preserve">Xác nhận tình trạng cơ sở vật chất của từng khách sạn tham gia.Tránh các khách sạn ảo lập lên để ăn </w:t>
-      </w:r>
-      <w:proofErr w:type="gramStart"/>
-      <w:r>
-        <w:rPr>
-          <w:sz w:val="28"/>
-          <w:szCs w:val="28"/>
-        </w:rPr>
-        <w:t>% .</w:t>
-      </w:r>
-      <w:proofErr w:type="gramEnd"/>
+        <w:t>Xác nhận tình trạng cơ sở vật chất của từng khách sạn tham gia.Tránh các khách sạn ảo lập lên để ăn % .</w:t>
+      </w:r>
     </w:p>
     <w:p>
       <w:pPr>
@@ -5009,23 +4771,7 @@
           <w:sz w:val="28"/>
           <w:szCs w:val="28"/>
         </w:rPr>
-        <w:t xml:space="preserve">Dự án có thể bị </w:t>
-      </w:r>
-      <w:proofErr w:type="gramStart"/>
-      <w:r>
-        <w:rPr>
-          <w:sz w:val="28"/>
-          <w:szCs w:val="28"/>
-        </w:rPr>
-        <w:t>bỏ ,</w:t>
-      </w:r>
-      <w:proofErr w:type="gramEnd"/>
-      <w:r>
-        <w:rPr>
-          <w:sz w:val="28"/>
-          <w:szCs w:val="28"/>
-        </w:rPr>
-        <w:t xml:space="preserve"> khi các bên tham gia không có tiếng nói chung</w:t>
+        <w:t>Dự án có thể bị bỏ , khi các bên tham gia không có tiếng nói chung</w:t>
       </w:r>
       <w:r>
         <w:rPr>
@@ -5051,19 +4797,118 @@
           <w:sz w:val="28"/>
           <w:szCs w:val="28"/>
         </w:rPr>
-        <w:t>4.5</w:t>
-      </w:r>
-      <w:proofErr w:type="gramStart"/>
-      <w:r>
+        <w:t>4.5.Xác định các hạng mục kiểm thử</w:t>
+      </w:r>
+    </w:p>
+    <w:p>
+      <w:pPr>
+        <w:pStyle w:val="ListParagraph"/>
+        <w:numPr>
+          <w:ilvl w:val="0"/>
+          <w:numId w:val="26"/>
+        </w:numPr>
+        <w:rPr>
+          <w:sz w:val="28"/>
+          <w:szCs w:val="28"/>
+        </w:rPr>
+      </w:pPr>
+      <w:r>
+        <w:rPr>
+          <w:sz w:val="28"/>
+          <w:szCs w:val="28"/>
+        </w:rPr>
+        <w:t>Test các dạng tấn công web</w:t>
+      </w:r>
+    </w:p>
+    <w:p>
+      <w:pPr>
+        <w:pStyle w:val="ListParagraph"/>
+        <w:numPr>
+          <w:ilvl w:val="0"/>
+          <w:numId w:val="26"/>
+        </w:numPr>
+        <w:rPr>
+          <w:sz w:val="28"/>
+          <w:szCs w:val="28"/>
+        </w:rPr>
+      </w:pPr>
+      <w:r>
+        <w:rPr>
+          <w:sz w:val="28"/>
+          <w:szCs w:val="28"/>
+        </w:rPr>
+        <w:t>Test quyền</w:t>
+      </w:r>
+    </w:p>
+    <w:p>
+      <w:pPr>
+        <w:pStyle w:val="ListParagraph"/>
+        <w:numPr>
+          <w:ilvl w:val="0"/>
+          <w:numId w:val="26"/>
+        </w:numPr>
+        <w:rPr>
+          <w:sz w:val="28"/>
+          <w:szCs w:val="28"/>
+        </w:rPr>
+      </w:pPr>
+      <w:r>
+        <w:rPr>
+          <w:sz w:val="28"/>
+          <w:szCs w:val="28"/>
+        </w:rPr>
+        <w:t>Test khả năng chịu đựng server</w:t>
+      </w:r>
+    </w:p>
+    <w:p>
+      <w:pPr>
+        <w:pStyle w:val="ListParagraph"/>
+        <w:numPr>
+          <w:ilvl w:val="0"/>
+          <w:numId w:val="26"/>
+        </w:numPr>
+        <w:rPr>
+          <w:sz w:val="28"/>
+          <w:szCs w:val="28"/>
+        </w:rPr>
+      </w:pPr>
+      <w:r>
+        <w:rPr>
+          <w:sz w:val="28"/>
+          <w:szCs w:val="28"/>
+        </w:rPr>
+        <w:t>Các test case hiệu suất xác nhận thời gian phản hồi và hiệu quả tổng thể của một ứng dụng.</w:t>
+      </w:r>
+    </w:p>
+    <w:p>
+      <w:pPr>
+        <w:pStyle w:val="ListParagraph"/>
+        <w:numPr>
+          <w:ilvl w:val="0"/>
+          <w:numId w:val="26"/>
+        </w:numPr>
+        <w:rPr>
+          <w:sz w:val="28"/>
+          <w:szCs w:val="28"/>
+        </w:rPr>
+      </w:pPr>
+      <w:r>
+        <w:rPr>
+          <w:sz w:val="28"/>
+          <w:szCs w:val="28"/>
+        </w:rPr>
+        <w:t>Test case cơ sở dữ liệu: xem hoạt động có mất mát dữ liệu hay không, dữ liệu có được lưu trữ đúng không.</w:t>
+      </w:r>
+    </w:p>
+    <w:p>
+      <w:pPr>
         <w:rPr>
           <w:b/>
           <w:color w:val="FF0000"/>
           <w:sz w:val="28"/>
           <w:szCs w:val="28"/>
         </w:rPr>
-        <w:t>.Xác</w:t>
-      </w:r>
-      <w:proofErr w:type="gramEnd"/>
+      </w:pPr>
       <w:r>
         <w:rPr>
           <w:b/>
@@ -5071,125 +4916,6 @@
           <w:sz w:val="28"/>
           <w:szCs w:val="28"/>
         </w:rPr>
-        <w:t xml:space="preserve"> định các hạng mục kiểm thử</w:t>
-      </w:r>
-    </w:p>
-    <w:p>
-      <w:pPr>
-        <w:pStyle w:val="ListParagraph"/>
-        <w:numPr>
-          <w:ilvl w:val="0"/>
-          <w:numId w:val="26"/>
-        </w:numPr>
-        <w:rPr>
-          <w:sz w:val="28"/>
-          <w:szCs w:val="28"/>
-        </w:rPr>
-      </w:pPr>
-      <w:r>
-        <w:rPr>
-          <w:sz w:val="28"/>
-          <w:szCs w:val="28"/>
-        </w:rPr>
-        <w:t>Test các dạng tấn công web</w:t>
-      </w:r>
-    </w:p>
-    <w:p>
-      <w:pPr>
-        <w:pStyle w:val="ListParagraph"/>
-        <w:numPr>
-          <w:ilvl w:val="0"/>
-          <w:numId w:val="26"/>
-        </w:numPr>
-        <w:rPr>
-          <w:sz w:val="28"/>
-          <w:szCs w:val="28"/>
-        </w:rPr>
-      </w:pPr>
-      <w:r>
-        <w:rPr>
-          <w:sz w:val="28"/>
-          <w:szCs w:val="28"/>
-        </w:rPr>
-        <w:t>Test quyền</w:t>
-      </w:r>
-    </w:p>
-    <w:p>
-      <w:pPr>
-        <w:pStyle w:val="ListParagraph"/>
-        <w:numPr>
-          <w:ilvl w:val="0"/>
-          <w:numId w:val="26"/>
-        </w:numPr>
-        <w:rPr>
-          <w:sz w:val="28"/>
-          <w:szCs w:val="28"/>
-        </w:rPr>
-      </w:pPr>
-      <w:r>
-        <w:rPr>
-          <w:sz w:val="28"/>
-          <w:szCs w:val="28"/>
-        </w:rPr>
-        <w:t>Test khả năng chịu đựng server</w:t>
-      </w:r>
-    </w:p>
-    <w:p>
-      <w:pPr>
-        <w:pStyle w:val="ListParagraph"/>
-        <w:numPr>
-          <w:ilvl w:val="0"/>
-          <w:numId w:val="26"/>
-        </w:numPr>
-        <w:rPr>
-          <w:sz w:val="28"/>
-          <w:szCs w:val="28"/>
-        </w:rPr>
-      </w:pPr>
-      <w:r>
-        <w:rPr>
-          <w:sz w:val="28"/>
-          <w:szCs w:val="28"/>
-        </w:rPr>
-        <w:t>Các test case hiệu suất xác nhận thời gian phản hồi và hiệu quả tổng thể của một ứng dụng.</w:t>
-      </w:r>
-    </w:p>
-    <w:p>
-      <w:pPr>
-        <w:pStyle w:val="ListParagraph"/>
-        <w:numPr>
-          <w:ilvl w:val="0"/>
-          <w:numId w:val="26"/>
-        </w:numPr>
-        <w:rPr>
-          <w:sz w:val="28"/>
-          <w:szCs w:val="28"/>
-        </w:rPr>
-      </w:pPr>
-      <w:r>
-        <w:rPr>
-          <w:sz w:val="28"/>
-          <w:szCs w:val="28"/>
-        </w:rPr>
-        <w:t>Test case cơ sở dữ liệu: xem hoạt động có mất mát dữ liệu hay không, dữ liệu có được lưu trữ đúng không.</w:t>
-      </w:r>
-    </w:p>
-    <w:p>
-      <w:pPr>
-        <w:rPr>
-          <w:b/>
-          <w:color w:val="FF0000"/>
-          <w:sz w:val="28"/>
-          <w:szCs w:val="28"/>
-        </w:rPr>
-      </w:pPr>
-      <w:r>
-        <w:rPr>
-          <w:b/>
-          <w:color w:val="FF0000"/>
-          <w:sz w:val="28"/>
-          <w:szCs w:val="28"/>
-        </w:rPr>
         <w:t>4.6.Ước lượng cách thức triển khai</w:t>
       </w:r>
     </w:p>
@@ -5434,23 +5160,7 @@
           <w:sz w:val="28"/>
           <w:szCs w:val="28"/>
         </w:rPr>
-        <w:t>Implementation</w:t>
-      </w:r>
-      <w:proofErr w:type="gramStart"/>
-      <w:r>
-        <w:rPr>
-          <w:sz w:val="28"/>
-          <w:szCs w:val="28"/>
-        </w:rPr>
-        <w:t>:Triển</w:t>
-      </w:r>
-      <w:proofErr w:type="gramEnd"/>
-      <w:r>
-        <w:rPr>
-          <w:sz w:val="28"/>
-          <w:szCs w:val="28"/>
-        </w:rPr>
-        <w:t xml:space="preserve"> khai hệ thống ra môi trường của khách hàng.</w:t>
+        <w:t>Implementation:Triển khai hệ thống ra môi trường của khách hàng.</w:t>
       </w:r>
     </w:p>
     <w:p>
@@ -6205,19 +5915,38 @@
           <w:sz w:val="28"/>
           <w:szCs w:val="28"/>
         </w:rPr>
-        <w:t>7.1</w:t>
-      </w:r>
-      <w:proofErr w:type="gramStart"/>
-      <w:r>
+        <w:t>7.1.Mô hình tích hợp phần cứng phần mềm</w:t>
+      </w:r>
+    </w:p>
+    <w:p>
+      <w:pPr>
+        <w:pStyle w:val="ListParagraph"/>
+        <w:numPr>
+          <w:ilvl w:val="0"/>
+          <w:numId w:val="22"/>
+        </w:numPr>
+        <w:rPr>
+          <w:sz w:val="28"/>
+          <w:szCs w:val="28"/>
+        </w:rPr>
+      </w:pPr>
+      <w:r>
+        <w:rPr>
+          <w:sz w:val="28"/>
+          <w:szCs w:val="28"/>
+        </w:rPr>
+        <w:t>Phần cứng rất quan trọng.Nó quyết định đến tốc độ, hiệu xuất, tính tiện lợi và an toàn của hệ thống.</w:t>
+      </w:r>
+    </w:p>
+    <w:p>
+      <w:pPr>
         <w:rPr>
           <w:b/>
           <w:color w:val="FF0000"/>
           <w:sz w:val="28"/>
           <w:szCs w:val="28"/>
         </w:rPr>
-        <w:t>.Mô</w:t>
-      </w:r>
-      <w:proofErr w:type="gramEnd"/>
+      </w:pPr>
       <w:r>
         <w:rPr>
           <w:b/>
@@ -6225,7 +5954,7 @@
           <w:sz w:val="28"/>
           <w:szCs w:val="28"/>
         </w:rPr>
-        <w:t xml:space="preserve"> hình tích hợp phần cứng phần mềm</w:t>
+        <w:t>7.2.Giao diện</w:t>
       </w:r>
     </w:p>
     <w:p>
@@ -6245,78 +5974,22 @@
           <w:sz w:val="28"/>
           <w:szCs w:val="28"/>
         </w:rPr>
-        <w:t xml:space="preserve">Phần cứng rất quan trọng.Nó quyết định đến tốc độ, hiệu xuất, tính tiện lợi và </w:t>
-      </w:r>
-      <w:proofErr w:type="gramStart"/>
-      <w:r>
-        <w:rPr>
-          <w:sz w:val="28"/>
-          <w:szCs w:val="28"/>
-        </w:rPr>
-        <w:t>an</w:t>
-      </w:r>
-      <w:proofErr w:type="gramEnd"/>
-      <w:r>
-        <w:rPr>
-          <w:sz w:val="28"/>
-          <w:szCs w:val="28"/>
-        </w:rPr>
-        <w:t xml:space="preserve"> toàn của hệ thống.</w:t>
-      </w:r>
-    </w:p>
-    <w:p>
-      <w:pPr>
-        <w:rPr>
-          <w:b/>
-          <w:color w:val="FF0000"/>
-          <w:sz w:val="28"/>
-          <w:szCs w:val="28"/>
-        </w:rPr>
-      </w:pPr>
-      <w:r>
-        <w:rPr>
-          <w:b/>
-          <w:color w:val="FF0000"/>
-          <w:sz w:val="28"/>
-          <w:szCs w:val="28"/>
-        </w:rPr>
-        <w:t>7.2</w:t>
-      </w:r>
-      <w:proofErr w:type="gramStart"/>
-      <w:r>
-        <w:rPr>
-          <w:b/>
-          <w:color w:val="FF0000"/>
-          <w:sz w:val="28"/>
-          <w:szCs w:val="28"/>
-        </w:rPr>
-        <w:t>.Giao</w:t>
-      </w:r>
-      <w:proofErr w:type="gramEnd"/>
-      <w:r>
-        <w:rPr>
-          <w:b/>
-          <w:color w:val="FF0000"/>
-          <w:sz w:val="28"/>
-          <w:szCs w:val="28"/>
-        </w:rPr>
-        <w:t xml:space="preserve"> diện</w:t>
-      </w:r>
-    </w:p>
-    <w:p>
-      <w:pPr>
-        <w:pStyle w:val="ListParagraph"/>
-        <w:numPr>
-          <w:ilvl w:val="0"/>
-          <w:numId w:val="22"/>
-        </w:numPr>
-        <w:rPr>
-          <w:sz w:val="28"/>
-          <w:szCs w:val="28"/>
-        </w:rPr>
-      </w:pPr>
-      <w:bookmarkStart w:id="0" w:name="_GoBack"/>
-      <w:bookmarkEnd w:id="0"/>
+        <w:t>Giao diệ</w:t>
+      </w:r>
+      <w:r>
+        <w:rPr>
+          <w:sz w:val="28"/>
+          <w:szCs w:val="28"/>
+        </w:rPr>
+        <w:t xml:space="preserve">n </w:t>
+      </w:r>
+      <w:r>
+        <w:rPr>
+          <w:sz w:val="28"/>
+          <w:szCs w:val="28"/>
+        </w:rPr>
+        <w:t xml:space="preserve">phần trên </w:t>
+      </w:r>
       <w:r>
         <w:rPr>
           <w:sz w:val="28"/>
@@ -6631,27 +6304,7 @@
           <w:sz w:val="28"/>
           <w:szCs w:val="28"/>
         </w:rPr>
-        <w:t>7.3</w:t>
-      </w:r>
-      <w:proofErr w:type="gramStart"/>
-      <w:r>
-        <w:rPr>
-          <w:b/>
-          <w:color w:val="FF0000"/>
-          <w:sz w:val="28"/>
-          <w:szCs w:val="28"/>
-        </w:rPr>
-        <w:t>.Cơ</w:t>
-      </w:r>
-      <w:proofErr w:type="gramEnd"/>
-      <w:r>
-        <w:rPr>
-          <w:b/>
-          <w:color w:val="FF0000"/>
-          <w:sz w:val="28"/>
-          <w:szCs w:val="28"/>
-        </w:rPr>
-        <w:t xml:space="preserve"> sở dữ liệu</w:t>
+        <w:t>7.3.Cơ sở dữ liệu</w:t>
       </w:r>
     </w:p>
     <w:p>
@@ -7091,57 +6744,202 @@
           <w:sz w:val="28"/>
           <w:szCs w:val="28"/>
         </w:rPr>
-        <w:t>7.4</w:t>
-      </w:r>
-      <w:proofErr w:type="gramStart"/>
-      <w:r>
+        <w:t>7.4.Mạng</w:t>
+      </w:r>
+    </w:p>
+    <w:p>
+      <w:pPr>
+        <w:pStyle w:val="ListParagraph"/>
+        <w:numPr>
+          <w:ilvl w:val="0"/>
+          <w:numId w:val="22"/>
+        </w:numPr>
+        <w:rPr>
+          <w:color w:val="000000" w:themeColor="text1"/>
+          <w:sz w:val="28"/>
+          <w:szCs w:val="28"/>
+        </w:rPr>
+      </w:pPr>
+      <w:r>
+        <w:rPr>
+          <w:color w:val="000000" w:themeColor="text1"/>
+          <w:sz w:val="28"/>
+          <w:szCs w:val="28"/>
+        </w:rPr>
+        <w:t>Hệ thống được kết nối với nhau bằng mạng internet.</w:t>
+      </w:r>
+    </w:p>
+    <w:p>
+      <w:pPr>
+        <w:pStyle w:val="ListParagraph"/>
+        <w:numPr>
+          <w:ilvl w:val="0"/>
+          <w:numId w:val="22"/>
+        </w:numPr>
+        <w:rPr>
+          <w:color w:val="000000" w:themeColor="text1"/>
+          <w:sz w:val="28"/>
+          <w:szCs w:val="28"/>
+        </w:rPr>
+      </w:pPr>
+      <w:r>
+        <w:rPr>
+          <w:color w:val="000000" w:themeColor="text1"/>
+          <w:sz w:val="28"/>
+          <w:szCs w:val="28"/>
+        </w:rPr>
+        <w:t>Các server kết nối với client thông qua mạng interntt</w:t>
+      </w:r>
+    </w:p>
+    <w:p>
+      <w:pPr>
+        <w:pStyle w:val="ListParagraph"/>
+        <w:numPr>
+          <w:ilvl w:val="0"/>
+          <w:numId w:val="22"/>
+        </w:numPr>
+        <w:rPr>
+          <w:color w:val="000000" w:themeColor="text1"/>
+          <w:sz w:val="28"/>
+          <w:szCs w:val="28"/>
+        </w:rPr>
+      </w:pPr>
+      <w:r>
+        <w:rPr>
+          <w:color w:val="000000" w:themeColor="text1"/>
+          <w:sz w:val="28"/>
+          <w:szCs w:val="28"/>
+        </w:rPr>
+        <w:t>Hệ thống tổ chức theo mô hình client/Server</w:t>
+      </w:r>
+    </w:p>
+    <w:p>
+      <w:pPr>
+        <w:pStyle w:val="ListParagraph"/>
+        <w:rPr>
+          <w:color w:val="000000" w:themeColor="text1"/>
+          <w:sz w:val="28"/>
+          <w:szCs w:val="28"/>
+        </w:rPr>
+      </w:pPr>
+      <w:r>
+        <w:rPr>
+          <w:noProof/>
+          <w:color w:val="000000" w:themeColor="text1"/>
+          <w:sz w:val="28"/>
+          <w:szCs w:val="28"/>
+        </w:rPr>
+        <w:lastRenderedPageBreak/>
+        <w:drawing>
+          <wp:inline distT="0" distB="0" distL="0" distR="0">
+            <wp:extent cx="5943600" cy="2802890"/>
+            <wp:effectExtent l="0" t="0" r="0" b="0"/>
+            <wp:docPr id="18" name="Picture 18"/>
+            <wp:cNvGraphicFramePr>
+              <a:graphicFrameLocks xmlns:a="http://schemas.openxmlformats.org/drawingml/2006/main" noChangeAspect="1"/>
+            </wp:cNvGraphicFramePr>
+            <a:graphic xmlns:a="http://schemas.openxmlformats.org/drawingml/2006/main">
+              <a:graphicData uri="http://schemas.openxmlformats.org/drawingml/2006/picture">
+                <pic:pic xmlns:pic="http://schemas.openxmlformats.org/drawingml/2006/picture">
+                  <pic:nvPicPr>
+                    <pic:cNvPr id="0" name="Capture.PNG"/>
+                    <pic:cNvPicPr/>
+                  </pic:nvPicPr>
+                  <pic:blipFill>
+                    <a:blip r:embed="rId16">
+                      <a:extLst>
+                        <a:ext uri="{28A0092B-C50C-407E-A947-70E740481C1C}">
+                          <a14:useLocalDpi xmlns:a14="http://schemas.microsoft.com/office/drawing/2010/main" val="0"/>
+                        </a:ext>
+                      </a:extLst>
+                    </a:blip>
+                    <a:stretch>
+                      <a:fillRect/>
+                    </a:stretch>
+                  </pic:blipFill>
+                  <pic:spPr>
+                    <a:xfrm>
+                      <a:off x="0" y="0"/>
+                      <a:ext cx="5943600" cy="2802890"/>
+                    </a:xfrm>
+                    <a:prstGeom prst="rect">
+                      <a:avLst/>
+                    </a:prstGeom>
+                  </pic:spPr>
+                </pic:pic>
+              </a:graphicData>
+            </a:graphic>
+          </wp:inline>
+        </w:drawing>
+      </w:r>
+    </w:p>
+    <w:p>
+      <w:pPr>
+        <w:pStyle w:val="ListParagraph"/>
+        <w:numPr>
+          <w:ilvl w:val="0"/>
+          <w:numId w:val="47"/>
+        </w:numPr>
+        <w:rPr>
+          <w:color w:val="000000" w:themeColor="text1"/>
+          <w:sz w:val="28"/>
+          <w:szCs w:val="28"/>
+        </w:rPr>
+      </w:pPr>
+      <w:r>
+        <w:rPr>
+          <w:color w:val="000000" w:themeColor="text1"/>
+          <w:sz w:val="28"/>
+          <w:szCs w:val="28"/>
+        </w:rPr>
+        <w:t xml:space="preserve">Ngôn ngữ lập trình là PHP theo </w:t>
+      </w:r>
+      <w:r>
+        <w:rPr>
+          <w:color w:val="000000" w:themeColor="text1"/>
+          <w:sz w:val="28"/>
+          <w:szCs w:val="28"/>
+        </w:rPr>
+        <w:t>framework</w:t>
+      </w:r>
+      <w:r>
+        <w:rPr>
+          <w:color w:val="000000" w:themeColor="text1"/>
+          <w:sz w:val="28"/>
+          <w:szCs w:val="28"/>
+        </w:rPr>
+        <w:t xml:space="preserve"> laravel</w:t>
+      </w:r>
+      <w:bookmarkStart w:id="0" w:name="_GoBack"/>
+      <w:bookmarkEnd w:id="0"/>
+    </w:p>
+    <w:p>
+      <w:pPr>
+        <w:pStyle w:val="ListParagraph"/>
+        <w:rPr>
+          <w:color w:val="000000" w:themeColor="text1"/>
+          <w:sz w:val="28"/>
+          <w:szCs w:val="28"/>
+        </w:rPr>
+      </w:pPr>
+    </w:p>
+    <w:p>
+      <w:pPr>
         <w:rPr>
           <w:b/>
           <w:color w:val="FF0000"/>
           <w:sz w:val="28"/>
           <w:szCs w:val="28"/>
         </w:rPr>
-        <w:t>.Mạng</w:t>
-      </w:r>
-      <w:proofErr w:type="gramEnd"/>
-    </w:p>
-    <w:p>
-      <w:pPr>
+      </w:pPr>
+      <w:r>
         <w:rPr>
           <w:b/>
           <w:color w:val="FF0000"/>
           <w:sz w:val="28"/>
           <w:szCs w:val="28"/>
         </w:rPr>
-      </w:pPr>
-      <w:r>
-        <w:rPr>
-          <w:b/>
-          <w:color w:val="FF0000"/>
-          <w:sz w:val="28"/>
-          <w:szCs w:val="28"/>
-        </w:rPr>
-        <w:t>7.5</w:t>
-      </w:r>
-      <w:proofErr w:type="gramStart"/>
-      <w:r>
-        <w:rPr>
-          <w:b/>
-          <w:color w:val="FF0000"/>
-          <w:sz w:val="28"/>
-          <w:szCs w:val="28"/>
-        </w:rPr>
-        <w:t>.Tương</w:t>
-      </w:r>
-      <w:proofErr w:type="gramEnd"/>
-      <w:r>
-        <w:rPr>
-          <w:b/>
-          <w:color w:val="FF0000"/>
-          <w:sz w:val="28"/>
-          <w:szCs w:val="28"/>
-        </w:rPr>
-        <w:t xml:space="preserve"> tác người dùng</w:t>
+        <w:t>7.5.Tương tác người dùng</w:t>
       </w:r>
     </w:p>
     <w:p>
@@ -7194,7 +6992,7 @@
                     <pic:cNvPicPr/>
                   </pic:nvPicPr>
                   <pic:blipFill>
-                    <a:blip r:embed="rId16">
+                    <a:blip r:embed="rId17">
                       <a:extLst>
                         <a:ext uri="{28A0092B-C50C-407E-A947-70E740481C1C}">
                           <a14:useLocalDpi xmlns:a14="http://schemas.microsoft.com/office/drawing/2010/main" val="0"/>
@@ -7271,7 +7069,7 @@
                     <pic:cNvPicPr/>
                   </pic:nvPicPr>
                   <pic:blipFill>
-                    <a:blip r:embed="rId17">
+                    <a:blip r:embed="rId18">
                       <a:extLst>
                         <a:ext uri="{28A0092B-C50C-407E-A947-70E740481C1C}">
                           <a14:useLocalDpi xmlns:a14="http://schemas.microsoft.com/office/drawing/2010/main" val="0"/>
@@ -7777,19 +7575,275 @@
           <w:sz w:val="28"/>
           <w:szCs w:val="28"/>
         </w:rPr>
-        <w:t>7.7</w:t>
-      </w:r>
-      <w:proofErr w:type="gramStart"/>
-      <w:r>
+        <w:t>7.7.Bảo mật</w:t>
+      </w:r>
+    </w:p>
+    <w:p>
+      <w:pPr>
+        <w:pStyle w:val="ListParagraph"/>
+        <w:numPr>
+          <w:ilvl w:val="0"/>
+          <w:numId w:val="22"/>
+        </w:numPr>
+        <w:rPr>
+          <w:sz w:val="28"/>
+          <w:szCs w:val="28"/>
+        </w:rPr>
+      </w:pPr>
+      <w:r>
+        <w:rPr>
+          <w:sz w:val="28"/>
+          <w:szCs w:val="28"/>
+        </w:rPr>
+        <w:t>Phần mềm được chạy trên nền web .Lên ta cần bảo mật tránh các tấn công website</w:t>
+      </w:r>
+      <w:r>
+        <w:rPr>
+          <w:sz w:val="28"/>
+          <w:szCs w:val="28"/>
+        </w:rPr>
+        <w:t xml:space="preserve"> cơ bản</w:t>
+      </w:r>
+    </w:p>
+    <w:p>
+      <w:pPr>
+        <w:pStyle w:val="ListParagraph"/>
+        <w:numPr>
+          <w:ilvl w:val="0"/>
+          <w:numId w:val="29"/>
+        </w:numPr>
+        <w:rPr>
+          <w:sz w:val="28"/>
+          <w:szCs w:val="28"/>
+        </w:rPr>
+      </w:pPr>
+      <w:r>
+        <w:rPr>
+          <w:sz w:val="28"/>
+          <w:szCs w:val="28"/>
+        </w:rPr>
+        <w:lastRenderedPageBreak/>
+        <w:t>Thường xuyên cập nhật website</w:t>
+      </w:r>
+    </w:p>
+    <w:p>
+      <w:pPr>
+        <w:pStyle w:val="ListParagraph"/>
+        <w:numPr>
+          <w:ilvl w:val="0"/>
+          <w:numId w:val="29"/>
+        </w:numPr>
+        <w:rPr>
+          <w:sz w:val="28"/>
+          <w:szCs w:val="28"/>
+        </w:rPr>
+      </w:pPr>
+      <w:r>
+        <w:rPr>
+          <w:sz w:val="28"/>
+          <w:szCs w:val="28"/>
+        </w:rPr>
+        <w:t>Bảo mật Sql injection</w:t>
+      </w:r>
+    </w:p>
+    <w:p>
+      <w:pPr>
+        <w:pStyle w:val="ListParagraph"/>
+        <w:numPr>
+          <w:ilvl w:val="0"/>
+          <w:numId w:val="29"/>
+        </w:numPr>
+        <w:rPr>
+          <w:sz w:val="28"/>
+          <w:szCs w:val="28"/>
+        </w:rPr>
+      </w:pPr>
+      <w:r>
+        <w:rPr>
+          <w:sz w:val="28"/>
+          <w:szCs w:val="28"/>
+        </w:rPr>
+        <w:t>Bảo mật website với XSS</w:t>
+      </w:r>
+    </w:p>
+    <w:p>
+      <w:pPr>
+        <w:pStyle w:val="ListParagraph"/>
+        <w:numPr>
+          <w:ilvl w:val="0"/>
+          <w:numId w:val="29"/>
+        </w:numPr>
+        <w:rPr>
+          <w:sz w:val="28"/>
+          <w:szCs w:val="28"/>
+        </w:rPr>
+      </w:pPr>
+      <w:r>
+        <w:rPr>
+          <w:sz w:val="28"/>
+          <w:szCs w:val="28"/>
+        </w:rPr>
+        <w:t>Bảo mật với các thông báo lỗi website</w:t>
+      </w:r>
+    </w:p>
+    <w:p>
+      <w:pPr>
+        <w:pStyle w:val="ListParagraph"/>
+        <w:numPr>
+          <w:ilvl w:val="0"/>
+          <w:numId w:val="29"/>
+        </w:numPr>
+        <w:rPr>
+          <w:sz w:val="28"/>
+          <w:szCs w:val="28"/>
+        </w:rPr>
+      </w:pPr>
+      <w:r>
+        <w:rPr>
+          <w:sz w:val="28"/>
+          <w:szCs w:val="28"/>
+        </w:rPr>
+        <w:t>Phê duyệt / xác nhận hợp lệ bảo mật website phía server</w:t>
+      </w:r>
+    </w:p>
+    <w:p>
+      <w:pPr>
+        <w:pStyle w:val="ListParagraph"/>
+        <w:numPr>
+          <w:ilvl w:val="0"/>
+          <w:numId w:val="29"/>
+        </w:numPr>
+        <w:rPr>
+          <w:sz w:val="28"/>
+          <w:szCs w:val="28"/>
+        </w:rPr>
+      </w:pPr>
+      <w:r>
+        <w:rPr>
+          <w:sz w:val="28"/>
+          <w:szCs w:val="28"/>
+        </w:rPr>
+        <w:t>Yêu cầu mật khẩu độ bảo mật cao</w:t>
+      </w:r>
+    </w:p>
+    <w:p>
+      <w:pPr>
+        <w:pStyle w:val="ListParagraph"/>
+        <w:numPr>
+          <w:ilvl w:val="0"/>
+          <w:numId w:val="29"/>
+        </w:numPr>
+        <w:rPr>
+          <w:sz w:val="28"/>
+          <w:szCs w:val="28"/>
+        </w:rPr>
+      </w:pPr>
+      <w:r>
+        <w:rPr>
+          <w:sz w:val="28"/>
+          <w:szCs w:val="28"/>
+        </w:rPr>
+        <w:t>Xét duyệt thông tin được tải lên ,và xác nhận giao dịch các bên</w:t>
+      </w:r>
+    </w:p>
+    <w:p>
+      <w:pPr>
+        <w:pStyle w:val="ListParagraph"/>
+        <w:numPr>
+          <w:ilvl w:val="0"/>
+          <w:numId w:val="29"/>
+        </w:numPr>
+        <w:rPr>
+          <w:sz w:val="28"/>
+          <w:szCs w:val="28"/>
+        </w:rPr>
+      </w:pPr>
+      <w:r>
+        <w:rPr>
+          <w:sz w:val="28"/>
+          <w:szCs w:val="28"/>
+        </w:rPr>
+        <w:t>-</w:t>
+      </w:r>
+      <w:r>
+        <w:rPr>
+          <w:sz w:val="28"/>
+          <w:szCs w:val="28"/>
+        </w:rPr>
+        <w:t>Bảo mật HTTPS</w:t>
+      </w:r>
+    </w:p>
+    <w:p>
+      <w:pPr>
+        <w:pStyle w:val="ListParagraph"/>
+        <w:numPr>
+          <w:ilvl w:val="0"/>
+          <w:numId w:val="29"/>
+        </w:numPr>
+        <w:rPr>
+          <w:sz w:val="28"/>
+          <w:szCs w:val="28"/>
+        </w:rPr>
+      </w:pPr>
+      <w:r>
+        <w:rPr>
+          <w:sz w:val="28"/>
+          <w:szCs w:val="28"/>
+        </w:rPr>
+        <w:t>Xử dụng công cụ bảo mật web</w:t>
+      </w:r>
+    </w:p>
+    <w:p>
+      <w:pPr>
+        <w:pStyle w:val="ListParagraph"/>
+        <w:numPr>
+          <w:ilvl w:val="0"/>
+          <w:numId w:val="29"/>
+        </w:numPr>
+        <w:rPr>
+          <w:sz w:val="28"/>
+          <w:szCs w:val="28"/>
+        </w:rPr>
+      </w:pPr>
+      <w:r>
+        <w:rPr>
+          <w:sz w:val="28"/>
+          <w:szCs w:val="28"/>
+        </w:rPr>
+        <w:t xml:space="preserve">Xây dựng </w:t>
+      </w:r>
+      <w:r>
+        <w:rPr>
+          <w:sz w:val="28"/>
+          <w:szCs w:val="28"/>
+        </w:rPr>
+        <w:t>các hệ thống phát hiện xâm nhập ,tường lửa .Tránh các cuộc tấn công DOS và DDOS</w:t>
+      </w:r>
+    </w:p>
+    <w:p>
+      <w:pPr>
+        <w:rPr>
+          <w:sz w:val="28"/>
+          <w:szCs w:val="28"/>
+        </w:rPr>
+      </w:pPr>
+      <w:r>
+        <w:rPr>
+          <w:sz w:val="28"/>
+          <w:szCs w:val="28"/>
+        </w:rPr>
+        <w:t>=&gt;Vấn đề bảo mật sẽ có đội ngũ riêng</w:t>
+      </w:r>
+    </w:p>
+    <w:p>
+      <w:pPr>
         <w:rPr>
           <w:b/>
           <w:color w:val="FF0000"/>
           <w:sz w:val="28"/>
           <w:szCs w:val="28"/>
         </w:rPr>
-        <w:t>.Bảo</w:t>
-      </w:r>
-      <w:proofErr w:type="gramEnd"/>
+      </w:pPr>
       <w:r>
         <w:rPr>
           <w:b/>
@@ -7797,319 +7851,7 @@
           <w:sz w:val="28"/>
           <w:szCs w:val="28"/>
         </w:rPr>
-        <w:t xml:space="preserve"> mật</w:t>
-      </w:r>
-    </w:p>
-    <w:p>
-      <w:pPr>
-        <w:pStyle w:val="ListParagraph"/>
-        <w:numPr>
-          <w:ilvl w:val="0"/>
-          <w:numId w:val="22"/>
-        </w:numPr>
-        <w:rPr>
-          <w:sz w:val="28"/>
-          <w:szCs w:val="28"/>
-        </w:rPr>
-      </w:pPr>
-      <w:r>
-        <w:rPr>
-          <w:sz w:val="28"/>
-          <w:szCs w:val="28"/>
-        </w:rPr>
-        <w:t>Phần mềm được chạy trên nền web .Lên ta cần bảo mật tránh các tấn công website</w:t>
-      </w:r>
-      <w:r>
-        <w:rPr>
-          <w:sz w:val="28"/>
-          <w:szCs w:val="28"/>
-        </w:rPr>
-        <w:t xml:space="preserve"> cơ bản</w:t>
-      </w:r>
-    </w:p>
-    <w:p>
-      <w:pPr>
-        <w:pStyle w:val="ListParagraph"/>
-        <w:numPr>
-          <w:ilvl w:val="0"/>
-          <w:numId w:val="29"/>
-        </w:numPr>
-        <w:rPr>
-          <w:sz w:val="28"/>
-          <w:szCs w:val="28"/>
-        </w:rPr>
-      </w:pPr>
-      <w:r>
-        <w:rPr>
-          <w:sz w:val="28"/>
-          <w:szCs w:val="28"/>
-        </w:rPr>
-        <w:lastRenderedPageBreak/>
-        <w:t>Thường xuyên cập nhật website</w:t>
-      </w:r>
-    </w:p>
-    <w:p>
-      <w:pPr>
-        <w:pStyle w:val="ListParagraph"/>
-        <w:numPr>
-          <w:ilvl w:val="0"/>
-          <w:numId w:val="29"/>
-        </w:numPr>
-        <w:rPr>
-          <w:sz w:val="28"/>
-          <w:szCs w:val="28"/>
-        </w:rPr>
-      </w:pPr>
-      <w:r>
-        <w:rPr>
-          <w:sz w:val="28"/>
-          <w:szCs w:val="28"/>
-        </w:rPr>
-        <w:t>Bảo mật Sql injection</w:t>
-      </w:r>
-    </w:p>
-    <w:p>
-      <w:pPr>
-        <w:pStyle w:val="ListParagraph"/>
-        <w:numPr>
-          <w:ilvl w:val="0"/>
-          <w:numId w:val="29"/>
-        </w:numPr>
-        <w:rPr>
-          <w:sz w:val="28"/>
-          <w:szCs w:val="28"/>
-        </w:rPr>
-      </w:pPr>
-      <w:r>
-        <w:rPr>
-          <w:sz w:val="28"/>
-          <w:szCs w:val="28"/>
-        </w:rPr>
-        <w:t>Bảo mật website với XSS</w:t>
-      </w:r>
-    </w:p>
-    <w:p>
-      <w:pPr>
-        <w:pStyle w:val="ListParagraph"/>
-        <w:numPr>
-          <w:ilvl w:val="0"/>
-          <w:numId w:val="29"/>
-        </w:numPr>
-        <w:rPr>
-          <w:sz w:val="28"/>
-          <w:szCs w:val="28"/>
-        </w:rPr>
-      </w:pPr>
-      <w:r>
-        <w:rPr>
-          <w:sz w:val="28"/>
-          <w:szCs w:val="28"/>
-        </w:rPr>
-        <w:t>Bảo mật với các thông báo lỗi website</w:t>
-      </w:r>
-    </w:p>
-    <w:p>
-      <w:pPr>
-        <w:pStyle w:val="ListParagraph"/>
-        <w:numPr>
-          <w:ilvl w:val="0"/>
-          <w:numId w:val="29"/>
-        </w:numPr>
-        <w:rPr>
-          <w:sz w:val="28"/>
-          <w:szCs w:val="28"/>
-        </w:rPr>
-      </w:pPr>
-      <w:r>
-        <w:rPr>
-          <w:sz w:val="28"/>
-          <w:szCs w:val="28"/>
-        </w:rPr>
-        <w:t>Phê duyệt / xác nhận hợp lệ bảo mật website phía server</w:t>
-      </w:r>
-    </w:p>
-    <w:p>
-      <w:pPr>
-        <w:pStyle w:val="ListParagraph"/>
-        <w:numPr>
-          <w:ilvl w:val="0"/>
-          <w:numId w:val="29"/>
-        </w:numPr>
-        <w:rPr>
-          <w:sz w:val="28"/>
-          <w:szCs w:val="28"/>
-        </w:rPr>
-      </w:pPr>
-      <w:r>
-        <w:rPr>
-          <w:sz w:val="28"/>
-          <w:szCs w:val="28"/>
-        </w:rPr>
-        <w:t>Yêu cầu mật khẩu độ bảo mật cao</w:t>
-      </w:r>
-    </w:p>
-    <w:p>
-      <w:pPr>
-        <w:pStyle w:val="ListParagraph"/>
-        <w:numPr>
-          <w:ilvl w:val="0"/>
-          <w:numId w:val="29"/>
-        </w:numPr>
-        <w:rPr>
-          <w:sz w:val="28"/>
-          <w:szCs w:val="28"/>
-        </w:rPr>
-      </w:pPr>
-      <w:r>
-        <w:rPr>
-          <w:sz w:val="28"/>
-          <w:szCs w:val="28"/>
-        </w:rPr>
-        <w:t>Xét duyệt thông tin được tải lên ,và xác nhận giao dịch các bên</w:t>
-      </w:r>
-    </w:p>
-    <w:p>
-      <w:pPr>
-        <w:pStyle w:val="ListParagraph"/>
-        <w:numPr>
-          <w:ilvl w:val="0"/>
-          <w:numId w:val="29"/>
-        </w:numPr>
-        <w:rPr>
-          <w:sz w:val="28"/>
-          <w:szCs w:val="28"/>
-        </w:rPr>
-      </w:pPr>
-      <w:r>
-        <w:rPr>
-          <w:sz w:val="28"/>
-          <w:szCs w:val="28"/>
-        </w:rPr>
-        <w:t>-</w:t>
-      </w:r>
-      <w:r>
-        <w:rPr>
-          <w:sz w:val="28"/>
-          <w:szCs w:val="28"/>
-        </w:rPr>
-        <w:t>Bảo mật HTTPS</w:t>
-      </w:r>
-    </w:p>
-    <w:p>
-      <w:pPr>
-        <w:pStyle w:val="ListParagraph"/>
-        <w:numPr>
-          <w:ilvl w:val="0"/>
-          <w:numId w:val="29"/>
-        </w:numPr>
-        <w:rPr>
-          <w:sz w:val="28"/>
-          <w:szCs w:val="28"/>
-        </w:rPr>
-      </w:pPr>
-      <w:r>
-        <w:rPr>
-          <w:sz w:val="28"/>
-          <w:szCs w:val="28"/>
-        </w:rPr>
-        <w:t>Xử dụng công cụ bảo mật web</w:t>
-      </w:r>
-    </w:p>
-    <w:p>
-      <w:pPr>
-        <w:pStyle w:val="ListParagraph"/>
-        <w:numPr>
-          <w:ilvl w:val="0"/>
-          <w:numId w:val="29"/>
-        </w:numPr>
-        <w:rPr>
-          <w:sz w:val="28"/>
-          <w:szCs w:val="28"/>
-        </w:rPr>
-      </w:pPr>
-      <w:r>
-        <w:rPr>
-          <w:sz w:val="28"/>
-          <w:szCs w:val="28"/>
-        </w:rPr>
-        <w:t xml:space="preserve">Xây dựng </w:t>
-      </w:r>
-      <w:r>
-        <w:rPr>
-          <w:sz w:val="28"/>
-          <w:szCs w:val="28"/>
-        </w:rPr>
-        <w:t>các hệ thống phát hiện xâm nhập ,tường lửa .Tránh các cuộc tấn công DOS và DDOS</w:t>
-      </w:r>
-    </w:p>
-    <w:p>
-      <w:pPr>
-        <w:rPr>
-          <w:sz w:val="28"/>
-          <w:szCs w:val="28"/>
-        </w:rPr>
-      </w:pPr>
-      <w:r>
-        <w:rPr>
-          <w:sz w:val="28"/>
-          <w:szCs w:val="28"/>
-        </w:rPr>
-        <w:t xml:space="preserve">=&gt;Vấn đề bảo mật sẽ có đội </w:t>
-      </w:r>
-      <w:proofErr w:type="gramStart"/>
-      <w:r>
-        <w:rPr>
-          <w:sz w:val="28"/>
-          <w:szCs w:val="28"/>
-        </w:rPr>
-        <w:t>ngũ</w:t>
-      </w:r>
-      <w:proofErr w:type="gramEnd"/>
-      <w:r>
-        <w:rPr>
-          <w:sz w:val="28"/>
-          <w:szCs w:val="28"/>
-        </w:rPr>
-        <w:t xml:space="preserve"> riêng</w:t>
-      </w:r>
-    </w:p>
-    <w:p>
-      <w:pPr>
-        <w:rPr>
-          <w:b/>
-          <w:color w:val="FF0000"/>
-          <w:sz w:val="28"/>
-          <w:szCs w:val="28"/>
-        </w:rPr>
-      </w:pPr>
-      <w:r>
-        <w:rPr>
-          <w:b/>
-          <w:color w:val="FF0000"/>
-          <w:sz w:val="28"/>
-          <w:szCs w:val="28"/>
-        </w:rPr>
-        <w:t>7.8</w:t>
-      </w:r>
-      <w:proofErr w:type="gramStart"/>
-      <w:r>
-        <w:rPr>
-          <w:b/>
-          <w:color w:val="FF0000"/>
-          <w:sz w:val="28"/>
-          <w:szCs w:val="28"/>
-        </w:rPr>
-        <w:t>.Sao</w:t>
-      </w:r>
-      <w:proofErr w:type="gramEnd"/>
-      <w:r>
-        <w:rPr>
-          <w:b/>
-          <w:color w:val="FF0000"/>
-          <w:sz w:val="28"/>
-          <w:szCs w:val="28"/>
-        </w:rPr>
-        <w:t xml:space="preserve"> lưu phục hồi</w:t>
+        <w:t>7.8.Sao lưu phục hồi</w:t>
       </w:r>
     </w:p>
     <w:p>
@@ -8141,7 +7883,7 @@
                     <pic:cNvPicPr/>
                   </pic:nvPicPr>
                   <pic:blipFill>
-                    <a:blip r:embed="rId18">
+                    <a:blip r:embed="rId19">
                       <a:extLst>
                         <a:ext uri="{28A0092B-C50C-407E-A947-70E740481C1C}">
                           <a14:useLocalDpi xmlns:a14="http://schemas.microsoft.com/office/drawing/2010/main" val="0"/>
@@ -8379,27 +8121,7 @@
           <w:sz w:val="28"/>
           <w:szCs w:val="28"/>
         </w:rPr>
-        <w:t>7.9</w:t>
-      </w:r>
-      <w:proofErr w:type="gramStart"/>
-      <w:r>
-        <w:rPr>
-          <w:b/>
-          <w:color w:val="FF0000"/>
-          <w:sz w:val="28"/>
-          <w:szCs w:val="28"/>
-        </w:rPr>
-        <w:t>.Chuyển</w:t>
-      </w:r>
-      <w:proofErr w:type="gramEnd"/>
-      <w:r>
-        <w:rPr>
-          <w:b/>
-          <w:color w:val="FF0000"/>
-          <w:sz w:val="28"/>
-          <w:szCs w:val="28"/>
-        </w:rPr>
-        <w:t xml:space="preserve"> đổi dữ liệu</w:t>
+        <w:t>7.9.Chuyển đổi dữ liệu</w:t>
       </w:r>
     </w:p>
     <w:p>
@@ -8426,23 +8148,7 @@
           <w:sz w:val="28"/>
           <w:szCs w:val="28"/>
         </w:rPr>
-        <w:t>ng khác nhau như text</w:t>
-      </w:r>
-      <w:proofErr w:type="gramStart"/>
-      <w:r>
-        <w:rPr>
-          <w:sz w:val="28"/>
-          <w:szCs w:val="28"/>
-        </w:rPr>
-        <w:t>,mysql</w:t>
-      </w:r>
-      <w:proofErr w:type="gramEnd"/>
-      <w:r>
-        <w:rPr>
-          <w:sz w:val="28"/>
-          <w:szCs w:val="28"/>
-        </w:rPr>
-        <w:t>…</w:t>
+        <w:t>ng khác nhau như text,mysql…</w:t>
       </w:r>
     </w:p>
     <w:p>
@@ -10360,6 +10066,92 @@
     </w:lvl>
   </w:abstractNum>
   <w:abstractNum w:abstractNumId="16">
+    <w:nsid w:val="2BBF0408"/>
+    <w:multiLevelType w:val="hybridMultilevel"/>
+    <w:tmpl w:val="911AFD56"/>
+    <w:lvl w:ilvl="0" w:tplc="0409000F">
+      <w:start w:val="1"/>
+      <w:numFmt w:val="decimal"/>
+      <w:lvlText w:val="%1."/>
+      <w:lvlJc w:val="left"/>
+      <w:pPr>
+        <w:ind w:left="1440" w:hanging="360"/>
+      </w:pPr>
+    </w:lvl>
+    <w:lvl w:ilvl="1" w:tplc="04090019" w:tentative="1">
+      <w:start w:val="1"/>
+      <w:numFmt w:val="lowerLetter"/>
+      <w:lvlText w:val="%2."/>
+      <w:lvlJc w:val="left"/>
+      <w:pPr>
+        <w:ind w:left="2160" w:hanging="360"/>
+      </w:pPr>
+    </w:lvl>
+    <w:lvl w:ilvl="2" w:tplc="0409001B" w:tentative="1">
+      <w:start w:val="1"/>
+      <w:numFmt w:val="lowerRoman"/>
+      <w:lvlText w:val="%3."/>
+      <w:lvlJc w:val="right"/>
+      <w:pPr>
+        <w:ind w:left="2880" w:hanging="180"/>
+      </w:pPr>
+    </w:lvl>
+    <w:lvl w:ilvl="3" w:tplc="0409000F" w:tentative="1">
+      <w:start w:val="1"/>
+      <w:numFmt w:val="decimal"/>
+      <w:lvlText w:val="%4."/>
+      <w:lvlJc w:val="left"/>
+      <w:pPr>
+        <w:ind w:left="3600" w:hanging="360"/>
+      </w:pPr>
+    </w:lvl>
+    <w:lvl w:ilvl="4" w:tplc="04090019" w:tentative="1">
+      <w:start w:val="1"/>
+      <w:numFmt w:val="lowerLetter"/>
+      <w:lvlText w:val="%5."/>
+      <w:lvlJc w:val="left"/>
+      <w:pPr>
+        <w:ind w:left="4320" w:hanging="360"/>
+      </w:pPr>
+    </w:lvl>
+    <w:lvl w:ilvl="5" w:tplc="0409001B" w:tentative="1">
+      <w:start w:val="1"/>
+      <w:numFmt w:val="lowerRoman"/>
+      <w:lvlText w:val="%6."/>
+      <w:lvlJc w:val="right"/>
+      <w:pPr>
+        <w:ind w:left="5040" w:hanging="180"/>
+      </w:pPr>
+    </w:lvl>
+    <w:lvl w:ilvl="6" w:tplc="0409000F" w:tentative="1">
+      <w:start w:val="1"/>
+      <w:numFmt w:val="decimal"/>
+      <w:lvlText w:val="%7."/>
+      <w:lvlJc w:val="left"/>
+      <w:pPr>
+        <w:ind w:left="5760" w:hanging="360"/>
+      </w:pPr>
+    </w:lvl>
+    <w:lvl w:ilvl="7" w:tplc="04090019" w:tentative="1">
+      <w:start w:val="1"/>
+      <w:numFmt w:val="lowerLetter"/>
+      <w:lvlText w:val="%8."/>
+      <w:lvlJc w:val="left"/>
+      <w:pPr>
+        <w:ind w:left="6480" w:hanging="360"/>
+      </w:pPr>
+    </w:lvl>
+    <w:lvl w:ilvl="8" w:tplc="0409001B" w:tentative="1">
+      <w:start w:val="1"/>
+      <w:numFmt w:val="lowerRoman"/>
+      <w:lvlText w:val="%9."/>
+      <w:lvlJc w:val="right"/>
+      <w:pPr>
+        <w:ind w:left="7200" w:hanging="180"/>
+      </w:pPr>
+    </w:lvl>
+  </w:abstractNum>
+  <w:abstractNum w:abstractNumId="17">
     <w:nsid w:val="2DEE486C"/>
     <w:multiLevelType w:val="hybridMultilevel"/>
     <w:tmpl w:val="46F0DA4A"/>
@@ -10472,7 +10264,7 @@
       </w:rPr>
     </w:lvl>
   </w:abstractNum>
-  <w:abstractNum w:abstractNumId="17">
+  <w:abstractNum w:abstractNumId="18">
     <w:nsid w:val="2EB34795"/>
     <w:multiLevelType w:val="hybridMultilevel"/>
     <w:tmpl w:val="AC4A0D46"/>
@@ -10585,7 +10377,7 @@
       </w:rPr>
     </w:lvl>
   </w:abstractNum>
-  <w:abstractNum w:abstractNumId="18">
+  <w:abstractNum w:abstractNumId="19">
     <w:nsid w:val="2EFB1802"/>
     <w:multiLevelType w:val="hybridMultilevel"/>
     <w:tmpl w:val="7C3CAF6E"/>
@@ -10671,7 +10463,7 @@
       </w:pPr>
     </w:lvl>
   </w:abstractNum>
-  <w:abstractNum w:abstractNumId="19">
+  <w:abstractNum w:abstractNumId="20">
     <w:nsid w:val="30821DC5"/>
     <w:multiLevelType w:val="hybridMultilevel"/>
     <w:tmpl w:val="7AFA652E"/>
@@ -10784,7 +10576,7 @@
       </w:rPr>
     </w:lvl>
   </w:abstractNum>
-  <w:abstractNum w:abstractNumId="20">
+  <w:abstractNum w:abstractNumId="21">
     <w:nsid w:val="33145128"/>
     <w:multiLevelType w:val="hybridMultilevel"/>
     <w:tmpl w:val="5B9AB5C4"/>
@@ -10897,7 +10689,7 @@
       </w:rPr>
     </w:lvl>
   </w:abstractNum>
-  <w:abstractNum w:abstractNumId="21">
+  <w:abstractNum w:abstractNumId="22">
     <w:nsid w:val="35C44E8C"/>
     <w:multiLevelType w:val="hybridMultilevel"/>
     <w:tmpl w:val="3BAC95D6"/>
@@ -11010,7 +10802,7 @@
       </w:rPr>
     </w:lvl>
   </w:abstractNum>
-  <w:abstractNum w:abstractNumId="22">
+  <w:abstractNum w:abstractNumId="23">
     <w:nsid w:val="38055E9D"/>
     <w:multiLevelType w:val="hybridMultilevel"/>
     <w:tmpl w:val="E284A51E"/>
@@ -11123,7 +10915,7 @@
       </w:rPr>
     </w:lvl>
   </w:abstractNum>
-  <w:abstractNum w:abstractNumId="23">
+  <w:abstractNum w:abstractNumId="24">
     <w:nsid w:val="39925DA0"/>
     <w:multiLevelType w:val="hybridMultilevel"/>
     <w:tmpl w:val="59BACF70"/>
@@ -11236,7 +11028,7 @@
       </w:rPr>
     </w:lvl>
   </w:abstractNum>
-  <w:abstractNum w:abstractNumId="24">
+  <w:abstractNum w:abstractNumId="25">
     <w:nsid w:val="3BB974B0"/>
     <w:multiLevelType w:val="hybridMultilevel"/>
     <w:tmpl w:val="9EDE3256"/>
@@ -11349,7 +11141,7 @@
       </w:rPr>
     </w:lvl>
   </w:abstractNum>
-  <w:abstractNum w:abstractNumId="25">
+  <w:abstractNum w:abstractNumId="26">
     <w:nsid w:val="40E433D2"/>
     <w:multiLevelType w:val="hybridMultilevel"/>
     <w:tmpl w:val="91F030F4"/>
@@ -11461,7 +11253,7 @@
       </w:rPr>
     </w:lvl>
   </w:abstractNum>
-  <w:abstractNum w:abstractNumId="26">
+  <w:abstractNum w:abstractNumId="27">
     <w:nsid w:val="431F4F98"/>
     <w:multiLevelType w:val="hybridMultilevel"/>
     <w:tmpl w:val="C6AEACDA"/>
@@ -11574,7 +11366,7 @@
       </w:rPr>
     </w:lvl>
   </w:abstractNum>
-  <w:abstractNum w:abstractNumId="27">
+  <w:abstractNum w:abstractNumId="28">
     <w:nsid w:val="4ADA470C"/>
     <w:multiLevelType w:val="hybridMultilevel"/>
     <w:tmpl w:val="B9DA8798"/>
@@ -11687,7 +11479,7 @@
       </w:rPr>
     </w:lvl>
   </w:abstractNum>
-  <w:abstractNum w:abstractNumId="28">
+  <w:abstractNum w:abstractNumId="29">
     <w:nsid w:val="4DAD2E5A"/>
     <w:multiLevelType w:val="hybridMultilevel"/>
     <w:tmpl w:val="AE08ED5A"/>
@@ -11800,7 +11592,120 @@
       </w:rPr>
     </w:lvl>
   </w:abstractNum>
-  <w:abstractNum w:abstractNumId="29">
+  <w:abstractNum w:abstractNumId="30">
+    <w:nsid w:val="51597793"/>
+    <w:multiLevelType w:val="hybridMultilevel"/>
+    <w:tmpl w:val="4C82AEA6"/>
+    <w:lvl w:ilvl="0" w:tplc="04090009">
+      <w:start w:val="1"/>
+      <w:numFmt w:val="bullet"/>
+      <w:lvlText w:val=""/>
+      <w:lvlJc w:val="left"/>
+      <w:pPr>
+        <w:ind w:left="720" w:hanging="360"/>
+      </w:pPr>
+      <w:rPr>
+        <w:rFonts w:ascii="Wingdings" w:hAnsi="Wingdings" w:hint="default"/>
+      </w:rPr>
+    </w:lvl>
+    <w:lvl w:ilvl="1" w:tplc="04090003" w:tentative="1">
+      <w:start w:val="1"/>
+      <w:numFmt w:val="bullet"/>
+      <w:lvlText w:val="o"/>
+      <w:lvlJc w:val="left"/>
+      <w:pPr>
+        <w:ind w:left="1440" w:hanging="360"/>
+      </w:pPr>
+      <w:rPr>
+        <w:rFonts w:ascii="Courier New" w:hAnsi="Courier New" w:cs="Courier New" w:hint="default"/>
+      </w:rPr>
+    </w:lvl>
+    <w:lvl w:ilvl="2" w:tplc="04090005" w:tentative="1">
+      <w:start w:val="1"/>
+      <w:numFmt w:val="bullet"/>
+      <w:lvlText w:val=""/>
+      <w:lvlJc w:val="left"/>
+      <w:pPr>
+        <w:ind w:left="2160" w:hanging="360"/>
+      </w:pPr>
+      <w:rPr>
+        <w:rFonts w:ascii="Wingdings" w:hAnsi="Wingdings" w:hint="default"/>
+      </w:rPr>
+    </w:lvl>
+    <w:lvl w:ilvl="3" w:tplc="04090001" w:tentative="1">
+      <w:start w:val="1"/>
+      <w:numFmt w:val="bullet"/>
+      <w:lvlText w:val=""/>
+      <w:lvlJc w:val="left"/>
+      <w:pPr>
+        <w:ind w:left="2880" w:hanging="360"/>
+      </w:pPr>
+      <w:rPr>
+        <w:rFonts w:ascii="Symbol" w:hAnsi="Symbol" w:hint="default"/>
+      </w:rPr>
+    </w:lvl>
+    <w:lvl w:ilvl="4" w:tplc="04090003" w:tentative="1">
+      <w:start w:val="1"/>
+      <w:numFmt w:val="bullet"/>
+      <w:lvlText w:val="o"/>
+      <w:lvlJc w:val="left"/>
+      <w:pPr>
+        <w:ind w:left="3600" w:hanging="360"/>
+      </w:pPr>
+      <w:rPr>
+        <w:rFonts w:ascii="Courier New" w:hAnsi="Courier New" w:cs="Courier New" w:hint="default"/>
+      </w:rPr>
+    </w:lvl>
+    <w:lvl w:ilvl="5" w:tplc="04090005" w:tentative="1">
+      <w:start w:val="1"/>
+      <w:numFmt w:val="bullet"/>
+      <w:lvlText w:val=""/>
+      <w:lvlJc w:val="left"/>
+      <w:pPr>
+        <w:ind w:left="4320" w:hanging="360"/>
+      </w:pPr>
+      <w:rPr>
+        <w:rFonts w:ascii="Wingdings" w:hAnsi="Wingdings" w:hint="default"/>
+      </w:rPr>
+    </w:lvl>
+    <w:lvl w:ilvl="6" w:tplc="04090001" w:tentative="1">
+      <w:start w:val="1"/>
+      <w:numFmt w:val="bullet"/>
+      <w:lvlText w:val=""/>
+      <w:lvlJc w:val="left"/>
+      <w:pPr>
+        <w:ind w:left="5040" w:hanging="360"/>
+      </w:pPr>
+      <w:rPr>
+        <w:rFonts w:ascii="Symbol" w:hAnsi="Symbol" w:hint="default"/>
+      </w:rPr>
+    </w:lvl>
+    <w:lvl w:ilvl="7" w:tplc="04090003" w:tentative="1">
+      <w:start w:val="1"/>
+      <w:numFmt w:val="bullet"/>
+      <w:lvlText w:val="o"/>
+      <w:lvlJc w:val="left"/>
+      <w:pPr>
+        <w:ind w:left="5760" w:hanging="360"/>
+      </w:pPr>
+      <w:rPr>
+        <w:rFonts w:ascii="Courier New" w:hAnsi="Courier New" w:cs="Courier New" w:hint="default"/>
+      </w:rPr>
+    </w:lvl>
+    <w:lvl w:ilvl="8" w:tplc="04090005" w:tentative="1">
+      <w:start w:val="1"/>
+      <w:numFmt w:val="bullet"/>
+      <w:lvlText w:val=""/>
+      <w:lvlJc w:val="left"/>
+      <w:pPr>
+        <w:ind w:left="6480" w:hanging="360"/>
+      </w:pPr>
+      <w:rPr>
+        <w:rFonts w:ascii="Wingdings" w:hAnsi="Wingdings" w:hint="default"/>
+      </w:rPr>
+    </w:lvl>
+  </w:abstractNum>
+  <w:abstractNum w:abstractNumId="31">
     <w:nsid w:val="55C65FA0"/>
     <w:multiLevelType w:val="multilevel"/>
     <w:tmpl w:val="9F68C5BC"/>
@@ -12101,7 +12006,7 @@
       </w:rPr>
     </w:lvl>
   </w:abstractNum>
-  <w:abstractNum w:abstractNumId="30">
+  <w:abstractNum w:abstractNumId="32">
     <w:nsid w:val="57E951A6"/>
     <w:multiLevelType w:val="hybridMultilevel"/>
     <w:tmpl w:val="C382F310"/>
@@ -12214,10 +12119,10 @@
       </w:rPr>
     </w:lvl>
   </w:abstractNum>
-  <w:abstractNum w:abstractNumId="31">
+  <w:abstractNum w:abstractNumId="33">
     <w:nsid w:val="5AB23194"/>
     <w:multiLevelType w:val="hybridMultilevel"/>
-    <w:tmpl w:val="5A46C43A"/>
+    <w:tmpl w:val="A5C02EF4"/>
     <w:lvl w:ilvl="0" w:tplc="04090009">
       <w:start w:val="1"/>
       <w:numFmt w:val="bullet"/>
@@ -12327,7 +12232,7 @@
       </w:rPr>
     </w:lvl>
   </w:abstractNum>
-  <w:abstractNum w:abstractNumId="32">
+  <w:abstractNum w:abstractNumId="34">
     <w:nsid w:val="5C002833"/>
     <w:multiLevelType w:val="hybridMultilevel"/>
     <w:tmpl w:val="A7F27BAC"/>
@@ -12440,7 +12345,7 @@
       </w:rPr>
     </w:lvl>
   </w:abstractNum>
-  <w:abstractNum w:abstractNumId="33">
+  <w:abstractNum w:abstractNumId="35">
     <w:nsid w:val="5DDD3927"/>
     <w:multiLevelType w:val="hybridMultilevel"/>
     <w:tmpl w:val="732CD38A"/>
@@ -12553,7 +12458,7 @@
       </w:rPr>
     </w:lvl>
   </w:abstractNum>
-  <w:abstractNum w:abstractNumId="34">
+  <w:abstractNum w:abstractNumId="36">
     <w:nsid w:val="5FDD5C39"/>
     <w:multiLevelType w:val="hybridMultilevel"/>
     <w:tmpl w:val="B5B446BC"/>
@@ -12666,7 +12571,7 @@
       </w:rPr>
     </w:lvl>
   </w:abstractNum>
-  <w:abstractNum w:abstractNumId="35">
+  <w:abstractNum w:abstractNumId="37">
     <w:nsid w:val="67EE7144"/>
     <w:multiLevelType w:val="hybridMultilevel"/>
     <w:tmpl w:val="041290E4"/>
@@ -12779,7 +12684,7 @@
       </w:rPr>
     </w:lvl>
   </w:abstractNum>
-  <w:abstractNum w:abstractNumId="36">
+  <w:abstractNum w:abstractNumId="38">
     <w:nsid w:val="68A254B7"/>
     <w:multiLevelType w:val="hybridMultilevel"/>
     <w:tmpl w:val="460A67A4"/>
@@ -12892,7 +12797,7 @@
       </w:rPr>
     </w:lvl>
   </w:abstractNum>
-  <w:abstractNum w:abstractNumId="37">
+  <w:abstractNum w:abstractNumId="39">
     <w:nsid w:val="6B9B78FE"/>
     <w:multiLevelType w:val="hybridMultilevel"/>
     <w:tmpl w:val="318E5E1E"/>
@@ -13005,7 +12910,7 @@
       </w:rPr>
     </w:lvl>
   </w:abstractNum>
-  <w:abstractNum w:abstractNumId="38">
+  <w:abstractNum w:abstractNumId="40">
     <w:nsid w:val="6BAF5CAC"/>
     <w:multiLevelType w:val="hybridMultilevel"/>
     <w:tmpl w:val="4D88F1D2"/>
@@ -13118,7 +13023,7 @@
       </w:rPr>
     </w:lvl>
   </w:abstractNum>
-  <w:abstractNum w:abstractNumId="39">
+  <w:abstractNum w:abstractNumId="41">
     <w:nsid w:val="6CD0468C"/>
     <w:multiLevelType w:val="hybridMultilevel"/>
     <w:tmpl w:val="5EE63CBC"/>
@@ -13204,7 +13109,7 @@
       </w:pPr>
     </w:lvl>
   </w:abstractNum>
-  <w:abstractNum w:abstractNumId="40">
+  <w:abstractNum w:abstractNumId="42">
     <w:nsid w:val="712607D6"/>
     <w:multiLevelType w:val="hybridMultilevel"/>
     <w:tmpl w:val="DD22222E"/>
@@ -13317,7 +13222,7 @@
       </w:rPr>
     </w:lvl>
   </w:abstractNum>
-  <w:abstractNum w:abstractNumId="41">
+  <w:abstractNum w:abstractNumId="43">
     <w:nsid w:val="73C93FFB"/>
     <w:multiLevelType w:val="hybridMultilevel"/>
     <w:tmpl w:val="C480DC58"/>
@@ -13430,7 +13335,7 @@
       </w:rPr>
     </w:lvl>
   </w:abstractNum>
-  <w:abstractNum w:abstractNumId="42">
+  <w:abstractNum w:abstractNumId="44">
     <w:nsid w:val="77E3168E"/>
     <w:multiLevelType w:val="hybridMultilevel"/>
     <w:tmpl w:val="12A465B0"/>
@@ -13543,7 +13448,7 @@
       </w:rPr>
     </w:lvl>
   </w:abstractNum>
-  <w:abstractNum w:abstractNumId="43">
+  <w:abstractNum w:abstractNumId="45">
     <w:nsid w:val="7A3E753C"/>
     <w:multiLevelType w:val="hybridMultilevel"/>
     <w:tmpl w:val="CB54CBE8"/>
@@ -13657,7 +13562,7 @@
     </w:lvl>
   </w:abstractNum>
   <w:num w:numId="1">
-    <w:abstractNumId w:val="29"/>
+    <w:abstractNumId w:val="31"/>
     <w:lvlOverride w:ilvl="0">
       <w:startOverride w:val="1"/>
     </w:lvlOverride>
@@ -13687,7 +13592,7 @@
     </w:lvlOverride>
   </w:num>
   <w:num w:numId="2">
-    <w:abstractNumId w:val="29"/>
+    <w:abstractNumId w:val="31"/>
     <w:lvlOverride w:ilvl="0">
       <w:startOverride w:val="7"/>
     </w:lvlOverride>
@@ -13720,25 +13625,25 @@
     <w:abstractNumId w:val="6"/>
   </w:num>
   <w:num w:numId="4">
-    <w:abstractNumId w:val="28"/>
+    <w:abstractNumId w:val="29"/>
   </w:num>
   <w:num w:numId="5">
-    <w:abstractNumId w:val="22"/>
+    <w:abstractNumId w:val="23"/>
   </w:num>
   <w:num w:numId="6">
-    <w:abstractNumId w:val="20"/>
+    <w:abstractNumId w:val="21"/>
   </w:num>
   <w:num w:numId="7">
-    <w:abstractNumId w:val="21"/>
+    <w:abstractNumId w:val="22"/>
   </w:num>
   <w:num w:numId="8">
     <w:abstractNumId w:val="14"/>
   </w:num>
   <w:num w:numId="9">
-    <w:abstractNumId w:val="24"/>
+    <w:abstractNumId w:val="25"/>
   </w:num>
   <w:num w:numId="10">
-    <w:abstractNumId w:val="19"/>
+    <w:abstractNumId w:val="20"/>
   </w:num>
   <w:num w:numId="11">
     <w:abstractNumId w:val="4"/>
@@ -13747,25 +13652,25 @@
     <w:abstractNumId w:val="7"/>
   </w:num>
   <w:num w:numId="13">
-    <w:abstractNumId w:val="42"/>
+    <w:abstractNumId w:val="44"/>
   </w:num>
   <w:num w:numId="14">
     <w:abstractNumId w:val="5"/>
   </w:num>
   <w:num w:numId="15">
-    <w:abstractNumId w:val="32"/>
+    <w:abstractNumId w:val="34"/>
   </w:num>
   <w:num w:numId="16">
-    <w:abstractNumId w:val="18"/>
+    <w:abstractNumId w:val="19"/>
   </w:num>
   <w:num w:numId="17">
-    <w:abstractNumId w:val="17"/>
+    <w:abstractNumId w:val="18"/>
   </w:num>
   <w:num w:numId="18">
     <w:abstractNumId w:val="2"/>
   </w:num>
   <w:num w:numId="19">
-    <w:abstractNumId w:val="37"/>
+    <w:abstractNumId w:val="39"/>
   </w:num>
   <w:num w:numId="20">
     <w:abstractNumId w:val="10"/>
@@ -13774,25 +13679,25 @@
     <w:abstractNumId w:val="3"/>
   </w:num>
   <w:num w:numId="22">
-    <w:abstractNumId w:val="31"/>
+    <w:abstractNumId w:val="33"/>
   </w:num>
   <w:num w:numId="23">
-    <w:abstractNumId w:val="26"/>
+    <w:abstractNumId w:val="27"/>
   </w:num>
   <w:num w:numId="24">
-    <w:abstractNumId w:val="41"/>
+    <w:abstractNumId w:val="43"/>
   </w:num>
   <w:num w:numId="25">
     <w:abstractNumId w:val="13"/>
   </w:num>
   <w:num w:numId="26">
-    <w:abstractNumId w:val="25"/>
+    <w:abstractNumId w:val="26"/>
   </w:num>
   <w:num w:numId="27">
-    <w:abstractNumId w:val="36"/>
+    <w:abstractNumId w:val="38"/>
   </w:num>
   <w:num w:numId="28">
-    <w:abstractNumId w:val="38"/>
+    <w:abstractNumId w:val="40"/>
   </w:num>
   <w:num w:numId="29">
     <w:abstractNumId w:val="1"/>
@@ -13807,19 +13712,19 @@
     <w:abstractNumId w:val="0"/>
   </w:num>
   <w:num w:numId="33">
-    <w:abstractNumId w:val="43"/>
+    <w:abstractNumId w:val="45"/>
   </w:num>
   <w:num w:numId="34">
-    <w:abstractNumId w:val="27"/>
+    <w:abstractNumId w:val="28"/>
   </w:num>
   <w:num w:numId="35">
     <w:abstractNumId w:val="11"/>
   </w:num>
   <w:num w:numId="36">
-    <w:abstractNumId w:val="30"/>
+    <w:abstractNumId w:val="32"/>
   </w:num>
   <w:num w:numId="37">
-    <w:abstractNumId w:val="35"/>
+    <w:abstractNumId w:val="37"/>
   </w:num>
   <w:num w:numId="38">
     <w:abstractNumId w:val="15"/>
@@ -13828,22 +13733,28 @@
     <w:abstractNumId w:val="8"/>
   </w:num>
   <w:num w:numId="40">
-    <w:abstractNumId w:val="40"/>
+    <w:abstractNumId w:val="42"/>
   </w:num>
   <w:num w:numId="41">
-    <w:abstractNumId w:val="34"/>
+    <w:abstractNumId w:val="36"/>
   </w:num>
   <w:num w:numId="42">
-    <w:abstractNumId w:val="23"/>
+    <w:abstractNumId w:val="24"/>
   </w:num>
   <w:num w:numId="43">
-    <w:abstractNumId w:val="33"/>
+    <w:abstractNumId w:val="35"/>
   </w:num>
   <w:num w:numId="44">
-    <w:abstractNumId w:val="39"/>
+    <w:abstractNumId w:val="41"/>
   </w:num>
   <w:num w:numId="45">
+    <w:abstractNumId w:val="17"/>
+  </w:num>
+  <w:num w:numId="46">
     <w:abstractNumId w:val="16"/>
+  </w:num>
+  <w:num w:numId="47">
+    <w:abstractNumId w:val="30"/>
   </w:num>
 </w:numbering>
 </file>
@@ -14844,7 +14755,7 @@
 </file>
 
 <file path=customXml/itemProps1.xml><?xml version="1.0" encoding="utf-8"?>
-<ds:datastoreItem xmlns:ds="http://schemas.openxmlformats.org/officeDocument/2006/customXml" ds:itemID="{9F37E860-8428-43D7-A8FE-E05136B46C64}">
+<ds:datastoreItem xmlns:ds="http://schemas.openxmlformats.org/officeDocument/2006/customXml" ds:itemID="{CD2A190F-3F58-43AA-954D-4F32D4EA5CA7}">
   <ds:schemaRefs>
     <ds:schemaRef ds:uri="http://schemas.openxmlformats.org/officeDocument/2006/bibliography"/>
   </ds:schemaRefs>

</xml_diff>

<commit_message>
Chỉnh sửa phieenn bản
</commit_message>
<xml_diff>
--- a/MyProjectMgnt.docx
+++ b/MyProjectMgnt.docx
@@ -6,33 +6,446 @@
       <w:pPr>
         <w:rPr>
           <w:b/>
+          <w:caps/>
           <w:sz w:val="56"/>
           <w:szCs w:val="56"/>
-        </w:rPr>
-      </w:pPr>
-      <w:r>
+          <w14:reflection w14:blurRad="12700" w14:stA="28000" w14:stPos="0" w14:endA="0" w14:endPos="45000" w14:dist="1003" w14:dir="5400000" w14:fadeDir="5400000" w14:sx="100000" w14:sy="-100000" w14:kx="0" w14:ky="0" w14:algn="bl"/>
+          <w14:textOutline w14:w="4495" w14:cap="flat" w14:cmpd="sng" w14:algn="ctr">
+            <w14:solidFill>
+              <w14:schemeClr w14:val="accent4">
+                <w14:shade w14:val="50000"/>
+                <w14:satMod w14:val="120000"/>
+              </w14:schemeClr>
+            </w14:solidFill>
+            <w14:prstDash w14:val="solid"/>
+            <w14:round/>
+          </w14:textOutline>
+          <w14:textFill>
+            <w14:gradFill>
+              <w14:gsLst>
+                <w14:gs w14:pos="0">
+                  <w14:schemeClr w14:val="accent4">
+                    <w14:shade w14:val="20000"/>
+                    <w14:satMod w14:val="245000"/>
+                  </w14:schemeClr>
+                </w14:gs>
+                <w14:gs w14:pos="43000">
+                  <w14:schemeClr w14:val="accent4">
+                    <w14:satMod w14:val="255000"/>
+                  </w14:schemeClr>
+                </w14:gs>
+                <w14:gs w14:pos="48000">
+                  <w14:schemeClr w14:val="accent4">
+                    <w14:shade w14:val="85000"/>
+                    <w14:satMod w14:val="255000"/>
+                  </w14:schemeClr>
+                </w14:gs>
+                <w14:gs w14:pos="100000">
+                  <w14:schemeClr w14:val="accent4">
+                    <w14:shade w14:val="20000"/>
+                    <w14:satMod w14:val="245000"/>
+                  </w14:schemeClr>
+                </w14:gs>
+              </w14:gsLst>
+              <w14:lin w14:ang="5400000" w14:scaled="0"/>
+            </w14:gradFill>
+          </w14:textFill>
+        </w:rPr>
+      </w:pPr>
+    </w:p>
+    <w:p>
+      <w:pPr>
         <w:rPr>
           <w:b/>
+          <w:caps/>
           <w:sz w:val="56"/>
           <w:szCs w:val="56"/>
-        </w:rPr>
-        <w:t xml:space="preserve">Xây dựng </w:t>
-      </w:r>
-      <w:r>
+          <w14:reflection w14:blurRad="12700" w14:stA="28000" w14:stPos="0" w14:endA="0" w14:endPos="45000" w14:dist="1003" w14:dir="5400000" w14:fadeDir="5400000" w14:sx="100000" w14:sy="-100000" w14:kx="0" w14:ky="0" w14:algn="bl"/>
+          <w14:textOutline w14:w="4495" w14:cap="flat" w14:cmpd="sng" w14:algn="ctr">
+            <w14:solidFill>
+              <w14:schemeClr w14:val="accent4">
+                <w14:shade w14:val="50000"/>
+                <w14:satMod w14:val="120000"/>
+              </w14:schemeClr>
+            </w14:solidFill>
+            <w14:prstDash w14:val="solid"/>
+            <w14:round/>
+          </w14:textOutline>
+          <w14:textFill>
+            <w14:gradFill>
+              <w14:gsLst>
+                <w14:gs w14:pos="0">
+                  <w14:schemeClr w14:val="accent4">
+                    <w14:shade w14:val="20000"/>
+                    <w14:satMod w14:val="245000"/>
+                  </w14:schemeClr>
+                </w14:gs>
+                <w14:gs w14:pos="43000">
+                  <w14:schemeClr w14:val="accent4">
+                    <w14:satMod w14:val="255000"/>
+                  </w14:schemeClr>
+                </w14:gs>
+                <w14:gs w14:pos="48000">
+                  <w14:schemeClr w14:val="accent4">
+                    <w14:shade w14:val="85000"/>
+                    <w14:satMod w14:val="255000"/>
+                  </w14:schemeClr>
+                </w14:gs>
+                <w14:gs w14:pos="100000">
+                  <w14:schemeClr w14:val="accent4">
+                    <w14:shade w14:val="20000"/>
+                    <w14:satMod w14:val="245000"/>
+                  </w14:schemeClr>
+                </w14:gs>
+              </w14:gsLst>
+              <w14:lin w14:ang="5400000" w14:scaled="0"/>
+            </w14:gradFill>
+          </w14:textFill>
+        </w:rPr>
+      </w:pPr>
+    </w:p>
+    <w:p>
+      <w:pPr>
         <w:rPr>
           <w:b/>
+          <w:caps/>
           <w:sz w:val="56"/>
           <w:szCs w:val="56"/>
-        </w:rPr>
-        <w:t>website</w:t>
-      </w:r>
-      <w:r>
+          <w14:reflection w14:blurRad="12700" w14:stA="28000" w14:stPos="0" w14:endA="0" w14:endPos="45000" w14:dist="1003" w14:dir="5400000" w14:fadeDir="5400000" w14:sx="100000" w14:sy="-100000" w14:kx="0" w14:ky="0" w14:algn="bl"/>
+          <w14:textOutline w14:w="4495" w14:cap="flat" w14:cmpd="sng" w14:algn="ctr">
+            <w14:solidFill>
+              <w14:schemeClr w14:val="accent4">
+                <w14:shade w14:val="50000"/>
+                <w14:satMod w14:val="120000"/>
+              </w14:schemeClr>
+            </w14:solidFill>
+            <w14:prstDash w14:val="solid"/>
+            <w14:round/>
+          </w14:textOutline>
+          <w14:textFill>
+            <w14:gradFill>
+              <w14:gsLst>
+                <w14:gs w14:pos="0">
+                  <w14:schemeClr w14:val="accent4">
+                    <w14:shade w14:val="20000"/>
+                    <w14:satMod w14:val="245000"/>
+                  </w14:schemeClr>
+                </w14:gs>
+                <w14:gs w14:pos="43000">
+                  <w14:schemeClr w14:val="accent4">
+                    <w14:satMod w14:val="255000"/>
+                  </w14:schemeClr>
+                </w14:gs>
+                <w14:gs w14:pos="48000">
+                  <w14:schemeClr w14:val="accent4">
+                    <w14:shade w14:val="85000"/>
+                    <w14:satMod w14:val="255000"/>
+                  </w14:schemeClr>
+                </w14:gs>
+                <w14:gs w14:pos="100000">
+                  <w14:schemeClr w14:val="accent4">
+                    <w14:shade w14:val="20000"/>
+                    <w14:satMod w14:val="245000"/>
+                  </w14:schemeClr>
+                </w14:gs>
+              </w14:gsLst>
+              <w14:lin w14:ang="5400000" w14:scaled="0"/>
+            </w14:gradFill>
+          </w14:textFill>
+        </w:rPr>
+      </w:pPr>
+    </w:p>
+    <w:p>
+      <w:pPr>
         <w:rPr>
           <w:b/>
+          <w:caps/>
           <w:sz w:val="56"/>
           <w:szCs w:val="56"/>
+          <w14:reflection w14:blurRad="12700" w14:stA="28000" w14:stPos="0" w14:endA="0" w14:endPos="45000" w14:dist="1003" w14:dir="5400000" w14:fadeDir="5400000" w14:sx="100000" w14:sy="-100000" w14:kx="0" w14:ky="0" w14:algn="bl"/>
+          <w14:textOutline w14:w="4495" w14:cap="flat" w14:cmpd="sng" w14:algn="ctr">
+            <w14:solidFill>
+              <w14:schemeClr w14:val="accent4">
+                <w14:shade w14:val="50000"/>
+                <w14:satMod w14:val="120000"/>
+              </w14:schemeClr>
+            </w14:solidFill>
+            <w14:prstDash w14:val="solid"/>
+            <w14:round/>
+          </w14:textOutline>
+          <w14:textFill>
+            <w14:gradFill>
+              <w14:gsLst>
+                <w14:gs w14:pos="0">
+                  <w14:schemeClr w14:val="accent4">
+                    <w14:shade w14:val="20000"/>
+                    <w14:satMod w14:val="245000"/>
+                  </w14:schemeClr>
+                </w14:gs>
+                <w14:gs w14:pos="43000">
+                  <w14:schemeClr w14:val="accent4">
+                    <w14:satMod w14:val="255000"/>
+                  </w14:schemeClr>
+                </w14:gs>
+                <w14:gs w14:pos="48000">
+                  <w14:schemeClr w14:val="accent4">
+                    <w14:shade w14:val="85000"/>
+                    <w14:satMod w14:val="255000"/>
+                  </w14:schemeClr>
+                </w14:gs>
+                <w14:gs w14:pos="100000">
+                  <w14:schemeClr w14:val="accent4">
+                    <w14:shade w14:val="20000"/>
+                    <w14:satMod w14:val="245000"/>
+                  </w14:schemeClr>
+                </w14:gs>
+              </w14:gsLst>
+              <w14:lin w14:ang="5400000" w14:scaled="0"/>
+            </w14:gradFill>
+          </w14:textFill>
+        </w:rPr>
+      </w:pPr>
+    </w:p>
+    <w:p>
+      <w:pPr>
+        <w:rPr>
+          <w:b/>
+          <w:caps/>
+          <w:sz w:val="56"/>
+          <w:szCs w:val="56"/>
+          <w14:reflection w14:blurRad="12700" w14:stA="28000" w14:stPos="0" w14:endA="0" w14:endPos="45000" w14:dist="1003" w14:dir="5400000" w14:fadeDir="5400000" w14:sx="100000" w14:sy="-100000" w14:kx="0" w14:ky="0" w14:algn="bl"/>
+          <w14:textOutline w14:w="4495" w14:cap="flat" w14:cmpd="sng" w14:algn="ctr">
+            <w14:solidFill>
+              <w14:schemeClr w14:val="accent4">
+                <w14:shade w14:val="50000"/>
+                <w14:satMod w14:val="120000"/>
+              </w14:schemeClr>
+            </w14:solidFill>
+            <w14:prstDash w14:val="solid"/>
+            <w14:round/>
+          </w14:textOutline>
+          <w14:textFill>
+            <w14:gradFill>
+              <w14:gsLst>
+                <w14:gs w14:pos="0">
+                  <w14:schemeClr w14:val="accent4">
+                    <w14:shade w14:val="20000"/>
+                    <w14:satMod w14:val="245000"/>
+                  </w14:schemeClr>
+                </w14:gs>
+                <w14:gs w14:pos="43000">
+                  <w14:schemeClr w14:val="accent4">
+                    <w14:satMod w14:val="255000"/>
+                  </w14:schemeClr>
+                </w14:gs>
+                <w14:gs w14:pos="48000">
+                  <w14:schemeClr w14:val="accent4">
+                    <w14:shade w14:val="85000"/>
+                    <w14:satMod w14:val="255000"/>
+                  </w14:schemeClr>
+                </w14:gs>
+                <w14:gs w14:pos="100000">
+                  <w14:schemeClr w14:val="accent4">
+                    <w14:shade w14:val="20000"/>
+                    <w14:satMod w14:val="245000"/>
+                  </w14:schemeClr>
+                </w14:gs>
+              </w14:gsLst>
+              <w14:lin w14:ang="5400000" w14:scaled="0"/>
+            </w14:gradFill>
+          </w14:textFill>
+        </w:rPr>
+      </w:pPr>
+      <w:r>
+        <w:rPr>
+          <w:b/>
+          <w:caps/>
+          <w:sz w:val="56"/>
+          <w:szCs w:val="56"/>
+          <w14:reflection w14:blurRad="12700" w14:stA="28000" w14:stPos="0" w14:endA="0" w14:endPos="45000" w14:dist="1003" w14:dir="5400000" w14:fadeDir="5400000" w14:sx="100000" w14:sy="-100000" w14:kx="0" w14:ky="0" w14:algn="bl"/>
+          <w14:textOutline w14:w="4495" w14:cap="flat" w14:cmpd="sng" w14:algn="ctr">
+            <w14:solidFill>
+              <w14:schemeClr w14:val="accent4">
+                <w14:shade w14:val="50000"/>
+                <w14:satMod w14:val="120000"/>
+              </w14:schemeClr>
+            </w14:solidFill>
+            <w14:prstDash w14:val="solid"/>
+            <w14:round/>
+          </w14:textOutline>
+          <w14:textFill>
+            <w14:gradFill>
+              <w14:gsLst>
+                <w14:gs w14:pos="0">
+                  <w14:schemeClr w14:val="accent4">
+                    <w14:shade w14:val="20000"/>
+                    <w14:satMod w14:val="245000"/>
+                  </w14:schemeClr>
+                </w14:gs>
+                <w14:gs w14:pos="43000">
+                  <w14:schemeClr w14:val="accent4">
+                    <w14:satMod w14:val="255000"/>
+                  </w14:schemeClr>
+                </w14:gs>
+                <w14:gs w14:pos="48000">
+                  <w14:schemeClr w14:val="accent4">
+                    <w14:shade w14:val="85000"/>
+                    <w14:satMod w14:val="255000"/>
+                  </w14:schemeClr>
+                </w14:gs>
+                <w14:gs w14:pos="100000">
+                  <w14:schemeClr w14:val="accent4">
+                    <w14:shade w14:val="20000"/>
+                    <w14:satMod w14:val="245000"/>
+                  </w14:schemeClr>
+                </w14:gs>
+              </w14:gsLst>
+              <w14:lin w14:ang="5400000" w14:scaled="0"/>
+            </w14:gradFill>
+          </w14:textFill>
+        </w:rPr>
+        <w:t xml:space="preserve">Xây dựng </w:t>
+      </w:r>
+      <w:r>
+        <w:rPr>
+          <w:b/>
+          <w:caps/>
+          <w:sz w:val="56"/>
+          <w:szCs w:val="56"/>
+          <w14:reflection w14:blurRad="12700" w14:stA="28000" w14:stPos="0" w14:endA="0" w14:endPos="45000" w14:dist="1003" w14:dir="5400000" w14:fadeDir="5400000" w14:sx="100000" w14:sy="-100000" w14:kx="0" w14:ky="0" w14:algn="bl"/>
+          <w14:textOutline w14:w="4495" w14:cap="flat" w14:cmpd="sng" w14:algn="ctr">
+            <w14:solidFill>
+              <w14:schemeClr w14:val="accent4">
+                <w14:shade w14:val="50000"/>
+                <w14:satMod w14:val="120000"/>
+              </w14:schemeClr>
+            </w14:solidFill>
+            <w14:prstDash w14:val="solid"/>
+            <w14:round/>
+          </w14:textOutline>
+          <w14:textFill>
+            <w14:gradFill>
+              <w14:gsLst>
+                <w14:gs w14:pos="0">
+                  <w14:schemeClr w14:val="accent4">
+                    <w14:shade w14:val="20000"/>
+                    <w14:satMod w14:val="245000"/>
+                  </w14:schemeClr>
+                </w14:gs>
+                <w14:gs w14:pos="43000">
+                  <w14:schemeClr w14:val="accent4">
+                    <w14:satMod w14:val="255000"/>
+                  </w14:schemeClr>
+                </w14:gs>
+                <w14:gs w14:pos="48000">
+                  <w14:schemeClr w14:val="accent4">
+                    <w14:shade w14:val="85000"/>
+                    <w14:satMod w14:val="255000"/>
+                  </w14:schemeClr>
+                </w14:gs>
+                <w14:gs w14:pos="100000">
+                  <w14:schemeClr w14:val="accent4">
+                    <w14:shade w14:val="20000"/>
+                    <w14:satMod w14:val="245000"/>
+                  </w14:schemeClr>
+                </w14:gs>
+              </w14:gsLst>
+              <w14:lin w14:ang="5400000" w14:scaled="0"/>
+            </w14:gradFill>
+          </w14:textFill>
+        </w:rPr>
+        <w:t>website</w:t>
+      </w:r>
+      <w:r>
+        <w:rPr>
+          <w:b/>
+          <w:caps/>
+          <w:sz w:val="56"/>
+          <w:szCs w:val="56"/>
+          <w14:reflection w14:blurRad="12700" w14:stA="28000" w14:stPos="0" w14:endA="0" w14:endPos="45000" w14:dist="1003" w14:dir="5400000" w14:fadeDir="5400000" w14:sx="100000" w14:sy="-100000" w14:kx="0" w14:ky="0" w14:algn="bl"/>
+          <w14:textOutline w14:w="4495" w14:cap="flat" w14:cmpd="sng" w14:algn="ctr">
+            <w14:solidFill>
+              <w14:schemeClr w14:val="accent4">
+                <w14:shade w14:val="50000"/>
+                <w14:satMod w14:val="120000"/>
+              </w14:schemeClr>
+            </w14:solidFill>
+            <w14:prstDash w14:val="solid"/>
+            <w14:round/>
+          </w14:textOutline>
+          <w14:textFill>
+            <w14:gradFill>
+              <w14:gsLst>
+                <w14:gs w14:pos="0">
+                  <w14:schemeClr w14:val="accent4">
+                    <w14:shade w14:val="20000"/>
+                    <w14:satMod w14:val="245000"/>
+                  </w14:schemeClr>
+                </w14:gs>
+                <w14:gs w14:pos="43000">
+                  <w14:schemeClr w14:val="accent4">
+                    <w14:satMod w14:val="255000"/>
+                  </w14:schemeClr>
+                </w14:gs>
+                <w14:gs w14:pos="48000">
+                  <w14:schemeClr w14:val="accent4">
+                    <w14:shade w14:val="85000"/>
+                    <w14:satMod w14:val="255000"/>
+                  </w14:schemeClr>
+                </w14:gs>
+                <w14:gs w14:pos="100000">
+                  <w14:schemeClr w14:val="accent4">
+                    <w14:shade w14:val="20000"/>
+                    <w14:satMod w14:val="245000"/>
+                  </w14:schemeClr>
+                </w14:gs>
+              </w14:gsLst>
+              <w14:lin w14:ang="5400000" w14:scaled="0"/>
+            </w14:gradFill>
+          </w14:textFill>
         </w:rPr>
         <w:t xml:space="preserve"> Hotelhere</w:t>
+      </w:r>
+    </w:p>
+    <w:p>
+      <w:pPr>
+        <w:rPr>
+          <w:caps/>
+          <w:color w:val="000000" w:themeColor="text1"/>
+          <w:sz w:val="56"/>
+          <w:szCs w:val="56"/>
+          <w14:reflection w14:blurRad="12700" w14:stA="28000" w14:stPos="0" w14:endA="0" w14:endPos="45000" w14:dist="1003" w14:dir="5400000" w14:fadeDir="5400000" w14:sx="100000" w14:sy="-100000" w14:kx="0" w14:ky="0" w14:algn="bl"/>
+          <w14:textOutline w14:w="4495" w14:cap="flat" w14:cmpd="sng" w14:algn="ctr">
+            <w14:solidFill>
+              <w14:schemeClr w14:val="accent4">
+                <w14:shade w14:val="50000"/>
+                <w14:satMod w14:val="120000"/>
+              </w14:schemeClr>
+            </w14:solidFill>
+            <w14:prstDash w14:val="solid"/>
+            <w14:round/>
+          </w14:textOutline>
+        </w:rPr>
+      </w:pPr>
+      <w:r>
+        <w:rPr>
+          <w:caps/>
+          <w:color w:val="000000" w:themeColor="text1"/>
+          <w:sz w:val="56"/>
+          <w:szCs w:val="56"/>
+          <w14:reflection w14:blurRad="12700" w14:stA="28000" w14:stPos="0" w14:endA="0" w14:endPos="45000" w14:dist="1003" w14:dir="5400000" w14:fadeDir="5400000" w14:sx="100000" w14:sy="-100000" w14:kx="0" w14:ky="0" w14:algn="bl"/>
+          <w14:textOutline w14:w="4495" w14:cap="flat" w14:cmpd="sng" w14:algn="ctr">
+            <w14:solidFill>
+              <w14:schemeClr w14:val="accent4">
+                <w14:shade w14:val="50000"/>
+                <w14:satMod w14:val="120000"/>
+              </w14:schemeClr>
+            </w14:solidFill>
+            <w14:prstDash w14:val="solid"/>
+            <w14:round/>
+          </w14:textOutline>
+        </w:rPr>
+        <w:t>Công ty:Nhóm 18</w:t>
       </w:r>
     </w:p>
     <w:p>
@@ -68,69 +481,6 @@
             <w14:prstDash w14:val="solid"/>
             <w14:round/>
           </w14:textOutline>
-        </w:rPr>
-      </w:pPr>
-    </w:p>
-    <w:p>
-      <w:pPr>
-        <w:rPr>
-          <w:b/>
-          <w:sz w:val="56"/>
-          <w:szCs w:val="56"/>
-        </w:rPr>
-      </w:pPr>
-    </w:p>
-    <w:p>
-      <w:pPr>
-        <w:rPr>
-          <w:b/>
-          <w:sz w:val="56"/>
-          <w:szCs w:val="56"/>
-        </w:rPr>
-      </w:pPr>
-    </w:p>
-    <w:p>
-      <w:pPr>
-        <w:rPr>
-          <w:b/>
-          <w:sz w:val="56"/>
-          <w:szCs w:val="56"/>
-        </w:rPr>
-      </w:pPr>
-    </w:p>
-    <w:p>
-      <w:pPr>
-        <w:rPr>
-          <w:b/>
-          <w:sz w:val="56"/>
-          <w:szCs w:val="56"/>
-        </w:rPr>
-      </w:pPr>
-    </w:p>
-    <w:p>
-      <w:pPr>
-        <w:rPr>
-          <w:b/>
-          <w:sz w:val="56"/>
-          <w:szCs w:val="56"/>
-        </w:rPr>
-      </w:pPr>
-    </w:p>
-    <w:p>
-      <w:pPr>
-        <w:rPr>
-          <w:b/>
-          <w:sz w:val="56"/>
-          <w:szCs w:val="56"/>
-        </w:rPr>
-      </w:pPr>
-    </w:p>
-    <w:p>
-      <w:pPr>
-        <w:rPr>
-          <w:b/>
-          <w:sz w:val="56"/>
-          <w:szCs w:val="56"/>
         </w:rPr>
       </w:pPr>
     </w:p>
@@ -1660,7 +2010,7 @@
                 <w:b/>
                 <w:bCs/>
               </w:rPr>
-              <w:t>15/09/2005</w:t>
+              <w:t>12/12/2018</w:t>
             </w:r>
           </w:p>
         </w:tc>
@@ -1688,6 +2038,13 @@
                 <w:szCs w:val="24"/>
               </w:rPr>
             </w:pPr>
+            <w:r>
+              <w:rPr>
+                <w:sz w:val="24"/>
+                <w:szCs w:val="24"/>
+              </w:rPr>
+              <w:t>Bản Demo</w:t>
+            </w:r>
           </w:p>
         </w:tc>
         <w:tc>
@@ -1716,7 +2073,13 @@
               <w:rPr>
                 <w:rFonts w:eastAsia="Arial Unicode MS" w:cs="Arial Unicode MS"/>
               </w:rPr>
-              <w:t>0.4</w:t>
+              <w:t>0</w:t>
+            </w:r>
+            <w:r>
+              <w:rPr>
+                <w:rFonts w:eastAsia="Arial Unicode MS" w:cs="Arial Unicode MS"/>
+              </w:rPr>
+              <w:t>.1</w:t>
             </w:r>
           </w:p>
         </w:tc>
@@ -1744,6 +2107,13 @@
                 <w:szCs w:val="24"/>
               </w:rPr>
             </w:pPr>
+            <w:r>
+              <w:rPr>
+                <w:sz w:val="24"/>
+                <w:szCs w:val="24"/>
+              </w:rPr>
+              <w:t>Trần Cảnh Tuấn</w:t>
+            </w:r>
           </w:p>
         </w:tc>
         <w:tc>
@@ -1770,6 +2140,13 @@
                 <w:szCs w:val="24"/>
               </w:rPr>
             </w:pPr>
+            <w:r>
+              <w:rPr>
+                <w:sz w:val="24"/>
+                <w:szCs w:val="24"/>
+              </w:rPr>
+              <w:t>Phùng Tuấn Kiệt</w:t>
+            </w:r>
           </w:p>
         </w:tc>
       </w:tr>
@@ -1805,7 +2182,7 @@
                 <w:b/>
                 <w:bCs/>
               </w:rPr>
-              <w:t>15/11/2005</w:t>
+              <w:t>14/12/2018</w:t>
             </w:r>
           </w:p>
         </w:tc>
@@ -1833,6 +2210,13 @@
                 <w:szCs w:val="24"/>
               </w:rPr>
             </w:pPr>
+            <w:r>
+              <w:rPr>
+                <w:sz w:val="24"/>
+                <w:szCs w:val="24"/>
+              </w:rPr>
+              <w:t>Test lại</w:t>
+            </w:r>
           </w:p>
         </w:tc>
         <w:tc>
@@ -1861,7 +2245,7 @@
               <w:rPr>
                 <w:rFonts w:eastAsia="Arial Unicode MS" w:cs="Arial Unicode MS"/>
               </w:rPr>
-              <w:t>0.6</w:t>
+              <w:t>0.2</w:t>
             </w:r>
           </w:p>
         </w:tc>
@@ -1889,6 +2273,13 @@
                 <w:szCs w:val="24"/>
               </w:rPr>
             </w:pPr>
+            <w:r>
+              <w:rPr>
+                <w:sz w:val="24"/>
+                <w:szCs w:val="24"/>
+              </w:rPr>
+              <w:t>Phí Đức Hoàng</w:t>
+            </w:r>
           </w:p>
         </w:tc>
         <w:tc>
@@ -1915,6 +2306,13 @@
                 <w:szCs w:val="24"/>
               </w:rPr>
             </w:pPr>
+            <w:r>
+              <w:rPr>
+                <w:sz w:val="24"/>
+                <w:szCs w:val="24"/>
+              </w:rPr>
+              <w:t>Phùng Tuấn Kiệt</w:t>
+            </w:r>
           </w:p>
         </w:tc>
       </w:tr>
@@ -1950,7 +2348,7 @@
                 <w:b/>
                 <w:bCs/>
               </w:rPr>
-              <w:t>15/12/2005</w:t>
+              <w:t>17/12/2018</w:t>
             </w:r>
           </w:p>
         </w:tc>
@@ -1978,6 +2376,13 @@
                 <w:szCs w:val="24"/>
               </w:rPr>
             </w:pPr>
+            <w:r>
+              <w:rPr>
+                <w:sz w:val="24"/>
+                <w:szCs w:val="24"/>
+              </w:rPr>
+              <w:t>Chạy dự án lần đầu tiên</w:t>
+            </w:r>
           </w:p>
         </w:tc>
         <w:tc>
@@ -2006,7 +2411,7 @@
               <w:rPr>
                 <w:rFonts w:eastAsia="Arial Unicode MS" w:cs="Arial Unicode MS"/>
               </w:rPr>
-              <w:t>0.9</w:t>
+              <w:t>0.3</w:t>
             </w:r>
           </w:p>
         </w:tc>
@@ -2034,6 +2439,13 @@
                 <w:szCs w:val="24"/>
               </w:rPr>
             </w:pPr>
+            <w:r>
+              <w:rPr>
+                <w:sz w:val="24"/>
+                <w:szCs w:val="24"/>
+              </w:rPr>
+              <w:t>Trần Cảnh Tuấn</w:t>
+            </w:r>
           </w:p>
         </w:tc>
         <w:tc>
@@ -2060,6 +2472,13 @@
                 <w:szCs w:val="24"/>
               </w:rPr>
             </w:pPr>
+            <w:r>
+              <w:rPr>
+                <w:sz w:val="24"/>
+                <w:szCs w:val="24"/>
+              </w:rPr>
+              <w:t>Phùng Tuấn Kiệt</w:t>
+            </w:r>
           </w:p>
         </w:tc>
       </w:tr>
@@ -3068,7 +3487,6 @@
           <w:sz w:val="40"/>
           <w:szCs w:val="40"/>
         </w:rPr>
-        <w:lastRenderedPageBreak/>
         <w:t>1&gt;Giới thiệu dự án</w:t>
       </w:r>
     </w:p>
@@ -3178,6 +3596,13 @@
         </w:rPr>
         <w:t>SĐT:</w:t>
       </w:r>
+      <w:r>
+        <w:rPr>
+          <w:sz w:val="28"/>
+          <w:szCs w:val="28"/>
+        </w:rPr>
+        <w:t>038899906</w:t>
+      </w:r>
     </w:p>
     <w:p>
       <w:pPr>
@@ -3198,6 +3623,13 @@
         </w:rPr>
         <w:t>Email:</w:t>
       </w:r>
+      <w:r>
+        <w:rPr>
+          <w:sz w:val="28"/>
+          <w:szCs w:val="28"/>
+        </w:rPr>
+        <w:t>Kiet@gmail.com</w:t>
+      </w:r>
     </w:p>
     <w:p>
       <w:pPr>
@@ -3316,6 +3748,13 @@
           <w:sz w:val="28"/>
           <w:szCs w:val="28"/>
         </w:rPr>
+        <w:t xml:space="preserve"> tiến độ</w:t>
+      </w:r>
+      <w:r>
+        <w:rPr>
+          <w:sz w:val="28"/>
+          <w:szCs w:val="28"/>
+        </w:rPr>
         <w:t>:Phí Đức Hoàng</w:t>
       </w:r>
     </w:p>
@@ -3338,6 +3777,15 @@
         </w:rPr>
         <w:t>SĐT:</w:t>
       </w:r>
+      <w:r>
+        <w:rPr>
+          <w:sz w:val="28"/>
+          <w:szCs w:val="28"/>
+        </w:rPr>
+        <w:t>0981231445</w:t>
+      </w:r>
+      <w:bookmarkStart w:id="0" w:name="_GoBack"/>
+      <w:bookmarkEnd w:id="0"/>
     </w:p>
     <w:p>
       <w:pPr>
@@ -3357,6 +3805,13 @@
           <w:szCs w:val="28"/>
         </w:rPr>
         <w:t>Email</w:t>
+      </w:r>
+      <w:r>
+        <w:rPr>
+          <w:sz w:val="28"/>
+          <w:szCs w:val="28"/>
+        </w:rPr>
+        <w:t>:</w:t>
       </w:r>
     </w:p>
     <w:p>
@@ -3534,7 +3989,15 @@
           <w:sz w:val="28"/>
           <w:szCs w:val="28"/>
         </w:rPr>
-        <w:t xml:space="preserve"> địa điểm du lịch lớn của cả nước là Hà Nội , Thành phố Hồ Chí Minh,Ninh Bình,Vịnh Hạ Long,Cố Đô Huế,Đà Nẵng,Nha Trang,Đà Lạt,Phan Thiết,</w:t>
+        <w:t xml:space="preserve"> địa điểm du lịch lớn </w:t>
+      </w:r>
+      <w:r>
+        <w:rPr>
+          <w:sz w:val="28"/>
+          <w:szCs w:val="28"/>
+        </w:rPr>
+        <w:lastRenderedPageBreak/>
+        <w:t>của cả nước là Hà Nội , Thành phố Hồ Chí Minh,Ninh Bình,Vịnh Hạ Long,Cố Đô Huế,Đà Nẵng,Nha Trang,Đà Lạt,Phan Thiết,</w:t>
       </w:r>
       <w:r>
         <w:rPr>
@@ -3561,7 +4024,6 @@
           <w:sz w:val="28"/>
           <w:szCs w:val="28"/>
         </w:rPr>
-        <w:lastRenderedPageBreak/>
         <w:t>Phần mề</w:t>
       </w:r>
       <w:r>
@@ -3870,6 +4332,7 @@
           <w:sz w:val="28"/>
           <w:szCs w:val="28"/>
         </w:rPr>
+        <w:lastRenderedPageBreak/>
         <w:t>Ưu điểm</w:t>
       </w:r>
     </w:p>
@@ -3910,7 +4373,6 @@
           <w:sz w:val="28"/>
           <w:szCs w:val="28"/>
         </w:rPr>
-        <w:lastRenderedPageBreak/>
         <w:t>Tự động</w:t>
       </w:r>
     </w:p>
@@ -4425,6 +4887,7 @@
           <w:sz w:val="28"/>
           <w:szCs w:val="28"/>
         </w:rPr>
+        <w:lastRenderedPageBreak/>
         <w:t>Đăng bài viết</w:t>
       </w:r>
       <w:r>
@@ -4472,7 +4935,6 @@
           <w:sz w:val="28"/>
           <w:szCs w:val="28"/>
         </w:rPr>
-        <w:lastRenderedPageBreak/>
         <w:t>Chấp nhận và hủy các đơn đặt phòng</w:t>
       </w:r>
     </w:p>
@@ -4916,6 +5378,7 @@
           <w:sz w:val="28"/>
           <w:szCs w:val="28"/>
         </w:rPr>
+        <w:lastRenderedPageBreak/>
         <w:t>4.6.Ước lượng cách thức triển khai</w:t>
       </w:r>
     </w:p>
@@ -4936,7 +5399,6 @@
           <w:sz w:val="28"/>
           <w:szCs w:val="28"/>
         </w:rPr>
-        <w:lastRenderedPageBreak/>
         <w:t>Cách thức triển khai:</w:t>
       </w:r>
     </w:p>
@@ -5638,6 +6100,7 @@
           <w:sz w:val="28"/>
           <w:szCs w:val="28"/>
         </w:rPr>
+        <w:lastRenderedPageBreak/>
         <w:t>Dự án chia làm 4 giai đoạn và hoàn thành trong 2 năm</w:t>
       </w:r>
     </w:p>
@@ -5678,7 +6141,6 @@
           <w:sz w:val="28"/>
           <w:szCs w:val="28"/>
         </w:rPr>
-        <w:lastRenderedPageBreak/>
         <w:t>Khảo sát  6 tháng.Sẽ đi từng khu vực trên cả nước,tổ chứ</w:t>
       </w:r>
       <w:r>
@@ -5940,6 +6402,79 @@
     </w:p>
     <w:p>
       <w:pPr>
+        <w:pStyle w:val="ListParagraph"/>
+        <w:numPr>
+          <w:ilvl w:val="0"/>
+          <w:numId w:val="22"/>
+        </w:numPr>
+        <w:rPr>
+          <w:sz w:val="28"/>
+          <w:szCs w:val="28"/>
+        </w:rPr>
+      </w:pPr>
+      <w:r>
+        <w:rPr>
+          <w:sz w:val="28"/>
+          <w:szCs w:val="28"/>
+        </w:rPr>
+        <w:t>Phần cứng quan trọng nhất là  Server</w:t>
+      </w:r>
+    </w:p>
+    <w:p>
+      <w:pPr>
+        <w:pStyle w:val="ListParagraph"/>
+        <w:numPr>
+          <w:ilvl w:val="0"/>
+          <w:numId w:val="22"/>
+        </w:numPr>
+        <w:rPr>
+          <w:sz w:val="28"/>
+          <w:szCs w:val="28"/>
+        </w:rPr>
+      </w:pPr>
+      <w:r>
+        <w:rPr>
+          <w:sz w:val="28"/>
+          <w:szCs w:val="28"/>
+        </w:rPr>
+        <w:t>Hệ thống phân giải tên miền</w:t>
+      </w:r>
+    </w:p>
+    <w:p>
+      <w:pPr>
+        <w:pStyle w:val="ListParagraph"/>
+        <w:numPr>
+          <w:ilvl w:val="0"/>
+          <w:numId w:val="22"/>
+        </w:numPr>
+        <w:rPr>
+          <w:sz w:val="28"/>
+          <w:szCs w:val="28"/>
+        </w:rPr>
+      </w:pPr>
+      <w:r>
+        <w:rPr>
+          <w:sz w:val="28"/>
+          <w:szCs w:val="28"/>
+        </w:rPr>
+        <w:t>Hệ thống mạng lưới internet</w:t>
+      </w:r>
+    </w:p>
+    <w:p>
+      <w:pPr>
+        <w:pStyle w:val="ListParagraph"/>
+        <w:numPr>
+          <w:ilvl w:val="0"/>
+          <w:numId w:val="22"/>
+        </w:numPr>
+        <w:rPr>
+          <w:sz w:val="28"/>
+          <w:szCs w:val="28"/>
+        </w:rPr>
+      </w:pPr>
+    </w:p>
+    <w:p>
+      <w:pPr>
         <w:rPr>
           <w:b/>
           <w:color w:val="FF0000"/>
@@ -6020,6 +6555,7 @@
           <w:sz w:val="28"/>
           <w:szCs w:val="28"/>
         </w:rPr>
+        <w:lastRenderedPageBreak/>
         <w:drawing>
           <wp:inline distT="0" distB="0" distL="0" distR="0" wp14:anchorId="47BD0CDB" wp14:editId="3AA30899">
             <wp:extent cx="5943600" cy="2666365"/>
@@ -6098,7 +6634,6 @@
           <w:sz w:val="28"/>
           <w:szCs w:val="28"/>
         </w:rPr>
-        <w:lastRenderedPageBreak/>
         <w:t>Thanh tìm kiếm cho người dùng nhập</w:t>
       </w:r>
     </w:p>
@@ -6910,8 +7445,6 @@
         </w:rPr>
         <w:t xml:space="preserve"> laravel</w:t>
       </w:r>
-      <w:bookmarkStart w:id="0" w:name="_GoBack"/>
-      <w:bookmarkEnd w:id="0"/>
     </w:p>
     <w:p>
       <w:pPr>
@@ -14755,7 +15288,7 @@
 </file>
 
 <file path=customXml/itemProps1.xml><?xml version="1.0" encoding="utf-8"?>
-<ds:datastoreItem xmlns:ds="http://schemas.openxmlformats.org/officeDocument/2006/customXml" ds:itemID="{CD2A190F-3F58-43AA-954D-4F32D4EA5CA7}">
+<ds:datastoreItem xmlns:ds="http://schemas.openxmlformats.org/officeDocument/2006/customXml" ds:itemID="{333961B9-5C26-4A16-AB4C-A1F10B62F118}">
   <ds:schemaRefs>
     <ds:schemaRef ds:uri="http://schemas.openxmlformats.org/officeDocument/2006/bibliography"/>
   </ds:schemaRefs>

</xml_diff>

<commit_message>
uupdate test case lần 2
</commit_message>
<xml_diff>
--- a/MyProjectMgnt.docx
+++ b/MyProjectMgnt.docx
@@ -3646,8 +3646,6 @@
         </w:rPr>
         <w:t>HuongHoang</w:t>
       </w:r>
-      <w:bookmarkStart w:id="0" w:name="_GoBack"/>
-      <w:bookmarkEnd w:id="0"/>
       <w:r>
         <w:rPr>
           <w:sz w:val="28"/>
@@ -6489,19 +6487,8 @@
         </w:rPr>
         <w:t>Hệ thống mạng lưới internet</w:t>
       </w:r>
-    </w:p>
-    <w:p>
-      <w:pPr>
-        <w:pStyle w:val="ListParagraph"/>
-        <w:numPr>
-          <w:ilvl w:val="0"/>
-          <w:numId w:val="22"/>
-        </w:numPr>
-        <w:rPr>
-          <w:sz w:val="28"/>
-          <w:szCs w:val="28"/>
-        </w:rPr>
-      </w:pPr>
+      <w:bookmarkStart w:id="0" w:name="_GoBack"/>
+      <w:bookmarkEnd w:id="0"/>
     </w:p>
     <w:p>
       <w:pPr>
@@ -15318,7 +15305,7 @@
 </file>
 
 <file path=customXml/itemProps1.xml><?xml version="1.0" encoding="utf-8"?>
-<ds:datastoreItem xmlns:ds="http://schemas.openxmlformats.org/officeDocument/2006/customXml" ds:itemID="{B14CEBA3-9F1B-40E9-A325-E54DD7C3F5ED}">
+<ds:datastoreItem xmlns:ds="http://schemas.openxmlformats.org/officeDocument/2006/customXml" ds:itemID="{D332646A-5B0D-4640-8BB4-7C49C52EA368}">
   <ds:schemaRefs>
     <ds:schemaRef ds:uri="http://schemas.openxmlformats.org/officeDocument/2006/bibliography"/>
   </ds:schemaRefs>

</xml_diff>